<commit_message>
save to move simulations to server
</commit_message>
<xml_diff>
--- a/Manuscripts/geostatistical_stream_network.docx
+++ b/Manuscripts/geostatistical_stream_network.docx
@@ -3,47 +3,277 @@
 <w:document xmlns:wpc="http://schemas.microsoft.com/office/word/2010/wordprocessingCanvas" xmlns:mo="http://schemas.microsoft.com/office/mac/office/2008/main" xmlns:mc="http://schemas.openxmlformats.org/markup-compatibility/2006" xmlns:mv="urn:schemas-microsoft-com:mac:vml" xmlns:o="urn:schemas-microsoft-com:office:office" xmlns:r="http://schemas.openxmlformats.org/officeDocument/2006/relationships" xmlns:m="http://schemas.openxmlformats.org/officeDocument/2006/math" xmlns:v="urn:schemas-microsoft-com:vml" xmlns:wp14="http://schemas.microsoft.com/office/word/2010/wordprocessingDrawing" xmlns:wp="http://schemas.openxmlformats.org/drawingml/2006/wordprocessingDrawing" xmlns:w10="urn:schemas-microsoft-com:office:word" xmlns:w="http://schemas.openxmlformats.org/wordprocessingml/2006/main" xmlns:w14="http://schemas.microsoft.com/office/word/2010/wordml" xmlns:wpg="http://schemas.microsoft.com/office/word/2010/wordprocessingGroup" xmlns:wpi="http://schemas.microsoft.com/office/word/2010/wordprocessingInk" xmlns:wne="http://schemas.microsoft.com/office/word/2006/wordml" xmlns:wps="http://schemas.microsoft.com/office/word/2010/wordprocessingShape" mc:Ignorable="w14 wp14">
   <w:body>
     <w:p>
-      <w:r>
-        <w:t>A geostatistical state-space model of abundance for stream networks</w:t>
-      </w:r>
-    </w:p>
-    <w:p/>
-    <w:p>
-      <w:r>
+      <w:pPr>
+        <w:rPr>
+          <w:rFonts w:ascii="Times New Roman" w:hAnsi="Times New Roman" w:cs="Times New Roman"/>
+        </w:rPr>
+      </w:pPr>
+      <w:r>
+        <w:rPr>
+          <w:rFonts w:ascii="Times New Roman" w:hAnsi="Times New Roman" w:cs="Times New Roman"/>
+        </w:rPr>
+        <w:t xml:space="preserve">A </w:t>
+      </w:r>
+      <w:proofErr w:type="spellStart"/>
+      <w:r>
+        <w:rPr>
+          <w:rFonts w:ascii="Times New Roman" w:hAnsi="Times New Roman" w:cs="Times New Roman"/>
+        </w:rPr>
+        <w:t>geostatistical</w:t>
+      </w:r>
+      <w:proofErr w:type="spellEnd"/>
+      <w:r>
+        <w:rPr>
+          <w:rFonts w:ascii="Times New Roman" w:hAnsi="Times New Roman" w:cs="Times New Roman"/>
+        </w:rPr>
+        <w:t xml:space="preserve"> state-space</w:t>
+      </w:r>
+      <w:r>
+        <w:rPr>
+          <w:rFonts w:ascii="Times New Roman" w:hAnsi="Times New Roman" w:cs="Times New Roman"/>
+        </w:rPr>
+        <w:t xml:space="preserve"> (?)</w:t>
+      </w:r>
+      <w:r>
+        <w:rPr>
+          <w:rFonts w:ascii="Times New Roman" w:hAnsi="Times New Roman" w:cs="Times New Roman"/>
+        </w:rPr>
+        <w:t xml:space="preserve"> model of abundance for stream networks</w:t>
+      </w:r>
+    </w:p>
+    <w:p>
+      <w:pPr>
+        <w:rPr>
+          <w:rFonts w:ascii="Times New Roman" w:hAnsi="Times New Roman" w:cs="Times New Roman"/>
+        </w:rPr>
+      </w:pPr>
+    </w:p>
+    <w:p>
+      <w:pPr>
+        <w:rPr>
+          <w:rFonts w:ascii="Times New Roman" w:hAnsi="Times New Roman" w:cs="Times New Roman"/>
+        </w:rPr>
+      </w:pPr>
+      <w:r>
+        <w:rPr>
+          <w:rFonts w:ascii="Times New Roman" w:hAnsi="Times New Roman" w:cs="Times New Roman"/>
+        </w:rPr>
         <w:t>Daniel J. Hocking</w:t>
       </w:r>
     </w:p>
-    <w:p/>
-    <w:p>
-      <w:r>
+    <w:p>
+      <w:pPr>
+        <w:rPr>
+          <w:rFonts w:ascii="Times New Roman" w:hAnsi="Times New Roman" w:cs="Times New Roman"/>
+        </w:rPr>
+      </w:pPr>
+    </w:p>
+    <w:p>
+      <w:pPr>
+        <w:rPr>
+          <w:rFonts w:ascii="Times New Roman" w:hAnsi="Times New Roman" w:cs="Times New Roman"/>
+        </w:rPr>
+      </w:pPr>
+      <w:r>
+        <w:rPr>
+          <w:rFonts w:ascii="Times New Roman" w:hAnsi="Times New Roman" w:cs="Times New Roman"/>
+        </w:rPr>
         <w:t>James Thorson</w:t>
       </w:r>
     </w:p>
-    <w:p/>
-    <w:p>
-      <w:r>
+    <w:p>
+      <w:pPr>
+        <w:rPr>
+          <w:rFonts w:ascii="Times New Roman" w:hAnsi="Times New Roman" w:cs="Times New Roman"/>
+        </w:rPr>
+      </w:pPr>
+    </w:p>
+    <w:p>
+      <w:pPr>
+        <w:rPr>
+          <w:rFonts w:ascii="Times New Roman" w:hAnsi="Times New Roman" w:cs="Times New Roman"/>
+        </w:rPr>
+      </w:pPr>
+      <w:r>
+        <w:rPr>
+          <w:rFonts w:ascii="Times New Roman" w:hAnsi="Times New Roman" w:cs="Times New Roman"/>
+        </w:rPr>
         <w:t>Ben Letcher</w:t>
       </w:r>
     </w:p>
-    <w:p/>
-    <w:p>
-      <w:r>
-        <w:t>Kasper Kristensen</w:t>
-      </w:r>
-      <w:r>
+    <w:p>
+      <w:pPr>
+        <w:rPr>
+          <w:rFonts w:ascii="Times New Roman" w:hAnsi="Times New Roman" w:cs="Times New Roman"/>
+        </w:rPr>
+      </w:pPr>
+    </w:p>
+    <w:p>
+      <w:pPr>
+        <w:rPr>
+          <w:rFonts w:ascii="Times New Roman" w:hAnsi="Times New Roman" w:cs="Times New Roman"/>
+        </w:rPr>
+      </w:pPr>
+      <w:r>
+        <w:rPr>
+          <w:rFonts w:ascii="Times New Roman" w:hAnsi="Times New Roman" w:cs="Times New Roman"/>
+        </w:rPr>
+        <w:t xml:space="preserve">Kasper </w:t>
+      </w:r>
+      <w:proofErr w:type="spellStart"/>
+      <w:r>
+        <w:rPr>
+          <w:rFonts w:ascii="Times New Roman" w:hAnsi="Times New Roman" w:cs="Times New Roman"/>
+        </w:rPr>
+        <w:t>Kristensen</w:t>
+      </w:r>
+      <w:proofErr w:type="spellEnd"/>
+      <w:r>
+        <w:rPr>
+          <w:rFonts w:ascii="Times New Roman" w:hAnsi="Times New Roman" w:cs="Times New Roman"/>
+        </w:rPr>
         <w:t>?</w:t>
       </w:r>
     </w:p>
-    <w:p/>
-    <w:p/>
-    <w:p>
-      <w:pPr>
-        <w:rPr>
+    <w:p>
+      <w:pPr>
+        <w:rPr>
+          <w:rFonts w:ascii="Times New Roman" w:hAnsi="Times New Roman" w:cs="Times New Roman"/>
+        </w:rPr>
+      </w:pPr>
+    </w:p>
+    <w:p>
+      <w:pPr>
+        <w:widowControl w:val="0"/>
+        <w:autoSpaceDE w:val="0"/>
+        <w:autoSpaceDN w:val="0"/>
+        <w:adjustRightInd w:val="0"/>
+        <w:rPr>
+          <w:rFonts w:ascii="Times New Roman" w:hAnsi="Times New Roman" w:cs="Times New Roman"/>
+          <w:color w:val="FF0000"/>
+          <w:sz w:val="20"/>
+          <w:szCs w:val="20"/>
+        </w:rPr>
+      </w:pPr>
+      <w:r>
+        <w:rPr>
+          <w:rFonts w:ascii="Times New Roman" w:hAnsi="Times New Roman" w:cs="Times New Roman"/>
+          <w:color w:val="FF0000"/>
+          <w:sz w:val="20"/>
+          <w:szCs w:val="20"/>
+        </w:rPr>
+        <w:t>Disclaimer: This draft manuscript is distributed solely for purposes of scientific</w:t>
+      </w:r>
+      <w:r>
+        <w:rPr>
+          <w:rFonts w:ascii="Times New Roman" w:hAnsi="Times New Roman" w:cs="Times New Roman"/>
+          <w:color w:val="FF0000"/>
+          <w:sz w:val="20"/>
+          <w:szCs w:val="20"/>
+        </w:rPr>
+        <w:t xml:space="preserve"> </w:t>
+      </w:r>
+      <w:r>
+        <w:rPr>
+          <w:rFonts w:ascii="Times New Roman" w:hAnsi="Times New Roman" w:cs="Times New Roman"/>
+          <w:color w:val="FF0000"/>
+          <w:sz w:val="20"/>
+          <w:szCs w:val="20"/>
+        </w:rPr>
+        <w:t xml:space="preserve">peer review. Its content is deliberative and </w:t>
+      </w:r>
+      <w:proofErr w:type="spellStart"/>
+      <w:r>
+        <w:rPr>
+          <w:rFonts w:ascii="Times New Roman" w:hAnsi="Times New Roman" w:cs="Times New Roman"/>
+          <w:color w:val="FF0000"/>
+          <w:sz w:val="20"/>
+          <w:szCs w:val="20"/>
+        </w:rPr>
+        <w:t>predecisional</w:t>
+      </w:r>
+      <w:proofErr w:type="spellEnd"/>
+      <w:r>
+        <w:rPr>
+          <w:rFonts w:ascii="Times New Roman" w:hAnsi="Times New Roman" w:cs="Times New Roman"/>
+          <w:color w:val="FF0000"/>
+          <w:sz w:val="20"/>
+          <w:szCs w:val="20"/>
+        </w:rPr>
+        <w:t>, so it must not be</w:t>
+      </w:r>
+      <w:r>
+        <w:rPr>
+          <w:rFonts w:ascii="Times New Roman" w:hAnsi="Times New Roman" w:cs="Times New Roman"/>
+          <w:color w:val="FF0000"/>
+          <w:sz w:val="20"/>
+          <w:szCs w:val="20"/>
+        </w:rPr>
+        <w:t xml:space="preserve"> </w:t>
+      </w:r>
+      <w:r>
+        <w:rPr>
+          <w:rFonts w:ascii="Times New Roman" w:hAnsi="Times New Roman" w:cs="Times New Roman"/>
+          <w:color w:val="FF0000"/>
+          <w:sz w:val="20"/>
+          <w:szCs w:val="20"/>
+        </w:rPr>
+        <w:t>disclosed or released by reviewers. Because the manuscript has not yet been</w:t>
+      </w:r>
+      <w:r>
+        <w:rPr>
+          <w:rFonts w:ascii="Times New Roman" w:hAnsi="Times New Roman" w:cs="Times New Roman"/>
+          <w:color w:val="FF0000"/>
+          <w:sz w:val="20"/>
+          <w:szCs w:val="20"/>
+        </w:rPr>
+        <w:t xml:space="preserve"> </w:t>
+      </w:r>
+      <w:r>
+        <w:rPr>
+          <w:rFonts w:ascii="Times New Roman" w:hAnsi="Times New Roman" w:cs="Times New Roman"/>
+          <w:color w:val="FF0000"/>
+          <w:sz w:val="20"/>
+          <w:szCs w:val="20"/>
+        </w:rPr>
+        <w:t>approved for publication by the US Geological Survey (USGS), it does not</w:t>
+      </w:r>
+      <w:r>
+        <w:rPr>
+          <w:rFonts w:ascii="Times New Roman" w:hAnsi="Times New Roman" w:cs="Times New Roman"/>
+          <w:color w:val="FF0000"/>
+          <w:sz w:val="20"/>
+          <w:szCs w:val="20"/>
+        </w:rPr>
+        <w:t xml:space="preserve"> </w:t>
+      </w:r>
+      <w:r>
+        <w:rPr>
+          <w:rFonts w:ascii="Times New Roman" w:hAnsi="Times New Roman" w:cs="Times New Roman"/>
+          <w:color w:val="FF0000"/>
+          <w:sz w:val="20"/>
+          <w:szCs w:val="20"/>
+        </w:rPr>
+        <w:t>represent any official finding or policy.</w:t>
+      </w:r>
+    </w:p>
+    <w:p>
+      <w:pPr>
+        <w:rPr>
+          <w:rFonts w:ascii="Times New Roman" w:hAnsi="Times New Roman" w:cs="Times New Roman"/>
+        </w:rPr>
+      </w:pPr>
+    </w:p>
+    <w:p>
+      <w:pPr>
+        <w:rPr>
+          <w:rFonts w:ascii="Times New Roman" w:hAnsi="Times New Roman" w:cs="Times New Roman"/>
           <w:b/>
         </w:rPr>
       </w:pPr>
       <w:r>
         <w:rPr>
+          <w:rFonts w:ascii="Times New Roman" w:hAnsi="Times New Roman" w:cs="Times New Roman"/>
           <w:b/>
         </w:rPr>
         <w:t>Abstract</w:t>
@@ -52,6 +282,7 @@
     <w:p>
       <w:pPr>
         <w:rPr>
+          <w:rFonts w:ascii="Times New Roman" w:hAnsi="Times New Roman" w:cs="Times New Roman"/>
           <w:b/>
         </w:rPr>
       </w:pPr>
@@ -59,11 +290,13 @@
     <w:p>
       <w:pPr>
         <w:rPr>
+          <w:rFonts w:ascii="Times New Roman" w:hAnsi="Times New Roman" w:cs="Times New Roman"/>
           <w:b/>
         </w:rPr>
       </w:pPr>
       <w:r>
         <w:rPr>
+          <w:rFonts w:ascii="Times New Roman" w:hAnsi="Times New Roman" w:cs="Times New Roman"/>
           <w:b/>
         </w:rPr>
         <w:t>Introduction</w:t>
@@ -72,13 +305,787 @@
     <w:p>
       <w:pPr>
         <w:rPr>
-          <w:b/>
-        </w:rPr>
-      </w:pPr>
-    </w:p>
-    <w:p>
-      <w:r>
-        <w:t>Importance of accounting for spatial autocorrelation</w:t>
+          <w:rFonts w:ascii="Times New Roman" w:hAnsi="Times New Roman" w:cs="Times New Roman"/>
+        </w:rPr>
+      </w:pPr>
+      <w:r>
+        <w:rPr>
+          <w:rFonts w:ascii="Times New Roman" w:hAnsi="Times New Roman" w:cs="Times New Roman"/>
+        </w:rPr>
+        <w:t>Ecologists are concerned with understanding the abundance and distribution of organisms in space and time and the conditions that influence these patterns. Surveys are frequently employed to study these patterns. However, most statistical methods used in ecology have not explicitly accounted for spatial correlation in the data beyond deterministic covariate parameters (e.g. ANOVA, GLM, linear and generalized linear mixed mod</w:t>
+      </w:r>
+      <w:r>
+        <w:rPr>
+          <w:rFonts w:ascii="Times New Roman" w:hAnsi="Times New Roman" w:cs="Times New Roman"/>
+        </w:rPr>
+        <w:t xml:space="preserve">els). Therefore to use these analyses, researchers must design their studies to ensure that sample points are not overly close in time or space such that unaccounted for autocorrelation could occur. It is difficult to know </w:t>
+      </w:r>
+      <w:r>
+        <w:rPr>
+          <w:rFonts w:ascii="Times New Roman" w:hAnsi="Times New Roman" w:cs="Times New Roman"/>
+          <w:i/>
+        </w:rPr>
+        <w:t>a priori</w:t>
+      </w:r>
+      <w:r>
+        <w:rPr>
+          <w:rFonts w:ascii="Times New Roman" w:hAnsi="Times New Roman" w:cs="Times New Roman"/>
+        </w:rPr>
+        <w:t xml:space="preserve"> how close is too close. Any residual autocorrelation violates regression model assumptions and leads to biased results and potentially incorrect inference regarding population distributions and environmental relationships. Additionally, information about the spatial and temporal patterns provides potentially interesting ecological insights that would not be gained if the data were collected in a way to avoid autocorrelation (give example). For these reasons, a large field of spatial statistics has been developed and applied to ecological problems (refs</w:t>
+      </w:r>
+      <w:r>
+        <w:rPr>
+          <w:rFonts w:ascii="Times New Roman" w:hAnsi="Times New Roman" w:cs="Times New Roman"/>
+        </w:rPr>
+        <w:t xml:space="preserve">: Ross et al 2012, Conn et al 2015, </w:t>
+      </w:r>
+      <w:proofErr w:type="spellStart"/>
+      <w:r>
+        <w:rPr>
+          <w:rFonts w:ascii="Times New Roman" w:hAnsi="Times New Roman" w:cs="Times New Roman"/>
+        </w:rPr>
+        <w:t>Gelfand</w:t>
+      </w:r>
+      <w:proofErr w:type="spellEnd"/>
+      <w:r>
+        <w:rPr>
+          <w:rFonts w:ascii="Times New Roman" w:hAnsi="Times New Roman" w:cs="Times New Roman"/>
+        </w:rPr>
+        <w:t xml:space="preserve"> example, </w:t>
+      </w:r>
+      <w:proofErr w:type="spellStart"/>
+      <w:r>
+        <w:rPr>
+          <w:rFonts w:ascii="Times New Roman" w:hAnsi="Times New Roman" w:cs="Times New Roman"/>
+        </w:rPr>
+        <w:t>Cressie</w:t>
+      </w:r>
+      <w:proofErr w:type="spellEnd"/>
+      <w:r>
+        <w:rPr>
+          <w:rFonts w:ascii="Times New Roman" w:hAnsi="Times New Roman" w:cs="Times New Roman"/>
+        </w:rPr>
+        <w:t xml:space="preserve"> example</w:t>
+      </w:r>
+      <w:r>
+        <w:rPr>
+          <w:rFonts w:ascii="Times New Roman" w:hAnsi="Times New Roman" w:cs="Times New Roman"/>
+        </w:rPr>
+        <w:t xml:space="preserve">).  </w:t>
+      </w:r>
+    </w:p>
+    <w:p>
+      <w:pPr>
+        <w:ind w:firstLine="720"/>
+        <w:rPr>
+          <w:rFonts w:ascii="Times New Roman" w:hAnsi="Times New Roman" w:cs="Times New Roman"/>
+        </w:rPr>
+      </w:pPr>
+      <w:r>
+        <w:rPr>
+          <w:rFonts w:ascii="Times New Roman" w:hAnsi="Times New Roman" w:cs="Times New Roman"/>
+        </w:rPr>
+        <w:t xml:space="preserve">Streams are likely to have significant correlation </w:t>
+      </w:r>
+      <w:r>
+        <w:rPr>
+          <w:rFonts w:ascii="Times New Roman" w:hAnsi="Times New Roman" w:cs="Times New Roman"/>
+        </w:rPr>
+        <w:t xml:space="preserve">in time and space because of the </w:t>
+      </w:r>
+      <w:r>
+        <w:rPr>
+          <w:rFonts w:ascii="Times New Roman" w:hAnsi="Times New Roman" w:cs="Times New Roman"/>
+        </w:rPr>
+        <w:t>hydrologic connections creating movements and gradients of chemical and physical properties.</w:t>
+      </w:r>
+      <w:r>
+        <w:rPr>
+          <w:rFonts w:ascii="Times New Roman" w:hAnsi="Times New Roman" w:cs="Times New Roman"/>
+        </w:rPr>
+        <w:t xml:space="preserve"> </w:t>
+      </w:r>
+      <w:proofErr w:type="gramStart"/>
+      <w:r>
+        <w:rPr>
+          <w:rFonts w:ascii="Times New Roman" w:hAnsi="Times New Roman" w:cs="Times New Roman"/>
+        </w:rPr>
+        <w:t>For example, (find good example).</w:t>
+      </w:r>
+      <w:proofErr w:type="gramEnd"/>
+      <w:r>
+        <w:rPr>
+          <w:rFonts w:ascii="Times New Roman" w:hAnsi="Times New Roman" w:cs="Times New Roman"/>
+        </w:rPr>
+        <w:t xml:space="preserve"> Similarly, organisms living in streams are likely to respond to these underlying conditions and their movements are often restricted to the dendritic network creating spatial correlation in the abundance and distribution of stream organisms. Spatial models that use Euclidean distance are likely to perform poorly in stream networks because </w:t>
+      </w:r>
+      <w:proofErr w:type="gramStart"/>
+      <w:r>
+        <w:rPr>
+          <w:rFonts w:ascii="Times New Roman" w:hAnsi="Times New Roman" w:cs="Times New Roman"/>
+        </w:rPr>
+        <w:t>streams in close proximity can be separated by ridges</w:t>
+      </w:r>
+      <w:proofErr w:type="gramEnd"/>
+      <w:r>
+        <w:rPr>
+          <w:rFonts w:ascii="Times New Roman" w:hAnsi="Times New Roman" w:cs="Times New Roman"/>
+        </w:rPr>
+        <w:t xml:space="preserve"> and be completely unconnected or have large hydrologic distances.  </w:t>
+      </w:r>
+    </w:p>
+    <w:p>
+      <w:pPr>
+        <w:rPr>
+          <w:rFonts w:ascii="Times New Roman" w:hAnsi="Times New Roman" w:cs="Times New Roman"/>
+        </w:rPr>
+      </w:pPr>
+      <w:r>
+        <w:rPr>
+          <w:rFonts w:ascii="Times New Roman" w:hAnsi="Times New Roman" w:cs="Times New Roman"/>
+        </w:rPr>
+        <w:tab/>
+        <w:t>A variety of statistical models have been developed t</w:t>
+      </w:r>
+      <w:r>
+        <w:rPr>
+          <w:rFonts w:ascii="Times New Roman" w:hAnsi="Times New Roman" w:cs="Times New Roman"/>
+        </w:rPr>
+        <w:t>o account for spatial corr</w:t>
+      </w:r>
+      <w:r>
+        <w:rPr>
+          <w:rFonts w:ascii="Times New Roman" w:hAnsi="Times New Roman" w:cs="Times New Roman"/>
+        </w:rPr>
+        <w:t>elations in de</w:t>
+      </w:r>
+      <w:r>
+        <w:rPr>
+          <w:rFonts w:ascii="Times New Roman" w:hAnsi="Times New Roman" w:cs="Times New Roman"/>
+        </w:rPr>
+        <w:t>ndritic networks. These include</w:t>
+      </w:r>
+      <w:r>
+        <w:rPr>
+          <w:rFonts w:ascii="Times New Roman" w:hAnsi="Times New Roman" w:cs="Times New Roman"/>
+        </w:rPr>
+        <w:t>, but are not limited to, deriving valid covariance relationships for linear models</w:t>
+      </w:r>
+      <w:r>
+        <w:rPr>
+          <w:rFonts w:ascii="Times New Roman" w:hAnsi="Times New Roman" w:cs="Times New Roman"/>
+        </w:rPr>
+        <w:t xml:space="preserve"> (ref: Peterson et al 2007) and linear mixed models with moving averages that account for hydrologic distance </w:t>
+      </w:r>
+      <w:r>
+        <w:rPr>
+          <w:rFonts w:ascii="Times New Roman" w:hAnsi="Times New Roman" w:cs="Times New Roman"/>
+        </w:rPr>
+        <w:t>and flow (</w:t>
+      </w:r>
+      <w:proofErr w:type="spellStart"/>
+      <w:r>
+        <w:rPr>
+          <w:rFonts w:ascii="Times New Roman" w:hAnsi="Times New Roman" w:cs="Times New Roman"/>
+        </w:rPr>
+        <w:t>Ver</w:t>
+      </w:r>
+      <w:proofErr w:type="spellEnd"/>
+      <w:r>
+        <w:rPr>
+          <w:rFonts w:ascii="Times New Roman" w:hAnsi="Times New Roman" w:cs="Times New Roman"/>
+        </w:rPr>
+        <w:t xml:space="preserve"> </w:t>
+      </w:r>
+      <w:proofErr w:type="spellStart"/>
+      <w:r>
+        <w:rPr>
+          <w:rFonts w:ascii="Times New Roman" w:hAnsi="Times New Roman" w:cs="Times New Roman"/>
+        </w:rPr>
+        <w:t>Hoef</w:t>
+      </w:r>
+      <w:proofErr w:type="spellEnd"/>
+      <w:r>
+        <w:rPr>
+          <w:rFonts w:ascii="Times New Roman" w:hAnsi="Times New Roman" w:cs="Times New Roman"/>
+        </w:rPr>
+        <w:t xml:space="preserve"> et al. 2006). Some models also include </w:t>
+      </w:r>
+      <w:r>
+        <w:rPr>
+          <w:rFonts w:ascii="Times New Roman" w:hAnsi="Times New Roman" w:cs="Times New Roman"/>
+        </w:rPr>
+        <w:t>“tail-up”, “tail-down” or “two-tail” correlations</w:t>
+      </w:r>
+      <w:r>
+        <w:rPr>
+          <w:rFonts w:ascii="Times New Roman" w:hAnsi="Times New Roman" w:cs="Times New Roman"/>
+        </w:rPr>
+        <w:t xml:space="preserve"> to account for directional autocorrelation</w:t>
+      </w:r>
+      <w:r>
+        <w:rPr>
+          <w:rFonts w:ascii="Times New Roman" w:hAnsi="Times New Roman" w:cs="Times New Roman"/>
+        </w:rPr>
+        <w:t xml:space="preserve"> (ref: </w:t>
+      </w:r>
+      <w:proofErr w:type="spellStart"/>
+      <w:r>
+        <w:rPr>
+          <w:rFonts w:ascii="Times New Roman" w:hAnsi="Times New Roman" w:cs="Times New Roman"/>
+        </w:rPr>
+        <w:t>Ver</w:t>
+      </w:r>
+      <w:proofErr w:type="spellEnd"/>
+      <w:r>
+        <w:rPr>
+          <w:rFonts w:ascii="Times New Roman" w:hAnsi="Times New Roman" w:cs="Times New Roman"/>
+        </w:rPr>
+        <w:t xml:space="preserve"> </w:t>
+      </w:r>
+      <w:proofErr w:type="spellStart"/>
+      <w:r>
+        <w:rPr>
+          <w:rFonts w:ascii="Times New Roman" w:hAnsi="Times New Roman" w:cs="Times New Roman"/>
+        </w:rPr>
+        <w:t>Hoef</w:t>
+      </w:r>
+      <w:proofErr w:type="spellEnd"/>
+      <w:r>
+        <w:rPr>
+          <w:rFonts w:ascii="Times New Roman" w:hAnsi="Times New Roman" w:cs="Times New Roman"/>
+        </w:rPr>
+        <w:t xml:space="preserve"> and Peterson 201</w:t>
+      </w:r>
+      <w:r>
+        <w:rPr>
+          <w:rFonts w:ascii="Times New Roman" w:hAnsi="Times New Roman" w:cs="Times New Roman"/>
+        </w:rPr>
+        <w:t xml:space="preserve">0, Peterson and </w:t>
+      </w:r>
+      <w:proofErr w:type="spellStart"/>
+      <w:r>
+        <w:rPr>
+          <w:rFonts w:ascii="Times New Roman" w:hAnsi="Times New Roman" w:cs="Times New Roman"/>
+        </w:rPr>
+        <w:t>Ver</w:t>
+      </w:r>
+      <w:proofErr w:type="spellEnd"/>
+      <w:r>
+        <w:rPr>
+          <w:rFonts w:ascii="Times New Roman" w:hAnsi="Times New Roman" w:cs="Times New Roman"/>
+        </w:rPr>
+        <w:t xml:space="preserve"> </w:t>
+      </w:r>
+      <w:proofErr w:type="spellStart"/>
+      <w:r>
+        <w:rPr>
+          <w:rFonts w:ascii="Times New Roman" w:hAnsi="Times New Roman" w:cs="Times New Roman"/>
+        </w:rPr>
+        <w:t>Hoef</w:t>
+      </w:r>
+      <w:proofErr w:type="spellEnd"/>
+      <w:r>
+        <w:rPr>
+          <w:rFonts w:ascii="Times New Roman" w:hAnsi="Times New Roman" w:cs="Times New Roman"/>
+        </w:rPr>
+        <w:t xml:space="preserve"> 2010). Additionally, </w:t>
+      </w:r>
+      <w:r>
+        <w:rPr>
+          <w:rFonts w:ascii="Times New Roman" w:hAnsi="Times New Roman" w:cs="Times New Roman"/>
+        </w:rPr>
+        <w:t xml:space="preserve">block </w:t>
+      </w:r>
+      <w:proofErr w:type="spellStart"/>
+      <w:r>
+        <w:rPr>
+          <w:rFonts w:ascii="Times New Roman" w:hAnsi="Times New Roman" w:cs="Times New Roman"/>
+        </w:rPr>
+        <w:t>Kriging</w:t>
+      </w:r>
+      <w:proofErr w:type="spellEnd"/>
+      <w:r>
+        <w:rPr>
+          <w:rFonts w:ascii="Times New Roman" w:hAnsi="Times New Roman" w:cs="Times New Roman"/>
+        </w:rPr>
+        <w:t xml:space="preserve"> </w:t>
+      </w:r>
+      <w:r>
+        <w:rPr>
+          <w:rFonts w:ascii="Times New Roman" w:hAnsi="Times New Roman" w:cs="Times New Roman"/>
+        </w:rPr>
+        <w:t xml:space="preserve">has been used </w:t>
+      </w:r>
+      <w:r>
+        <w:rPr>
+          <w:rFonts w:ascii="Times New Roman" w:hAnsi="Times New Roman" w:cs="Times New Roman"/>
+        </w:rPr>
+        <w:t>for spatial interpolation</w:t>
+      </w:r>
+      <w:r>
+        <w:rPr>
+          <w:rFonts w:ascii="Times New Roman" w:hAnsi="Times New Roman" w:cs="Times New Roman"/>
+        </w:rPr>
+        <w:t xml:space="preserve"> </w:t>
+      </w:r>
+      <w:r>
+        <w:rPr>
+          <w:rFonts w:ascii="Times New Roman" w:hAnsi="Times New Roman" w:cs="Times New Roman"/>
+        </w:rPr>
+        <w:t xml:space="preserve">(ref: </w:t>
+      </w:r>
+      <w:proofErr w:type="spellStart"/>
+      <w:r>
+        <w:rPr>
+          <w:rFonts w:ascii="Times New Roman" w:hAnsi="Times New Roman" w:cs="Times New Roman"/>
+        </w:rPr>
+        <w:t>Ver</w:t>
+      </w:r>
+      <w:proofErr w:type="spellEnd"/>
+      <w:r>
+        <w:rPr>
+          <w:rFonts w:ascii="Times New Roman" w:hAnsi="Times New Roman" w:cs="Times New Roman"/>
+        </w:rPr>
+        <w:t xml:space="preserve"> </w:t>
+      </w:r>
+      <w:proofErr w:type="spellStart"/>
+      <w:r>
+        <w:rPr>
+          <w:rFonts w:ascii="Times New Roman" w:hAnsi="Times New Roman" w:cs="Times New Roman"/>
+        </w:rPr>
+        <w:t>Hoef</w:t>
+      </w:r>
+      <w:proofErr w:type="spellEnd"/>
+      <w:r>
+        <w:rPr>
+          <w:rFonts w:ascii="Times New Roman" w:hAnsi="Times New Roman" w:cs="Times New Roman"/>
+        </w:rPr>
+        <w:t xml:space="preserve"> et al 2006).</w:t>
+      </w:r>
+    </w:p>
+    <w:p>
+      <w:pPr>
+        <w:ind w:firstLine="720"/>
+        <w:rPr>
+          <w:rFonts w:ascii="Times New Roman" w:hAnsi="Times New Roman" w:cs="Times New Roman"/>
+        </w:rPr>
+      </w:pPr>
+      <w:r>
+        <w:rPr>
+          <w:rFonts w:ascii="Times New Roman" w:hAnsi="Times New Roman" w:cs="Times New Roman"/>
+        </w:rPr>
+        <w:lastRenderedPageBreak/>
+        <w:t xml:space="preserve">While these models provide improved inference for many types of data, there are limitations with the current approaches. Current models account for spatial correlations but do not allow for changing spatial correlations over time as with spatiotemporal models (ref: Peterson et al. 2013 Ecology Letters). A second limitation is the inability to distinguish between process and observation error to account for imperfect detection (ref: Peterson et al. 2013 Ecology Letters). </w:t>
+      </w:r>
+      <w:r>
+        <w:rPr>
+          <w:rFonts w:ascii="Times New Roman" w:hAnsi="Times New Roman" w:cs="Times New Roman"/>
+        </w:rPr>
+        <w:t xml:space="preserve">When performing count surveys of organisms, the probability of detecting each individual in the population is </w:t>
+      </w:r>
+      <w:r>
+        <w:rPr>
+          <w:rFonts w:ascii="Times New Roman" w:hAnsi="Times New Roman" w:cs="Times New Roman"/>
+        </w:rPr>
+        <w:t>often</w:t>
+      </w:r>
+      <w:r>
+        <w:rPr>
+          <w:rFonts w:ascii="Times New Roman" w:hAnsi="Times New Roman" w:cs="Times New Roman"/>
+        </w:rPr>
+        <w:t xml:space="preserve"> less than one</w:t>
+      </w:r>
+      <w:r>
+        <w:rPr>
+          <w:rFonts w:ascii="Times New Roman" w:hAnsi="Times New Roman" w:cs="Times New Roman"/>
+        </w:rPr>
+        <w:t xml:space="preserve"> with little to no chance of double counting individuals</w:t>
+      </w:r>
+      <w:r>
+        <w:rPr>
+          <w:rFonts w:ascii="Times New Roman" w:hAnsi="Times New Roman" w:cs="Times New Roman"/>
+        </w:rPr>
+        <w:t xml:space="preserve">. </w:t>
+      </w:r>
+      <w:r>
+        <w:rPr>
+          <w:rFonts w:ascii="Times New Roman" w:hAnsi="Times New Roman" w:cs="Times New Roman"/>
+        </w:rPr>
+        <w:t xml:space="preserve">This results in a problem of inference regarding the populations and environmental effects on the population, particularly when the probability of detection is variable in time and space. To address this issue, a variety of hierarchical models have been developed separating information regarding abundance and detection (refs: </w:t>
+      </w:r>
+      <w:proofErr w:type="spellStart"/>
+      <w:r>
+        <w:rPr>
+          <w:rFonts w:ascii="Times New Roman" w:hAnsi="Times New Roman" w:cs="Times New Roman"/>
+        </w:rPr>
+        <w:t>royle</w:t>
+      </w:r>
+      <w:proofErr w:type="spellEnd"/>
+      <w:r>
+        <w:rPr>
+          <w:rFonts w:ascii="Times New Roman" w:hAnsi="Times New Roman" w:cs="Times New Roman"/>
+        </w:rPr>
+        <w:t xml:space="preserve">, </w:t>
+      </w:r>
+      <w:proofErr w:type="spellStart"/>
+      <w:r>
+        <w:rPr>
+          <w:rFonts w:ascii="Times New Roman" w:hAnsi="Times New Roman" w:cs="Times New Roman"/>
+        </w:rPr>
+        <w:t>kery</w:t>
+      </w:r>
+      <w:proofErr w:type="spellEnd"/>
+      <w:r>
+        <w:rPr>
+          <w:rFonts w:ascii="Times New Roman" w:hAnsi="Times New Roman" w:cs="Times New Roman"/>
+        </w:rPr>
+        <w:t xml:space="preserve">, </w:t>
+      </w:r>
+      <w:proofErr w:type="spellStart"/>
+      <w:r>
+        <w:rPr>
+          <w:rFonts w:ascii="Times New Roman" w:hAnsi="Times New Roman" w:cs="Times New Roman"/>
+        </w:rPr>
+        <w:t>dail</w:t>
+      </w:r>
+      <w:proofErr w:type="spellEnd"/>
+      <w:r>
+        <w:rPr>
+          <w:rFonts w:ascii="Times New Roman" w:hAnsi="Times New Roman" w:cs="Times New Roman"/>
+        </w:rPr>
+        <w:t xml:space="preserve"> and </w:t>
+      </w:r>
+      <w:proofErr w:type="spellStart"/>
+      <w:r>
+        <w:rPr>
+          <w:rFonts w:ascii="Times New Roman" w:hAnsi="Times New Roman" w:cs="Times New Roman"/>
+        </w:rPr>
+        <w:t>madsen</w:t>
+      </w:r>
+      <w:proofErr w:type="spellEnd"/>
+      <w:r>
+        <w:rPr>
+          <w:rFonts w:ascii="Times New Roman" w:hAnsi="Times New Roman" w:cs="Times New Roman"/>
+        </w:rPr>
+        <w:t xml:space="preserve">). However, these models generally to not account for spatial correlation among sites. Those that do generally use random group effects assuming clustered sites to be more similar to </w:t>
+      </w:r>
+      <w:proofErr w:type="spellStart"/>
+      <w:r>
+        <w:rPr>
+          <w:rFonts w:ascii="Times New Roman" w:hAnsi="Times New Roman" w:cs="Times New Roman"/>
+        </w:rPr>
+        <w:t>eachother</w:t>
+      </w:r>
+      <w:proofErr w:type="spellEnd"/>
+      <w:r>
+        <w:rPr>
+          <w:rFonts w:ascii="Times New Roman" w:hAnsi="Times New Roman" w:cs="Times New Roman"/>
+        </w:rPr>
+        <w:t xml:space="preserve"> than to other clusters (refs: Hocking et al.</w:t>
+      </w:r>
+      <w:r>
+        <w:rPr>
+          <w:rFonts w:ascii="Times New Roman" w:hAnsi="Times New Roman" w:cs="Times New Roman"/>
+        </w:rPr>
+        <w:t>). This coarse grouping does not allow for autocorrelation as a function of distance. For example, if sampling is done in a series of transects, all sites within a transect are treated the same (refs: e.g. Peterman et al., Hocking et al</w:t>
+      </w:r>
+      <w:proofErr w:type="gramStart"/>
+      <w:r>
+        <w:rPr>
+          <w:rFonts w:ascii="Times New Roman" w:hAnsi="Times New Roman" w:cs="Times New Roman"/>
+        </w:rPr>
+        <w:t>. )</w:t>
+      </w:r>
+      <w:proofErr w:type="gramEnd"/>
+      <w:r>
+        <w:rPr>
+          <w:rFonts w:ascii="Times New Roman" w:hAnsi="Times New Roman" w:cs="Times New Roman"/>
+        </w:rPr>
+        <w:t xml:space="preserve"> even though it is likely that adjacent sites are more correlated than distant sites at the opposite ends of the transect. A final limitation of current spatial str</w:t>
+      </w:r>
+      <w:bookmarkStart w:id="0" w:name="_GoBack"/>
+      <w:bookmarkEnd w:id="0"/>
+      <w:r>
+        <w:rPr>
+          <w:rFonts w:ascii="Times New Roman" w:hAnsi="Times New Roman" w:cs="Times New Roman"/>
+        </w:rPr>
+        <w:t xml:space="preserve">eam models is the computational challenges with analyzing large networks due to estimating large covariance structures </w:t>
+      </w:r>
+      <w:r>
+        <w:rPr>
+          <w:rFonts w:ascii="Times New Roman" w:hAnsi="Times New Roman" w:cs="Times New Roman"/>
+        </w:rPr>
+        <w:t>(ref: Peterson et al. 2013 Ecology Letters)</w:t>
+      </w:r>
+      <w:r>
+        <w:rPr>
+          <w:rFonts w:ascii="Times New Roman" w:hAnsi="Times New Roman" w:cs="Times New Roman"/>
+        </w:rPr>
+        <w:t xml:space="preserve">. </w:t>
+      </w:r>
+    </w:p>
+    <w:p>
+      <w:pPr>
+        <w:ind w:firstLine="720"/>
+        <w:rPr>
+          <w:rFonts w:ascii="Times New Roman" w:hAnsi="Times New Roman" w:cs="Times New Roman"/>
+        </w:rPr>
+      </w:pPr>
+      <w:r>
+        <w:rPr>
+          <w:rFonts w:ascii="Times New Roman" w:eastAsia="Times New Roman" w:hAnsi="Times New Roman" w:cs="Times New Roman"/>
+          <w:color w:val="222222"/>
+        </w:rPr>
+        <w:t xml:space="preserve">We describe a novel and generalizable hierarchical model that accounts for spatial, temporal, and spatiotemporal autocorrelation while accounting for imperfect detection. It also addresses unexplained random variation in abundance (log-normal </w:t>
+      </w:r>
+      <w:proofErr w:type="spellStart"/>
+      <w:r>
+        <w:rPr>
+          <w:rFonts w:ascii="Times New Roman" w:eastAsia="Times New Roman" w:hAnsi="Times New Roman" w:cs="Times New Roman"/>
+          <w:color w:val="222222"/>
+        </w:rPr>
+        <w:t>overdispersion</w:t>
+      </w:r>
+      <w:proofErr w:type="spellEnd"/>
+      <w:r>
+        <w:rPr>
+          <w:rFonts w:ascii="Times New Roman" w:eastAsia="Times New Roman" w:hAnsi="Times New Roman" w:cs="Times New Roman"/>
+          <w:color w:val="222222"/>
+        </w:rPr>
+        <w:t>).</w:t>
+      </w:r>
+    </w:p>
+    <w:p>
+      <w:pPr>
+        <w:shd w:val="clear" w:color="auto" w:fill="FFFFFF"/>
+        <w:rPr>
+          <w:rFonts w:ascii="Times New Roman" w:eastAsia="Times New Roman" w:hAnsi="Times New Roman" w:cs="Times New Roman"/>
+          <w:color w:val="222222"/>
+        </w:rPr>
+      </w:pPr>
+    </w:p>
+    <w:p>
+      <w:pPr>
+        <w:shd w:val="clear" w:color="auto" w:fill="FFFFFF"/>
+        <w:rPr>
+          <w:rFonts w:ascii="Times New Roman" w:eastAsia="Times New Roman" w:hAnsi="Times New Roman" w:cs="Times New Roman"/>
+          <w:color w:val="222222"/>
+        </w:rPr>
+      </w:pPr>
+      <w:r>
+        <w:rPr>
+          <w:rFonts w:ascii="Times New Roman" w:eastAsia="Times New Roman" w:hAnsi="Times New Roman" w:cs="Times New Roman"/>
+          <w:color w:val="222222"/>
+        </w:rPr>
+        <w:t>We include R and TMB code that allows for rapid, efficient estimation of these models. </w:t>
+      </w:r>
+    </w:p>
+    <w:p>
+      <w:pPr>
+        <w:shd w:val="clear" w:color="auto" w:fill="FFFFFF"/>
+        <w:rPr>
+          <w:rFonts w:ascii="Times New Roman" w:eastAsia="Times New Roman" w:hAnsi="Times New Roman" w:cs="Times New Roman"/>
+          <w:color w:val="222222"/>
+        </w:rPr>
+      </w:pPr>
+    </w:p>
+    <w:p>
+      <w:pPr>
+        <w:shd w:val="clear" w:color="auto" w:fill="FFFFFF"/>
+        <w:rPr>
+          <w:rFonts w:ascii="Times New Roman" w:eastAsia="Times New Roman" w:hAnsi="Times New Roman" w:cs="Times New Roman"/>
+          <w:color w:val="222222"/>
+        </w:rPr>
+      </w:pPr>
+      <w:r>
+        <w:rPr>
+          <w:rFonts w:ascii="Times New Roman" w:eastAsia="Times New Roman" w:hAnsi="Times New Roman" w:cs="Times New Roman"/>
+          <w:color w:val="222222"/>
+        </w:rPr>
+        <w:t xml:space="preserve">The model is assessed with simulations </w:t>
+      </w:r>
+    </w:p>
+    <w:p>
+      <w:pPr>
+        <w:shd w:val="clear" w:color="auto" w:fill="FFFFFF"/>
+        <w:rPr>
+          <w:rFonts w:ascii="Times New Roman" w:eastAsia="Times New Roman" w:hAnsi="Times New Roman" w:cs="Times New Roman"/>
+          <w:color w:val="222222"/>
+        </w:rPr>
+      </w:pPr>
+      <w:r>
+        <w:rPr>
+          <w:rFonts w:ascii="Times New Roman" w:eastAsia="Times New Roman" w:hAnsi="Times New Roman" w:cs="Times New Roman"/>
+          <w:color w:val="222222"/>
+        </w:rPr>
+        <w:t>1. Proof it works</w:t>
+      </w:r>
+    </w:p>
+    <w:p>
+      <w:pPr>
+        <w:shd w:val="clear" w:color="auto" w:fill="FFFFFF"/>
+        <w:rPr>
+          <w:rFonts w:ascii="Times New Roman" w:eastAsia="Times New Roman" w:hAnsi="Times New Roman" w:cs="Times New Roman"/>
+          <w:color w:val="222222"/>
+        </w:rPr>
+      </w:pPr>
+      <w:proofErr w:type="gramStart"/>
+      <w:r>
+        <w:rPr>
+          <w:rFonts w:ascii="Times New Roman" w:eastAsia="Times New Roman" w:hAnsi="Times New Roman" w:cs="Times New Roman"/>
+          <w:color w:val="222222"/>
+        </w:rPr>
+        <w:t>Spatial model varying theta and sigma.</w:t>
+      </w:r>
+      <w:proofErr w:type="gramEnd"/>
+      <w:r>
+        <w:rPr>
+          <w:rFonts w:ascii="Times New Roman" w:eastAsia="Times New Roman" w:hAnsi="Times New Roman" w:cs="Times New Roman"/>
+          <w:color w:val="222222"/>
+        </w:rPr>
+        <w:t xml:space="preserve"> I think it makes sense to compare these to a non-spatial model (sorry a sort of 3rd axis). Do you think we need to vary sigma since it affects the spatial correlation but as a constant and not in relation to distance? I don't think we need to test temporal or spatiotemporal components here.</w:t>
+      </w:r>
+    </w:p>
+    <w:p>
+      <w:pPr>
+        <w:shd w:val="clear" w:color="auto" w:fill="FFFFFF"/>
+        <w:rPr>
+          <w:rFonts w:ascii="Times New Roman" w:eastAsia="Times New Roman" w:hAnsi="Times New Roman" w:cs="Times New Roman"/>
+          <w:color w:val="222222"/>
+        </w:rPr>
+      </w:pPr>
+    </w:p>
+    <w:p>
+      <w:pPr>
+        <w:shd w:val="clear" w:color="auto" w:fill="FFFFFF"/>
+        <w:rPr>
+          <w:rFonts w:ascii="Times New Roman" w:eastAsia="Times New Roman" w:hAnsi="Times New Roman" w:cs="Times New Roman"/>
+          <w:color w:val="222222"/>
+        </w:rPr>
+      </w:pPr>
+      <w:r>
+        <w:rPr>
+          <w:rFonts w:ascii="Times New Roman" w:eastAsia="Times New Roman" w:hAnsi="Times New Roman" w:cs="Times New Roman"/>
+          <w:color w:val="222222"/>
+        </w:rPr>
+        <w:t>2. Power analysis</w:t>
+      </w:r>
+    </w:p>
+    <w:p>
+      <w:pPr>
+        <w:shd w:val="clear" w:color="auto" w:fill="FFFFFF"/>
+        <w:rPr>
+          <w:rFonts w:ascii="Times New Roman" w:eastAsia="Times New Roman" w:hAnsi="Times New Roman" w:cs="Times New Roman"/>
+          <w:color w:val="222222"/>
+        </w:rPr>
+      </w:pPr>
+      <w:proofErr w:type="gramStart"/>
+      <w:r>
+        <w:rPr>
+          <w:rFonts w:ascii="Times New Roman" w:eastAsia="Times New Roman" w:hAnsi="Times New Roman" w:cs="Times New Roman"/>
+          <w:color w:val="222222"/>
+        </w:rPr>
+        <w:t>spatiotemporal</w:t>
+      </w:r>
+      <w:proofErr w:type="gramEnd"/>
+      <w:r>
+        <w:rPr>
+          <w:rFonts w:ascii="Times New Roman" w:eastAsia="Times New Roman" w:hAnsi="Times New Roman" w:cs="Times New Roman"/>
+          <w:color w:val="222222"/>
+        </w:rPr>
+        <w:t xml:space="preserve"> model varying the number of years and sites with data</w:t>
+      </w:r>
+    </w:p>
+    <w:p>
+      <w:pPr>
+        <w:shd w:val="clear" w:color="auto" w:fill="FFFFFF"/>
+        <w:rPr>
+          <w:rFonts w:ascii="Times New Roman" w:eastAsia="Times New Roman" w:hAnsi="Times New Roman" w:cs="Times New Roman"/>
+          <w:color w:val="222222"/>
+        </w:rPr>
+      </w:pPr>
+    </w:p>
+    <w:p>
+      <w:pPr>
+        <w:shd w:val="clear" w:color="auto" w:fill="FFFFFF"/>
+        <w:rPr>
+          <w:rFonts w:ascii="Times New Roman" w:eastAsia="Times New Roman" w:hAnsi="Times New Roman" w:cs="Times New Roman"/>
+          <w:color w:val="222222"/>
+        </w:rPr>
+      </w:pPr>
+      <w:r>
+        <w:rPr>
+          <w:rFonts w:ascii="Times New Roman" w:eastAsia="Times New Roman" w:hAnsi="Times New Roman" w:cs="Times New Roman"/>
+          <w:color w:val="222222"/>
+        </w:rPr>
+        <w:t>3. Performance on axis</w:t>
+      </w:r>
+    </w:p>
+    <w:p>
+      <w:pPr>
+        <w:shd w:val="clear" w:color="auto" w:fill="FFFFFF"/>
+        <w:rPr>
+          <w:rFonts w:ascii="Times New Roman" w:eastAsia="Times New Roman" w:hAnsi="Times New Roman" w:cs="Times New Roman"/>
+          <w:color w:val="222222"/>
+        </w:rPr>
+      </w:pPr>
+      <w:r>
+        <w:rPr>
+          <w:rFonts w:ascii="Times New Roman" w:eastAsia="Times New Roman" w:hAnsi="Times New Roman" w:cs="Times New Roman"/>
+          <w:color w:val="222222"/>
+        </w:rPr>
+        <w:t xml:space="preserve">I'm unsure if this is necessary for this paper but I could vary the detection rate as you suggest holding everything else constant in a spatial model. This would be relevant for other fish species, other taxa (stream salamanders), and *maybe* YOY </w:t>
+      </w:r>
+      <w:proofErr w:type="spellStart"/>
+      <w:r>
+        <w:rPr>
+          <w:rFonts w:ascii="Times New Roman" w:eastAsia="Times New Roman" w:hAnsi="Times New Roman" w:cs="Times New Roman"/>
+          <w:color w:val="222222"/>
+        </w:rPr>
+        <w:t>vs</w:t>
+      </w:r>
+      <w:proofErr w:type="spellEnd"/>
+      <w:r>
+        <w:rPr>
+          <w:rFonts w:ascii="Times New Roman" w:eastAsia="Times New Roman" w:hAnsi="Times New Roman" w:cs="Times New Roman"/>
+          <w:color w:val="222222"/>
+        </w:rPr>
+        <w:t xml:space="preserve"> adults.</w:t>
+      </w:r>
+    </w:p>
+    <w:p>
+      <w:pPr>
+        <w:shd w:val="clear" w:color="auto" w:fill="FFFFFF"/>
+        <w:rPr>
+          <w:rFonts w:ascii="Times New Roman" w:eastAsia="Times New Roman" w:hAnsi="Times New Roman" w:cs="Times New Roman"/>
+          <w:color w:val="222222"/>
+        </w:rPr>
+      </w:pPr>
+    </w:p>
+    <w:p>
+      <w:pPr>
+        <w:shd w:val="clear" w:color="auto" w:fill="FFFFFF"/>
+        <w:rPr>
+          <w:rFonts w:ascii="Times New Roman" w:eastAsia="Times New Roman" w:hAnsi="Times New Roman" w:cs="Times New Roman"/>
+          <w:color w:val="222222"/>
+        </w:rPr>
+      </w:pPr>
+    </w:p>
+    <w:p>
+      <w:pPr>
+        <w:shd w:val="clear" w:color="auto" w:fill="FFFFFF"/>
+        <w:rPr>
+          <w:rFonts w:ascii="Times New Roman" w:eastAsia="Times New Roman" w:hAnsi="Times New Roman" w:cs="Times New Roman"/>
+          <w:color w:val="222222"/>
+        </w:rPr>
+      </w:pPr>
+      <w:r>
+        <w:rPr>
+          <w:rFonts w:ascii="Times New Roman" w:eastAsia="Times New Roman" w:hAnsi="Times New Roman" w:cs="Times New Roman"/>
+          <w:color w:val="222222"/>
+        </w:rPr>
+        <w:t>We also applied the model to trout data</w:t>
       </w:r>
     </w:p>
     <w:p>
@@ -86,11 +1093,29 @@
         <w:pStyle w:val="ListParagraph"/>
         <w:numPr>
           <w:ilvl w:val="0"/>
-          <w:numId w:val="3"/>
+          <w:numId w:val="5"/>
         </w:numPr>
-      </w:pPr>
-      <w:r>
-        <w:t>Residual autocorrelation violates regression model assumptions and leads to bias</w:t>
+        <w:shd w:val="clear" w:color="auto" w:fill="FFFFFF"/>
+        <w:rPr>
+          <w:rFonts w:ascii="Times New Roman" w:eastAsia="Times New Roman" w:hAnsi="Times New Roman" w:cs="Times New Roman"/>
+          <w:color w:val="222222"/>
+        </w:rPr>
+      </w:pPr>
+      <w:proofErr w:type="gramStart"/>
+      <w:r>
+        <w:rPr>
+          <w:rFonts w:ascii="Times New Roman" w:eastAsia="Times New Roman" w:hAnsi="Times New Roman" w:cs="Times New Roman"/>
+          <w:color w:val="222222"/>
+        </w:rPr>
+        <w:t>commonly</w:t>
+      </w:r>
+      <w:proofErr w:type="gramEnd"/>
+      <w:r>
+        <w:rPr>
+          <w:rFonts w:ascii="Times New Roman" w:eastAsia="Times New Roman" w:hAnsi="Times New Roman" w:cs="Times New Roman"/>
+          <w:color w:val="222222"/>
+        </w:rPr>
+        <w:t xml:space="preserve"> collected by state agencies throughout the US</w:t>
       </w:r>
     </w:p>
     <w:p>
@@ -98,11 +1123,36 @@
         <w:pStyle w:val="ListParagraph"/>
         <w:numPr>
           <w:ilvl w:val="0"/>
-          <w:numId w:val="3"/>
+          <w:numId w:val="5"/>
         </w:numPr>
-      </w:pPr>
-      <w:r>
-        <w:t>Improve precision of estimates</w:t>
+        <w:shd w:val="clear" w:color="auto" w:fill="FFFFFF"/>
+        <w:rPr>
+          <w:rFonts w:ascii="Times New Roman" w:eastAsia="Times New Roman" w:hAnsi="Times New Roman" w:cs="Times New Roman"/>
+          <w:color w:val="222222"/>
+        </w:rPr>
+      </w:pPr>
+      <w:r>
+        <w:rPr>
+          <w:rFonts w:ascii="Times New Roman" w:eastAsia="Times New Roman" w:hAnsi="Times New Roman" w:cs="Times New Roman"/>
+          <w:color w:val="222222"/>
+        </w:rPr>
+        <w:t xml:space="preserve">Declining and threatened by climate and </w:t>
+      </w:r>
+      <w:proofErr w:type="spellStart"/>
+      <w:r>
+        <w:rPr>
+          <w:rFonts w:ascii="Times New Roman" w:eastAsia="Times New Roman" w:hAnsi="Times New Roman" w:cs="Times New Roman"/>
+          <w:color w:val="222222"/>
+        </w:rPr>
+        <w:t>landuse</w:t>
+      </w:r>
+      <w:proofErr w:type="spellEnd"/>
+      <w:r>
+        <w:rPr>
+          <w:rFonts w:ascii="Times New Roman" w:eastAsia="Times New Roman" w:hAnsi="Times New Roman" w:cs="Times New Roman"/>
+          <w:color w:val="222222"/>
+        </w:rPr>
+        <w:t xml:space="preserve"> change, overfishing, exotic species</w:t>
       </w:r>
     </w:p>
     <w:p>
@@ -110,106 +1160,46 @@
         <w:pStyle w:val="ListParagraph"/>
         <w:numPr>
           <w:ilvl w:val="0"/>
-          <w:numId w:val="3"/>
+          <w:numId w:val="5"/>
         </w:numPr>
-      </w:pPr>
-      <w:r>
-        <w:t>Improve estimates in unsurveyed locations</w:t>
-      </w:r>
-    </w:p>
-    <w:p>
-      <w:pPr>
-        <w:pStyle w:val="ListParagraph"/>
-        <w:numPr>
-          <w:ilvl w:val="0"/>
-          <w:numId w:val="3"/>
-        </w:numPr>
-      </w:pPr>
-      <w:r>
-        <w:t>Ask questions relating to spatial structuring of populations</w:t>
-      </w:r>
-      <w:r>
-        <w:t xml:space="preserve"> (give example)</w:t>
-      </w:r>
-      <w:bookmarkStart w:id="0" w:name="_GoBack"/>
-      <w:bookmarkEnd w:id="0"/>
-    </w:p>
-    <w:p/>
-    <w:p>
-      <w:r>
-        <w:t>Existing spatial models in dendritic networks</w:t>
-      </w:r>
-    </w:p>
-    <w:p/>
-    <w:p>
-      <w:r>
-        <w:t>Limitations of current methods (we include detection process at the same time)</w:t>
-      </w:r>
-    </w:p>
-    <w:p>
-      <w:pPr>
-        <w:pStyle w:val="ListParagraph"/>
-        <w:numPr>
-          <w:ilvl w:val="0"/>
-          <w:numId w:val="2"/>
-        </w:numPr>
-      </w:pPr>
-      <w:r>
-        <w:t>“Current methods only account for spatial dependency in stream data, but there is clearly a temporal-dynamic structure that should be incorporated simultaneously using spatio-temporal analytic methods” (ref: Peterson et al. 2013 Ecology Letters)</w:t>
-      </w:r>
-    </w:p>
-    <w:p>
-      <w:pPr>
-        <w:pStyle w:val="ListParagraph"/>
-        <w:numPr>
-          <w:ilvl w:val="0"/>
-          <w:numId w:val="2"/>
-        </w:numPr>
-      </w:pPr>
-      <w:r>
-        <w:t>Current stream models include mixed models, spatial GLM, and block kriging (and can be fit in SSN – Ver Hoef et al.), but do not account for imperfect detection (ref: Peterson et al. 2013 Ecology Letters)</w:t>
-      </w:r>
-    </w:p>
-    <w:p>
-      <w:pPr>
-        <w:pStyle w:val="ListParagraph"/>
-        <w:numPr>
-          <w:ilvl w:val="0"/>
-          <w:numId w:val="2"/>
-        </w:numPr>
-      </w:pPr>
-      <w:r>
-        <w:t>Due to estimating the covariance structures, there are currently computational challenges with analyzing large networks (ref: Peterson et al. 2013 eco letters) – we don’t solve this</w:t>
-      </w:r>
-    </w:p>
-    <w:p/>
-    <w:p>
-      <w:r>
-        <w:t>Spatial Structure in Stream Fish Data</w:t>
-      </w:r>
-    </w:p>
-    <w:p/>
-    <w:p>
-      <w:r>
-        <w:t>Brook Trout</w:t>
-      </w:r>
-    </w:p>
-    <w:p/>
-    <w:p>
-      <w:r>
-        <w:t>Objectives</w:t>
-      </w:r>
-    </w:p>
-    <w:p/>
-    <w:p/>
-    <w:p>
-      <w:pPr>
-        <w:rPr>
+        <w:shd w:val="clear" w:color="auto" w:fill="FFFFFF"/>
+        <w:rPr>
+          <w:rFonts w:ascii="Times New Roman" w:eastAsia="Times New Roman" w:hAnsi="Times New Roman" w:cs="Times New Roman"/>
+          <w:color w:val="222222"/>
+        </w:rPr>
+      </w:pPr>
+      <w:r>
+        <w:rPr>
+          <w:rFonts w:ascii="Times New Roman" w:eastAsia="Times New Roman" w:hAnsi="Times New Roman" w:cs="Times New Roman"/>
+          <w:color w:val="222222"/>
+        </w:rPr>
+        <w:t>Likely to be spatially correlated</w:t>
+      </w:r>
+    </w:p>
+    <w:p>
+      <w:pPr>
+        <w:rPr>
+          <w:rFonts w:ascii="Times New Roman" w:hAnsi="Times New Roman" w:cs="Times New Roman"/>
+        </w:rPr>
+      </w:pPr>
+    </w:p>
+    <w:p>
+      <w:pPr>
+        <w:rPr>
+          <w:rFonts w:ascii="Times New Roman" w:hAnsi="Times New Roman" w:cs="Times New Roman"/>
+        </w:rPr>
+      </w:pPr>
+    </w:p>
+    <w:p>
+      <w:pPr>
+        <w:rPr>
+          <w:rFonts w:ascii="Times New Roman" w:hAnsi="Times New Roman" w:cs="Times New Roman"/>
           <w:b/>
         </w:rPr>
       </w:pPr>
       <w:r>
         <w:rPr>
+          <w:rFonts w:ascii="Times New Roman" w:hAnsi="Times New Roman" w:cs="Times New Roman"/>
           <w:b/>
         </w:rPr>
         <w:t>Methods</w:t>
@@ -218,6 +1208,7 @@
     <w:p>
       <w:pPr>
         <w:rPr>
+          <w:rFonts w:ascii="Times New Roman" w:hAnsi="Times New Roman" w:cs="Times New Roman"/>
           <w:b/>
         </w:rPr>
       </w:pPr>
@@ -225,11 +1216,13 @@
     <w:p>
       <w:pPr>
         <w:rPr>
+          <w:rFonts w:ascii="Times New Roman" w:hAnsi="Times New Roman" w:cs="Times New Roman"/>
           <w:b/>
         </w:rPr>
       </w:pPr>
       <w:r>
         <w:rPr>
+          <w:rFonts w:ascii="Times New Roman" w:hAnsi="Times New Roman" w:cs="Times New Roman"/>
           <w:b/>
         </w:rPr>
         <w:t>Results</w:t>
@@ -238,15 +1231,39 @@
     <w:p>
       <w:pPr>
         <w:rPr>
+          <w:rFonts w:ascii="Times New Roman" w:hAnsi="Times New Roman" w:cs="Times New Roman"/>
           <w:b/>
         </w:rPr>
       </w:pPr>
     </w:p>
     <w:p>
-      <w:r>
-        <w:lastRenderedPageBreak/>
-        <w:t>Semivariograms and Torgegrams</w:t>
-      </w:r>
+      <w:pPr>
+        <w:rPr>
+          <w:rFonts w:ascii="Times New Roman" w:hAnsi="Times New Roman" w:cs="Times New Roman"/>
+        </w:rPr>
+      </w:pPr>
+      <w:proofErr w:type="spellStart"/>
+      <w:r>
+        <w:rPr>
+          <w:rFonts w:ascii="Times New Roman" w:hAnsi="Times New Roman" w:cs="Times New Roman"/>
+        </w:rPr>
+        <w:t>Semivariograms</w:t>
+      </w:r>
+      <w:proofErr w:type="spellEnd"/>
+      <w:r>
+        <w:rPr>
+          <w:rFonts w:ascii="Times New Roman" w:hAnsi="Times New Roman" w:cs="Times New Roman"/>
+        </w:rPr>
+        <w:t xml:space="preserve"> and </w:t>
+      </w:r>
+      <w:proofErr w:type="spellStart"/>
+      <w:r>
+        <w:rPr>
+          <w:rFonts w:ascii="Times New Roman" w:hAnsi="Times New Roman" w:cs="Times New Roman"/>
+        </w:rPr>
+        <w:t>Torgegrams</w:t>
+      </w:r>
+      <w:proofErr w:type="spellEnd"/>
     </w:p>
     <w:p>
       <w:pPr>
@@ -255,8 +1272,14 @@
           <w:ilvl w:val="0"/>
           <w:numId w:val="4"/>
         </w:numPr>
-      </w:pPr>
-      <w:r>
+        <w:rPr>
+          <w:rFonts w:ascii="Times New Roman" w:hAnsi="Times New Roman" w:cs="Times New Roman"/>
+        </w:rPr>
+      </w:pPr>
+      <w:r>
+        <w:rPr>
+          <w:rFonts w:ascii="Times New Roman" w:hAnsi="Times New Roman" w:cs="Times New Roman"/>
+        </w:rPr>
         <w:t>Of modeled abundance</w:t>
       </w:r>
     </w:p>
@@ -267,20 +1290,34 @@
           <w:ilvl w:val="0"/>
           <w:numId w:val="4"/>
         </w:numPr>
-      </w:pPr>
-      <w:r>
+        <w:rPr>
+          <w:rFonts w:ascii="Times New Roman" w:hAnsi="Times New Roman" w:cs="Times New Roman"/>
+        </w:rPr>
+      </w:pPr>
+      <w:r>
+        <w:rPr>
+          <w:rFonts w:ascii="Times New Roman" w:hAnsi="Times New Roman" w:cs="Times New Roman"/>
+        </w:rPr>
         <w:t>Of residuals</w:t>
       </w:r>
     </w:p>
-    <w:p/>
-    <w:p>
-      <w:pPr>
-        <w:rPr>
+    <w:p>
+      <w:pPr>
+        <w:rPr>
+          <w:rFonts w:ascii="Times New Roman" w:hAnsi="Times New Roman" w:cs="Times New Roman"/>
+        </w:rPr>
+      </w:pPr>
+    </w:p>
+    <w:p>
+      <w:pPr>
+        <w:rPr>
+          <w:rFonts w:ascii="Times New Roman" w:hAnsi="Times New Roman" w:cs="Times New Roman"/>
           <w:b/>
         </w:rPr>
       </w:pPr>
       <w:r>
         <w:rPr>
+          <w:rFonts w:ascii="Times New Roman" w:hAnsi="Times New Roman" w:cs="Times New Roman"/>
           <w:b/>
         </w:rPr>
         <w:t>Discussion</w:t>
@@ -289,6 +1326,7 @@
     <w:p>
       <w:pPr>
         <w:rPr>
+          <w:rFonts w:ascii="Times New Roman" w:hAnsi="Times New Roman" w:cs="Times New Roman"/>
           <w:b/>
         </w:rPr>
       </w:pPr>
@@ -296,11 +1334,13 @@
     <w:p>
       <w:pPr>
         <w:rPr>
+          <w:rFonts w:ascii="Times New Roman" w:hAnsi="Times New Roman" w:cs="Times New Roman"/>
           <w:b/>
         </w:rPr>
       </w:pPr>
       <w:r>
         <w:rPr>
+          <w:rFonts w:ascii="Times New Roman" w:hAnsi="Times New Roman" w:cs="Times New Roman"/>
           <w:b/>
         </w:rPr>
         <w:t>Acknowledgments</w:t>
@@ -309,6 +1349,7 @@
     <w:p>
       <w:pPr>
         <w:rPr>
+          <w:rFonts w:ascii="Times New Roman" w:hAnsi="Times New Roman" w:cs="Times New Roman"/>
           <w:b/>
         </w:rPr>
       </w:pPr>
@@ -316,11 +1357,13 @@
     <w:p>
       <w:pPr>
         <w:rPr>
+          <w:rFonts w:ascii="Times New Roman" w:hAnsi="Times New Roman" w:cs="Times New Roman"/>
           <w:b/>
         </w:rPr>
       </w:pPr>
       <w:r>
         <w:rPr>
+          <w:rFonts w:ascii="Times New Roman" w:hAnsi="Times New Roman" w:cs="Times New Roman"/>
           <w:b/>
         </w:rPr>
         <w:t>Literature Cited</w:t>
@@ -451,6 +1494,119 @@
     </w:lvl>
   </w:abstractNum>
   <w:abstractNum w:abstractNumId="1">
+    <w:nsid w:val="3ACC673F"/>
+    <w:multiLevelType w:val="hybridMultilevel"/>
+    <w:tmpl w:val="6AA84652"/>
+    <w:lvl w:ilvl="0" w:tplc="04090001">
+      <w:start w:val="1"/>
+      <w:numFmt w:val="bullet"/>
+      <w:lvlText w:val=""/>
+      <w:lvlJc w:val="left"/>
+      <w:pPr>
+        <w:ind w:left="720" w:hanging="360"/>
+      </w:pPr>
+      <w:rPr>
+        <w:rFonts w:ascii="Symbol" w:hAnsi="Symbol" w:hint="default"/>
+      </w:rPr>
+    </w:lvl>
+    <w:lvl w:ilvl="1" w:tplc="04090003" w:tentative="1">
+      <w:start w:val="1"/>
+      <w:numFmt w:val="bullet"/>
+      <w:lvlText w:val="o"/>
+      <w:lvlJc w:val="left"/>
+      <w:pPr>
+        <w:ind w:left="1440" w:hanging="360"/>
+      </w:pPr>
+      <w:rPr>
+        <w:rFonts w:ascii="Courier New" w:hAnsi="Courier New" w:hint="default"/>
+      </w:rPr>
+    </w:lvl>
+    <w:lvl w:ilvl="2" w:tplc="04090005" w:tentative="1">
+      <w:start w:val="1"/>
+      <w:numFmt w:val="bullet"/>
+      <w:lvlText w:val=""/>
+      <w:lvlJc w:val="left"/>
+      <w:pPr>
+        <w:ind w:left="2160" w:hanging="360"/>
+      </w:pPr>
+      <w:rPr>
+        <w:rFonts w:ascii="Wingdings" w:hAnsi="Wingdings" w:hint="default"/>
+      </w:rPr>
+    </w:lvl>
+    <w:lvl w:ilvl="3" w:tplc="04090001" w:tentative="1">
+      <w:start w:val="1"/>
+      <w:numFmt w:val="bullet"/>
+      <w:lvlText w:val=""/>
+      <w:lvlJc w:val="left"/>
+      <w:pPr>
+        <w:ind w:left="2880" w:hanging="360"/>
+      </w:pPr>
+      <w:rPr>
+        <w:rFonts w:ascii="Symbol" w:hAnsi="Symbol" w:hint="default"/>
+      </w:rPr>
+    </w:lvl>
+    <w:lvl w:ilvl="4" w:tplc="04090003" w:tentative="1">
+      <w:start w:val="1"/>
+      <w:numFmt w:val="bullet"/>
+      <w:lvlText w:val="o"/>
+      <w:lvlJc w:val="left"/>
+      <w:pPr>
+        <w:ind w:left="3600" w:hanging="360"/>
+      </w:pPr>
+      <w:rPr>
+        <w:rFonts w:ascii="Courier New" w:hAnsi="Courier New" w:hint="default"/>
+      </w:rPr>
+    </w:lvl>
+    <w:lvl w:ilvl="5" w:tplc="04090005" w:tentative="1">
+      <w:start w:val="1"/>
+      <w:numFmt w:val="bullet"/>
+      <w:lvlText w:val=""/>
+      <w:lvlJc w:val="left"/>
+      <w:pPr>
+        <w:ind w:left="4320" w:hanging="360"/>
+      </w:pPr>
+      <w:rPr>
+        <w:rFonts w:ascii="Wingdings" w:hAnsi="Wingdings" w:hint="default"/>
+      </w:rPr>
+    </w:lvl>
+    <w:lvl w:ilvl="6" w:tplc="04090001" w:tentative="1">
+      <w:start w:val="1"/>
+      <w:numFmt w:val="bullet"/>
+      <w:lvlText w:val=""/>
+      <w:lvlJc w:val="left"/>
+      <w:pPr>
+        <w:ind w:left="5040" w:hanging="360"/>
+      </w:pPr>
+      <w:rPr>
+        <w:rFonts w:ascii="Symbol" w:hAnsi="Symbol" w:hint="default"/>
+      </w:rPr>
+    </w:lvl>
+    <w:lvl w:ilvl="7" w:tplc="04090003" w:tentative="1">
+      <w:start w:val="1"/>
+      <w:numFmt w:val="bullet"/>
+      <w:lvlText w:val="o"/>
+      <w:lvlJc w:val="left"/>
+      <w:pPr>
+        <w:ind w:left="5760" w:hanging="360"/>
+      </w:pPr>
+      <w:rPr>
+        <w:rFonts w:ascii="Courier New" w:hAnsi="Courier New" w:hint="default"/>
+      </w:rPr>
+    </w:lvl>
+    <w:lvl w:ilvl="8" w:tplc="04090005" w:tentative="1">
+      <w:start w:val="1"/>
+      <w:numFmt w:val="bullet"/>
+      <w:lvlText w:val=""/>
+      <w:lvlJc w:val="left"/>
+      <w:pPr>
+        <w:ind w:left="6480" w:hanging="360"/>
+      </w:pPr>
+      <w:rPr>
+        <w:rFonts w:ascii="Wingdings" w:hAnsi="Wingdings" w:hint="default"/>
+      </w:rPr>
+    </w:lvl>
+  </w:abstractNum>
+  <w:abstractNum w:abstractNumId="2">
     <w:nsid w:val="3BC8302C"/>
     <w:multiLevelType w:val="hybridMultilevel"/>
     <w:tmpl w:val="7168448C"/>
@@ -563,7 +1719,7 @@
       </w:rPr>
     </w:lvl>
   </w:abstractNum>
-  <w:abstractNum w:abstractNumId="2">
+  <w:abstractNum w:abstractNumId="3">
     <w:nsid w:val="554D3084"/>
     <w:multiLevelType w:val="hybridMultilevel"/>
     <w:tmpl w:val="064E19C6"/>
@@ -676,7 +1832,7 @@
       </w:rPr>
     </w:lvl>
   </w:abstractNum>
-  <w:abstractNum w:abstractNumId="3">
+  <w:abstractNum w:abstractNumId="4">
     <w:nsid w:val="62E11F35"/>
     <w:multiLevelType w:val="hybridMultilevel"/>
     <w:tmpl w:val="D9D8AB72"/>
@@ -793,12 +1949,15 @@
     <w:abstractNumId w:val="0"/>
   </w:num>
   <w:num w:numId="2">
+    <w:abstractNumId w:val="3"/>
+  </w:num>
+  <w:num w:numId="3">
+    <w:abstractNumId w:val="4"/>
+  </w:num>
+  <w:num w:numId="4">
     <w:abstractNumId w:val="2"/>
   </w:num>
-  <w:num w:numId="3">
-    <w:abstractNumId w:val="3"/>
-  </w:num>
-  <w:num w:numId="4">
+  <w:num w:numId="5">
     <w:abstractNumId w:val="1"/>
   </w:num>
 </w:numbering>

</xml_diff>

<commit_message>
modified ST figures to look better
</commit_message>
<xml_diff>
--- a/Manuscripts/geostatistical_stream_network.docx
+++ b/Manuscripts/geostatistical_stream_network.docx
@@ -14,36 +14,20 @@
           <w:rFonts w:ascii="Times New Roman" w:hAnsi="Times New Roman" w:cs="Times New Roman"/>
           <w:b/>
         </w:rPr>
-        <w:t xml:space="preserve">A </w:t>
-      </w:r>
-      <w:proofErr w:type="spellStart"/>
+        <w:t>A geostatistical state-space</w:t>
+      </w:r>
       <w:r>
         <w:rPr>
           <w:rFonts w:ascii="Times New Roman" w:hAnsi="Times New Roman" w:cs="Times New Roman"/>
           <w:b/>
         </w:rPr>
-        <w:t>geostatistical</w:t>
-      </w:r>
-      <w:proofErr w:type="spellEnd"/>
+        <w:t xml:space="preserve"> (?)</w:t>
+      </w:r>
       <w:r>
         <w:rPr>
           <w:rFonts w:ascii="Times New Roman" w:hAnsi="Times New Roman" w:cs="Times New Roman"/>
           <w:b/>
         </w:rPr>
-        <w:t xml:space="preserve"> state-space</w:t>
-      </w:r>
-      <w:r>
-        <w:rPr>
-          <w:rFonts w:ascii="Times New Roman" w:hAnsi="Times New Roman" w:cs="Times New Roman"/>
-          <w:b/>
-        </w:rPr>
-        <w:t xml:space="preserve"> (?)</w:t>
-      </w:r>
-      <w:r>
-        <w:rPr>
-          <w:rFonts w:ascii="Times New Roman" w:hAnsi="Times New Roman" w:cs="Times New Roman"/>
-          <w:b/>
-        </w:rPr>
         <w:t xml:space="preserve"> model of abundance for stream networks</w:t>
       </w:r>
     </w:p>
@@ -78,23 +62,7 @@
           <w:rFonts w:ascii="Times New Roman" w:hAnsi="Times New Roman" w:cs="Times New Roman"/>
           <w:i/>
         </w:rPr>
-        <w:t xml:space="preserve">US Geological Survey, S.O. Conte </w:t>
-      </w:r>
-      <w:proofErr w:type="spellStart"/>
-      <w:r>
-        <w:rPr>
-          <w:rFonts w:ascii="Times New Roman" w:hAnsi="Times New Roman" w:cs="Times New Roman"/>
-          <w:i/>
-        </w:rPr>
-        <w:t>Anadromous</w:t>
-      </w:r>
-      <w:proofErr w:type="spellEnd"/>
-      <w:r>
-        <w:rPr>
-          <w:rFonts w:ascii="Times New Roman" w:hAnsi="Times New Roman" w:cs="Times New Roman"/>
-          <w:i/>
-        </w:rPr>
-        <w:t xml:space="preserve"> Fish Research Center, One Migratory Way, Turners Falls, MA 01376. </w:t>
+        <w:t xml:space="preserve">US Geological Survey, S.O. Conte Anadromous Fish Research Center, One Migratory Way, Turners Falls, MA 01376. </w:t>
       </w:r>
       <w:hyperlink r:id="rId6" w:history="1">
         <w:r>
@@ -145,6 +113,35 @@
         <w:rPr>
           <w:rFonts w:ascii="Times New Roman" w:hAnsi="Times New Roman" w:cs="Times New Roman"/>
         </w:rPr>
+        <w:t xml:space="preserve">Kyle O’Neil, </w:t>
+      </w:r>
+      <w:r>
+        <w:rPr>
+          <w:rFonts w:ascii="Times New Roman" w:hAnsi="Times New Roman" w:cs="Times New Roman"/>
+          <w:i/>
+        </w:rPr>
+        <w:t>US Geological Survey, S.O. Conte Anadromous Fish Research Center, One Migratory Way, Turners Falls, MA 01376</w:t>
+      </w:r>
+    </w:p>
+    <w:p>
+      <w:pPr>
+        <w:rPr>
+          <w:rFonts w:ascii="Times New Roman" w:hAnsi="Times New Roman" w:cs="Times New Roman"/>
+          <w:i/>
+        </w:rPr>
+      </w:pPr>
+    </w:p>
+    <w:p>
+      <w:pPr>
+        <w:rPr>
+          <w:rFonts w:ascii="Times New Roman" w:hAnsi="Times New Roman" w:cs="Times New Roman"/>
+          <w:i/>
+        </w:rPr>
+      </w:pPr>
+      <w:r>
+        <w:rPr>
+          <w:rFonts w:ascii="Times New Roman" w:hAnsi="Times New Roman" w:cs="Times New Roman"/>
+        </w:rPr>
         <w:t>Ben Letcher</w:t>
       </w:r>
       <w:r>
@@ -158,104 +155,34 @@
           <w:rFonts w:ascii="Times New Roman" w:hAnsi="Times New Roman" w:cs="Times New Roman"/>
           <w:i/>
         </w:rPr>
-        <w:t xml:space="preserve">US Geological Survey, S.O. Conte </w:t>
-      </w:r>
-      <w:proofErr w:type="spellStart"/>
-      <w:r>
-        <w:rPr>
-          <w:rFonts w:ascii="Times New Roman" w:hAnsi="Times New Roman" w:cs="Times New Roman"/>
-          <w:i/>
-        </w:rPr>
-        <w:t>Anadromous</w:t>
-      </w:r>
-      <w:proofErr w:type="spellEnd"/>
-      <w:r>
-        <w:rPr>
-          <w:rFonts w:ascii="Times New Roman" w:hAnsi="Times New Roman" w:cs="Times New Roman"/>
-          <w:i/>
-        </w:rPr>
-        <w:t xml:space="preserve"> Fish Research Center, One Migratory Way, Turners Falls, MA 01376</w:t>
-      </w:r>
-    </w:p>
-    <w:p>
-      <w:pPr>
-        <w:rPr>
-          <w:rFonts w:ascii="Times New Roman" w:hAnsi="Times New Roman" w:cs="Times New Roman"/>
-        </w:rPr>
-      </w:pPr>
-    </w:p>
-    <w:p>
-      <w:pPr>
-        <w:rPr>
-          <w:rFonts w:ascii="Times New Roman" w:hAnsi="Times New Roman" w:cs="Times New Roman"/>
-          <w:i/>
-        </w:rPr>
-      </w:pPr>
-      <w:r>
-        <w:rPr>
-          <w:rFonts w:ascii="Times New Roman" w:hAnsi="Times New Roman" w:cs="Times New Roman"/>
-        </w:rPr>
-        <w:t xml:space="preserve">Kyle O’Neil, </w:t>
-      </w:r>
-      <w:r>
-        <w:rPr>
-          <w:rFonts w:ascii="Times New Roman" w:hAnsi="Times New Roman" w:cs="Times New Roman"/>
-          <w:i/>
-        </w:rPr>
-        <w:t xml:space="preserve">US Geological Survey, S.O. Conte </w:t>
-      </w:r>
-      <w:proofErr w:type="spellStart"/>
-      <w:r>
-        <w:rPr>
-          <w:rFonts w:ascii="Times New Roman" w:hAnsi="Times New Roman" w:cs="Times New Roman"/>
-          <w:i/>
-        </w:rPr>
-        <w:t>Anadromous</w:t>
-      </w:r>
-      <w:proofErr w:type="spellEnd"/>
-      <w:r>
-        <w:rPr>
-          <w:rFonts w:ascii="Times New Roman" w:hAnsi="Times New Roman" w:cs="Times New Roman"/>
-          <w:i/>
-        </w:rPr>
-        <w:t xml:space="preserve"> Fish Research Center, One Migratory Way, Turners Falls, MA 01376</w:t>
-      </w:r>
-    </w:p>
-    <w:p>
-      <w:pPr>
-        <w:rPr>
-          <w:rFonts w:ascii="Times New Roman" w:hAnsi="Times New Roman" w:cs="Times New Roman"/>
-        </w:rPr>
-      </w:pPr>
-    </w:p>
-    <w:p>
-      <w:pPr>
-        <w:rPr>
-          <w:rFonts w:ascii="Times New Roman" w:hAnsi="Times New Roman" w:cs="Times New Roman"/>
-        </w:rPr>
-      </w:pPr>
-      <w:proofErr w:type="gramStart"/>
-      <w:r>
-        <w:rPr>
-          <w:rFonts w:ascii="Times New Roman" w:hAnsi="Times New Roman" w:cs="Times New Roman"/>
-        </w:rPr>
-        <w:t xml:space="preserve">Kasper </w:t>
-      </w:r>
-      <w:proofErr w:type="spellStart"/>
-      <w:r>
-        <w:rPr>
-          <w:rFonts w:ascii="Times New Roman" w:hAnsi="Times New Roman" w:cs="Times New Roman"/>
-        </w:rPr>
-        <w:t>Kristensen</w:t>
-      </w:r>
-      <w:proofErr w:type="spellEnd"/>
+        <w:t>US Geological Survey, S.O. Conte Anadromous Fish Research Center, One Migratory Way, Turners Falls, MA 01376</w:t>
+      </w:r>
+    </w:p>
+    <w:p>
+      <w:pPr>
+        <w:rPr>
+          <w:rFonts w:ascii="Times New Roman" w:hAnsi="Times New Roman" w:cs="Times New Roman"/>
+        </w:rPr>
+      </w:pPr>
+    </w:p>
+    <w:p>
+      <w:pPr>
+        <w:rPr>
+          <w:rFonts w:ascii="Times New Roman" w:hAnsi="Times New Roman" w:cs="Times New Roman"/>
+        </w:rPr>
+      </w:pPr>
+      <w:r>
+        <w:rPr>
+          <w:rFonts w:ascii="Times New Roman" w:hAnsi="Times New Roman" w:cs="Times New Roman"/>
+        </w:rPr>
+        <w:t>Kasper Kristensen</w:t>
+      </w:r>
       <w:r>
         <w:rPr>
           <w:rFonts w:ascii="Times New Roman" w:hAnsi="Times New Roman" w:cs="Times New Roman"/>
         </w:rPr>
         <w:t xml:space="preserve"> or others – for help with OU and TMB?</w:t>
       </w:r>
-      <w:proofErr w:type="gramEnd"/>
     </w:p>
     <w:p>
       <w:pPr>
@@ -302,9 +229,8 @@
           <w:sz w:val="20"/>
           <w:szCs w:val="20"/>
         </w:rPr>
-        <w:t xml:space="preserve">peer review. Its content is deliberative and </w:t>
-      </w:r>
-      <w:proofErr w:type="spellStart"/>
+        <w:t>peer review. Its content is deliberative and predecisional, so it must not be</w:t>
+      </w:r>
       <w:r>
         <w:rPr>
           <w:rFonts w:ascii="Times New Roman" w:hAnsi="Times New Roman" w:cs="Times New Roman"/>
@@ -312,9 +238,8 @@
           <w:sz w:val="20"/>
           <w:szCs w:val="20"/>
         </w:rPr>
-        <w:t>predecisional</w:t>
-      </w:r>
-      <w:proofErr w:type="spellEnd"/>
+        <w:t xml:space="preserve"> </w:t>
+      </w:r>
       <w:r>
         <w:rPr>
           <w:rFonts w:ascii="Times New Roman" w:hAnsi="Times New Roman" w:cs="Times New Roman"/>
@@ -322,7 +247,7 @@
           <w:sz w:val="20"/>
           <w:szCs w:val="20"/>
         </w:rPr>
-        <w:t>, so it must not be</w:t>
+        <w:t>disclosed or released by reviewers. Because the manuscript has not yet been</w:t>
       </w:r>
       <w:r>
         <w:rPr>
@@ -340,7 +265,7 @@
           <w:sz w:val="20"/>
           <w:szCs w:val="20"/>
         </w:rPr>
-        <w:t>disclosed or released by reviewers. Because the manuscript has not yet been</w:t>
+        <w:t>approved for publication by the US Geological Survey (USGS), it does not</w:t>
       </w:r>
       <w:r>
         <w:rPr>
@@ -358,202 +283,222 @@
           <w:sz w:val="20"/>
           <w:szCs w:val="20"/>
         </w:rPr>
-        <w:t>approved for publication by the US Geological Survey (USGS), it does not</w:t>
-      </w:r>
-      <w:r>
-        <w:rPr>
-          <w:rFonts w:ascii="Times New Roman" w:hAnsi="Times New Roman" w:cs="Times New Roman"/>
-          <w:color w:val="FF0000"/>
-          <w:sz w:val="20"/>
-          <w:szCs w:val="20"/>
+        <w:t>represent any official finding or policy.</w:t>
+      </w:r>
+    </w:p>
+    <w:p>
+      <w:pPr>
+        <w:rPr>
+          <w:rFonts w:ascii="Times New Roman" w:hAnsi="Times New Roman" w:cs="Times New Roman"/>
+        </w:rPr>
+      </w:pPr>
+    </w:p>
+    <w:p>
+      <w:pPr>
+        <w:rPr>
+          <w:rFonts w:ascii="Times New Roman" w:hAnsi="Times New Roman" w:cs="Times New Roman"/>
+          <w:b/>
+        </w:rPr>
+      </w:pPr>
+      <w:r>
+        <w:rPr>
+          <w:rFonts w:ascii="Times New Roman" w:hAnsi="Times New Roman" w:cs="Times New Roman"/>
+          <w:b/>
+        </w:rPr>
+        <w:t>Abstract</w:t>
+      </w:r>
+    </w:p>
+    <w:p>
+      <w:pPr>
+        <w:rPr>
+          <w:rFonts w:ascii="Times New Roman" w:hAnsi="Times New Roman" w:cs="Times New Roman"/>
+        </w:rPr>
+      </w:pPr>
+      <w:r>
+        <w:rPr>
+          <w:rFonts w:ascii="Times New Roman" w:hAnsi="Times New Roman" w:cs="Times New Roman"/>
+        </w:rPr>
+        <w:t>Environmental conditions are often correlated in time and space</w:t>
+      </w:r>
+      <w:r>
+        <w:rPr>
+          <w:rFonts w:ascii="Times New Roman" w:hAnsi="Times New Roman" w:cs="Times New Roman"/>
+        </w:rPr>
+        <w:t xml:space="preserve">, resulting in correlated fish and wildlife populations that depend on these conditions. Many statistical analyses of populations ignore potential autocorrelations and assume that survey methods (distance and time between samples) sufficiently reduce these correlations. If these assumptions are incorrect, results and therefore inference may be biased and uncertainty under estimated. Even if these assumptions are met, researchers may be missing important information about the spatial and temporal structure of populations through the design of their surveys to meet the assumptions of particular statistical methods. We developed a novel statistical method to account for spatiotemporal correlations within dendritic stream networks, while accounting for imperfect detection in the surveys. </w:t>
+      </w:r>
+      <w:r>
+        <w:rPr>
+          <w:rFonts w:ascii="Times New Roman" w:hAnsi="Times New Roman" w:cs="Times New Roman"/>
+        </w:rPr>
+        <w:t>Through simulations, we found this model outperformed standard statistical methods when data were spatially correlated and performed similarly when data were not correlated. We found that increasing the number of years surveyed significantly improved the model accuracy and ability to recover spatial and temporal correlation coefficients. Increased the number of survey sites within the network improved the performance of the non-spatial model but only marginally improved the abundance estimates in the spatiotemporal model. We then applied this model to Brook Trout data</w:t>
+      </w:r>
+      <w:r>
+        <w:rPr>
+          <w:rFonts w:ascii="Times New Roman" w:hAnsi="Times New Roman" w:cs="Times New Roman"/>
+        </w:rPr>
+        <w:t xml:space="preserve"> from the West Susquehanna Watershed in Pennsylvania</w:t>
+      </w:r>
+      <w:r>
+        <w:rPr>
+          <w:rFonts w:ascii="Times New Roman" w:hAnsi="Times New Roman" w:cs="Times New Roman"/>
+        </w:rPr>
+        <w:t xml:space="preserve"> collected over 30(???) years</w:t>
+      </w:r>
+      <w:r>
+        <w:rPr>
+          <w:rFonts w:ascii="Times New Roman" w:hAnsi="Times New Roman" w:cs="Times New Roman"/>
+        </w:rPr>
+        <w:t xml:space="preserve">. We found </w:t>
+      </w:r>
+      <w:r>
+        <w:rPr>
+          <w:rFonts w:ascii="Times New Roman" w:hAnsi="Times New Roman" w:cs="Times New Roman"/>
+        </w:rPr>
+        <w:t>…</w:t>
+      </w:r>
+      <w:r>
+        <w:rPr>
+          <w:rFonts w:ascii="Times New Roman" w:hAnsi="Times New Roman" w:cs="Times New Roman"/>
+        </w:rPr>
+        <w:t xml:space="preserve"> yoy abundance driven by xxxx with high spatial and temporal variability and moderate spatiotemporal correlation (???) … adult abundance less strongly affected by climatic conditions and less variable than YOY but with higher spatiotemporal correlation (???). [add 1-2 good conclusion sentences]</w:t>
+      </w:r>
+    </w:p>
+    <w:p>
+      <w:pPr>
+        <w:rPr>
+          <w:rFonts w:ascii="Times New Roman" w:hAnsi="Times New Roman" w:cs="Times New Roman"/>
+          <w:b/>
+        </w:rPr>
+      </w:pPr>
+    </w:p>
+    <w:p>
+      <w:pPr>
+        <w:rPr>
+          <w:rFonts w:ascii="Times New Roman" w:hAnsi="Times New Roman" w:cs="Times New Roman"/>
+          <w:b/>
+        </w:rPr>
+      </w:pPr>
+    </w:p>
+    <w:p>
+      <w:pPr>
+        <w:rPr>
+          <w:rFonts w:ascii="Times New Roman" w:hAnsi="Times New Roman" w:cs="Times New Roman"/>
+          <w:b/>
+        </w:rPr>
+      </w:pPr>
+      <w:r>
+        <w:rPr>
+          <w:rFonts w:ascii="Times New Roman" w:hAnsi="Times New Roman" w:cs="Times New Roman"/>
+          <w:b/>
+        </w:rPr>
+        <w:t>Introduction</w:t>
+      </w:r>
+    </w:p>
+    <w:p>
+      <w:pPr>
+        <w:rPr>
+          <w:rFonts w:ascii="Times New Roman" w:hAnsi="Times New Roman" w:cs="Times New Roman"/>
+        </w:rPr>
+      </w:pPr>
+      <w:r>
+        <w:rPr>
+          <w:rFonts w:ascii="Times New Roman" w:hAnsi="Times New Roman" w:cs="Times New Roman"/>
+        </w:rPr>
+        <w:t xml:space="preserve">Ecologists are concerned with understanding the abundance and distribution of organisms in space and time and the conditions that influence these patterns. Surveys are frequently employed to study these patterns. However, most statistical methods used in ecology have not explicitly </w:t>
+      </w:r>
+      <w:r>
+        <w:rPr>
+          <w:rFonts w:ascii="Times New Roman" w:hAnsi="Times New Roman" w:cs="Times New Roman"/>
+        </w:rPr>
+        <w:lastRenderedPageBreak/>
+        <w:t>accounted for spatial correlation in the data beyond deterministic covariate parameters (e.g. ANOVA, GLM, linear and generalized linear mixed mod</w:t>
+      </w:r>
+      <w:r>
+        <w:rPr>
+          <w:rFonts w:ascii="Times New Roman" w:hAnsi="Times New Roman" w:cs="Times New Roman"/>
+        </w:rPr>
+        <w:t xml:space="preserve">els). Therefore to use these analyses, researchers must design their studies to ensure that sample points are not overly close in time or space such that unaccounted for autocorrelation could occur. It is difficult to know </w:t>
+      </w:r>
+      <w:r>
+        <w:rPr>
+          <w:rFonts w:ascii="Times New Roman" w:hAnsi="Times New Roman" w:cs="Times New Roman"/>
+          <w:i/>
+        </w:rPr>
+        <w:t>a priori</w:t>
+      </w:r>
+      <w:r>
+        <w:rPr>
+          <w:rFonts w:ascii="Times New Roman" w:hAnsi="Times New Roman" w:cs="Times New Roman"/>
+        </w:rPr>
+        <w:t xml:space="preserve"> how close is too close. Any residual autocorrelation violates regression model assumptions and leads to biased results and potentially incorrect inference regarding population distributions and environmental relationships. Additionally, information about the spatial and temporal patterns provides potentially interesting ecological insights that would not be gained if the data were collected in a way to avoid autocorrelation (give example). For these reasons, a large field of spatial statistics has been developed and applied to ecological problems (refs</w:t>
+      </w:r>
+      <w:r>
+        <w:rPr>
+          <w:rFonts w:ascii="Times New Roman" w:hAnsi="Times New Roman" w:cs="Times New Roman"/>
+        </w:rPr>
+        <w:t xml:space="preserve">: Ross et al 2012, Conn et al 2015, </w:t>
+      </w:r>
+      <w:r>
+        <w:rPr>
+          <w:rFonts w:ascii="Times New Roman" w:hAnsi="Times New Roman" w:cs="Times New Roman"/>
+        </w:rPr>
+        <w:t>Gelfand example, Cressie example</w:t>
+      </w:r>
+      <w:r>
+        <w:rPr>
+          <w:rFonts w:ascii="Times New Roman" w:hAnsi="Times New Roman" w:cs="Times New Roman"/>
+        </w:rPr>
+        <w:t xml:space="preserve">).  </w:t>
+      </w:r>
+    </w:p>
+    <w:p>
+      <w:pPr>
+        <w:ind w:firstLine="720"/>
+        <w:rPr>
+          <w:rFonts w:ascii="Times New Roman" w:hAnsi="Times New Roman" w:cs="Times New Roman"/>
+        </w:rPr>
+      </w:pPr>
+      <w:r>
+        <w:rPr>
+          <w:rFonts w:ascii="Times New Roman" w:hAnsi="Times New Roman" w:cs="Times New Roman"/>
+        </w:rPr>
+        <w:t xml:space="preserve">Streams are likely to have significant correlation </w:t>
+      </w:r>
+      <w:r>
+        <w:rPr>
+          <w:rFonts w:ascii="Times New Roman" w:hAnsi="Times New Roman" w:cs="Times New Roman"/>
+        </w:rPr>
+        <w:t xml:space="preserve">in time and space because of the </w:t>
+      </w:r>
+      <w:r>
+        <w:rPr>
+          <w:rFonts w:ascii="Times New Roman" w:hAnsi="Times New Roman" w:cs="Times New Roman"/>
+        </w:rPr>
+        <w:t>hydrologic connections creating movements and gradients of chemical and physical properties.</w:t>
+      </w:r>
+      <w:r>
+        <w:rPr>
+          <w:rFonts w:ascii="Times New Roman" w:hAnsi="Times New Roman" w:cs="Times New Roman"/>
         </w:rPr>
         <w:t xml:space="preserve"> </w:t>
       </w:r>
       <w:r>
         <w:rPr>
           <w:rFonts w:ascii="Times New Roman" w:hAnsi="Times New Roman" w:cs="Times New Roman"/>
-          <w:color w:val="FF0000"/>
-          <w:sz w:val="20"/>
-          <w:szCs w:val="20"/>
-        </w:rPr>
-        <w:t>represent any official finding or policy.</w:t>
-      </w:r>
-    </w:p>
-    <w:p>
-      <w:pPr>
-        <w:rPr>
-          <w:rFonts w:ascii="Times New Roman" w:hAnsi="Times New Roman" w:cs="Times New Roman"/>
-        </w:rPr>
-      </w:pPr>
-    </w:p>
-    <w:p>
-      <w:pPr>
-        <w:rPr>
-          <w:rFonts w:ascii="Times New Roman" w:hAnsi="Times New Roman" w:cs="Times New Roman"/>
-          <w:b/>
-        </w:rPr>
-      </w:pPr>
-      <w:r>
-        <w:rPr>
-          <w:rFonts w:ascii="Times New Roman" w:hAnsi="Times New Roman" w:cs="Times New Roman"/>
-          <w:b/>
-        </w:rPr>
-        <w:t>Abstract</w:t>
-      </w:r>
-    </w:p>
-    <w:p>
-      <w:pPr>
-        <w:rPr>
-          <w:rFonts w:ascii="Times New Roman" w:hAnsi="Times New Roman" w:cs="Times New Roman"/>
-          <w:b/>
-        </w:rPr>
-      </w:pPr>
-    </w:p>
-    <w:p>
-      <w:pPr>
-        <w:rPr>
-          <w:rFonts w:ascii="Times New Roman" w:hAnsi="Times New Roman" w:cs="Times New Roman"/>
-          <w:b/>
-        </w:rPr>
-      </w:pPr>
-      <w:r>
-        <w:rPr>
-          <w:rFonts w:ascii="Times New Roman" w:hAnsi="Times New Roman" w:cs="Times New Roman"/>
-          <w:b/>
-        </w:rPr>
-        <w:t>Introduction</w:t>
-      </w:r>
-    </w:p>
-    <w:p>
-      <w:pPr>
-        <w:rPr>
-          <w:rFonts w:ascii="Times New Roman" w:hAnsi="Times New Roman" w:cs="Times New Roman"/>
-        </w:rPr>
-      </w:pPr>
-      <w:r>
-        <w:rPr>
-          <w:rFonts w:ascii="Times New Roman" w:hAnsi="Times New Roman" w:cs="Times New Roman"/>
-        </w:rPr>
-        <w:t>Ecologists are concerned with understanding the abundance and distribution of organisms in space and time and the conditions that influence these patterns. Surveys are frequently employed to study these patterns. However, most statistical methods used in ecology have not explicitly accounted for spatial correlation in the data beyond deterministic covariate parameters (e.g. ANOVA, GLM, linear and generalized linear mixed mod</w:t>
-      </w:r>
-      <w:r>
-        <w:rPr>
-          <w:rFonts w:ascii="Times New Roman" w:hAnsi="Times New Roman" w:cs="Times New Roman"/>
-        </w:rPr>
-        <w:t xml:space="preserve">els). Therefore to use these analyses, researchers must design their studies to ensure that sample points are not overly close in time or space such that unaccounted for autocorrelation could occur. It is difficult to know </w:t>
-      </w:r>
-      <w:r>
-        <w:rPr>
-          <w:rFonts w:ascii="Times New Roman" w:hAnsi="Times New Roman" w:cs="Times New Roman"/>
-          <w:i/>
-        </w:rPr>
-        <w:t>a priori</w:t>
-      </w:r>
-      <w:r>
-        <w:rPr>
-          <w:rFonts w:ascii="Times New Roman" w:hAnsi="Times New Roman" w:cs="Times New Roman"/>
-        </w:rPr>
-        <w:t xml:space="preserve"> how close is too close. Any residual autocorrelation violates regression model assumptions and leads to biased results and potentially incorrect inference regarding population distributions and environmental relationships. Additionally, information about the spatial and temporal patterns provides potentially interesting ecological insights that would not be gained if the data were collected in a way to avoid autocorrelation (give example). For these reasons, a large field of spatial statistics has been developed and applied to ecological problems (refs</w:t>
-      </w:r>
-      <w:r>
-        <w:rPr>
-          <w:rFonts w:ascii="Times New Roman" w:hAnsi="Times New Roman" w:cs="Times New Roman"/>
-        </w:rPr>
-        <w:t xml:space="preserve">: Ross et al 2012, Conn et al 2015, </w:t>
-      </w:r>
-      <w:proofErr w:type="spellStart"/>
-      <w:r>
-        <w:rPr>
-          <w:rFonts w:ascii="Times New Roman" w:hAnsi="Times New Roman" w:cs="Times New Roman"/>
-        </w:rPr>
-        <w:t>Gelfand</w:t>
-      </w:r>
-      <w:proofErr w:type="spellEnd"/>
-      <w:r>
-        <w:rPr>
-          <w:rFonts w:ascii="Times New Roman" w:hAnsi="Times New Roman" w:cs="Times New Roman"/>
-        </w:rPr>
-        <w:t xml:space="preserve"> example, </w:t>
-      </w:r>
-      <w:proofErr w:type="spellStart"/>
-      <w:r>
-        <w:rPr>
-          <w:rFonts w:ascii="Times New Roman" w:hAnsi="Times New Roman" w:cs="Times New Roman"/>
-        </w:rPr>
-        <w:t>Cressie</w:t>
-      </w:r>
-      <w:proofErr w:type="spellEnd"/>
-      <w:r>
-        <w:rPr>
-          <w:rFonts w:ascii="Times New Roman" w:hAnsi="Times New Roman" w:cs="Times New Roman"/>
-        </w:rPr>
-        <w:t xml:space="preserve"> example</w:t>
-      </w:r>
-      <w:r>
-        <w:rPr>
-          <w:rFonts w:ascii="Times New Roman" w:hAnsi="Times New Roman" w:cs="Times New Roman"/>
-        </w:rPr>
-        <w:t xml:space="preserve">).  </w:t>
-      </w:r>
-    </w:p>
-    <w:p>
-      <w:pPr>
-        <w:ind w:firstLine="720"/>
-        <w:rPr>
-          <w:rFonts w:ascii="Times New Roman" w:hAnsi="Times New Roman" w:cs="Times New Roman"/>
-        </w:rPr>
-      </w:pPr>
-      <w:r>
-        <w:rPr>
-          <w:rFonts w:ascii="Times New Roman" w:hAnsi="Times New Roman" w:cs="Times New Roman"/>
-        </w:rPr>
-        <w:t xml:space="preserve">Streams are likely to have significant correlation </w:t>
-      </w:r>
-      <w:r>
-        <w:rPr>
-          <w:rFonts w:ascii="Times New Roman" w:hAnsi="Times New Roman" w:cs="Times New Roman"/>
-        </w:rPr>
-        <w:t xml:space="preserve">in time and space because of the </w:t>
-      </w:r>
-      <w:r>
-        <w:rPr>
-          <w:rFonts w:ascii="Times New Roman" w:hAnsi="Times New Roman" w:cs="Times New Roman"/>
-        </w:rPr>
-        <w:t>hydrologic connections creating movements and gradients of chemical and physical properties.</w:t>
-      </w:r>
-      <w:r>
-        <w:rPr>
-          <w:rFonts w:ascii="Times New Roman" w:hAnsi="Times New Roman" w:cs="Times New Roman"/>
-        </w:rPr>
-        <w:t xml:space="preserve"> </w:t>
-      </w:r>
-      <w:proofErr w:type="gramStart"/>
-      <w:r>
-        <w:rPr>
-          <w:rFonts w:ascii="Times New Roman" w:hAnsi="Times New Roman" w:cs="Times New Roman"/>
-        </w:rPr>
-        <w:t>For example, (find good example).</w:t>
-      </w:r>
-      <w:proofErr w:type="gramEnd"/>
-      <w:r>
-        <w:rPr>
-          <w:rFonts w:ascii="Times New Roman" w:hAnsi="Times New Roman" w:cs="Times New Roman"/>
-        </w:rPr>
-        <w:t xml:space="preserve"> Similarly, organisms living in streams are likely to respond to these underlying conditions and their movements are often restricted to the dendritic network creating spatial correlation in the abundance and distribution of stream organisms. Spatial models that use Euclidean distance are likely to perform poorly in stream networks because </w:t>
-      </w:r>
-      <w:proofErr w:type="gramStart"/>
-      <w:r>
-        <w:rPr>
-          <w:rFonts w:ascii="Times New Roman" w:hAnsi="Times New Roman" w:cs="Times New Roman"/>
-        </w:rPr>
-        <w:t>streams in close proximity can be separated by ridges</w:t>
-      </w:r>
-      <w:proofErr w:type="gramEnd"/>
-      <w:r>
-        <w:rPr>
-          <w:rFonts w:ascii="Times New Roman" w:hAnsi="Times New Roman" w:cs="Times New Roman"/>
-        </w:rPr>
-        <w:t xml:space="preserve"> and be completely unconnected or have large hydrologic distances.  </w:t>
+        </w:rPr>
+        <w:t xml:space="preserve">For example, (find good example). Similarly, organisms living in streams are likely to respond to these underlying conditions and their movements are often restricted to the dendritic network creating spatial correlation in the abundance and distribution of stream organisms. Spatial models that use Euclidean distance are likely to perform poorly in stream networks because streams in close </w:t>
+      </w:r>
+      <w:r>
+        <w:rPr>
+          <w:rFonts w:ascii="Times New Roman" w:hAnsi="Times New Roman" w:cs="Times New Roman"/>
+        </w:rPr>
+        <w:t xml:space="preserve">overland </w:t>
+      </w:r>
+      <w:r>
+        <w:rPr>
+          <w:rFonts w:ascii="Times New Roman" w:hAnsi="Times New Roman" w:cs="Times New Roman"/>
+        </w:rPr>
+        <w:t xml:space="preserve">proximity can be completely unconnected or have large hydrologic distances.  </w:t>
       </w:r>
     </w:p>
     <w:p>
@@ -598,14 +543,7 @@
         <w:rPr>
           <w:rFonts w:ascii="Times New Roman" w:hAnsi="Times New Roman" w:cs="Times New Roman"/>
         </w:rPr>
-        <w:t xml:space="preserve">deriving valid covariance relationships </w:t>
-      </w:r>
-      <w:r>
-        <w:rPr>
-          <w:rFonts w:ascii="Times New Roman" w:hAnsi="Times New Roman" w:cs="Times New Roman"/>
-        </w:rPr>
-        <w:lastRenderedPageBreak/>
-        <w:t>for linear models</w:t>
+        <w:t>deriving valid covariance relationships for linear models</w:t>
       </w:r>
       <w:commentRangeEnd w:id="0"/>
       <w:r>
@@ -624,320 +562,138 @@
         <w:rPr>
           <w:rFonts w:ascii="Times New Roman" w:hAnsi="Times New Roman" w:cs="Times New Roman"/>
         </w:rPr>
-        <w:t>and flow (</w:t>
-      </w:r>
-      <w:proofErr w:type="spellStart"/>
-      <w:r>
-        <w:rPr>
-          <w:rFonts w:ascii="Times New Roman" w:hAnsi="Times New Roman" w:cs="Times New Roman"/>
-        </w:rPr>
-        <w:t>Ver</w:t>
-      </w:r>
-      <w:proofErr w:type="spellEnd"/>
+        <w:t xml:space="preserve">and flow (Ver Hoef et al. 2006). Some models also include </w:t>
+      </w:r>
+      <w:r>
+        <w:rPr>
+          <w:rFonts w:ascii="Times New Roman" w:hAnsi="Times New Roman" w:cs="Times New Roman"/>
+        </w:rPr>
+        <w:t>“tail-up”, “tail-down” or “two-tail” correlations</w:t>
+      </w:r>
+      <w:r>
+        <w:rPr>
+          <w:rFonts w:ascii="Times New Roman" w:hAnsi="Times New Roman" w:cs="Times New Roman"/>
+        </w:rPr>
+        <w:t xml:space="preserve"> to account for directional autocorrelation</w:t>
+      </w:r>
+      <w:r>
+        <w:rPr>
+          <w:rFonts w:ascii="Times New Roman" w:hAnsi="Times New Roman" w:cs="Times New Roman"/>
+        </w:rPr>
+        <w:t xml:space="preserve"> (ref: Ver Hoef and Peterson 201</w:t>
+      </w:r>
+      <w:r>
+        <w:rPr>
+          <w:rFonts w:ascii="Times New Roman" w:hAnsi="Times New Roman" w:cs="Times New Roman"/>
+        </w:rPr>
+        <w:t xml:space="preserve">0, Peterson and Ver Hoef 2010). Additionally, </w:t>
+      </w:r>
+      <w:r>
+        <w:rPr>
+          <w:rFonts w:ascii="Times New Roman" w:hAnsi="Times New Roman" w:cs="Times New Roman"/>
+        </w:rPr>
+        <w:t xml:space="preserve">block Kriging </w:t>
+      </w:r>
+      <w:r>
+        <w:rPr>
+          <w:rFonts w:ascii="Times New Roman" w:hAnsi="Times New Roman" w:cs="Times New Roman"/>
+        </w:rPr>
+        <w:t xml:space="preserve">has been used </w:t>
+      </w:r>
+      <w:r>
+        <w:rPr>
+          <w:rFonts w:ascii="Times New Roman" w:hAnsi="Times New Roman" w:cs="Times New Roman"/>
+        </w:rPr>
+        <w:t>for spatial interpolation</w:t>
+      </w:r>
       <w:r>
         <w:rPr>
           <w:rFonts w:ascii="Times New Roman" w:hAnsi="Times New Roman" w:cs="Times New Roman"/>
         </w:rPr>
         <w:t xml:space="preserve"> </w:t>
       </w:r>
-      <w:proofErr w:type="spellStart"/>
-      <w:r>
-        <w:rPr>
-          <w:rFonts w:ascii="Times New Roman" w:hAnsi="Times New Roman" w:cs="Times New Roman"/>
-        </w:rPr>
-        <w:t>Hoef</w:t>
-      </w:r>
-      <w:proofErr w:type="spellEnd"/>
-      <w:r>
-        <w:rPr>
-          <w:rFonts w:ascii="Times New Roman" w:hAnsi="Times New Roman" w:cs="Times New Roman"/>
-        </w:rPr>
-        <w:t xml:space="preserve"> et al. 2006). Some models also include </w:t>
-      </w:r>
-      <w:r>
-        <w:rPr>
-          <w:rFonts w:ascii="Times New Roman" w:hAnsi="Times New Roman" w:cs="Times New Roman"/>
-        </w:rPr>
-        <w:t>“tail-up”, “tail-down” or “two-tail” correlations</w:t>
-      </w:r>
-      <w:r>
-        <w:rPr>
-          <w:rFonts w:ascii="Times New Roman" w:hAnsi="Times New Roman" w:cs="Times New Roman"/>
-        </w:rPr>
-        <w:t xml:space="preserve"> to account for directional autocorrelation</w:t>
-      </w:r>
-      <w:r>
-        <w:rPr>
-          <w:rFonts w:ascii="Times New Roman" w:hAnsi="Times New Roman" w:cs="Times New Roman"/>
-        </w:rPr>
-        <w:t xml:space="preserve"> (ref: </w:t>
-      </w:r>
-      <w:proofErr w:type="spellStart"/>
-      <w:r>
-        <w:rPr>
-          <w:rFonts w:ascii="Times New Roman" w:hAnsi="Times New Roman" w:cs="Times New Roman"/>
-        </w:rPr>
-        <w:t>Ver</w:t>
-      </w:r>
-      <w:proofErr w:type="spellEnd"/>
+      <w:r>
+        <w:rPr>
+          <w:rFonts w:ascii="Times New Roman" w:hAnsi="Times New Roman" w:cs="Times New Roman"/>
+        </w:rPr>
+        <w:t>(ref: Ver Hoef et al 2006).</w:t>
+      </w:r>
+    </w:p>
+    <w:p>
+      <w:pPr>
+        <w:ind w:firstLine="720"/>
+        <w:rPr>
+          <w:rFonts w:ascii="Times New Roman" w:hAnsi="Times New Roman" w:cs="Times New Roman"/>
+        </w:rPr>
+      </w:pPr>
+      <w:r>
+        <w:rPr>
+          <w:rFonts w:ascii="Times New Roman" w:hAnsi="Times New Roman" w:cs="Times New Roman"/>
+        </w:rPr>
+        <w:t xml:space="preserve">While these models provide improved inference for many types of data, there are limitations with the current approaches. Current models account for spatial correlations but do not allow for changing spatial correlations over time as with spatiotemporal models (ref: Peterson et al. 2013 Ecology Letters). A second limitation is the inability to distinguish between process and observation error to account for imperfect detection (ref: Peterson et al. 2013 Ecology Letters). </w:t>
+      </w:r>
+      <w:r>
+        <w:rPr>
+          <w:rFonts w:ascii="Times New Roman" w:hAnsi="Times New Roman" w:cs="Times New Roman"/>
+        </w:rPr>
+        <w:t xml:space="preserve">When performing count surveys of organisms, the probability of detecting each individual in the population is </w:t>
+      </w:r>
+      <w:r>
+        <w:rPr>
+          <w:rFonts w:ascii="Times New Roman" w:hAnsi="Times New Roman" w:cs="Times New Roman"/>
+        </w:rPr>
+        <w:t>often</w:t>
+      </w:r>
+      <w:r>
+        <w:rPr>
+          <w:rFonts w:ascii="Times New Roman" w:hAnsi="Times New Roman" w:cs="Times New Roman"/>
+        </w:rPr>
+        <w:t xml:space="preserve"> less than one</w:t>
+      </w:r>
+      <w:r>
+        <w:rPr>
+          <w:rFonts w:ascii="Times New Roman" w:hAnsi="Times New Roman" w:cs="Times New Roman"/>
+        </w:rPr>
+        <w:t xml:space="preserve"> (imperfect)</w:t>
+      </w:r>
+      <w:r>
+        <w:rPr>
+          <w:rFonts w:ascii="Times New Roman" w:hAnsi="Times New Roman" w:cs="Times New Roman"/>
+        </w:rPr>
+        <w:t xml:space="preserve">. </w:t>
+      </w:r>
+      <w:r>
+        <w:rPr>
+          <w:rFonts w:ascii="Times New Roman" w:hAnsi="Times New Roman" w:cs="Times New Roman"/>
+        </w:rPr>
+        <w:t xml:space="preserve">This results in a problem of inference regarding the populations and environmental effects on the population, particularly when the probability of detection is variable in time and space. To address this issue, a </w:t>
+      </w:r>
+      <w:commentRangeStart w:id="1"/>
+      <w:r>
+        <w:rPr>
+          <w:rFonts w:ascii="Times New Roman" w:hAnsi="Times New Roman" w:cs="Times New Roman"/>
+        </w:rPr>
+        <w:t xml:space="preserve">variety of hierarchical models have been developed separating information regarding abundance and detection </w:t>
+      </w:r>
+      <w:commentRangeEnd w:id="1"/>
+      <w:r>
+        <w:rPr>
+          <w:rStyle w:val="CommentReference"/>
+        </w:rPr>
+        <w:commentReference w:id="1"/>
+      </w:r>
+      <w:r>
+        <w:rPr>
+          <w:rFonts w:ascii="Times New Roman" w:hAnsi="Times New Roman" w:cs="Times New Roman"/>
+        </w:rPr>
+        <w:t>(refs: royle, kery, dail and madsen). However, these models generally to not account for spatial correlation among sites. Those that do generally use random group effects assuming clustered sites to be more similar to each</w:t>
+      </w:r>
       <w:r>
         <w:rPr>
           <w:rFonts w:ascii="Times New Roman" w:hAnsi="Times New Roman" w:cs="Times New Roman"/>
         </w:rPr>
         <w:t xml:space="preserve"> </w:t>
       </w:r>
-      <w:proofErr w:type="spellStart"/>
-      <w:r>
-        <w:rPr>
-          <w:rFonts w:ascii="Times New Roman" w:hAnsi="Times New Roman" w:cs="Times New Roman"/>
-        </w:rPr>
-        <w:t>Hoef</w:t>
-      </w:r>
-      <w:proofErr w:type="spellEnd"/>
-      <w:r>
-        <w:rPr>
-          <w:rFonts w:ascii="Times New Roman" w:hAnsi="Times New Roman" w:cs="Times New Roman"/>
-        </w:rPr>
-        <w:t xml:space="preserve"> and Peterson 201</w:t>
-      </w:r>
-      <w:r>
-        <w:rPr>
-          <w:rFonts w:ascii="Times New Roman" w:hAnsi="Times New Roman" w:cs="Times New Roman"/>
-        </w:rPr>
-        <w:t xml:space="preserve">0, Peterson and </w:t>
-      </w:r>
-      <w:proofErr w:type="spellStart"/>
-      <w:r>
-        <w:rPr>
-          <w:rFonts w:ascii="Times New Roman" w:hAnsi="Times New Roman" w:cs="Times New Roman"/>
-        </w:rPr>
-        <w:t>Ver</w:t>
-      </w:r>
-      <w:proofErr w:type="spellEnd"/>
-      <w:r>
-        <w:rPr>
-          <w:rFonts w:ascii="Times New Roman" w:hAnsi="Times New Roman" w:cs="Times New Roman"/>
-        </w:rPr>
-        <w:t xml:space="preserve"> </w:t>
-      </w:r>
-      <w:proofErr w:type="spellStart"/>
-      <w:r>
-        <w:rPr>
-          <w:rFonts w:ascii="Times New Roman" w:hAnsi="Times New Roman" w:cs="Times New Roman"/>
-        </w:rPr>
-        <w:t>Hoef</w:t>
-      </w:r>
-      <w:proofErr w:type="spellEnd"/>
-      <w:r>
-        <w:rPr>
-          <w:rFonts w:ascii="Times New Roman" w:hAnsi="Times New Roman" w:cs="Times New Roman"/>
-        </w:rPr>
-        <w:t xml:space="preserve"> 2010). Additionally, </w:t>
-      </w:r>
-      <w:r>
-        <w:rPr>
-          <w:rFonts w:ascii="Times New Roman" w:hAnsi="Times New Roman" w:cs="Times New Roman"/>
-        </w:rPr>
-        <w:t xml:space="preserve">block </w:t>
-      </w:r>
-      <w:proofErr w:type="spellStart"/>
-      <w:r>
-        <w:rPr>
-          <w:rFonts w:ascii="Times New Roman" w:hAnsi="Times New Roman" w:cs="Times New Roman"/>
-        </w:rPr>
-        <w:t>Kriging</w:t>
-      </w:r>
-      <w:proofErr w:type="spellEnd"/>
-      <w:r>
-        <w:rPr>
-          <w:rFonts w:ascii="Times New Roman" w:hAnsi="Times New Roman" w:cs="Times New Roman"/>
-        </w:rPr>
-        <w:t xml:space="preserve"> </w:t>
-      </w:r>
-      <w:r>
-        <w:rPr>
-          <w:rFonts w:ascii="Times New Roman" w:hAnsi="Times New Roman" w:cs="Times New Roman"/>
-        </w:rPr>
-        <w:t xml:space="preserve">has been used </w:t>
-      </w:r>
-      <w:r>
-        <w:rPr>
-          <w:rFonts w:ascii="Times New Roman" w:hAnsi="Times New Roman" w:cs="Times New Roman"/>
-        </w:rPr>
-        <w:t>for spatial interpolation</w:t>
-      </w:r>
-      <w:r>
-        <w:rPr>
-          <w:rFonts w:ascii="Times New Roman" w:hAnsi="Times New Roman" w:cs="Times New Roman"/>
-        </w:rPr>
-        <w:t xml:space="preserve"> </w:t>
-      </w:r>
-      <w:r>
-        <w:rPr>
-          <w:rFonts w:ascii="Times New Roman" w:hAnsi="Times New Roman" w:cs="Times New Roman"/>
-        </w:rPr>
-        <w:t xml:space="preserve">(ref: </w:t>
-      </w:r>
-      <w:proofErr w:type="spellStart"/>
-      <w:r>
-        <w:rPr>
-          <w:rFonts w:ascii="Times New Roman" w:hAnsi="Times New Roman" w:cs="Times New Roman"/>
-        </w:rPr>
-        <w:t>Ver</w:t>
-      </w:r>
-      <w:proofErr w:type="spellEnd"/>
-      <w:r>
-        <w:rPr>
-          <w:rFonts w:ascii="Times New Roman" w:hAnsi="Times New Roman" w:cs="Times New Roman"/>
-        </w:rPr>
-        <w:t xml:space="preserve"> </w:t>
-      </w:r>
-      <w:proofErr w:type="spellStart"/>
-      <w:r>
-        <w:rPr>
-          <w:rFonts w:ascii="Times New Roman" w:hAnsi="Times New Roman" w:cs="Times New Roman"/>
-        </w:rPr>
-        <w:t>Hoef</w:t>
-      </w:r>
-      <w:proofErr w:type="spellEnd"/>
-      <w:r>
-        <w:rPr>
-          <w:rFonts w:ascii="Times New Roman" w:hAnsi="Times New Roman" w:cs="Times New Roman"/>
-        </w:rPr>
-        <w:t xml:space="preserve"> et al 2006).</w:t>
-      </w:r>
-    </w:p>
-    <w:p>
-      <w:pPr>
-        <w:ind w:firstLine="720"/>
-        <w:rPr>
-          <w:rFonts w:ascii="Times New Roman" w:hAnsi="Times New Roman" w:cs="Times New Roman"/>
-        </w:rPr>
-      </w:pPr>
-      <w:r>
-        <w:rPr>
-          <w:rFonts w:ascii="Times New Roman" w:hAnsi="Times New Roman" w:cs="Times New Roman"/>
-        </w:rPr>
-        <w:t xml:space="preserve">While these models provide improved inference for many types of data, there are limitations with the current approaches. Current models account for spatial correlations but do not allow for changing spatial correlations over time as with spatiotemporal models (ref: Peterson et al. 2013 Ecology Letters). A second limitation is the inability to distinguish between process and observation error to account for imperfect detection (ref: Peterson et al. 2013 Ecology Letters). </w:t>
-      </w:r>
-      <w:r>
-        <w:rPr>
-          <w:rFonts w:ascii="Times New Roman" w:hAnsi="Times New Roman" w:cs="Times New Roman"/>
-        </w:rPr>
-        <w:t xml:space="preserve">When performing count surveys of organisms, the probability of detecting each individual in the population is </w:t>
-      </w:r>
-      <w:r>
-        <w:rPr>
-          <w:rFonts w:ascii="Times New Roman" w:hAnsi="Times New Roman" w:cs="Times New Roman"/>
-        </w:rPr>
-        <w:t>often</w:t>
-      </w:r>
-      <w:r>
-        <w:rPr>
-          <w:rFonts w:ascii="Times New Roman" w:hAnsi="Times New Roman" w:cs="Times New Roman"/>
-        </w:rPr>
-        <w:t xml:space="preserve"> less than one</w:t>
-      </w:r>
-      <w:r>
-        <w:rPr>
-          <w:rFonts w:ascii="Times New Roman" w:hAnsi="Times New Roman" w:cs="Times New Roman"/>
-        </w:rPr>
-        <w:t xml:space="preserve"> with little to no chance of double counting individuals</w:t>
-      </w:r>
-      <w:r>
-        <w:rPr>
-          <w:rFonts w:ascii="Times New Roman" w:hAnsi="Times New Roman" w:cs="Times New Roman"/>
-        </w:rPr>
-        <w:t xml:space="preserve">. </w:t>
-      </w:r>
-      <w:r>
-        <w:rPr>
-          <w:rFonts w:ascii="Times New Roman" w:hAnsi="Times New Roman" w:cs="Times New Roman"/>
-        </w:rPr>
-        <w:t xml:space="preserve">This results in a problem of inference regarding the populations and environmental effects on the population, particularly when the probability of detection is variable in time and space. To address this issue, a </w:t>
-      </w:r>
-      <w:commentRangeStart w:id="1"/>
-      <w:r>
-        <w:rPr>
-          <w:rFonts w:ascii="Times New Roman" w:hAnsi="Times New Roman" w:cs="Times New Roman"/>
-        </w:rPr>
-        <w:t xml:space="preserve">variety of hierarchical models have been developed separating information regarding abundance and detection </w:t>
-      </w:r>
-      <w:commentRangeEnd w:id="1"/>
-      <w:r>
-        <w:rPr>
-          <w:rStyle w:val="CommentReference"/>
-        </w:rPr>
-        <w:commentReference w:id="1"/>
-      </w:r>
-      <w:r>
-        <w:rPr>
-          <w:rFonts w:ascii="Times New Roman" w:hAnsi="Times New Roman" w:cs="Times New Roman"/>
-        </w:rPr>
-        <w:t xml:space="preserve">(refs: </w:t>
-      </w:r>
-      <w:proofErr w:type="spellStart"/>
-      <w:r>
-        <w:rPr>
-          <w:rFonts w:ascii="Times New Roman" w:hAnsi="Times New Roman" w:cs="Times New Roman"/>
-        </w:rPr>
-        <w:t>royle</w:t>
-      </w:r>
-      <w:proofErr w:type="spellEnd"/>
-      <w:r>
-        <w:rPr>
-          <w:rFonts w:ascii="Times New Roman" w:hAnsi="Times New Roman" w:cs="Times New Roman"/>
-        </w:rPr>
-        <w:t xml:space="preserve">, </w:t>
-      </w:r>
-      <w:proofErr w:type="spellStart"/>
-      <w:r>
-        <w:rPr>
-          <w:rFonts w:ascii="Times New Roman" w:hAnsi="Times New Roman" w:cs="Times New Roman"/>
-        </w:rPr>
-        <w:t>kery</w:t>
-      </w:r>
-      <w:proofErr w:type="spellEnd"/>
-      <w:r>
-        <w:rPr>
-          <w:rFonts w:ascii="Times New Roman" w:hAnsi="Times New Roman" w:cs="Times New Roman"/>
-        </w:rPr>
-        <w:t xml:space="preserve">, </w:t>
-      </w:r>
-      <w:proofErr w:type="spellStart"/>
-      <w:r>
-        <w:rPr>
-          <w:rFonts w:ascii="Times New Roman" w:hAnsi="Times New Roman" w:cs="Times New Roman"/>
-        </w:rPr>
-        <w:t>dail</w:t>
-      </w:r>
-      <w:proofErr w:type="spellEnd"/>
-      <w:r>
-        <w:rPr>
-          <w:rFonts w:ascii="Times New Roman" w:hAnsi="Times New Roman" w:cs="Times New Roman"/>
-        </w:rPr>
-        <w:t xml:space="preserve"> and </w:t>
-      </w:r>
-      <w:proofErr w:type="spellStart"/>
-      <w:r>
-        <w:rPr>
-          <w:rFonts w:ascii="Times New Roman" w:hAnsi="Times New Roman" w:cs="Times New Roman"/>
-        </w:rPr>
-        <w:t>madsen</w:t>
-      </w:r>
-      <w:proofErr w:type="spellEnd"/>
-      <w:r>
-        <w:rPr>
-          <w:rFonts w:ascii="Times New Roman" w:hAnsi="Times New Roman" w:cs="Times New Roman"/>
-        </w:rPr>
-        <w:t>). However, these models generally to not account for spatial correlation among sites. Those that do generally use random group effects assuming clustered sites to be more similar to each</w:t>
-      </w:r>
-      <w:r>
-        <w:rPr>
-          <w:rFonts w:ascii="Times New Roman" w:hAnsi="Times New Roman" w:cs="Times New Roman"/>
-        </w:rPr>
-        <w:t xml:space="preserve"> </w:t>
-      </w:r>
       <w:r>
         <w:rPr>
           <w:rFonts w:ascii="Times New Roman" w:hAnsi="Times New Roman" w:cs="Times New Roman"/>
@@ -948,21 +704,7 @@
         <w:rPr>
           <w:rFonts w:ascii="Times New Roman" w:hAnsi="Times New Roman" w:cs="Times New Roman"/>
         </w:rPr>
-        <w:t>). This coarse grouping does not allow for autocorrelation as a function of distance. For example, if sampling is done in a series of transects, all sites within a transect are treated the same (refs: e.g. Peterman et al., Hocking et al</w:t>
-      </w:r>
-      <w:proofErr w:type="gramStart"/>
-      <w:r>
-        <w:rPr>
-          <w:rFonts w:ascii="Times New Roman" w:hAnsi="Times New Roman" w:cs="Times New Roman"/>
-        </w:rPr>
-        <w:t>. )</w:t>
-      </w:r>
-      <w:proofErr w:type="gramEnd"/>
-      <w:r>
-        <w:rPr>
-          <w:rFonts w:ascii="Times New Roman" w:hAnsi="Times New Roman" w:cs="Times New Roman"/>
-        </w:rPr>
-        <w:t xml:space="preserve"> even though it is likely that adjacent sites are more correlated than distant sites at the opposite ends of the transect. A final limitation of current spatial stream models is the computational challenges with analyzing large networks due to estimating large covariance structures (ref: Peterson et al. 2013 Ecology Letters). </w:t>
+        <w:t xml:space="preserve">). This coarse grouping does not allow for autocorrelation as a function of distance. For example, if sampling is done in a series of transects, all sites within a transect are treated the same (refs: e.g. Peterman et al., Hocking et al. ) even though it is likely that adjacent sites are more correlated than distant sites at the opposite ends of the transect. A final limitation of current spatial stream models is the computational challenges with analyzing large networks due to estimating large covariance structures (ref: Peterson et al. 2013 Ecology Letters). </w:t>
       </w:r>
     </w:p>
     <w:p>
@@ -977,48 +719,46 @@
           <w:rFonts w:ascii="Times New Roman" w:eastAsia="Times New Roman" w:hAnsi="Times New Roman" w:cs="Times New Roman"/>
           <w:color w:val="222222"/>
         </w:rPr>
-        <w:t xml:space="preserve">We describe a novel and generalizable hierarchical model that accounts for spatial, temporal, and spatiotemporal autocorrelation while accounting for imperfect detection. It also addresses unexplained random variation in abundance (log-normal </w:t>
-      </w:r>
-      <w:proofErr w:type="spellStart"/>
-      <w:r>
+        <w:t>We describe a novel and generalizable hierarchical model that accounts for spatial, temporal, and spatiotemporal autocorrelation while accounting for imperfect detection. It also addresses unexplained random variation in abundance (log-normal overdispersion).</w:t>
+      </w:r>
+    </w:p>
+    <w:p>
+      <w:pPr>
+        <w:shd w:val="clear" w:color="auto" w:fill="FFFFFF"/>
         <w:rPr>
           <w:rFonts w:ascii="Times New Roman" w:eastAsia="Times New Roman" w:hAnsi="Times New Roman" w:cs="Times New Roman"/>
           <w:color w:val="222222"/>
         </w:rPr>
-        <w:t>overdispersion</w:t>
-      </w:r>
-      <w:proofErr w:type="spellEnd"/>
-      <w:r>
+      </w:pPr>
+    </w:p>
+    <w:p>
+      <w:pPr>
+        <w:shd w:val="clear" w:color="auto" w:fill="FFFFFF"/>
         <w:rPr>
           <w:rFonts w:ascii="Times New Roman" w:eastAsia="Times New Roman" w:hAnsi="Times New Roman" w:cs="Times New Roman"/>
           <w:color w:val="222222"/>
         </w:rPr>
-        <w:t>).</w:t>
-      </w:r>
-    </w:p>
-    <w:p>
-      <w:pPr>
-        <w:shd w:val="clear" w:color="auto" w:fill="FFFFFF"/>
+      </w:pPr>
+      <w:r>
         <w:rPr>
           <w:rFonts w:ascii="Times New Roman" w:eastAsia="Times New Roman" w:hAnsi="Times New Roman" w:cs="Times New Roman"/>
           <w:color w:val="222222"/>
         </w:rPr>
-      </w:pPr>
-    </w:p>
-    <w:p>
-      <w:pPr>
-        <w:shd w:val="clear" w:color="auto" w:fill="FFFFFF"/>
+        <w:t>We include R and TMB code that allows for rapid, efficient estimation of these models</w:t>
+      </w:r>
+      <w:r>
         <w:rPr>
           <w:rFonts w:ascii="Times New Roman" w:eastAsia="Times New Roman" w:hAnsi="Times New Roman" w:cs="Times New Roman"/>
           <w:color w:val="222222"/>
         </w:rPr>
-      </w:pPr>
+        <w:t xml:space="preserve"> (see appendix/github rep)</w:t>
+      </w:r>
       <w:r>
         <w:rPr>
           <w:rFonts w:ascii="Times New Roman" w:eastAsia="Times New Roman" w:hAnsi="Times New Roman" w:cs="Times New Roman"/>
           <w:color w:val="222222"/>
         </w:rPr>
-        <w:t>We include R and TMB code that allows for rapid, efficient estimation of these models. </w:t>
+        <w:t>. </w:t>
       </w:r>
     </w:p>
     <w:p>
@@ -1092,8 +832,6 @@
         </w:rPr>
         <w:t>We also performed a small simulation study to evaluate the effects of spatial and temporal replication on model performance.</w:t>
       </w:r>
-      <w:bookmarkStart w:id="2" w:name="_GoBack"/>
-      <w:bookmarkEnd w:id="2"/>
     </w:p>
     <w:p>
       <w:pPr>
@@ -1181,21 +919,12 @@
           <w:color w:val="222222"/>
         </w:rPr>
       </w:pPr>
-      <w:proofErr w:type="gramStart"/>
       <w:r>
         <w:rPr>
           <w:rFonts w:ascii="Times New Roman" w:eastAsia="Times New Roman" w:hAnsi="Times New Roman" w:cs="Times New Roman"/>
           <w:color w:val="222222"/>
         </w:rPr>
-        <w:t>commonly</w:t>
-      </w:r>
-      <w:proofErr w:type="gramEnd"/>
-      <w:r>
-        <w:rPr>
-          <w:rFonts w:ascii="Times New Roman" w:eastAsia="Times New Roman" w:hAnsi="Times New Roman" w:cs="Times New Roman"/>
-          <w:color w:val="222222"/>
-        </w:rPr>
-        <w:t xml:space="preserve"> collected by state agencies throughout the US</w:t>
+        <w:t>commonly collected by state agencies throughout the US</w:t>
       </w:r>
     </w:p>
     <w:p>
@@ -1216,23 +945,21 @@
           <w:rFonts w:ascii="Times New Roman" w:eastAsia="Times New Roman" w:hAnsi="Times New Roman" w:cs="Times New Roman"/>
           <w:color w:val="222222"/>
         </w:rPr>
-        <w:t xml:space="preserve">Declining and threatened by climate and </w:t>
-      </w:r>
-      <w:proofErr w:type="spellStart"/>
+        <w:t>Declining and threatened by climate and land</w:t>
+      </w:r>
       <w:r>
         <w:rPr>
           <w:rFonts w:ascii="Times New Roman" w:eastAsia="Times New Roman" w:hAnsi="Times New Roman" w:cs="Times New Roman"/>
           <w:color w:val="222222"/>
         </w:rPr>
-        <w:t>landuse</w:t>
-      </w:r>
-      <w:proofErr w:type="spellEnd"/>
+        <w:t>-</w:t>
+      </w:r>
       <w:r>
         <w:rPr>
           <w:rFonts w:ascii="Times New Roman" w:eastAsia="Times New Roman" w:hAnsi="Times New Roman" w:cs="Times New Roman"/>
           <w:color w:val="222222"/>
         </w:rPr>
-        <w:t xml:space="preserve"> change, overfishing, exotic species</w:t>
+        <w:t>use change, overfishing, exotic species</w:t>
       </w:r>
     </w:p>
     <w:p>
@@ -1328,6 +1055,12 @@
         </w:rPr>
         <w:t>Describe how to structure a network (parent-child, distances) – include figure</w:t>
       </w:r>
+      <w:r>
+        <w:rPr>
+          <w:rFonts w:ascii="Times New Roman" w:hAnsi="Times New Roman" w:cs="Times New Roman"/>
+        </w:rPr>
+        <w:t xml:space="preserve"> (Kyle)</w:t>
+      </w:r>
     </w:p>
     <w:p>
       <w:pPr>
@@ -1366,21 +1099,7 @@
         <w:rPr>
           <w:rFonts w:ascii="Times New Roman" w:hAnsi="Times New Roman" w:cs="Times New Roman"/>
         </w:rPr>
-        <w:t>SPDE – Ornstein-</w:t>
-      </w:r>
-      <w:proofErr w:type="spellStart"/>
-      <w:r>
-        <w:rPr>
-          <w:rFonts w:ascii="Times New Roman" w:hAnsi="Times New Roman" w:cs="Times New Roman"/>
-        </w:rPr>
-        <w:t>Uhlenbeck</w:t>
-      </w:r>
-      <w:proofErr w:type="spellEnd"/>
-      <w:r>
-        <w:rPr>
-          <w:rFonts w:ascii="Times New Roman" w:hAnsi="Times New Roman" w:cs="Times New Roman"/>
-        </w:rPr>
-        <w:t xml:space="preserve"> Process</w:t>
+        <w:t>SPDE – Ornstein-Uhlenbeck Process</w:t>
       </w:r>
     </w:p>
     <w:p>
@@ -1544,13 +1263,7 @@
                     <w:rPr>
                       <w:rFonts w:ascii="Cambria Math" w:hAnsi="Cambria Math" w:cs="Times New Roman"/>
                     </w:rPr>
-                    <m:t>-</m:t>
-                  </m:r>
-                  <m:r>
-                    <w:rPr>
-                      <w:rFonts w:ascii="Cambria Math" w:hAnsi="Cambria Math" w:cs="Times New Roman"/>
-                    </w:rPr>
-                    <m:t>2θd</m:t>
+                    <m:t>-2θd</m:t>
                   </m:r>
                 </m:sup>
               </m:sSup>
@@ -1579,19 +1292,11 @@
           <w:rFonts w:ascii="Times New Roman" w:hAnsi="Times New Roman" w:cs="Times New Roman"/>
         </w:rPr>
       </w:pPr>
-      <w:proofErr w:type="gramStart"/>
-      <w:r>
-        <w:rPr>
-          <w:rFonts w:ascii="Times New Roman" w:hAnsi="Times New Roman" w:cs="Times New Roman"/>
-        </w:rPr>
-        <w:t>where</w:t>
-      </w:r>
-      <w:proofErr w:type="gramEnd"/>
-      <w:r>
-        <w:rPr>
-          <w:rFonts w:ascii="Times New Roman" w:hAnsi="Times New Roman" w:cs="Times New Roman"/>
-        </w:rPr>
-        <w:t xml:space="preserve"> </w:t>
+      <w:r>
+        <w:rPr>
+          <w:rFonts w:ascii="Times New Roman" w:hAnsi="Times New Roman" w:cs="Times New Roman"/>
+        </w:rPr>
+        <w:t xml:space="preserve">where </w:t>
       </w:r>
     </w:p>
     <w:p>
@@ -1619,21 +1324,7 @@
         <w:rPr>
           <w:rFonts w:ascii="Times New Roman" w:hAnsi="Times New Roman" w:cs="Times New Roman"/>
         </w:rPr>
-        <w:t xml:space="preserve"> </w:t>
-      </w:r>
-      <w:proofErr w:type="gramStart"/>
-      <w:r>
-        <w:rPr>
-          <w:rFonts w:ascii="Times New Roman" w:hAnsi="Times New Roman" w:cs="Times New Roman"/>
-        </w:rPr>
-        <w:t>is</w:t>
-      </w:r>
-      <w:proofErr w:type="gramEnd"/>
-      <w:r>
-        <w:rPr>
-          <w:rFonts w:ascii="Times New Roman" w:hAnsi="Times New Roman" w:cs="Times New Roman"/>
-        </w:rPr>
-        <w:t xml:space="preserve"> the exponential rate of decay in correlation between child and parent with distance</w:t>
+        <w:t xml:space="preserve"> is the exponential rate of decay in correlation between child and parent with distance</w:t>
       </w:r>
     </w:p>
     <w:p>
@@ -1661,21 +1352,7 @@
         <w:rPr>
           <w:rFonts w:ascii="Times New Roman" w:hAnsi="Times New Roman" w:cs="Times New Roman"/>
         </w:rPr>
-        <w:t xml:space="preserve"> </w:t>
-      </w:r>
-      <w:proofErr w:type="gramStart"/>
-      <w:r>
-        <w:rPr>
-          <w:rFonts w:ascii="Times New Roman" w:hAnsi="Times New Roman" w:cs="Times New Roman"/>
-        </w:rPr>
-        <w:t>is</w:t>
-      </w:r>
-      <w:proofErr w:type="gramEnd"/>
-      <w:r>
-        <w:rPr>
-          <w:rFonts w:ascii="Times New Roman" w:hAnsi="Times New Roman" w:cs="Times New Roman"/>
-        </w:rPr>
-        <w:t xml:space="preserve"> the distance between the child and parent nodes</w:t>
+        <w:t xml:space="preserve"> is the distance between the child and parent nodes</w:t>
       </w:r>
     </w:p>
     <w:p>
@@ -1703,21 +1380,7 @@
         <w:rPr>
           <w:rFonts w:ascii="Times New Roman" w:hAnsi="Times New Roman" w:cs="Times New Roman"/>
         </w:rPr>
-        <w:t xml:space="preserve"> </w:t>
-      </w:r>
-      <w:proofErr w:type="gramStart"/>
-      <w:r>
-        <w:rPr>
-          <w:rFonts w:ascii="Times New Roman" w:hAnsi="Times New Roman" w:cs="Times New Roman"/>
-        </w:rPr>
-        <w:t>is</w:t>
-      </w:r>
-      <w:proofErr w:type="gramEnd"/>
-      <w:r>
-        <w:rPr>
-          <w:rFonts w:ascii="Times New Roman" w:hAnsi="Times New Roman" w:cs="Times New Roman"/>
-        </w:rPr>
-        <w:t xml:space="preserve"> the variation in the process</w:t>
+        <w:t xml:space="preserve"> is the variation in the process</w:t>
       </w:r>
     </w:p>
     <w:p>
@@ -1809,13 +1472,7 @@
                 <w:rPr>
                   <w:rFonts w:ascii="Cambria Math" w:hAnsi="Cambria Math" w:cs="Times New Roman"/>
                 </w:rPr>
-                <m:t>-</m:t>
-              </m:r>
-              <m:r>
-                <w:rPr>
-                  <w:rFonts w:ascii="Cambria Math" w:hAnsi="Cambria Math" w:cs="Times New Roman"/>
-                </w:rPr>
-                <m:t>θd</m:t>
+                <m:t>-θd</m:t>
               </m:r>
             </m:sup>
           </m:sSup>
@@ -1866,13 +1523,7 @@
                 <w:rPr>
                   <w:rFonts w:ascii="Cambria Math" w:hAnsi="Cambria Math" w:cs="Times New Roman"/>
                 </w:rPr>
-                <m:t>child</m:t>
-              </m:r>
-              <m:r>
-                <w:rPr>
-                  <w:rFonts w:ascii="Cambria Math" w:hAnsi="Cambria Math" w:cs="Times New Roman"/>
-                </w:rPr>
-                <m:t>[b]</m:t>
+                <m:t>child[b]</m:t>
               </m:r>
             </m:sub>
           </m:sSub>
@@ -1904,13 +1555,7 @@
                 <w:rPr>
                   <w:rFonts w:ascii="Cambria Math" w:hAnsi="Cambria Math" w:cs="Times New Roman"/>
                 </w:rPr>
-                <m:t>parent</m:t>
-              </m:r>
-              <m:r>
-                <w:rPr>
-                  <w:rFonts w:ascii="Cambria Math" w:hAnsi="Cambria Math" w:cs="Times New Roman"/>
-                </w:rPr>
-                <m:t>[b]</m:t>
+                <m:t>parent[b]</m:t>
               </m:r>
             </m:sub>
           </m:sSub>
@@ -2186,13 +1831,7 @@
                     <w:rPr>
                       <w:rFonts w:ascii="Cambria Math" w:hAnsi="Cambria Math" w:cs="Times New Roman"/>
                     </w:rPr>
-                    <m:t>-</m:t>
-                  </m:r>
-                  <m:r>
-                    <w:rPr>
-                      <w:rFonts w:ascii="Cambria Math" w:hAnsi="Cambria Math" w:cs="Times New Roman"/>
-                    </w:rPr>
-                    <m:t>2</m:t>
+                    <m:t>-2</m:t>
                   </m:r>
                   <m:sSub>
                     <m:sSubPr>
@@ -2235,7 +1874,7 @@
                 <w:rPr>
                   <w:rStyle w:val="CommentReference"/>
                 </w:rPr>
-                <w:commentReference w:id="3"/>
+                <w:commentReference w:id="2"/>
               </m:r>
             </m:e>
           </m:d>
@@ -2354,21 +1993,7 @@
         <w:rPr>
           <w:rFonts w:ascii="Times New Roman" w:hAnsi="Times New Roman" w:cs="Times New Roman"/>
         </w:rPr>
-        <w:t xml:space="preserve"> in {0.5, 1, 2, 3, 4, </w:t>
-      </w:r>
-      <w:proofErr w:type="gramStart"/>
-      <w:r>
-        <w:rPr>
-          <w:rFonts w:ascii="Times New Roman" w:hAnsi="Times New Roman" w:cs="Times New Roman"/>
-        </w:rPr>
-        <w:t>5</w:t>
-      </w:r>
-      <w:proofErr w:type="gramEnd"/>
-      <w:r>
-        <w:rPr>
-          <w:rFonts w:ascii="Times New Roman" w:hAnsi="Times New Roman" w:cs="Times New Roman"/>
-        </w:rPr>
-        <w:t xml:space="preserve">} and </w:t>
+        <w:t xml:space="preserve"> in {0.5, 1, 2, 3, 4, 5} and </w:t>
       </w:r>
       <m:oMath>
         <m:r>
@@ -2510,21 +2135,7 @@
         <w:rPr>
           <w:rFonts w:ascii="Times New Roman" w:hAnsi="Times New Roman" w:cs="Times New Roman"/>
         </w:rPr>
-        <w:t xml:space="preserve">. We also included a single covariate on abundance that differed randomly by location but was not spatially </w:t>
-      </w:r>
-      <w:proofErr w:type="spellStart"/>
-      <w:r>
-        <w:rPr>
-          <w:rFonts w:ascii="Times New Roman" w:hAnsi="Times New Roman" w:cs="Times New Roman"/>
-        </w:rPr>
-        <w:t>autocorrelated</w:t>
-      </w:r>
-      <w:proofErr w:type="spellEnd"/>
-      <w:r>
-        <w:rPr>
-          <w:rFonts w:ascii="Times New Roman" w:hAnsi="Times New Roman" w:cs="Times New Roman"/>
-        </w:rPr>
-        <w:t xml:space="preserve"> </w:t>
+        <w:t xml:space="preserve">. We also included a single covariate on abundance that differed randomly by location but was not spatially autocorrelated </w:t>
       </w:r>
       <m:oMath>
         <m:d>
@@ -2556,21 +2167,7 @@
         <w:rPr>
           <w:rFonts w:ascii="Times New Roman" w:hAnsi="Times New Roman" w:cs="Times New Roman"/>
         </w:rPr>
-        <w:t xml:space="preserve"> </w:t>
-      </w:r>
-      <w:proofErr w:type="gramStart"/>
-      <w:r>
-        <w:rPr>
-          <w:rFonts w:ascii="Times New Roman" w:hAnsi="Times New Roman" w:cs="Times New Roman"/>
-        </w:rPr>
-        <w:t>We</w:t>
-      </w:r>
-      <w:proofErr w:type="gramEnd"/>
-      <w:r>
-        <w:rPr>
-          <w:rFonts w:ascii="Times New Roman" w:hAnsi="Times New Roman" w:cs="Times New Roman"/>
-        </w:rPr>
-        <w:t xml:space="preserve"> ran 200 simulations for each combination of </w:t>
+        <w:t xml:space="preserve"> We ran 200 simulations for each combination of </w:t>
       </w:r>
       <m:oMath>
         <m:r>
@@ -2653,30 +2250,38 @@
         <w:rPr>
           <w:rFonts w:ascii="Times New Roman" w:hAnsi="Times New Roman" w:cs="Times New Roman"/>
         </w:rPr>
-        <w:t xml:space="preserve">I ran 200 simulations of the spatiotemporal model for the White River in Vermont with 359 nodes (~330 stream reaches) over 20 years. </w:t>
-      </w:r>
-      <w:proofErr w:type="gramStart"/>
-      <w:r>
-        <w:rPr>
-          <w:rFonts w:ascii="Times New Roman" w:hAnsi="Times New Roman" w:cs="Times New Roman"/>
-        </w:rPr>
-        <w:t>For each iteration</w:t>
-      </w:r>
-      <w:proofErr w:type="gramEnd"/>
-      <w:r>
-        <w:rPr>
-          <w:rFonts w:ascii="Times New Roman" w:hAnsi="Times New Roman" w:cs="Times New Roman"/>
-        </w:rPr>
-        <w:t xml:space="preserve"> I then sampled the data to simulate surveying various numbers of sites for differing numbers of years (all combinations of 4, 8, 10, 15, 20 years for 25, 50, 100, 359 sites). For each survey combination </w:t>
-      </w:r>
-      <w:proofErr w:type="gramStart"/>
-      <w:r>
-        <w:rPr>
-          <w:rFonts w:ascii="Times New Roman" w:hAnsi="Times New Roman" w:cs="Times New Roman"/>
-        </w:rPr>
-        <w:t>in each iteration</w:t>
-      </w:r>
-      <w:proofErr w:type="gramEnd"/>
+        <w:t>I ran 200 simulations of the spatiotemporal model for the White River in Vermont with 359 nodes (~330 stream reaches) over 20 years. For each iteration</w:t>
+      </w:r>
+      <w:r>
+        <w:rPr>
+          <w:rFonts w:ascii="Times New Roman" w:hAnsi="Times New Roman" w:cs="Times New Roman"/>
+        </w:rPr>
+        <w:t>,</w:t>
+      </w:r>
+      <w:r>
+        <w:rPr>
+          <w:rFonts w:ascii="Times New Roman" w:hAnsi="Times New Roman" w:cs="Times New Roman"/>
+        </w:rPr>
+        <w:t xml:space="preserve"> I then sampled the data to simulate surveying various numbers of sites for differing numbers of years (all combinations of 4, 8, 10, 15, 20 years for 25, 50, 100, 359 sites). For</w:t>
+      </w:r>
+      <w:r>
+        <w:rPr>
+          <w:rFonts w:ascii="Times New Roman" w:hAnsi="Times New Roman" w:cs="Times New Roman"/>
+        </w:rPr>
+        <w:t xml:space="preserve"> each survey combination and</w:t>
+      </w:r>
+      <w:r>
+        <w:rPr>
+          <w:rFonts w:ascii="Times New Roman" w:hAnsi="Times New Roman" w:cs="Times New Roman"/>
+        </w:rPr>
+        <w:t xml:space="preserve"> iteration</w:t>
+      </w:r>
+      <w:r>
+        <w:rPr>
+          <w:rFonts w:ascii="Times New Roman" w:hAnsi="Times New Roman" w:cs="Times New Roman"/>
+        </w:rPr>
+        <w:t>,</w:t>
+      </w:r>
       <w:r>
         <w:rPr>
           <w:rFonts w:ascii="Times New Roman" w:hAnsi="Times New Roman" w:cs="Times New Roman"/>
@@ -2708,7 +2313,27 @@
         <w:rPr>
           <w:rFonts w:ascii="Times New Roman" w:hAnsi="Times New Roman" w:cs="Times New Roman"/>
         </w:rPr>
-        <w:t>3. West Susquehanna Case Study (Adults, YOY, Stock-Recruit, Recruit)</w:t>
+        <w:t xml:space="preserve">3. West Susquehanna Case Study (Adults, YOY, </w:t>
+      </w:r>
+      <w:commentRangeStart w:id="3"/>
+      <w:r>
+        <w:rPr>
+          <w:rFonts w:ascii="Times New Roman" w:hAnsi="Times New Roman" w:cs="Times New Roman"/>
+        </w:rPr>
+        <w:t>Stock-Recruit, Recruit</w:t>
+      </w:r>
+      <w:commentRangeEnd w:id="3"/>
+      <w:r>
+        <w:rPr>
+          <w:rStyle w:val="CommentReference"/>
+        </w:rPr>
+        <w:commentReference w:id="3"/>
+      </w:r>
+      <w:r>
+        <w:rPr>
+          <w:rFonts w:ascii="Times New Roman" w:hAnsi="Times New Roman" w:cs="Times New Roman"/>
+        </w:rPr>
+        <w:t>)</w:t>
       </w:r>
     </w:p>
     <w:p>
@@ -2729,35 +2354,7 @@
         <w:rPr>
           <w:rFonts w:ascii="Times New Roman" w:hAnsi="Times New Roman" w:cs="Times New Roman"/>
         </w:rPr>
-        <w:t xml:space="preserve">We chose the West Susquehanna watershed for our case study because it was a </w:t>
-      </w:r>
-      <w:proofErr w:type="gramStart"/>
-      <w:r>
-        <w:rPr>
-          <w:rFonts w:ascii="Times New Roman" w:hAnsi="Times New Roman" w:cs="Times New Roman"/>
-        </w:rPr>
-        <w:t>moderately-large</w:t>
-      </w:r>
-      <w:proofErr w:type="gramEnd"/>
-      <w:r>
-        <w:rPr>
-          <w:rFonts w:ascii="Times New Roman" w:hAnsi="Times New Roman" w:cs="Times New Roman"/>
-        </w:rPr>
-        <w:t xml:space="preserve"> network with a high density of good quality stream fish data over a long time period. The </w:t>
-      </w:r>
-      <w:proofErr w:type="gramStart"/>
-      <w:r>
-        <w:rPr>
-          <w:rFonts w:ascii="Times New Roman" w:hAnsi="Times New Roman" w:cs="Times New Roman"/>
-        </w:rPr>
-        <w:t>electrofishing data were collected by the state of Pennsylvania Boat and Fish Commission using standard methods common across agencies and researchers throughout the eastern U.S</w:t>
-      </w:r>
-      <w:proofErr w:type="gramEnd"/>
-      <w:r>
-        <w:rPr>
-          <w:rFonts w:ascii="Times New Roman" w:hAnsi="Times New Roman" w:cs="Times New Roman"/>
-        </w:rPr>
-        <w:t>.</w:t>
+        <w:t>We chose the West Susquehanna watershed for our case study because it was a moderately-large network with a high density of good quality stream fish data over a long time period. The electrofishing data were collected by the state of Pennsylvania Boat and Fish Commission using standard methods common across agencies and researchers throughout the eastern U.S.</w:t>
       </w:r>
     </w:p>
     <w:p>
@@ -2784,6 +2381,404 @@
           <w:rFonts w:ascii="Times New Roman" w:hAnsi="Times New Roman" w:cs="Times New Roman"/>
         </w:rPr>
         <w:t xml:space="preserve"> because it is much larger than the White River network, with many more confluences, which would greatly slow the data simulation. Doing hundreds of simulations on such a large network under many conditions would have been prohibitively slow.</w:t>
+      </w:r>
+    </w:p>
+    <w:p>
+      <w:pPr>
+        <w:rPr>
+          <w:rFonts w:ascii="Times New Roman" w:hAnsi="Times New Roman" w:cs="Times New Roman"/>
+        </w:rPr>
+      </w:pPr>
+    </w:p>
+    <w:p>
+      <w:pPr>
+        <w:rPr>
+          <w:rFonts w:ascii="Times New Roman" w:hAnsi="Times New Roman" w:cs="Times New Roman"/>
+          <w:u w:val="single"/>
+        </w:rPr>
+      </w:pPr>
+      <w:r>
+        <w:rPr>
+          <w:rFonts w:ascii="Times New Roman" w:hAnsi="Times New Roman" w:cs="Times New Roman"/>
+          <w:u w:val="single"/>
+        </w:rPr>
+        <w:t>Describe Watershed</w:t>
+      </w:r>
+    </w:p>
+    <w:p>
+      <w:pPr>
+        <w:rPr>
+          <w:rFonts w:ascii="Times New Roman" w:hAnsi="Times New Roman" w:cs="Times New Roman"/>
+          <w:u w:val="single"/>
+        </w:rPr>
+      </w:pPr>
+    </w:p>
+    <w:p>
+      <w:pPr>
+        <w:rPr>
+          <w:rFonts w:ascii="Times New Roman" w:hAnsi="Times New Roman" w:cs="Times New Roman"/>
+        </w:rPr>
+      </w:pPr>
+      <w:r>
+        <w:rPr>
+          <w:rFonts w:ascii="Times New Roman" w:hAnsi="Times New Roman" w:cs="Times New Roman"/>
+        </w:rPr>
+        <w:t xml:space="preserve">Total length, total drainage area, n_reaches, n_sites, </w:t>
+      </w:r>
+      <w:r>
+        <w:rPr>
+          <w:rFonts w:ascii="Times New Roman" w:hAnsi="Times New Roman" w:cs="Times New Roman"/>
+        </w:rPr>
+        <w:t>n_site_visits, range of years, mean number of passes per site-visit</w:t>
+      </w:r>
+    </w:p>
+    <w:p>
+      <w:pPr>
+        <w:rPr>
+          <w:rFonts w:ascii="Times New Roman" w:hAnsi="Times New Roman" w:cs="Times New Roman"/>
+          <w:u w:val="single"/>
+        </w:rPr>
+      </w:pPr>
+    </w:p>
+    <w:p>
+      <w:pPr>
+        <w:rPr>
+          <w:rFonts w:ascii="Times New Roman" w:hAnsi="Times New Roman" w:cs="Times New Roman"/>
+        </w:rPr>
+      </w:pPr>
+      <w:r>
+        <w:rPr>
+          <w:rFonts w:ascii="Times New Roman" w:hAnsi="Times New Roman" w:cs="Times New Roman"/>
+          <w:u w:val="single"/>
+        </w:rPr>
+        <w:t>Covariate Summary for W. Susquehanna by Stream Reach</w:t>
+      </w:r>
+    </w:p>
+    <w:p>
+      <w:pPr>
+        <w:rPr>
+          <w:rFonts w:ascii="Times New Roman" w:hAnsi="Times New Roman" w:cs="Times New Roman"/>
+        </w:rPr>
+      </w:pPr>
+    </w:p>
+    <w:p>
+      <w:pPr>
+        <w:rPr>
+          <w:rFonts w:ascii="Times New Roman" w:hAnsi="Times New Roman" w:cs="Times New Roman"/>
+        </w:rPr>
+      </w:pPr>
+      <w:r>
+        <w:rPr>
+          <w:rFonts w:ascii="Times New Roman" w:hAnsi="Times New Roman" w:cs="Times New Roman"/>
+        </w:rPr>
+        <w:t>|      Variable      |  Mean  |  Min  |  Max  |</w:t>
+      </w:r>
+    </w:p>
+    <w:p>
+      <w:pPr>
+        <w:rPr>
+          <w:rFonts w:ascii="Times New Roman" w:hAnsi="Times New Roman" w:cs="Times New Roman"/>
+        </w:rPr>
+      </w:pPr>
+      <w:r>
+        <w:rPr>
+          <w:rFonts w:ascii="Times New Roman" w:hAnsi="Times New Roman" w:cs="Times New Roman"/>
+        </w:rPr>
+        <w:t>|:------------------:|:------:|:-----:|:-----:|</w:t>
+      </w:r>
+    </w:p>
+    <w:p>
+      <w:pPr>
+        <w:rPr>
+          <w:rFonts w:ascii="Times New Roman" w:hAnsi="Times New Roman" w:cs="Times New Roman"/>
+        </w:rPr>
+      </w:pPr>
+      <w:r>
+        <w:rPr>
+          <w:rFonts w:ascii="Times New Roman" w:hAnsi="Times New Roman" w:cs="Times New Roman"/>
+        </w:rPr>
+        <w:t>|       forest       | 79.15  |   0   |  100  |</w:t>
+      </w:r>
+    </w:p>
+    <w:p>
+      <w:pPr>
+        <w:rPr>
+          <w:rFonts w:ascii="Times New Roman" w:hAnsi="Times New Roman" w:cs="Times New Roman"/>
+        </w:rPr>
+      </w:pPr>
+      <w:r>
+        <w:rPr>
+          <w:rFonts w:ascii="Times New Roman" w:hAnsi="Times New Roman" w:cs="Times New Roman"/>
+        </w:rPr>
+        <w:t>|     surfcoarse     |  6.62  |   0   |  100  |</w:t>
+      </w:r>
+    </w:p>
+    <w:p>
+      <w:pPr>
+        <w:rPr>
+          <w:rFonts w:ascii="Times New Roman" w:hAnsi="Times New Roman" w:cs="Times New Roman"/>
+        </w:rPr>
+      </w:pPr>
+      <w:r>
+        <w:rPr>
+          <w:rFonts w:ascii="Times New Roman" w:hAnsi="Times New Roman" w:cs="Times New Roman"/>
+        </w:rPr>
+        <w:t>| temp_mean_summer_1 | 17.74  | 15.21 | 21.66 |</w:t>
+      </w:r>
+    </w:p>
+    <w:p>
+      <w:pPr>
+        <w:rPr>
+          <w:rFonts w:ascii="Times New Roman" w:hAnsi="Times New Roman" w:cs="Times New Roman"/>
+        </w:rPr>
+      </w:pPr>
+      <w:r>
+        <w:rPr>
+          <w:rFonts w:ascii="Times New Roman" w:hAnsi="Times New Roman" w:cs="Times New Roman"/>
+        </w:rPr>
+        <w:t>|  temp_mean_fall_1  |  3.49  | -0.09 |  7.3  |</w:t>
+      </w:r>
+    </w:p>
+    <w:p>
+      <w:pPr>
+        <w:rPr>
+          <w:rFonts w:ascii="Times New Roman" w:hAnsi="Times New Roman" w:cs="Times New Roman"/>
+        </w:rPr>
+      </w:pPr>
+      <w:r>
+        <w:rPr>
+          <w:rFonts w:ascii="Times New Roman" w:hAnsi="Times New Roman" w:cs="Times New Roman"/>
+        </w:rPr>
+        <w:t>|  temp_mean_winter  | -1.77  | -7.99 | 2.87  |</w:t>
+      </w:r>
+    </w:p>
+    <w:p>
+      <w:pPr>
+        <w:rPr>
+          <w:rFonts w:ascii="Times New Roman" w:hAnsi="Times New Roman" w:cs="Times New Roman"/>
+        </w:rPr>
+      </w:pPr>
+      <w:r>
+        <w:rPr>
+          <w:rFonts w:ascii="Times New Roman" w:hAnsi="Times New Roman" w:cs="Times New Roman"/>
+        </w:rPr>
+        <w:t>|  temp_mean_spring  | 14.63  | 10.31 | 17.31 |</w:t>
+      </w:r>
+    </w:p>
+    <w:p>
+      <w:pPr>
+        <w:rPr>
+          <w:rFonts w:ascii="Times New Roman" w:hAnsi="Times New Roman" w:cs="Times New Roman"/>
+        </w:rPr>
+      </w:pPr>
+      <w:r>
+        <w:rPr>
+          <w:rFonts w:ascii="Times New Roman" w:hAnsi="Times New Roman" w:cs="Times New Roman"/>
+        </w:rPr>
+        <w:t>| prcp_mean_summer_1 |  3.78  | 1.59  | 8.92  |</w:t>
+      </w:r>
+    </w:p>
+    <w:p>
+      <w:pPr>
+        <w:rPr>
+          <w:rFonts w:ascii="Times New Roman" w:hAnsi="Times New Roman" w:cs="Times New Roman"/>
+        </w:rPr>
+      </w:pPr>
+      <w:r>
+        <w:rPr>
+          <w:rFonts w:ascii="Times New Roman" w:hAnsi="Times New Roman" w:cs="Times New Roman"/>
+        </w:rPr>
+        <w:t>|  prcp_mean_fall_1  |  2.99  | 1.29  | 5.01  |</w:t>
+      </w:r>
+    </w:p>
+    <w:p>
+      <w:pPr>
+        <w:rPr>
+          <w:rFonts w:ascii="Times New Roman" w:hAnsi="Times New Roman" w:cs="Times New Roman"/>
+        </w:rPr>
+      </w:pPr>
+      <w:r>
+        <w:rPr>
+          <w:rFonts w:ascii="Times New Roman" w:hAnsi="Times New Roman" w:cs="Times New Roman"/>
+        </w:rPr>
+        <w:t>|  prcp_mean_winter  |  2.58  |  1.1  | 4.73  |</w:t>
+      </w:r>
+    </w:p>
+    <w:p>
+      <w:pPr>
+        <w:rPr>
+          <w:rFonts w:ascii="Times New Roman" w:hAnsi="Times New Roman" w:cs="Times New Roman"/>
+        </w:rPr>
+      </w:pPr>
+      <w:r>
+        <w:rPr>
+          <w:rFonts w:ascii="Times New Roman" w:hAnsi="Times New Roman" w:cs="Times New Roman"/>
+        </w:rPr>
+        <w:t>|  prcp_mean_spring  |  2.91  | 1.42  |  6.9  |</w:t>
+      </w:r>
+    </w:p>
+    <w:p>
+      <w:pPr>
+        <w:rPr>
+          <w:rFonts w:ascii="Times New Roman" w:hAnsi="Times New Roman" w:cs="Times New Roman"/>
+        </w:rPr>
+      </w:pPr>
+    </w:p>
+    <w:p>
+      <w:pPr>
+        <w:rPr>
+          <w:rFonts w:ascii="Times New Roman" w:hAnsi="Times New Roman" w:cs="Times New Roman"/>
+        </w:rPr>
+      </w:pPr>
+    </w:p>
+    <w:p>
+      <w:pPr>
+        <w:rPr>
+          <w:rFonts w:ascii="Times New Roman" w:hAnsi="Times New Roman" w:cs="Times New Roman"/>
+          <w:u w:val="single"/>
+        </w:rPr>
+      </w:pPr>
+      <w:r>
+        <w:rPr>
+          <w:rFonts w:ascii="Times New Roman" w:hAnsi="Times New Roman" w:cs="Times New Roman"/>
+          <w:u w:val="single"/>
+        </w:rPr>
+        <w:t>Models Compared</w:t>
+      </w:r>
+    </w:p>
+    <w:p>
+      <w:pPr>
+        <w:rPr>
+          <w:rFonts w:ascii="Times New Roman" w:hAnsi="Times New Roman" w:cs="Times New Roman"/>
+          <w:u w:val="single"/>
+        </w:rPr>
+      </w:pPr>
+    </w:p>
+    <w:p>
+      <w:pPr>
+        <w:rPr>
+          <w:rFonts w:ascii="Times New Roman" w:hAnsi="Times New Roman" w:cs="Times New Roman"/>
+          <w:i/>
+        </w:rPr>
+      </w:pPr>
+      <w:r>
+        <w:rPr>
+          <w:rFonts w:ascii="Times New Roman" w:hAnsi="Times New Roman" w:cs="Times New Roman"/>
+          <w:i/>
+        </w:rPr>
+        <w:t>For YOY and Adults Independently:</w:t>
+      </w:r>
+    </w:p>
+    <w:p>
+      <w:pPr>
+        <w:rPr>
+          <w:rFonts w:ascii="Times New Roman" w:hAnsi="Times New Roman" w:cs="Times New Roman"/>
+          <w:i/>
+        </w:rPr>
+      </w:pPr>
+    </w:p>
+    <w:p>
+      <w:pPr>
+        <w:rPr>
+          <w:rFonts w:ascii="Times New Roman" w:hAnsi="Times New Roman" w:cs="Times New Roman"/>
+        </w:rPr>
+      </w:pPr>
+      <w:r>
+        <w:rPr>
+          <w:rFonts w:ascii="Times New Roman" w:hAnsi="Times New Roman" w:cs="Times New Roman"/>
+        </w:rPr>
+        <w:t>Null</w:t>
+      </w:r>
+    </w:p>
+    <w:p>
+      <w:pPr>
+        <w:rPr>
+          <w:rFonts w:ascii="Times New Roman" w:hAnsi="Times New Roman" w:cs="Times New Roman"/>
+        </w:rPr>
+      </w:pPr>
+      <w:r>
+        <w:rPr>
+          <w:rFonts w:ascii="Times New Roman" w:hAnsi="Times New Roman" w:cs="Times New Roman"/>
+        </w:rPr>
+        <w:t>Spatial</w:t>
+      </w:r>
+    </w:p>
+    <w:p>
+      <w:pPr>
+        <w:rPr>
+          <w:rFonts w:ascii="Times New Roman" w:hAnsi="Times New Roman" w:cs="Times New Roman"/>
+        </w:rPr>
+      </w:pPr>
+      <w:r>
+        <w:rPr>
+          <w:rFonts w:ascii="Times New Roman" w:hAnsi="Times New Roman" w:cs="Times New Roman"/>
+        </w:rPr>
+        <w:t>Temporal</w:t>
+      </w:r>
+    </w:p>
+    <w:p>
+      <w:pPr>
+        <w:rPr>
+          <w:rFonts w:ascii="Times New Roman" w:hAnsi="Times New Roman" w:cs="Times New Roman"/>
+        </w:rPr>
+      </w:pPr>
+      <w:r>
+        <w:rPr>
+          <w:rFonts w:ascii="Times New Roman" w:hAnsi="Times New Roman" w:cs="Times New Roman"/>
+        </w:rPr>
+        <w:t>s + t</w:t>
+      </w:r>
+    </w:p>
+    <w:p>
+      <w:pPr>
+        <w:rPr>
+          <w:rFonts w:ascii="Times New Roman" w:hAnsi="Times New Roman" w:cs="Times New Roman"/>
+        </w:rPr>
+      </w:pPr>
+      <w:r>
+        <w:rPr>
+          <w:rFonts w:ascii="Times New Roman" w:hAnsi="Times New Roman" w:cs="Times New Roman"/>
+        </w:rPr>
+        <w:t>spatiotemporal</w:t>
+      </w:r>
+    </w:p>
+    <w:p>
+      <w:pPr>
+        <w:rPr>
+          <w:rFonts w:ascii="Times New Roman" w:hAnsi="Times New Roman" w:cs="Times New Roman"/>
+        </w:rPr>
+      </w:pPr>
+      <w:r>
+        <w:rPr>
+          <w:rFonts w:ascii="Times New Roman" w:hAnsi="Times New Roman" w:cs="Times New Roman"/>
+        </w:rPr>
+        <w:t>s + st</w:t>
+      </w:r>
+    </w:p>
+    <w:p>
+      <w:pPr>
+        <w:rPr>
+          <w:rFonts w:ascii="Times New Roman" w:hAnsi="Times New Roman" w:cs="Times New Roman"/>
+        </w:rPr>
+      </w:pPr>
+      <w:r>
+        <w:rPr>
+          <w:rFonts w:ascii="Times New Roman" w:hAnsi="Times New Roman" w:cs="Times New Roman"/>
+        </w:rPr>
+        <w:t>t+ st</w:t>
+      </w:r>
+    </w:p>
+    <w:p>
+      <w:pPr>
+        <w:rPr>
+          <w:rFonts w:ascii="Times New Roman" w:hAnsi="Times New Roman" w:cs="Times New Roman"/>
+        </w:rPr>
+      </w:pPr>
+      <w:r>
+        <w:rPr>
+          <w:rFonts w:ascii="Times New Roman" w:hAnsi="Times New Roman" w:cs="Times New Roman"/>
+        </w:rPr>
+        <w:t>s + t + st</w:t>
       </w:r>
     </w:p>
     <w:p>
@@ -3155,21 +3150,7 @@
         <w:rPr>
           <w:rFonts w:ascii="Times New Roman" w:hAnsi="Times New Roman" w:cs="Times New Roman"/>
         </w:rPr>
-        <w:t>Figure 2. (</w:t>
-      </w:r>
-      <w:proofErr w:type="gramStart"/>
-      <w:r>
-        <w:rPr>
-          <w:rFonts w:ascii="Times New Roman" w:hAnsi="Times New Roman" w:cs="Times New Roman"/>
-        </w:rPr>
-        <w:t>low</w:t>
-      </w:r>
-      <w:proofErr w:type="gramEnd"/>
-      <w:r>
-        <w:rPr>
-          <w:rFonts w:ascii="Times New Roman" w:hAnsi="Times New Roman" w:cs="Times New Roman"/>
-        </w:rPr>
-        <w:t xml:space="preserve"> res)</w:t>
+        <w:t>Figure 2. (low res)</w:t>
       </w:r>
     </w:p>
     <w:p>
@@ -3250,21 +3231,7 @@
         <w:rPr>
           <w:rFonts w:ascii="Times New Roman" w:hAnsi="Times New Roman" w:cs="Times New Roman"/>
         </w:rPr>
-        <w:t>Figure 3. (</w:t>
-      </w:r>
-      <w:proofErr w:type="gramStart"/>
-      <w:r>
-        <w:rPr>
-          <w:rFonts w:ascii="Times New Roman" w:hAnsi="Times New Roman" w:cs="Times New Roman"/>
-        </w:rPr>
-        <w:t>low</w:t>
-      </w:r>
-      <w:proofErr w:type="gramEnd"/>
-      <w:r>
-        <w:rPr>
-          <w:rFonts w:ascii="Times New Roman" w:hAnsi="Times New Roman" w:cs="Times New Roman"/>
-        </w:rPr>
-        <w:t xml:space="preserve"> res)</w:t>
+        <w:t>Figure 3. (low res)</w:t>
       </w:r>
     </w:p>
     <w:p>
@@ -3366,6 +3333,218 @@
       <w:pPr>
         <w:rPr>
           <w:rFonts w:ascii="Times New Roman" w:hAnsi="Times New Roman" w:cs="Times New Roman"/>
+          <w:b/>
+        </w:rPr>
+      </w:pPr>
+      <w:r>
+        <w:rPr>
+          <w:rFonts w:ascii="Times New Roman" w:hAnsi="Times New Roman" w:cs="Times New Roman"/>
+          <w:b/>
+        </w:rPr>
+        <w:t>** Theta_st stuck near zero!?!</w:t>
+      </w:r>
+    </w:p>
+    <w:p>
+      <w:pPr>
+        <w:rPr>
+          <w:rFonts w:ascii="Times New Roman" w:hAnsi="Times New Roman" w:cs="Times New Roman"/>
+        </w:rPr>
+      </w:pPr>
+    </w:p>
+    <w:p>
+      <w:pPr>
+        <w:rPr>
+          <w:rFonts w:ascii="Times New Roman" w:hAnsi="Times New Roman" w:cs="Times New Roman"/>
+        </w:rPr>
+      </w:pPr>
+      <w:r>
+        <w:rPr>
+          <w:rFonts w:ascii="Times New Roman" w:hAnsi="Times New Roman" w:cs="Times New Roman"/>
+        </w:rPr>
+        <w:t>Figure: Effect of years surveyed</w:t>
+      </w:r>
+    </w:p>
+    <w:p>
+      <w:pPr>
+        <w:rPr>
+          <w:rFonts w:ascii="Times New Roman" w:hAnsi="Times New Roman" w:cs="Times New Roman"/>
+        </w:rPr>
+      </w:pPr>
+    </w:p>
+    <w:p>
+      <w:pPr>
+        <w:rPr>
+          <w:rFonts w:ascii="Times New Roman" w:hAnsi="Times New Roman" w:cs="Times New Roman"/>
+        </w:rPr>
+      </w:pPr>
+      <w:r>
+        <w:rPr>
+          <w:rFonts w:ascii="Times New Roman" w:hAnsi="Times New Roman" w:cs="Times New Roman"/>
+          <w:noProof/>
+        </w:rPr>
+        <w:drawing>
+          <wp:inline distT="0" distB="0" distL="0" distR="0" wp14:anchorId="59D7D2C6" wp14:editId="1249171A">
+            <wp:extent cx="5943600" cy="3827145"/>
+            <wp:effectExtent l="0" t="0" r="0" b="8255"/>
+            <wp:docPr id="11" name="Picture 11" descr="Macintosh HD:Users:Dan:Documents:Research:Stream_Climate_Change:Brook_Trout:Trout_GMRF:Output:Power_Sim:ST_years.png"/>
+            <wp:cNvGraphicFramePr>
+              <a:graphicFrameLocks xmlns:a="http://schemas.openxmlformats.org/drawingml/2006/main" noChangeAspect="1"/>
+            </wp:cNvGraphicFramePr>
+            <a:graphic xmlns:a="http://schemas.openxmlformats.org/drawingml/2006/main">
+              <a:graphicData uri="http://schemas.openxmlformats.org/drawingml/2006/picture">
+                <pic:pic xmlns:pic="http://schemas.openxmlformats.org/drawingml/2006/picture">
+                  <pic:nvPicPr>
+                    <pic:cNvPr id="0" name="Picture 8" descr="Macintosh HD:Users:Dan:Documents:Research:Stream_Climate_Change:Brook_Trout:Trout_GMRF:Output:Power_Sim:ST_years.png"/>
+                    <pic:cNvPicPr>
+                      <a:picLocks noChangeAspect="1" noChangeArrowheads="1"/>
+                    </pic:cNvPicPr>
+                  </pic:nvPicPr>
+                  <pic:blipFill>
+                    <a:blip r:embed="rId11">
+                      <a:extLst>
+                        <a:ext uri="{28A0092B-C50C-407E-A947-70E740481C1C}">
+                          <a14:useLocalDpi xmlns:a14="http://schemas.microsoft.com/office/drawing/2010/main" val="0"/>
+                        </a:ext>
+                      </a:extLst>
+                    </a:blip>
+                    <a:srcRect/>
+                    <a:stretch>
+                      <a:fillRect/>
+                    </a:stretch>
+                  </pic:blipFill>
+                  <pic:spPr bwMode="auto">
+                    <a:xfrm>
+                      <a:off x="0" y="0"/>
+                      <a:ext cx="5943600" cy="3827145"/>
+                    </a:xfrm>
+                    <a:prstGeom prst="rect">
+                      <a:avLst/>
+                    </a:prstGeom>
+                    <a:noFill/>
+                    <a:ln>
+                      <a:noFill/>
+                    </a:ln>
+                  </pic:spPr>
+                </pic:pic>
+              </a:graphicData>
+            </a:graphic>
+          </wp:inline>
+        </w:drawing>
+      </w:r>
+    </w:p>
+    <w:p>
+      <w:pPr>
+        <w:rPr>
+          <w:rFonts w:ascii="Times New Roman" w:hAnsi="Times New Roman" w:cs="Times New Roman"/>
+        </w:rPr>
+      </w:pPr>
+    </w:p>
+    <w:p>
+      <w:pPr>
+        <w:rPr>
+          <w:rFonts w:ascii="Times New Roman" w:hAnsi="Times New Roman" w:cs="Times New Roman"/>
+        </w:rPr>
+      </w:pPr>
+    </w:p>
+    <w:p>
+      <w:pPr>
+        <w:rPr>
+          <w:rFonts w:ascii="Times New Roman" w:hAnsi="Times New Roman" w:cs="Times New Roman"/>
+        </w:rPr>
+      </w:pPr>
+      <w:r>
+        <w:rPr>
+          <w:rFonts w:ascii="Times New Roman" w:hAnsi="Times New Roman" w:cs="Times New Roman"/>
+        </w:rPr>
+        <w:t>Figure: Effect of the number of sites surveyed (across all levels of years surveyed)</w:t>
+      </w:r>
+    </w:p>
+    <w:p>
+      <w:pPr>
+        <w:rPr>
+          <w:rFonts w:ascii="Times New Roman" w:hAnsi="Times New Roman" w:cs="Times New Roman"/>
+        </w:rPr>
+      </w:pPr>
+      <w:r>
+        <w:rPr>
+          <w:rFonts w:ascii="Times New Roman" w:hAnsi="Times New Roman" w:cs="Times New Roman"/>
+          <w:noProof/>
+        </w:rPr>
+        <w:t xml:space="preserve"> </w:t>
+      </w:r>
+    </w:p>
+    <w:p>
+      <w:pPr>
+        <w:rPr>
+          <w:rFonts w:ascii="Times New Roman" w:hAnsi="Times New Roman" w:cs="Times New Roman"/>
+        </w:rPr>
+      </w:pPr>
+      <w:r>
+        <w:rPr>
+          <w:rFonts w:ascii="Times New Roman" w:hAnsi="Times New Roman" w:cs="Times New Roman"/>
+          <w:noProof/>
+        </w:rPr>
+        <w:drawing>
+          <wp:inline distT="0" distB="0" distL="0" distR="0" wp14:anchorId="600E15A5" wp14:editId="6F513124">
+            <wp:extent cx="5943600" cy="3827145"/>
+            <wp:effectExtent l="0" t="0" r="0" b="8255"/>
+            <wp:docPr id="10" name="Picture 10" descr="Macintosh HD:Users:Dan:Documents:Research:Stream_Climate_Change:Brook_Trout:Trout_GMRF:Output:Power_Sim:ST_sites.png"/>
+            <wp:cNvGraphicFramePr>
+              <a:graphicFrameLocks xmlns:a="http://schemas.openxmlformats.org/drawingml/2006/main" noChangeAspect="1"/>
+            </wp:cNvGraphicFramePr>
+            <a:graphic xmlns:a="http://schemas.openxmlformats.org/drawingml/2006/main">
+              <a:graphicData uri="http://schemas.openxmlformats.org/drawingml/2006/picture">
+                <pic:pic xmlns:pic="http://schemas.openxmlformats.org/drawingml/2006/picture">
+                  <pic:nvPicPr>
+                    <pic:cNvPr id="0" name="Picture 7" descr="Macintosh HD:Users:Dan:Documents:Research:Stream_Climate_Change:Brook_Trout:Trout_GMRF:Output:Power_Sim:ST_sites.png"/>
+                    <pic:cNvPicPr>
+                      <a:picLocks noChangeAspect="1" noChangeArrowheads="1"/>
+                    </pic:cNvPicPr>
+                  </pic:nvPicPr>
+                  <pic:blipFill>
+                    <a:blip r:embed="rId12">
+                      <a:extLst>
+                        <a:ext uri="{28A0092B-C50C-407E-A947-70E740481C1C}">
+                          <a14:useLocalDpi xmlns:a14="http://schemas.microsoft.com/office/drawing/2010/main" val="0"/>
+                        </a:ext>
+                      </a:extLst>
+                    </a:blip>
+                    <a:srcRect/>
+                    <a:stretch>
+                      <a:fillRect/>
+                    </a:stretch>
+                  </pic:blipFill>
+                  <pic:spPr bwMode="auto">
+                    <a:xfrm>
+                      <a:off x="0" y="0"/>
+                      <a:ext cx="5943600" cy="3827145"/>
+                    </a:xfrm>
+                    <a:prstGeom prst="rect">
+                      <a:avLst/>
+                    </a:prstGeom>
+                    <a:noFill/>
+                    <a:ln>
+                      <a:noFill/>
+                    </a:ln>
+                  </pic:spPr>
+                </pic:pic>
+              </a:graphicData>
+            </a:graphic>
+          </wp:inline>
+        </w:drawing>
+      </w:r>
+    </w:p>
+    <w:p>
+      <w:pPr>
+        <w:rPr>
+          <w:rFonts w:ascii="Times New Roman" w:hAnsi="Times New Roman" w:cs="Times New Roman"/>
+        </w:rPr>
+      </w:pPr>
+    </w:p>
+    <w:p>
+      <w:pPr>
+        <w:rPr>
+          <w:rFonts w:ascii="Times New Roman" w:hAnsi="Times New Roman" w:cs="Times New Roman"/>
         </w:rPr>
       </w:pPr>
     </w:p>
@@ -3391,21 +3570,7 @@
         <w:rPr>
           <w:rFonts w:ascii="Times New Roman" w:hAnsi="Times New Roman" w:cs="Times New Roman"/>
         </w:rPr>
-        <w:t xml:space="preserve">. </w:t>
-      </w:r>
-      <w:proofErr w:type="gramStart"/>
-      <w:r>
-        <w:rPr>
-          <w:rFonts w:ascii="Times New Roman" w:hAnsi="Times New Roman" w:cs="Times New Roman"/>
-        </w:rPr>
-        <w:t>Example of a spatiotemporal simulation of the abundance along a stream network over time.</w:t>
-      </w:r>
-      <w:proofErr w:type="gramEnd"/>
-      <w:r>
-        <w:rPr>
-          <w:rFonts w:ascii="Times New Roman" w:hAnsi="Times New Roman" w:cs="Times New Roman"/>
-        </w:rPr>
-        <w:t xml:space="preserve"> The top row shows the true (simulated) abundances</w:t>
+        <w:t>. Example of a spatiotemporal simulation of the abundance along a stream network over time. The top row shows the true (simulated) abundances</w:t>
       </w:r>
       <w:r>
         <w:rPr>
@@ -3418,44 +3583,8 @@
         <w:rPr>
           <w:rFonts w:ascii="Times New Roman" w:hAnsi="Times New Roman" w:cs="Times New Roman"/>
         </w:rPr>
-        <w:t xml:space="preserve">theta, sigma, </w:t>
-      </w:r>
-      <w:proofErr w:type="spellStart"/>
-      <w:r>
-        <w:rPr>
-          <w:rFonts w:ascii="Times New Roman" w:hAnsi="Times New Roman" w:cs="Times New Roman"/>
-        </w:rPr>
-        <w:t>theta_st</w:t>
-      </w:r>
-      <w:proofErr w:type="spellEnd"/>
-      <w:r>
-        <w:rPr>
-          <w:rFonts w:ascii="Times New Roman" w:hAnsi="Times New Roman" w:cs="Times New Roman"/>
-        </w:rPr>
-        <w:t xml:space="preserve">, </w:t>
-      </w:r>
-      <w:proofErr w:type="spellStart"/>
-      <w:r>
-        <w:rPr>
-          <w:rFonts w:ascii="Times New Roman" w:hAnsi="Times New Roman" w:cs="Times New Roman"/>
-        </w:rPr>
-        <w:t>sigma_st</w:t>
-      </w:r>
-      <w:proofErr w:type="spellEnd"/>
-      <w:r>
-        <w:rPr>
-          <w:rFonts w:ascii="Times New Roman" w:hAnsi="Times New Roman" w:cs="Times New Roman"/>
-        </w:rPr>
-        <w:t xml:space="preserve">, AR1, sampled at </w:t>
-      </w:r>
-      <w:proofErr w:type="spellStart"/>
-      <w:r>
-        <w:rPr>
-          <w:rFonts w:ascii="Times New Roman" w:hAnsi="Times New Roman" w:cs="Times New Roman"/>
-        </w:rPr>
-        <w:t>N_sites</w:t>
-      </w:r>
-      <w:proofErr w:type="spellEnd"/>
+        <w:t>theta, sigma, theta_st, sigma_st, AR1, sampled at N_sites</w:t>
+      </w:r>
       <w:r>
         <w:rPr>
           <w:rFonts w:ascii="Times New Roman" w:hAnsi="Times New Roman" w:cs="Times New Roman"/>
@@ -3466,17 +3595,9 @@
         <w:rPr>
           <w:rFonts w:ascii="Times New Roman" w:hAnsi="Times New Roman" w:cs="Times New Roman"/>
         </w:rPr>
-        <w:t xml:space="preserve"> in </w:t>
-      </w:r>
-      <w:proofErr w:type="spellStart"/>
-      <w:r>
-        <w:rPr>
-          <w:rFonts w:ascii="Times New Roman" w:hAnsi="Times New Roman" w:cs="Times New Roman"/>
-        </w:rPr>
-        <w:t>N_years</w:t>
+        <w:t xml:space="preserve"> in N_years</w:t>
       </w:r>
       <w:commentRangeEnd w:id="7"/>
-      <w:proofErr w:type="spellEnd"/>
       <w:r>
         <w:rPr>
           <w:rStyle w:val="CommentReference"/>
@@ -3523,7 +3644,7 @@
                     <pic:cNvPicPr/>
                   </pic:nvPicPr>
                   <pic:blipFill>
-                    <a:blip r:embed="rId11">
+                    <a:blip r:embed="rId13">
                       <a:extLst>
                         <a:ext uri="{28A0092B-C50C-407E-A947-70E740481C1C}">
                           <a14:useLocalDpi xmlns:a14="http://schemas.microsoft.com/office/drawing/2010/main" val="0"/>
@@ -3588,37 +3709,427 @@
       <w:pPr>
         <w:rPr>
           <w:rFonts w:ascii="Times New Roman" w:hAnsi="Times New Roman" w:cs="Times New Roman"/>
-        </w:rPr>
-      </w:pPr>
-    </w:p>
-    <w:p>
-      <w:pPr>
-        <w:rPr>
-          <w:rFonts w:ascii="Times New Roman" w:hAnsi="Times New Roman" w:cs="Times New Roman"/>
-        </w:rPr>
-      </w:pPr>
-      <w:proofErr w:type="spellStart"/>
-      <w:r>
-        <w:rPr>
-          <w:rFonts w:ascii="Times New Roman" w:hAnsi="Times New Roman" w:cs="Times New Roman"/>
-        </w:rPr>
-        <w:t>Semivariograms</w:t>
-      </w:r>
-      <w:proofErr w:type="spellEnd"/>
-      <w:r>
-        <w:rPr>
-          <w:rFonts w:ascii="Times New Roman" w:hAnsi="Times New Roman" w:cs="Times New Roman"/>
-        </w:rPr>
-        <w:t xml:space="preserve"> and </w:t>
-      </w:r>
-      <w:proofErr w:type="spellStart"/>
+          <w:u w:val="single"/>
+        </w:rPr>
+      </w:pPr>
+      <w:r>
+        <w:rPr>
+          <w:rFonts w:ascii="Times New Roman" w:hAnsi="Times New Roman" w:cs="Times New Roman"/>
+          <w:u w:val="single"/>
+        </w:rPr>
+        <w:t>Model Selection</w:t>
+      </w:r>
+    </w:p>
+    <w:p>
+      <w:pPr>
+        <w:rPr>
+          <w:rFonts w:ascii="Times New Roman" w:hAnsi="Times New Roman" w:cs="Times New Roman"/>
+          <w:u w:val="single"/>
+        </w:rPr>
+      </w:pPr>
+    </w:p>
+    <w:p>
+      <w:pPr>
+        <w:rPr>
+          <w:rFonts w:ascii="Times New Roman" w:hAnsi="Times New Roman" w:cs="Times New Roman"/>
+          <w:i/>
+        </w:rPr>
+      </w:pPr>
+      <w:r>
+        <w:rPr>
+          <w:rFonts w:ascii="Times New Roman" w:hAnsi="Times New Roman" w:cs="Times New Roman"/>
+          <w:i/>
+        </w:rPr>
+        <w:t>YOY</w:t>
+      </w:r>
+    </w:p>
+    <w:p>
+      <w:pPr>
+        <w:rPr>
+          <w:rFonts w:ascii="Times New Roman" w:hAnsi="Times New Roman" w:cs="Times New Roman"/>
+          <w:i/>
+        </w:rPr>
+      </w:pPr>
+      <w:r>
+        <w:rPr>
+          <w:rFonts w:ascii="Times New Roman" w:hAnsi="Times New Roman" w:cs="Times New Roman"/>
+          <w:i/>
+        </w:rPr>
+        <w:t xml:space="preserve">  M_num              Model   AIC delta_AIC</w:t>
+      </w:r>
+    </w:p>
+    <w:p>
+      <w:pPr>
+        <w:rPr>
+          <w:rFonts w:ascii="Times New Roman" w:hAnsi="Times New Roman" w:cs="Times New Roman"/>
+          <w:i/>
+        </w:rPr>
+      </w:pPr>
+      <w:r>
+        <w:rPr>
+          <w:rFonts w:ascii="Times New Roman" w:hAnsi="Times New Roman" w:cs="Times New Roman"/>
+          <w:i/>
+        </w:rPr>
+        <w:t>1     5      Temporal + ST  9592         0</w:t>
+      </w:r>
+    </w:p>
+    <w:p>
+      <w:pPr>
+        <w:rPr>
+          <w:rFonts w:ascii="Times New Roman" w:hAnsi="Times New Roman" w:cs="Times New Roman"/>
+          <w:i/>
+        </w:rPr>
+      </w:pPr>
+      <w:r>
+        <w:rPr>
+          <w:rFonts w:ascii="Times New Roman" w:hAnsi="Times New Roman" w:cs="Times New Roman"/>
+          <w:i/>
+        </w:rPr>
+        <w:t>2     6             S+T+ST  9596         4</w:t>
+      </w:r>
+    </w:p>
+    <w:p>
+      <w:pPr>
+        <w:rPr>
+          <w:rFonts w:ascii="Times New Roman" w:hAnsi="Times New Roman" w:cs="Times New Roman"/>
+          <w:i/>
+        </w:rPr>
+      </w:pPr>
+      <w:r>
+        <w:rPr>
+          <w:rFonts w:ascii="Times New Roman" w:hAnsi="Times New Roman" w:cs="Times New Roman"/>
+          <w:i/>
+        </w:rPr>
+        <w:t>3     4     Spatiotemporal  9663        71</w:t>
+      </w:r>
+    </w:p>
+    <w:p>
+      <w:pPr>
+        <w:rPr>
+          <w:rFonts w:ascii="Times New Roman" w:hAnsi="Times New Roman" w:cs="Times New Roman"/>
+          <w:i/>
+        </w:rPr>
+      </w:pPr>
+      <w:r>
+        <w:rPr>
+          <w:rFonts w:ascii="Times New Roman" w:hAnsi="Times New Roman" w:cs="Times New Roman"/>
+          <w:i/>
+        </w:rPr>
+        <w:t>4     8       Spatial + ST  9666        74</w:t>
+      </w:r>
+    </w:p>
+    <w:p>
+      <w:pPr>
+        <w:rPr>
+          <w:rFonts w:ascii="Times New Roman" w:hAnsi="Times New Roman" w:cs="Times New Roman"/>
+          <w:i/>
+        </w:rPr>
+      </w:pPr>
+      <w:r>
+        <w:rPr>
+          <w:rFonts w:ascii="Times New Roman" w:hAnsi="Times New Roman" w:cs="Times New Roman"/>
+          <w:i/>
+        </w:rPr>
+        <w:t>5     7 Spatial + Temporal  9739       147</w:t>
+      </w:r>
+    </w:p>
+    <w:p>
+      <w:pPr>
+        <w:rPr>
+          <w:rFonts w:ascii="Times New Roman" w:hAnsi="Times New Roman" w:cs="Times New Roman"/>
+          <w:i/>
+        </w:rPr>
+      </w:pPr>
+      <w:r>
+        <w:rPr>
+          <w:rFonts w:ascii="Times New Roman" w:hAnsi="Times New Roman" w:cs="Times New Roman"/>
+          <w:i/>
+        </w:rPr>
+        <w:t>6     3            Spatial  9801       209</w:t>
+      </w:r>
+    </w:p>
+    <w:p>
+      <w:pPr>
+        <w:rPr>
+          <w:rFonts w:ascii="Times New Roman" w:hAnsi="Times New Roman" w:cs="Times New Roman"/>
+          <w:i/>
+        </w:rPr>
+      </w:pPr>
+      <w:r>
+        <w:rPr>
+          <w:rFonts w:ascii="Times New Roman" w:hAnsi="Times New Roman" w:cs="Times New Roman"/>
+          <w:i/>
+        </w:rPr>
+        <w:t>7     2           Temporal  9925       333</w:t>
+      </w:r>
+    </w:p>
+    <w:p>
+      <w:pPr>
+        <w:rPr>
+          <w:rFonts w:ascii="Times New Roman" w:hAnsi="Times New Roman" w:cs="Times New Roman"/>
+          <w:i/>
+        </w:rPr>
+      </w:pPr>
+      <w:r>
+        <w:rPr>
+          <w:rFonts w:ascii="Times New Roman" w:hAnsi="Times New Roman" w:cs="Times New Roman"/>
+          <w:i/>
+        </w:rPr>
+        <w:t>8     1                Obs 10048       456</w:t>
+      </w:r>
+    </w:p>
+    <w:p>
+      <w:pPr>
+        <w:rPr>
+          <w:rFonts w:ascii="Times New Roman" w:hAnsi="Times New Roman" w:cs="Times New Roman"/>
+          <w:i/>
+        </w:rPr>
+      </w:pPr>
+    </w:p>
+    <w:p>
+      <w:pPr>
+        <w:rPr>
+          <w:rFonts w:ascii="Times New Roman" w:hAnsi="Times New Roman" w:cs="Times New Roman"/>
+          <w:i/>
+        </w:rPr>
+      </w:pPr>
+    </w:p>
+    <w:p>
+      <w:pPr>
+        <w:rPr>
+          <w:rFonts w:ascii="Times New Roman" w:hAnsi="Times New Roman" w:cs="Times New Roman"/>
+          <w:i/>
+        </w:rPr>
+      </w:pPr>
+      <w:r>
+        <w:rPr>
+          <w:rFonts w:ascii="Times New Roman" w:hAnsi="Times New Roman" w:cs="Times New Roman"/>
+          <w:i/>
+        </w:rPr>
+        <w:t>Adult</w:t>
+      </w:r>
+    </w:p>
+    <w:p>
+      <w:pPr>
+        <w:rPr>
+          <w:rFonts w:ascii="Times New Roman" w:hAnsi="Times New Roman" w:cs="Times New Roman"/>
+          <w:i/>
+        </w:rPr>
+      </w:pPr>
+      <w:r>
+        <w:rPr>
+          <w:rFonts w:ascii="Times New Roman" w:hAnsi="Times New Roman" w:cs="Times New Roman"/>
+          <w:i/>
+        </w:rPr>
+        <w:t xml:space="preserve">  M_num              Model  AIC delta_AIC</w:t>
+      </w:r>
+    </w:p>
+    <w:p>
+      <w:pPr>
+        <w:rPr>
+          <w:rFonts w:ascii="Times New Roman" w:hAnsi="Times New Roman" w:cs="Times New Roman"/>
+          <w:i/>
+        </w:rPr>
+      </w:pPr>
+      <w:r>
+        <w:rPr>
+          <w:rFonts w:ascii="Times New Roman" w:hAnsi="Times New Roman" w:cs="Times New Roman"/>
+          <w:i/>
+        </w:rPr>
+        <w:t>1     4     Spatiotemporal 9408       0.0</w:t>
+      </w:r>
+    </w:p>
+    <w:p>
+      <w:pPr>
+        <w:rPr>
+          <w:rFonts w:ascii="Times New Roman" w:hAnsi="Times New Roman" w:cs="Times New Roman"/>
+          <w:i/>
+        </w:rPr>
+      </w:pPr>
+      <w:r>
+        <w:rPr>
+          <w:rFonts w:ascii="Times New Roman" w:hAnsi="Times New Roman" w:cs="Times New Roman"/>
+          <w:i/>
+        </w:rPr>
+        <w:t>2     5      Temporal + ST 9408       0.3</w:t>
+      </w:r>
+    </w:p>
+    <w:p>
+      <w:pPr>
+        <w:rPr>
+          <w:rFonts w:ascii="Times New Roman" w:hAnsi="Times New Roman" w:cs="Times New Roman"/>
+          <w:i/>
+        </w:rPr>
+      </w:pPr>
+      <w:r>
+        <w:rPr>
+          <w:rFonts w:ascii="Times New Roman" w:hAnsi="Times New Roman" w:cs="Times New Roman"/>
+          <w:i/>
+        </w:rPr>
+        <w:t>3     7 Spatial + Temporal 9583     174.9</w:t>
+      </w:r>
+    </w:p>
+    <w:p>
+      <w:pPr>
+        <w:rPr>
+          <w:rFonts w:ascii="Times New Roman" w:hAnsi="Times New Roman" w:cs="Times New Roman"/>
+          <w:i/>
+        </w:rPr>
+      </w:pPr>
+      <w:r>
+        <w:rPr>
+          <w:rFonts w:ascii="Times New Roman" w:hAnsi="Times New Roman" w:cs="Times New Roman"/>
+          <w:i/>
+        </w:rPr>
+        <w:t>4     3            Spatial 9588     180.2</w:t>
+      </w:r>
+    </w:p>
+    <w:p>
+      <w:pPr>
+        <w:rPr>
+          <w:rFonts w:ascii="Times New Roman" w:hAnsi="Times New Roman" w:cs="Times New Roman"/>
+          <w:i/>
+        </w:rPr>
+      </w:pPr>
+      <w:r>
+        <w:rPr>
+          <w:rFonts w:ascii="Times New Roman" w:hAnsi="Times New Roman" w:cs="Times New Roman"/>
+          <w:i/>
+        </w:rPr>
+        <w:t>5     2           Temporal 9783     375.3</w:t>
+      </w:r>
+    </w:p>
+    <w:p>
+      <w:pPr>
+        <w:rPr>
+          <w:rFonts w:ascii="Times New Roman" w:hAnsi="Times New Roman" w:cs="Times New Roman"/>
+          <w:i/>
+        </w:rPr>
+      </w:pPr>
+      <w:r>
+        <w:rPr>
+          <w:rFonts w:ascii="Times New Roman" w:hAnsi="Times New Roman" w:cs="Times New Roman"/>
+          <w:i/>
+        </w:rPr>
+        <w:t>6     1                Obs 9794     386.5</w:t>
+      </w:r>
+    </w:p>
+    <w:p>
+      <w:pPr>
+        <w:rPr>
+          <w:rFonts w:ascii="Times New Roman" w:hAnsi="Times New Roman" w:cs="Times New Roman"/>
+        </w:rPr>
+      </w:pPr>
+    </w:p>
+    <w:p>
+      <w:pPr>
+        <w:rPr>
+          <w:rFonts w:ascii="Times New Roman" w:hAnsi="Times New Roman" w:cs="Times New Roman"/>
+          <w:u w:val="single"/>
+        </w:rPr>
+      </w:pPr>
+      <w:r>
+        <w:rPr>
+          <w:rFonts w:ascii="Times New Roman" w:hAnsi="Times New Roman" w:cs="Times New Roman"/>
+          <w:u w:val="single"/>
+        </w:rPr>
+        <w:t>Coefficient Tables</w:t>
+      </w:r>
+    </w:p>
+    <w:p>
+      <w:pPr>
+        <w:rPr>
+          <w:rFonts w:ascii="Times New Roman" w:hAnsi="Times New Roman" w:cs="Times New Roman"/>
+        </w:rPr>
+      </w:pPr>
+    </w:p>
+    <w:p>
+      <w:pPr>
+        <w:rPr>
+          <w:rFonts w:ascii="Times New Roman" w:hAnsi="Times New Roman" w:cs="Times New Roman"/>
+          <w:i/>
+        </w:rPr>
+      </w:pPr>
+      <w:r>
+        <w:rPr>
+          <w:rFonts w:ascii="Times New Roman" w:hAnsi="Times New Roman" w:cs="Times New Roman"/>
+          <w:i/>
+        </w:rPr>
+        <w:t>YOY</w:t>
+      </w:r>
+    </w:p>
+    <w:p>
+      <w:pPr>
+        <w:rPr>
+          <w:rFonts w:ascii="Times New Roman" w:hAnsi="Times New Roman" w:cs="Times New Roman"/>
+          <w:i/>
+        </w:rPr>
+      </w:pPr>
+    </w:p>
+    <w:p>
+      <w:pPr>
+        <w:rPr>
+          <w:rFonts w:ascii="Times New Roman" w:hAnsi="Times New Roman" w:cs="Times New Roman"/>
+          <w:i/>
+        </w:rPr>
+      </w:pPr>
+      <w:r>
+        <w:rPr>
+          <w:rFonts w:ascii="Times New Roman" w:hAnsi="Times New Roman" w:cs="Times New Roman"/>
+          <w:i/>
+        </w:rPr>
+        <w:t>Adult</w:t>
+      </w:r>
+    </w:p>
+    <w:p>
+      <w:pPr>
+        <w:rPr>
+          <w:rFonts w:ascii="Times New Roman" w:hAnsi="Times New Roman" w:cs="Times New Roman"/>
+          <w:i/>
+        </w:rPr>
+      </w:pPr>
+    </w:p>
+    <w:p>
+      <w:pPr>
+        <w:rPr>
+          <w:rFonts w:ascii="Times New Roman" w:hAnsi="Times New Roman" w:cs="Times New Roman"/>
+          <w:i/>
+        </w:rPr>
+      </w:pPr>
+    </w:p>
+    <w:p>
+      <w:pPr>
+        <w:rPr>
+          <w:rFonts w:ascii="Times New Roman" w:hAnsi="Times New Roman" w:cs="Times New Roman"/>
+          <w:u w:val="single"/>
+        </w:rPr>
+      </w:pPr>
+      <w:r>
+        <w:rPr>
+          <w:rFonts w:ascii="Times New Roman" w:hAnsi="Times New Roman" w:cs="Times New Roman"/>
+          <w:u w:val="single"/>
+        </w:rPr>
+        <w:t>Other Results?</w:t>
+      </w:r>
+    </w:p>
+    <w:p>
+      <w:pPr>
+        <w:rPr>
+          <w:rFonts w:ascii="Times New Roman" w:hAnsi="Times New Roman" w:cs="Times New Roman"/>
+        </w:rPr>
+      </w:pPr>
+      <w:r>
+        <w:rPr>
+          <w:rFonts w:ascii="Times New Roman" w:hAnsi="Times New Roman" w:cs="Times New Roman"/>
+        </w:rPr>
+        <w:t>Semivariograms/</w:t>
+      </w:r>
       <w:r>
         <w:rPr>
           <w:rFonts w:ascii="Times New Roman" w:hAnsi="Times New Roman" w:cs="Times New Roman"/>
         </w:rPr>
         <w:t>Torgegrams</w:t>
       </w:r>
-      <w:proofErr w:type="spellEnd"/>
     </w:p>
     <w:p>
       <w:pPr>
@@ -3674,6 +4185,55 @@
       <w:pPr>
         <w:rPr>
           <w:rFonts w:ascii="Times New Roman" w:hAnsi="Times New Roman" w:cs="Times New Roman"/>
+        </w:rPr>
+      </w:pPr>
+      <w:r>
+        <w:rPr>
+          <w:rFonts w:ascii="Times New Roman" w:hAnsi="Times New Roman" w:cs="Times New Roman"/>
+        </w:rPr>
+        <w:t>Figure: Panel of maps of abundance over time to show dynamics in space (YOY and Adults)</w:t>
+      </w:r>
+    </w:p>
+    <w:p>
+      <w:pPr>
+        <w:rPr>
+          <w:rFonts w:ascii="Times New Roman" w:hAnsi="Times New Roman" w:cs="Times New Roman"/>
+        </w:rPr>
+      </w:pPr>
+    </w:p>
+    <w:p>
+      <w:pPr>
+        <w:rPr>
+          <w:rFonts w:ascii="Times New Roman" w:hAnsi="Times New Roman" w:cs="Times New Roman"/>
+        </w:rPr>
+      </w:pPr>
+      <w:r>
+        <w:rPr>
+          <w:rFonts w:ascii="Times New Roman" w:hAnsi="Times New Roman" w:cs="Times New Roman"/>
+        </w:rPr>
+        <w:t>Figure: Line plot of abundance over time to show dynamics over time (YOY and Adults)</w:t>
+      </w:r>
+      <w:bookmarkStart w:id="8" w:name="_GoBack"/>
+      <w:bookmarkEnd w:id="8"/>
+    </w:p>
+    <w:p>
+      <w:pPr>
+        <w:rPr>
+          <w:rFonts w:ascii="Times New Roman" w:hAnsi="Times New Roman" w:cs="Times New Roman"/>
+        </w:rPr>
+      </w:pPr>
+    </w:p>
+    <w:p>
+      <w:pPr>
+        <w:rPr>
+          <w:rFonts w:ascii="Times New Roman" w:hAnsi="Times New Roman" w:cs="Times New Roman"/>
+        </w:rPr>
+      </w:pPr>
+    </w:p>
+    <w:p>
+      <w:pPr>
+        <w:rPr>
+          <w:rFonts w:ascii="Times New Roman" w:hAnsi="Times New Roman" w:cs="Times New Roman"/>
           <w:b/>
         </w:rPr>
       </w:pPr>
@@ -3700,11 +4260,35 @@
           <w:b/>
         </w:rPr>
       </w:pPr>
-      <w:r>
+    </w:p>
+    <w:p>
+      <w:pPr>
         <w:rPr>
           <w:rFonts w:ascii="Times New Roman" w:hAnsi="Times New Roman" w:cs="Times New Roman"/>
           <w:b/>
         </w:rPr>
+      </w:pPr>
+    </w:p>
+    <w:p>
+      <w:pPr>
+        <w:rPr>
+          <w:rFonts w:ascii="Times New Roman" w:hAnsi="Times New Roman" w:cs="Times New Roman"/>
+          <w:b/>
+        </w:rPr>
+      </w:pPr>
+    </w:p>
+    <w:p>
+      <w:pPr>
+        <w:rPr>
+          <w:rFonts w:ascii="Times New Roman" w:hAnsi="Times New Roman" w:cs="Times New Roman"/>
+          <w:b/>
+        </w:rPr>
+      </w:pPr>
+      <w:r>
+        <w:rPr>
+          <w:rFonts w:ascii="Times New Roman" w:hAnsi="Times New Roman" w:cs="Times New Roman"/>
+          <w:b/>
+        </w:rPr>
         <w:t>Acknowledgments</w:t>
       </w:r>
     </w:p>
@@ -3728,6 +4312,14 @@
         </w:rPr>
         <w:t>Pennsylvania Boat and Fish Commission. Evan Childress for discussions related to the use of data and inference from the models.</w:t>
       </w:r>
+    </w:p>
+    <w:p>
+      <w:pPr>
+        <w:rPr>
+          <w:rFonts w:ascii="Times New Roman" w:hAnsi="Times New Roman" w:cs="Times New Roman"/>
+          <w:b/>
+        </w:rPr>
+      </w:pPr>
     </w:p>
     <w:p>
       <w:pPr>
@@ -3795,7 +4387,7 @@
       </w:r>
     </w:p>
   </w:comment>
-  <w:comment w:id="3" w:author="Daniel Hocking" w:date="2016-03-10T17:29:00Z" w:initials="DJH">
+  <w:comment w:id="2" w:author="Daniel Hocking" w:date="2016-03-10T17:29:00Z" w:initials="DJH">
     <w:p>
       <w:pPr>
         <w:pStyle w:val="CommentText"/>
@@ -3808,6 +4400,22 @@
       </w:r>
       <w:r>
         <w:t>Naming vs. indexing with subscripts?</w:t>
+      </w:r>
+    </w:p>
+  </w:comment>
+  <w:comment w:id="3" w:author="Daniel Hocking" w:date="2016-04-29T22:43:00Z" w:initials="DJH">
+    <w:p>
+      <w:pPr>
+        <w:pStyle w:val="CommentText"/>
+      </w:pPr>
+      <w:r>
+        <w:rPr>
+          <w:rStyle w:val="CommentReference"/>
+        </w:rPr>
+        <w:annotationRef/>
+      </w:r>
+      <w:r>
+        <w:t>Might not include these</w:t>
       </w:r>
     </w:p>
   </w:comment>

</xml_diff>

<commit_message>
Updated the figures and the manuscript introduction and methods.
</commit_message>
<xml_diff>
--- a/Manuscripts/geostatistical_stream_network.docx
+++ b/Manuscripts/geostatistical_stream_network.docx
@@ -6,45 +6,94 @@
       <w:pPr>
         <w:rPr>
           <w:rFonts w:ascii="Times New Roman" w:hAnsi="Times New Roman" w:cs="Times New Roman"/>
+        </w:rPr>
+      </w:pPr>
+      <w:commentRangeStart w:id="0"/>
+      <w:r>
+        <w:rPr>
+          <w:rFonts w:ascii="Times New Roman" w:hAnsi="Times New Roman" w:cs="Times New Roman"/>
+          <w:i/>
+        </w:rPr>
+        <w:t>Journal</w:t>
+      </w:r>
+      <w:commentRangeEnd w:id="0"/>
+      <w:r>
+        <w:rPr>
+          <w:rStyle w:val="CommentReference"/>
+        </w:rPr>
+        <w:commentReference w:id="0"/>
+      </w:r>
+      <w:r>
+        <w:rPr>
+          <w:rFonts w:ascii="Times New Roman" w:hAnsi="Times New Roman" w:cs="Times New Roman"/>
+          <w:i/>
+        </w:rPr>
+        <w:t>:</w:t>
+      </w:r>
+      <w:r>
+        <w:rPr>
+          <w:rFonts w:ascii="Times New Roman" w:hAnsi="Times New Roman" w:cs="Times New Roman"/>
+        </w:rPr>
+        <w:t xml:space="preserve"> Can J Fish Aquat Sci, </w:t>
+      </w:r>
+      <w:r>
+        <w:rPr>
+          <w:rFonts w:ascii="Times New Roman" w:hAnsi="Times New Roman" w:cs="Times New Roman"/>
+        </w:rPr>
+        <w:t xml:space="preserve">Fisheries, Fisheries Research, </w:t>
+      </w:r>
+      <w:r>
+        <w:rPr>
+          <w:rFonts w:ascii="Times New Roman" w:hAnsi="Times New Roman" w:cs="Times New Roman"/>
+        </w:rPr>
+        <w:t xml:space="preserve">Trans Am Fish Soc, Freshwater Bio, </w:t>
+      </w:r>
+      <w:r>
+        <w:rPr>
+          <w:rFonts w:ascii="Times New Roman" w:hAnsi="Times New Roman" w:cs="Times New Roman"/>
+        </w:rPr>
+        <w:t>Ecological Applications,</w:t>
+      </w:r>
+      <w:r>
+        <w:rPr>
+          <w:rFonts w:ascii="Times New Roman" w:hAnsi="Times New Roman" w:cs="Times New Roman"/>
+        </w:rPr>
+        <w:t xml:space="preserve"> Methods in Eco Evo, other</w:t>
+      </w:r>
+      <w:r>
+        <w:rPr>
+          <w:rFonts w:ascii="Times New Roman" w:hAnsi="Times New Roman" w:cs="Times New Roman"/>
+        </w:rPr>
+        <w:t xml:space="preserve"> </w:t>
+      </w:r>
+      <w:r>
+        <w:rPr>
+          <w:rFonts w:ascii="Times New Roman" w:hAnsi="Times New Roman" w:cs="Times New Roman"/>
+        </w:rPr>
+        <w:t>Eco Modeling type journal)</w:t>
+      </w:r>
+    </w:p>
+    <w:p>
+      <w:pPr>
+        <w:rPr>
+          <w:rFonts w:ascii="Times New Roman" w:hAnsi="Times New Roman" w:cs="Times New Roman"/>
           <w:b/>
         </w:rPr>
       </w:pPr>
-      <w:r>
+    </w:p>
+    <w:p>
+      <w:pPr>
         <w:rPr>
           <w:rFonts w:ascii="Times New Roman" w:hAnsi="Times New Roman" w:cs="Times New Roman"/>
           <w:b/>
         </w:rPr>
-        <w:t xml:space="preserve">A </w:t>
-      </w:r>
-      <w:proofErr w:type="spellStart"/>
+      </w:pPr>
       <w:r>
         <w:rPr>
           <w:rFonts w:ascii="Times New Roman" w:hAnsi="Times New Roman" w:cs="Times New Roman"/>
           <w:b/>
         </w:rPr>
-        <w:t>geostatistical</w:t>
-      </w:r>
-      <w:proofErr w:type="spellEnd"/>
-      <w:r>
-        <w:rPr>
-          <w:rFonts w:ascii="Times New Roman" w:hAnsi="Times New Roman" w:cs="Times New Roman"/>
-          <w:b/>
-        </w:rPr>
-        <w:t xml:space="preserve"> state-space</w:t>
-      </w:r>
-      <w:r>
-        <w:rPr>
-          <w:rFonts w:ascii="Times New Roman" w:hAnsi="Times New Roman" w:cs="Times New Roman"/>
-          <w:b/>
-        </w:rPr>
-        <w:t xml:space="preserve"> (?)</w:t>
-      </w:r>
-      <w:r>
-        <w:rPr>
-          <w:rFonts w:ascii="Times New Roman" w:hAnsi="Times New Roman" w:cs="Times New Roman"/>
-          <w:b/>
-        </w:rPr>
-        <w:t xml:space="preserve"> model of abundance for stream networks</w:t>
+        <w:t>A geostatistical state-space model of abundance for stream networks</w:t>
       </w:r>
     </w:p>
     <w:p>
@@ -78,32 +127,51 @@
           <w:rFonts w:ascii="Times New Roman" w:hAnsi="Times New Roman" w:cs="Times New Roman"/>
           <w:i/>
         </w:rPr>
-        <w:t xml:space="preserve">US Geological Survey, S.O. Conte </w:t>
-      </w:r>
-      <w:proofErr w:type="spellStart"/>
-      <w:r>
-        <w:rPr>
-          <w:rFonts w:ascii="Times New Roman" w:hAnsi="Times New Roman" w:cs="Times New Roman"/>
-          <w:i/>
-        </w:rPr>
-        <w:t>Anadromous</w:t>
-      </w:r>
-      <w:proofErr w:type="spellEnd"/>
-      <w:r>
-        <w:rPr>
-          <w:rFonts w:ascii="Times New Roman" w:hAnsi="Times New Roman" w:cs="Times New Roman"/>
-          <w:i/>
-        </w:rPr>
-        <w:t xml:space="preserve"> Fish Research Center, One Migratory Way, Turners Falls, MA 01376. </w:t>
-      </w:r>
-      <w:hyperlink r:id="rId6" w:history="1">
+        <w:t>US Geological Survey,</w:t>
+      </w:r>
+      <w:r>
+        <w:rPr>
+          <w:rFonts w:ascii="Times New Roman" w:hAnsi="Times New Roman" w:cs="Times New Roman"/>
+          <w:i/>
+        </w:rPr>
+        <w:t xml:space="preserve"> Leetown Science Center,</w:t>
+      </w:r>
+      <w:r>
+        <w:rPr>
+          <w:rFonts w:ascii="Times New Roman" w:hAnsi="Times New Roman" w:cs="Times New Roman"/>
+          <w:i/>
+        </w:rPr>
+        <w:t xml:space="preserve"> S.O. Conte Anadromous Fish Research </w:t>
+      </w:r>
+      <w:r>
+        <w:rPr>
+          <w:rFonts w:ascii="Times New Roman" w:hAnsi="Times New Roman" w:cs="Times New Roman"/>
+          <w:i/>
+        </w:rPr>
+        <w:t>Laboratory</w:t>
+      </w:r>
+      <w:r>
+        <w:rPr>
+          <w:rFonts w:ascii="Times New Roman" w:hAnsi="Times New Roman" w:cs="Times New Roman"/>
+          <w:i/>
+        </w:rPr>
+        <w:t>, One Migratory Way, Turners Falls, MA 01376</w:t>
+      </w:r>
+      <w:r>
+        <w:rPr>
+          <w:rFonts w:ascii="Times New Roman" w:hAnsi="Times New Roman" w:cs="Times New Roman"/>
+          <w:i/>
+        </w:rPr>
+        <w:t xml:space="preserve">. </w:t>
+      </w:r>
+      <w:hyperlink r:id="rId7" w:history="1">
         <w:r>
           <w:rPr>
             <w:rStyle w:val="Hyperlink"/>
             <w:rFonts w:ascii="Times New Roman" w:hAnsi="Times New Roman" w:cs="Times New Roman"/>
             <w:i/>
           </w:rPr>
-          <w:t>dhocking@usgs.gov</w:t>
+          <w:t>djhocking@frostburg.edu</w:t>
         </w:r>
       </w:hyperlink>
     </w:p>
@@ -111,20 +179,41 @@
       <w:pPr>
         <w:rPr>
           <w:rFonts w:ascii="Times New Roman" w:hAnsi="Times New Roman" w:cs="Times New Roman"/>
-        </w:rPr>
-      </w:pPr>
-    </w:p>
-    <w:p>
-      <w:pPr>
-        <w:rPr>
-          <w:rFonts w:ascii="Times New Roman" w:hAnsi="Times New Roman" w:cs="Times New Roman"/>
-        </w:rPr>
-      </w:pPr>
-      <w:r>
-        <w:rPr>
-          <w:rFonts w:ascii="Times New Roman" w:hAnsi="Times New Roman" w:cs="Times New Roman"/>
-        </w:rPr>
-        <w:t>James Thorson</w:t>
+          <w:i/>
+        </w:rPr>
+      </w:pPr>
+    </w:p>
+    <w:p>
+      <w:pPr>
+        <w:rPr>
+          <w:rFonts w:ascii="Times New Roman" w:hAnsi="Times New Roman" w:cs="Times New Roman"/>
+        </w:rPr>
+      </w:pPr>
+      <w:commentRangeStart w:id="1"/>
+      <w:r>
+        <w:rPr>
+          <w:rFonts w:ascii="Times New Roman" w:hAnsi="Times New Roman" w:cs="Times New Roman"/>
+        </w:rPr>
+        <w:t xml:space="preserve">James </w:t>
+      </w:r>
+      <w:r>
+        <w:rPr>
+          <w:rFonts w:ascii="Times New Roman" w:hAnsi="Times New Roman" w:cs="Times New Roman"/>
+        </w:rPr>
+        <w:t xml:space="preserve">T. </w:t>
+      </w:r>
+      <w:r>
+        <w:rPr>
+          <w:rFonts w:ascii="Times New Roman" w:hAnsi="Times New Roman" w:cs="Times New Roman"/>
+        </w:rPr>
+        <w:t>Thorson</w:t>
+      </w:r>
+      <w:commentRangeEnd w:id="1"/>
+      <w:r>
+        <w:rPr>
+          <w:rStyle w:val="CommentReference"/>
+        </w:rPr>
+        <w:commentReference w:id="1"/>
       </w:r>
     </w:p>
     <w:p>
@@ -152,45 +241,76 @@
           <w:rFonts w:ascii="Times New Roman" w:hAnsi="Times New Roman" w:cs="Times New Roman"/>
           <w:i/>
         </w:rPr>
-        <w:t xml:space="preserve">US Geological Survey, S.O. Conte </w:t>
-      </w:r>
-      <w:proofErr w:type="spellStart"/>
-      <w:r>
-        <w:rPr>
-          <w:rFonts w:ascii="Times New Roman" w:hAnsi="Times New Roman" w:cs="Times New Roman"/>
-          <w:i/>
-        </w:rPr>
-        <w:t>Anadromous</w:t>
-      </w:r>
-      <w:proofErr w:type="spellEnd"/>
-      <w:r>
-        <w:rPr>
-          <w:rFonts w:ascii="Times New Roman" w:hAnsi="Times New Roman" w:cs="Times New Roman"/>
-          <w:i/>
-        </w:rPr>
-        <w:t xml:space="preserve"> Fish Research Center, One Migratory Way, Turners Falls, MA 01376</w:t>
-      </w:r>
-    </w:p>
-    <w:p>
-      <w:pPr>
-        <w:rPr>
-          <w:rFonts w:ascii="Times New Roman" w:hAnsi="Times New Roman" w:cs="Times New Roman"/>
-          <w:i/>
-        </w:rPr>
-      </w:pPr>
-    </w:p>
-    <w:p>
-      <w:pPr>
-        <w:rPr>
-          <w:rFonts w:ascii="Times New Roman" w:hAnsi="Times New Roman" w:cs="Times New Roman"/>
-          <w:i/>
-        </w:rPr>
-      </w:pPr>
-      <w:r>
-        <w:rPr>
-          <w:rFonts w:ascii="Times New Roman" w:hAnsi="Times New Roman" w:cs="Times New Roman"/>
-        </w:rPr>
-        <w:t>Ben Letcher</w:t>
+        <w:t>US Geological Survey,</w:t>
+      </w:r>
+      <w:r>
+        <w:rPr>
+          <w:rFonts w:ascii="Times New Roman" w:hAnsi="Times New Roman" w:cs="Times New Roman"/>
+          <w:i/>
+        </w:rPr>
+        <w:t xml:space="preserve"> Leetown Science Center,</w:t>
+      </w:r>
+      <w:r>
+        <w:rPr>
+          <w:rFonts w:ascii="Times New Roman" w:hAnsi="Times New Roman" w:cs="Times New Roman"/>
+          <w:i/>
+        </w:rPr>
+        <w:t xml:space="preserve"> S.O. Conte Anadromous Fish Research </w:t>
+      </w:r>
+      <w:r>
+        <w:rPr>
+          <w:rFonts w:ascii="Times New Roman" w:hAnsi="Times New Roman" w:cs="Times New Roman"/>
+          <w:i/>
+        </w:rPr>
+        <w:t>Laboratory</w:t>
+      </w:r>
+      <w:r>
+        <w:rPr>
+          <w:rFonts w:ascii="Times New Roman" w:hAnsi="Times New Roman" w:cs="Times New Roman"/>
+          <w:i/>
+        </w:rPr>
+        <w:t>, One Migratory Way, Turners Falls, MA 01376</w:t>
+      </w:r>
+      <w:r>
+        <w:rPr>
+          <w:rFonts w:ascii="Times New Roman" w:hAnsi="Times New Roman" w:cs="Times New Roman"/>
+          <w:i/>
+        </w:rPr>
+        <w:t>.</w:t>
+      </w:r>
+    </w:p>
+    <w:p>
+      <w:pPr>
+        <w:rPr>
+          <w:rFonts w:ascii="Times New Roman" w:hAnsi="Times New Roman" w:cs="Times New Roman"/>
+          <w:i/>
+        </w:rPr>
+      </w:pPr>
+    </w:p>
+    <w:p>
+      <w:pPr>
+        <w:rPr>
+          <w:rFonts w:ascii="Times New Roman" w:hAnsi="Times New Roman" w:cs="Times New Roman"/>
+          <w:i/>
+        </w:rPr>
+      </w:pPr>
+      <w:r>
+        <w:rPr>
+          <w:rFonts w:ascii="Times New Roman" w:hAnsi="Times New Roman" w:cs="Times New Roman"/>
+        </w:rPr>
+        <w:t>Ben</w:t>
+      </w:r>
+      <w:r>
+        <w:rPr>
+          <w:rFonts w:ascii="Times New Roman" w:hAnsi="Times New Roman" w:cs="Times New Roman"/>
+        </w:rPr>
+        <w:t>jamin H.</w:t>
+      </w:r>
+      <w:r>
+        <w:rPr>
+          <w:rFonts w:ascii="Times New Roman" w:hAnsi="Times New Roman" w:cs="Times New Roman"/>
+        </w:rPr>
+        <w:t xml:space="preserve"> Letcher</w:t>
       </w:r>
       <w:r>
         <w:rPr>
@@ -203,60 +323,83 @@
           <w:rFonts w:ascii="Times New Roman" w:hAnsi="Times New Roman" w:cs="Times New Roman"/>
           <w:i/>
         </w:rPr>
-        <w:t xml:space="preserve">US Geological Survey, S.O. Conte </w:t>
-      </w:r>
-      <w:proofErr w:type="spellStart"/>
-      <w:r>
-        <w:rPr>
-          <w:rFonts w:ascii="Times New Roman" w:hAnsi="Times New Roman" w:cs="Times New Roman"/>
-          <w:i/>
-        </w:rPr>
-        <w:t>Anadromous</w:t>
-      </w:r>
-      <w:proofErr w:type="spellEnd"/>
-      <w:r>
-        <w:rPr>
-          <w:rFonts w:ascii="Times New Roman" w:hAnsi="Times New Roman" w:cs="Times New Roman"/>
-          <w:i/>
-        </w:rPr>
-        <w:t xml:space="preserve"> Fish Research Center, One Migratory Way, Turners Falls, MA 01376</w:t>
-      </w:r>
-    </w:p>
-    <w:p>
-      <w:pPr>
-        <w:rPr>
-          <w:rFonts w:ascii="Times New Roman" w:hAnsi="Times New Roman" w:cs="Times New Roman"/>
-        </w:rPr>
-      </w:pPr>
-    </w:p>
-    <w:p>
-      <w:pPr>
-        <w:rPr>
-          <w:rFonts w:ascii="Times New Roman" w:hAnsi="Times New Roman" w:cs="Times New Roman"/>
-        </w:rPr>
-      </w:pPr>
-      <w:proofErr w:type="gramStart"/>
-      <w:r>
-        <w:rPr>
-          <w:rFonts w:ascii="Times New Roman" w:hAnsi="Times New Roman" w:cs="Times New Roman"/>
-        </w:rPr>
-        <w:t xml:space="preserve">Kasper </w:t>
-      </w:r>
-      <w:proofErr w:type="spellStart"/>
-      <w:r>
-        <w:rPr>
-          <w:rFonts w:ascii="Times New Roman" w:hAnsi="Times New Roman" w:cs="Times New Roman"/>
-        </w:rPr>
-        <w:t>Kristensen</w:t>
-      </w:r>
-      <w:proofErr w:type="spellEnd"/>
-      <w:r>
-        <w:rPr>
-          <w:rFonts w:ascii="Times New Roman" w:hAnsi="Times New Roman" w:cs="Times New Roman"/>
-        </w:rPr>
-        <w:t xml:space="preserve"> or others – for help with OU and TMB?</w:t>
-      </w:r>
-      <w:proofErr w:type="gramEnd"/>
+        <w:t>US Geological Survey,</w:t>
+      </w:r>
+      <w:r>
+        <w:rPr>
+          <w:rFonts w:ascii="Times New Roman" w:hAnsi="Times New Roman" w:cs="Times New Roman"/>
+          <w:i/>
+        </w:rPr>
+        <w:t xml:space="preserve"> Leetown Science Center,</w:t>
+      </w:r>
+      <w:r>
+        <w:rPr>
+          <w:rFonts w:ascii="Times New Roman" w:hAnsi="Times New Roman" w:cs="Times New Roman"/>
+          <w:i/>
+        </w:rPr>
+        <w:t xml:space="preserve"> S.O. Conte Anadromous Fish Research </w:t>
+      </w:r>
+      <w:r>
+        <w:rPr>
+          <w:rFonts w:ascii="Times New Roman" w:hAnsi="Times New Roman" w:cs="Times New Roman"/>
+          <w:i/>
+        </w:rPr>
+        <w:t>Laboratory</w:t>
+      </w:r>
+      <w:r>
+        <w:rPr>
+          <w:rFonts w:ascii="Times New Roman" w:hAnsi="Times New Roman" w:cs="Times New Roman"/>
+          <w:i/>
+        </w:rPr>
+        <w:t>, One Migratory Way, Turners Falls, MA 01376</w:t>
+      </w:r>
+      <w:r>
+        <w:rPr>
+          <w:rFonts w:ascii="Times New Roman" w:hAnsi="Times New Roman" w:cs="Times New Roman"/>
+          <w:i/>
+        </w:rPr>
+        <w:t>.</w:t>
+      </w:r>
+    </w:p>
+    <w:p>
+      <w:pPr>
+        <w:rPr>
+          <w:rFonts w:ascii="Times New Roman" w:hAnsi="Times New Roman" w:cs="Times New Roman"/>
+        </w:rPr>
+      </w:pPr>
+    </w:p>
+    <w:p>
+      <w:pPr>
+        <w:rPr>
+          <w:rFonts w:ascii="Times New Roman" w:hAnsi="Times New Roman" w:cs="Times New Roman"/>
+        </w:rPr>
+      </w:pPr>
+      <w:commentRangeStart w:id="2"/>
+      <w:r>
+        <w:rPr>
+          <w:rFonts w:ascii="Times New Roman" w:hAnsi="Times New Roman" w:cs="Times New Roman"/>
+        </w:rPr>
+        <w:t>Kasper Kristensen</w:t>
+      </w:r>
+      <w:r>
+        <w:rPr>
+          <w:rFonts w:ascii="Times New Roman" w:hAnsi="Times New Roman" w:cs="Times New Roman"/>
+        </w:rPr>
+        <w:t xml:space="preserve"> or others – for help with OU and TMB</w:t>
+      </w:r>
+      <w:commentRangeEnd w:id="2"/>
+      <w:r>
+        <w:rPr>
+          <w:rStyle w:val="CommentReference"/>
+        </w:rPr>
+        <w:commentReference w:id="2"/>
+      </w:r>
+      <w:r>
+        <w:rPr>
+          <w:rFonts w:ascii="Times New Roman" w:hAnsi="Times New Roman" w:cs="Times New Roman"/>
+        </w:rPr>
+        <w:t>?</w:t>
+      </w:r>
     </w:p>
     <w:p>
       <w:pPr>
@@ -303,9 +446,8 @@
           <w:sz w:val="20"/>
           <w:szCs w:val="20"/>
         </w:rPr>
-        <w:t xml:space="preserve">peer review. Its content is deliberative and </w:t>
-      </w:r>
-      <w:proofErr w:type="spellStart"/>
+        <w:t>peer review. Its content is deliberative and predecisional, so it must not be</w:t>
+      </w:r>
       <w:r>
         <w:rPr>
           <w:rFonts w:ascii="Times New Roman" w:hAnsi="Times New Roman" w:cs="Times New Roman"/>
@@ -313,9 +455,8 @@
           <w:sz w:val="20"/>
           <w:szCs w:val="20"/>
         </w:rPr>
-        <w:t>predecisional</w:t>
-      </w:r>
-      <w:proofErr w:type="spellEnd"/>
+        <w:t xml:space="preserve"> </w:t>
+      </w:r>
       <w:r>
         <w:rPr>
           <w:rFonts w:ascii="Times New Roman" w:hAnsi="Times New Roman" w:cs="Times New Roman"/>
@@ -323,7 +464,7 @@
           <w:sz w:val="20"/>
           <w:szCs w:val="20"/>
         </w:rPr>
-        <w:t>, so it must not be</w:t>
+        <w:t>disclosed or released by reviewers. Because the manuscript has not yet been</w:t>
       </w:r>
       <w:r>
         <w:rPr>
@@ -341,7 +482,7 @@
           <w:sz w:val="20"/>
           <w:szCs w:val="20"/>
         </w:rPr>
-        <w:t>disclosed or released by reviewers. Because the manuscript has not yet been</w:t>
+        <w:t>approved for publication by the US Geological Survey (USGS), it does not</w:t>
       </w:r>
       <w:r>
         <w:rPr>
@@ -359,348 +500,218 @@
           <w:sz w:val="20"/>
           <w:szCs w:val="20"/>
         </w:rPr>
-        <w:t>approved for publication by the US Geological Survey (USGS), it does not</w:t>
-      </w:r>
-      <w:r>
-        <w:rPr>
-          <w:rFonts w:ascii="Times New Roman" w:hAnsi="Times New Roman" w:cs="Times New Roman"/>
-          <w:color w:val="FF0000"/>
-          <w:sz w:val="20"/>
-          <w:szCs w:val="20"/>
+        <w:t>represent any official finding or policy.</w:t>
+      </w:r>
+    </w:p>
+    <w:p>
+      <w:pPr>
+        <w:rPr>
+          <w:rFonts w:ascii="Times New Roman" w:hAnsi="Times New Roman" w:cs="Times New Roman"/>
+        </w:rPr>
+      </w:pPr>
+    </w:p>
+    <w:p>
+      <w:pPr>
+        <w:rPr>
+          <w:rFonts w:ascii="Times New Roman" w:hAnsi="Times New Roman" w:cs="Times New Roman"/>
+          <w:b/>
+        </w:rPr>
+      </w:pPr>
+      <w:r>
+        <w:rPr>
+          <w:rFonts w:ascii="Times New Roman" w:hAnsi="Times New Roman" w:cs="Times New Roman"/>
+          <w:b/>
+        </w:rPr>
+        <w:t>Abstract</w:t>
+      </w:r>
+    </w:p>
+    <w:p>
+      <w:pPr>
+        <w:rPr>
+          <w:rFonts w:ascii="Times New Roman" w:hAnsi="Times New Roman" w:cs="Times New Roman"/>
+        </w:rPr>
+      </w:pPr>
+      <w:r>
+        <w:rPr>
+          <w:rFonts w:ascii="Times New Roman" w:hAnsi="Times New Roman" w:cs="Times New Roman"/>
+        </w:rPr>
+        <w:t>Environmental conditions are often correlated in time and space</w:t>
+      </w:r>
+      <w:r>
+        <w:rPr>
+          <w:rFonts w:ascii="Times New Roman" w:hAnsi="Times New Roman" w:cs="Times New Roman"/>
+        </w:rPr>
+        <w:t xml:space="preserve">, resulting in correlated fish and wildlife populations that depend on these conditions. Many statistical analyses of populations ignore potential autocorrelations and assume that survey methods (distance and time between samples) sufficiently reduce these correlations. If these assumptions are incorrect, results and therefore inference may be biased and uncertainty under estimated. Even if these assumptions are met, researchers may be missing important information about the spatial and temporal structure of populations through the design of their surveys to meet the assumptions of particular statistical methods. We developed a novel statistical method to account for spatiotemporal correlations within dendritic stream networks, while accounting for imperfect detection in the surveys. </w:t>
+      </w:r>
+      <w:r>
+        <w:rPr>
+          <w:rFonts w:ascii="Times New Roman" w:hAnsi="Times New Roman" w:cs="Times New Roman"/>
+        </w:rPr>
+        <w:t>Through simulations, we found this model outperformed standard statistical methods when data were spatially correlated and performed similarly when data were not correlated. We found that increasing the number of years surveyed significantly improved the model accuracy and ability to recover spatial and temporal correlation coefficients. Increased the number of survey sites within the network improved the performance of the non-spatial model but only marginally improved the abundance estimates in the spatiotemporal model. We then applied this model to Brook Trout data</w:t>
+      </w:r>
+      <w:r>
+        <w:rPr>
+          <w:rFonts w:ascii="Times New Roman" w:hAnsi="Times New Roman" w:cs="Times New Roman"/>
+        </w:rPr>
+        <w:t xml:space="preserve"> from the West Susquehanna Watershed in Pennsylvania</w:t>
+      </w:r>
+      <w:r>
+        <w:rPr>
+          <w:rFonts w:ascii="Times New Roman" w:hAnsi="Times New Roman" w:cs="Times New Roman"/>
+        </w:rPr>
+        <w:t xml:space="preserve"> collected over 30(???) years</w:t>
+      </w:r>
+      <w:r>
+        <w:rPr>
+          <w:rFonts w:ascii="Times New Roman" w:hAnsi="Times New Roman" w:cs="Times New Roman"/>
+        </w:rPr>
+        <w:t xml:space="preserve">. We found </w:t>
+      </w:r>
+      <w:r>
+        <w:rPr>
+          <w:rFonts w:ascii="Times New Roman" w:hAnsi="Times New Roman" w:cs="Times New Roman"/>
+        </w:rPr>
+        <w:t>…</w:t>
+      </w:r>
+      <w:r>
+        <w:rPr>
+          <w:rFonts w:ascii="Times New Roman" w:hAnsi="Times New Roman" w:cs="Times New Roman"/>
+        </w:rPr>
+        <w:t xml:space="preserve"> yoy abundance driven by xxxx with high spatial and temporal variability and moderate spatiotemporal correlation (???) … adult abundance less strongly affected by climatic conditions and less variable than YOY but with higher spatiotemporal correlation (???). [add 1-2 good conclusion sentences]</w:t>
+      </w:r>
+    </w:p>
+    <w:p>
+      <w:pPr>
+        <w:rPr>
+          <w:rFonts w:ascii="Times New Roman" w:hAnsi="Times New Roman" w:cs="Times New Roman"/>
+          <w:b/>
+        </w:rPr>
+      </w:pPr>
+    </w:p>
+    <w:p>
+      <w:pPr>
+        <w:rPr>
+          <w:rFonts w:ascii="Times New Roman" w:hAnsi="Times New Roman" w:cs="Times New Roman"/>
+          <w:b/>
+        </w:rPr>
+      </w:pPr>
+    </w:p>
+    <w:p>
+      <w:pPr>
+        <w:rPr>
+          <w:rFonts w:ascii="Times New Roman" w:hAnsi="Times New Roman" w:cs="Times New Roman"/>
+          <w:b/>
+        </w:rPr>
+      </w:pPr>
+      <w:r>
+        <w:rPr>
+          <w:rFonts w:ascii="Times New Roman" w:hAnsi="Times New Roman" w:cs="Times New Roman"/>
+          <w:b/>
+        </w:rPr>
+        <w:lastRenderedPageBreak/>
+        <w:t>Introduction</w:t>
+      </w:r>
+    </w:p>
+    <w:p>
+      <w:pPr>
+        <w:rPr>
+          <w:rFonts w:ascii="Times New Roman" w:hAnsi="Times New Roman" w:cs="Times New Roman"/>
+        </w:rPr>
+      </w:pPr>
+      <w:r>
+        <w:rPr>
+          <w:rFonts w:ascii="Times New Roman" w:hAnsi="Times New Roman" w:cs="Times New Roman"/>
+        </w:rPr>
+        <w:t>Ecologists are concerned with understanding the abundance and distribution of organisms in space and time and the conditions that influence these patterns. Surveys are frequently employed to study these patterns. However, most statistical methods used in ecology have not explicitly accounted for spatial correlation in the data beyond deterministic covariate parameters (e.g. ANOVA, GLM, linear and generalized linear mixed mod</w:t>
+      </w:r>
+      <w:r>
+        <w:rPr>
+          <w:rFonts w:ascii="Times New Roman" w:hAnsi="Times New Roman" w:cs="Times New Roman"/>
+        </w:rPr>
+        <w:t xml:space="preserve">els). Therefore to use these analyses, researchers must design their studies to ensure that sample points are not overly close in time or space such that unaccounted for autocorrelation could occur. It is difficult to know </w:t>
+      </w:r>
+      <w:r>
+        <w:rPr>
+          <w:rFonts w:ascii="Times New Roman" w:hAnsi="Times New Roman" w:cs="Times New Roman"/>
+          <w:i/>
+        </w:rPr>
+        <w:t>a priori</w:t>
+      </w:r>
+      <w:r>
+        <w:rPr>
+          <w:rFonts w:ascii="Times New Roman" w:hAnsi="Times New Roman" w:cs="Times New Roman"/>
+        </w:rPr>
+        <w:t xml:space="preserve"> how close is too close. Any residual autocorrelation violates regression model assumptions and leads to biased results and potentially incorrect inference regarding population distributions and environmental relationships. Additionally, information about the spatial and temporal patterns provides potentially interesting ecological insights that would not be gained if the data were collected in a way to avoid autocorrelation (give example). For these reasons, a large field of spatial statistics has been developed and applied to ecological problems (refs</w:t>
+      </w:r>
+      <w:r>
+        <w:rPr>
+          <w:rFonts w:ascii="Times New Roman" w:hAnsi="Times New Roman" w:cs="Times New Roman"/>
+        </w:rPr>
+        <w:t xml:space="preserve">: Ross et al 2012, Conn et al 2015, </w:t>
+      </w:r>
+      <w:r>
+        <w:rPr>
+          <w:rFonts w:ascii="Times New Roman" w:hAnsi="Times New Roman" w:cs="Times New Roman"/>
+        </w:rPr>
+        <w:t>Gelfand example, Cressie example</w:t>
+      </w:r>
+      <w:r>
+        <w:rPr>
+          <w:rFonts w:ascii="Times New Roman" w:hAnsi="Times New Roman" w:cs="Times New Roman"/>
+        </w:rPr>
+        <w:t xml:space="preserve">).  </w:t>
+      </w:r>
+    </w:p>
+    <w:p>
+      <w:pPr>
+        <w:ind w:firstLine="720"/>
+        <w:rPr>
+          <w:rFonts w:ascii="Times New Roman" w:hAnsi="Times New Roman" w:cs="Times New Roman"/>
+        </w:rPr>
+      </w:pPr>
+      <w:r>
+        <w:rPr>
+          <w:rFonts w:ascii="Times New Roman" w:hAnsi="Times New Roman" w:cs="Times New Roman"/>
+        </w:rPr>
+        <w:t xml:space="preserve">Streams are likely to have significant correlation </w:t>
+      </w:r>
+      <w:r>
+        <w:rPr>
+          <w:rFonts w:ascii="Times New Roman" w:hAnsi="Times New Roman" w:cs="Times New Roman"/>
+        </w:rPr>
+        <w:t xml:space="preserve">in time and space because of the </w:t>
+      </w:r>
+      <w:r>
+        <w:rPr>
+          <w:rFonts w:ascii="Times New Roman" w:hAnsi="Times New Roman" w:cs="Times New Roman"/>
+        </w:rPr>
+        <w:t>hydrologic connections creating movements and gradients of chemical and physical properties.</w:t>
+      </w:r>
+      <w:r>
+        <w:rPr>
+          <w:rFonts w:ascii="Times New Roman" w:hAnsi="Times New Roman" w:cs="Times New Roman"/>
         </w:rPr>
         <w:t xml:space="preserve"> </w:t>
       </w:r>
-      <w:r>
-        <w:rPr>
-          <w:rFonts w:ascii="Times New Roman" w:hAnsi="Times New Roman" w:cs="Times New Roman"/>
-          <w:color w:val="FF0000"/>
-          <w:sz w:val="20"/>
-          <w:szCs w:val="20"/>
-        </w:rPr>
-        <w:t xml:space="preserve">represent any official finding or </w:t>
-      </w:r>
-      <w:proofErr w:type="gramStart"/>
-      <w:r>
-        <w:rPr>
-          <w:rFonts w:ascii="Times New Roman" w:hAnsi="Times New Roman" w:cs="Times New Roman"/>
-          <w:color w:val="FF0000"/>
-          <w:sz w:val="20"/>
-          <w:szCs w:val="20"/>
-        </w:rPr>
-        <w:t>policy</w:t>
-      </w:r>
-      <w:proofErr w:type="gramEnd"/>
-      <w:r>
-        <w:rPr>
-          <w:rFonts w:ascii="Times New Roman" w:hAnsi="Times New Roman" w:cs="Times New Roman"/>
-          <w:color w:val="FF0000"/>
-          <w:sz w:val="20"/>
-          <w:szCs w:val="20"/>
-        </w:rPr>
-        <w:t>.</w:t>
-      </w:r>
-    </w:p>
-    <w:p>
-      <w:pPr>
-        <w:rPr>
-          <w:rFonts w:ascii="Times New Roman" w:hAnsi="Times New Roman" w:cs="Times New Roman"/>
-        </w:rPr>
-      </w:pPr>
-    </w:p>
-    <w:p>
-      <w:pPr>
-        <w:rPr>
-          <w:rFonts w:ascii="Times New Roman" w:hAnsi="Times New Roman" w:cs="Times New Roman"/>
-          <w:b/>
-        </w:rPr>
-      </w:pPr>
-      <w:r>
-        <w:rPr>
-          <w:rFonts w:ascii="Times New Roman" w:hAnsi="Times New Roman" w:cs="Times New Roman"/>
-          <w:b/>
-        </w:rPr>
-        <w:t>Abstract</w:t>
-      </w:r>
-    </w:p>
-    <w:p>
-      <w:pPr>
-        <w:rPr>
-          <w:rFonts w:ascii="Times New Roman" w:hAnsi="Times New Roman" w:cs="Times New Roman"/>
-        </w:rPr>
-      </w:pPr>
-      <w:r>
-        <w:rPr>
-          <w:rFonts w:ascii="Times New Roman" w:hAnsi="Times New Roman" w:cs="Times New Roman"/>
-        </w:rPr>
-        <w:t>Environmental conditions are often correlated in time and space</w:t>
-      </w:r>
-      <w:r>
-        <w:rPr>
-          <w:rFonts w:ascii="Times New Roman" w:hAnsi="Times New Roman" w:cs="Times New Roman"/>
-        </w:rPr>
-        <w:t xml:space="preserve">, resulting in correlated fish and wildlife populations that depend on these conditions. Many statistical analyses of populations ignore potential autocorrelations and assume that survey methods (distance and time between samples) sufficiently reduce these correlations. If these assumptions are incorrect, results and therefore inference may be biased and uncertainty under estimated. Even if these assumptions are met, researchers may be missing important information about the spatial and temporal structure of populations through the design of their surveys to meet the assumptions of particular statistical methods. We developed a novel statistical method to account for spatiotemporal correlations within dendritic stream networks, while accounting for imperfect detection in the surveys. </w:t>
-      </w:r>
-      <w:r>
-        <w:rPr>
-          <w:rFonts w:ascii="Times New Roman" w:hAnsi="Times New Roman" w:cs="Times New Roman"/>
-        </w:rPr>
-        <w:t>Through simulations, we found this model outperformed standard statistical methods when data were spatially correlated and performed similarly when data were not correlated. We found that increasing the number of years surveyed significantly improved the model accuracy and ability to recover spatial and temporal correlation coefficients. Increased the number of survey sites within the network improved the performance of the non-spatial model but only marginally improved the abundance estimates in the spatiotemporal model. We then applied this model to Brook Trout data</w:t>
-      </w:r>
-      <w:r>
-        <w:rPr>
-          <w:rFonts w:ascii="Times New Roman" w:hAnsi="Times New Roman" w:cs="Times New Roman"/>
-        </w:rPr>
-        <w:t xml:space="preserve"> from the West Susquehanna Watershed in Pennsylvania</w:t>
-      </w:r>
-      <w:r>
-        <w:rPr>
-          <w:rFonts w:ascii="Times New Roman" w:hAnsi="Times New Roman" w:cs="Times New Roman"/>
-        </w:rPr>
-        <w:t xml:space="preserve"> collected over </w:t>
-      </w:r>
-      <w:proofErr w:type="gramStart"/>
-      <w:r>
-        <w:rPr>
-          <w:rFonts w:ascii="Times New Roman" w:hAnsi="Times New Roman" w:cs="Times New Roman"/>
-        </w:rPr>
-        <w:t>30(???) years</w:t>
-      </w:r>
-      <w:r>
-        <w:rPr>
-          <w:rFonts w:ascii="Times New Roman" w:hAnsi="Times New Roman" w:cs="Times New Roman"/>
-        </w:rPr>
-        <w:t>.</w:t>
-      </w:r>
-      <w:proofErr w:type="gramEnd"/>
-      <w:r>
-        <w:rPr>
-          <w:rFonts w:ascii="Times New Roman" w:hAnsi="Times New Roman" w:cs="Times New Roman"/>
-        </w:rPr>
-        <w:t xml:space="preserve"> We found </w:t>
-      </w:r>
-      <w:r>
-        <w:rPr>
-          <w:rFonts w:ascii="Times New Roman" w:hAnsi="Times New Roman" w:cs="Times New Roman"/>
-        </w:rPr>
-        <w:t>…</w:t>
-      </w:r>
-      <w:r>
-        <w:rPr>
-          <w:rFonts w:ascii="Times New Roman" w:hAnsi="Times New Roman" w:cs="Times New Roman"/>
-        </w:rPr>
-        <w:t xml:space="preserve"> </w:t>
-      </w:r>
-      <w:proofErr w:type="spellStart"/>
-      <w:r>
-        <w:rPr>
-          <w:rFonts w:ascii="Times New Roman" w:hAnsi="Times New Roman" w:cs="Times New Roman"/>
-        </w:rPr>
-        <w:t>yoy</w:t>
-      </w:r>
-      <w:proofErr w:type="spellEnd"/>
-      <w:r>
-        <w:rPr>
-          <w:rFonts w:ascii="Times New Roman" w:hAnsi="Times New Roman" w:cs="Times New Roman"/>
-        </w:rPr>
-        <w:t xml:space="preserve"> abundance driven by </w:t>
-      </w:r>
-      <w:proofErr w:type="spellStart"/>
-      <w:r>
-        <w:rPr>
-          <w:rFonts w:ascii="Times New Roman" w:hAnsi="Times New Roman" w:cs="Times New Roman"/>
-        </w:rPr>
-        <w:t>xxxx</w:t>
-      </w:r>
-      <w:proofErr w:type="spellEnd"/>
-      <w:r>
-        <w:rPr>
-          <w:rFonts w:ascii="Times New Roman" w:hAnsi="Times New Roman" w:cs="Times New Roman"/>
-        </w:rPr>
-        <w:t xml:space="preserve"> with high spatial and temporal variability and moderate spatiotemporal correlation (???) … </w:t>
-      </w:r>
-      <w:proofErr w:type="gramStart"/>
-      <w:r>
-        <w:rPr>
-          <w:rFonts w:ascii="Times New Roman" w:hAnsi="Times New Roman" w:cs="Times New Roman"/>
-        </w:rPr>
-        <w:t>adult</w:t>
-      </w:r>
-      <w:proofErr w:type="gramEnd"/>
-      <w:r>
-        <w:rPr>
-          <w:rFonts w:ascii="Times New Roman" w:hAnsi="Times New Roman" w:cs="Times New Roman"/>
-        </w:rPr>
-        <w:t xml:space="preserve"> abundance less strongly affected by climatic conditions and less variable than YOY but with higher spatiotemporal correlation (???). [</w:t>
-      </w:r>
-      <w:proofErr w:type="gramStart"/>
-      <w:r>
-        <w:rPr>
-          <w:rFonts w:ascii="Times New Roman" w:hAnsi="Times New Roman" w:cs="Times New Roman"/>
-        </w:rPr>
-        <w:t>add</w:t>
-      </w:r>
-      <w:proofErr w:type="gramEnd"/>
-      <w:r>
-        <w:rPr>
-          <w:rFonts w:ascii="Times New Roman" w:hAnsi="Times New Roman" w:cs="Times New Roman"/>
-        </w:rPr>
-        <w:t xml:space="preserve"> 1-2 good conclusion sentences]</w:t>
-      </w:r>
-    </w:p>
-    <w:p>
-      <w:pPr>
-        <w:rPr>
-          <w:rFonts w:ascii="Times New Roman" w:hAnsi="Times New Roman" w:cs="Times New Roman"/>
-          <w:b/>
-        </w:rPr>
-      </w:pPr>
-    </w:p>
-    <w:p>
-      <w:pPr>
-        <w:rPr>
-          <w:rFonts w:ascii="Times New Roman" w:hAnsi="Times New Roman" w:cs="Times New Roman"/>
-          <w:b/>
-        </w:rPr>
-      </w:pPr>
-    </w:p>
-    <w:p>
-      <w:pPr>
-        <w:rPr>
-          <w:rFonts w:ascii="Times New Roman" w:hAnsi="Times New Roman" w:cs="Times New Roman"/>
-          <w:b/>
-        </w:rPr>
-      </w:pPr>
-      <w:r>
-        <w:rPr>
-          <w:rFonts w:ascii="Times New Roman" w:hAnsi="Times New Roman" w:cs="Times New Roman"/>
-          <w:b/>
-        </w:rPr>
-        <w:t>Introduction</w:t>
-      </w:r>
-    </w:p>
-    <w:p>
-      <w:pPr>
-        <w:rPr>
-          <w:rFonts w:ascii="Times New Roman" w:hAnsi="Times New Roman" w:cs="Times New Roman"/>
-        </w:rPr>
-      </w:pPr>
-      <w:r>
-        <w:rPr>
-          <w:rFonts w:ascii="Times New Roman" w:hAnsi="Times New Roman" w:cs="Times New Roman"/>
-        </w:rPr>
-        <w:t xml:space="preserve">Ecologists are concerned with understanding the abundance and distribution of organisms in space and time and the conditions that influence these patterns. Surveys are frequently employed to study these patterns. However, most statistical methods used in ecology have not explicitly </w:t>
-      </w:r>
-      <w:r>
-        <w:rPr>
-          <w:rFonts w:ascii="Times New Roman" w:hAnsi="Times New Roman" w:cs="Times New Roman"/>
-        </w:rPr>
-        <w:lastRenderedPageBreak/>
-        <w:t>accounted for spatial correlation in the data beyond deterministic covariate parameters (e.g. ANOVA, GLM, linear and generalized linear mixed mod</w:t>
-      </w:r>
-      <w:r>
-        <w:rPr>
-          <w:rFonts w:ascii="Times New Roman" w:hAnsi="Times New Roman" w:cs="Times New Roman"/>
-        </w:rPr>
-        <w:t xml:space="preserve">els). Therefore to use these analyses, researchers must design their studies to ensure that sample points are not overly close in time or space such that unaccounted for autocorrelation could occur. It is difficult to know </w:t>
-      </w:r>
-      <w:r>
-        <w:rPr>
-          <w:rFonts w:ascii="Times New Roman" w:hAnsi="Times New Roman" w:cs="Times New Roman"/>
-          <w:i/>
-        </w:rPr>
-        <w:t>a priori</w:t>
-      </w:r>
-      <w:r>
-        <w:rPr>
-          <w:rFonts w:ascii="Times New Roman" w:hAnsi="Times New Roman" w:cs="Times New Roman"/>
-        </w:rPr>
-        <w:t xml:space="preserve"> how close is too close. Any residual autocorrelation violates regression model assumptions and leads to biased results and potentially incorrect inference regarding population distributions and environmental relationships. Additionally, information about the spatial and temporal patterns provides potentially interesting ecological insights that would not be gained if the data were collected in a way to avoid autocorrelation (give example). For these reasons, a large field of spatial statistics has been developed and applied to ecological problems (refs</w:t>
-      </w:r>
-      <w:r>
-        <w:rPr>
-          <w:rFonts w:ascii="Times New Roman" w:hAnsi="Times New Roman" w:cs="Times New Roman"/>
-        </w:rPr>
-        <w:t xml:space="preserve">: Ross et al 2012, Conn et al 2015, </w:t>
-      </w:r>
-      <w:proofErr w:type="spellStart"/>
-      <w:r>
-        <w:rPr>
-          <w:rFonts w:ascii="Times New Roman" w:hAnsi="Times New Roman" w:cs="Times New Roman"/>
-        </w:rPr>
-        <w:t>Gelfand</w:t>
-      </w:r>
-      <w:proofErr w:type="spellEnd"/>
-      <w:r>
-        <w:rPr>
-          <w:rFonts w:ascii="Times New Roman" w:hAnsi="Times New Roman" w:cs="Times New Roman"/>
-        </w:rPr>
-        <w:t xml:space="preserve"> example, </w:t>
-      </w:r>
-      <w:proofErr w:type="spellStart"/>
-      <w:r>
-        <w:rPr>
-          <w:rFonts w:ascii="Times New Roman" w:hAnsi="Times New Roman" w:cs="Times New Roman"/>
-        </w:rPr>
-        <w:t>Cressie</w:t>
-      </w:r>
-      <w:proofErr w:type="spellEnd"/>
-      <w:r>
-        <w:rPr>
-          <w:rFonts w:ascii="Times New Roman" w:hAnsi="Times New Roman" w:cs="Times New Roman"/>
-        </w:rPr>
-        <w:t xml:space="preserve"> example</w:t>
-      </w:r>
-      <w:r>
-        <w:rPr>
-          <w:rFonts w:ascii="Times New Roman" w:hAnsi="Times New Roman" w:cs="Times New Roman"/>
-        </w:rPr>
-        <w:t xml:space="preserve">).  </w:t>
-      </w:r>
-    </w:p>
-    <w:p>
-      <w:pPr>
-        <w:ind w:firstLine="720"/>
-        <w:rPr>
-          <w:rFonts w:ascii="Times New Roman" w:hAnsi="Times New Roman" w:cs="Times New Roman"/>
-        </w:rPr>
-      </w:pPr>
-      <w:r>
-        <w:rPr>
-          <w:rFonts w:ascii="Times New Roman" w:hAnsi="Times New Roman" w:cs="Times New Roman"/>
-        </w:rPr>
-        <w:t xml:space="preserve">Streams are likely to have significant correlation </w:t>
-      </w:r>
-      <w:r>
-        <w:rPr>
-          <w:rFonts w:ascii="Times New Roman" w:hAnsi="Times New Roman" w:cs="Times New Roman"/>
-        </w:rPr>
-        <w:t xml:space="preserve">in time and space because of the </w:t>
-      </w:r>
-      <w:r>
-        <w:rPr>
-          <w:rFonts w:ascii="Times New Roman" w:hAnsi="Times New Roman" w:cs="Times New Roman"/>
-        </w:rPr>
-        <w:t>hydrologic connections creating movements and gradients of chemical and physical properties.</w:t>
-      </w:r>
-      <w:r>
-        <w:rPr>
-          <w:rFonts w:ascii="Times New Roman" w:hAnsi="Times New Roman" w:cs="Times New Roman"/>
-        </w:rPr>
-        <w:t xml:space="preserve"> </w:t>
-      </w:r>
-      <w:proofErr w:type="gramStart"/>
-      <w:r>
-        <w:rPr>
-          <w:rFonts w:ascii="Times New Roman" w:hAnsi="Times New Roman" w:cs="Times New Roman"/>
-        </w:rPr>
-        <w:t>For example, (find good example).</w:t>
-      </w:r>
-      <w:proofErr w:type="gramEnd"/>
-      <w:r>
-        <w:rPr>
-          <w:rFonts w:ascii="Times New Roman" w:hAnsi="Times New Roman" w:cs="Times New Roman"/>
-        </w:rPr>
-        <w:t xml:space="preserve"> Similarly, organisms living in streams are likely to respond to these underlying conditions and their movements are often restricted to the dendritic network creating spatial correlation in the abundance and distribution of stream organisms. Spatial models that use Euclidean distance are likely to perform poorly in stream networks because streams in close </w:t>
+      <w:commentRangeStart w:id="3"/>
+      <w:r>
+        <w:rPr>
+          <w:rFonts w:ascii="Times New Roman" w:hAnsi="Times New Roman" w:cs="Times New Roman"/>
+        </w:rPr>
+        <w:t xml:space="preserve">For example, (find good example). </w:t>
+      </w:r>
+      <w:commentRangeEnd w:id="3"/>
+      <w:r>
+        <w:rPr>
+          <w:rStyle w:val="CommentReference"/>
+        </w:rPr>
+        <w:commentReference w:id="3"/>
+      </w:r>
+      <w:r>
+        <w:rPr>
+          <w:rFonts w:ascii="Times New Roman" w:hAnsi="Times New Roman" w:cs="Times New Roman"/>
+        </w:rPr>
+        <w:t xml:space="preserve">Similarly, organisms living in streams are likely to respond to these underlying conditions and their movements are often restricted to the dendritic network creating spatial correlation in the abundance and distribution of stream organisms. Spatial models that use Euclidean distance are likely to perform poorly in stream networks because streams in close </w:t>
       </w:r>
       <w:r>
         <w:rPr>
@@ -752,19 +763,19 @@
         </w:rPr>
         <w:t xml:space="preserve">, but are not limited to, </w:t>
       </w:r>
-      <w:commentRangeStart w:id="0"/>
+      <w:commentRangeStart w:id="4"/>
       <w:r>
         <w:rPr>
           <w:rFonts w:ascii="Times New Roman" w:hAnsi="Times New Roman" w:cs="Times New Roman"/>
         </w:rPr>
         <w:t>deriving valid covariance relationships for linear models</w:t>
       </w:r>
-      <w:commentRangeEnd w:id="0"/>
+      <w:commentRangeEnd w:id="4"/>
       <w:r>
         <w:rPr>
           <w:rStyle w:val="CommentReference"/>
         </w:rPr>
-        <w:commentReference w:id="0"/>
+        <w:commentReference w:id="4"/>
       </w:r>
       <w:r>
         <w:rPr>
@@ -776,320 +787,138 @@
         <w:rPr>
           <w:rFonts w:ascii="Times New Roman" w:hAnsi="Times New Roman" w:cs="Times New Roman"/>
         </w:rPr>
-        <w:t>and flow (</w:t>
-      </w:r>
-      <w:proofErr w:type="spellStart"/>
-      <w:r>
-        <w:rPr>
-          <w:rFonts w:ascii="Times New Roman" w:hAnsi="Times New Roman" w:cs="Times New Roman"/>
-        </w:rPr>
-        <w:t>Ver</w:t>
-      </w:r>
-      <w:proofErr w:type="spellEnd"/>
+        <w:t xml:space="preserve">and flow (Ver Hoef et al. 2006). Some models also include </w:t>
+      </w:r>
+      <w:r>
+        <w:rPr>
+          <w:rFonts w:ascii="Times New Roman" w:hAnsi="Times New Roman" w:cs="Times New Roman"/>
+        </w:rPr>
+        <w:t>“tail-up”, “tail-down” or “two-tail” correlations</w:t>
+      </w:r>
+      <w:r>
+        <w:rPr>
+          <w:rFonts w:ascii="Times New Roman" w:hAnsi="Times New Roman" w:cs="Times New Roman"/>
+        </w:rPr>
+        <w:t xml:space="preserve"> to account for directional autocorrelation</w:t>
+      </w:r>
+      <w:r>
+        <w:rPr>
+          <w:rFonts w:ascii="Times New Roman" w:hAnsi="Times New Roman" w:cs="Times New Roman"/>
+        </w:rPr>
+        <w:t xml:space="preserve"> (ref: Ver Hoef and Peterson 201</w:t>
+      </w:r>
+      <w:r>
+        <w:rPr>
+          <w:rFonts w:ascii="Times New Roman" w:hAnsi="Times New Roman" w:cs="Times New Roman"/>
+        </w:rPr>
+        <w:t xml:space="preserve">0, Peterson and Ver Hoef 2010). Additionally, </w:t>
+      </w:r>
+      <w:r>
+        <w:rPr>
+          <w:rFonts w:ascii="Times New Roman" w:hAnsi="Times New Roman" w:cs="Times New Roman"/>
+        </w:rPr>
+        <w:t xml:space="preserve">block Kriging </w:t>
+      </w:r>
+      <w:r>
+        <w:rPr>
+          <w:rFonts w:ascii="Times New Roman" w:hAnsi="Times New Roman" w:cs="Times New Roman"/>
+        </w:rPr>
+        <w:t xml:space="preserve">has been used </w:t>
+      </w:r>
+      <w:r>
+        <w:rPr>
+          <w:rFonts w:ascii="Times New Roman" w:hAnsi="Times New Roman" w:cs="Times New Roman"/>
+        </w:rPr>
+        <w:t>for spatial interpolation</w:t>
+      </w:r>
       <w:r>
         <w:rPr>
           <w:rFonts w:ascii="Times New Roman" w:hAnsi="Times New Roman" w:cs="Times New Roman"/>
         </w:rPr>
         <w:t xml:space="preserve"> </w:t>
       </w:r>
-      <w:proofErr w:type="spellStart"/>
-      <w:r>
-        <w:rPr>
-          <w:rFonts w:ascii="Times New Roman" w:hAnsi="Times New Roman" w:cs="Times New Roman"/>
-        </w:rPr>
-        <w:t>Hoef</w:t>
-      </w:r>
-      <w:proofErr w:type="spellEnd"/>
-      <w:r>
-        <w:rPr>
-          <w:rFonts w:ascii="Times New Roman" w:hAnsi="Times New Roman" w:cs="Times New Roman"/>
-        </w:rPr>
-        <w:t xml:space="preserve"> et al. 2006). Some models also include </w:t>
-      </w:r>
-      <w:r>
-        <w:rPr>
-          <w:rFonts w:ascii="Times New Roman" w:hAnsi="Times New Roman" w:cs="Times New Roman"/>
-        </w:rPr>
-        <w:t>“tail-up”, “tail-down” or “two-tail” correlations</w:t>
-      </w:r>
-      <w:r>
-        <w:rPr>
-          <w:rFonts w:ascii="Times New Roman" w:hAnsi="Times New Roman" w:cs="Times New Roman"/>
-        </w:rPr>
-        <w:t xml:space="preserve"> to account for directional autocorrelation</w:t>
-      </w:r>
-      <w:r>
-        <w:rPr>
-          <w:rFonts w:ascii="Times New Roman" w:hAnsi="Times New Roman" w:cs="Times New Roman"/>
-        </w:rPr>
-        <w:t xml:space="preserve"> (ref: </w:t>
-      </w:r>
-      <w:proofErr w:type="spellStart"/>
-      <w:r>
-        <w:rPr>
-          <w:rFonts w:ascii="Times New Roman" w:hAnsi="Times New Roman" w:cs="Times New Roman"/>
-        </w:rPr>
-        <w:t>Ver</w:t>
-      </w:r>
-      <w:proofErr w:type="spellEnd"/>
+      <w:r>
+        <w:rPr>
+          <w:rFonts w:ascii="Times New Roman" w:hAnsi="Times New Roman" w:cs="Times New Roman"/>
+        </w:rPr>
+        <w:t>(ref: Ver Hoef et al 2006).</w:t>
+      </w:r>
+    </w:p>
+    <w:p>
+      <w:pPr>
+        <w:ind w:firstLine="720"/>
+        <w:rPr>
+          <w:rFonts w:ascii="Times New Roman" w:hAnsi="Times New Roman" w:cs="Times New Roman"/>
+        </w:rPr>
+      </w:pPr>
+      <w:r>
+        <w:rPr>
+          <w:rFonts w:ascii="Times New Roman" w:hAnsi="Times New Roman" w:cs="Times New Roman"/>
+        </w:rPr>
+        <w:t xml:space="preserve">While these models provide improved inference for many types of data, there are limitations with the current approaches. Current models account for spatial correlations but do not allow for changing spatial correlations over time as with spatiotemporal models (ref: Peterson et al. 2013 Ecology Letters). A second limitation is the inability to distinguish between process and observation error to account for imperfect detection (ref: Peterson et al. 2013 Ecology Letters). </w:t>
+      </w:r>
+      <w:r>
+        <w:rPr>
+          <w:rFonts w:ascii="Times New Roman" w:hAnsi="Times New Roman" w:cs="Times New Roman"/>
+        </w:rPr>
+        <w:t xml:space="preserve">When performing count surveys of organisms, the probability of detecting each individual in the population is </w:t>
+      </w:r>
+      <w:r>
+        <w:rPr>
+          <w:rFonts w:ascii="Times New Roman" w:hAnsi="Times New Roman" w:cs="Times New Roman"/>
+        </w:rPr>
+        <w:t>often</w:t>
+      </w:r>
+      <w:r>
+        <w:rPr>
+          <w:rFonts w:ascii="Times New Roman" w:hAnsi="Times New Roman" w:cs="Times New Roman"/>
+        </w:rPr>
+        <w:t xml:space="preserve"> less than one</w:t>
+      </w:r>
+      <w:r>
+        <w:rPr>
+          <w:rFonts w:ascii="Times New Roman" w:hAnsi="Times New Roman" w:cs="Times New Roman"/>
+        </w:rPr>
+        <w:t xml:space="preserve"> (imperfect)</w:t>
+      </w:r>
+      <w:r>
+        <w:rPr>
+          <w:rFonts w:ascii="Times New Roman" w:hAnsi="Times New Roman" w:cs="Times New Roman"/>
+        </w:rPr>
+        <w:t xml:space="preserve">. </w:t>
+      </w:r>
+      <w:r>
+        <w:rPr>
+          <w:rFonts w:ascii="Times New Roman" w:hAnsi="Times New Roman" w:cs="Times New Roman"/>
+        </w:rPr>
+        <w:t xml:space="preserve">This results in a problem of inference regarding the populations and environmental effects on the population, particularly when the probability of detection is variable in time and space. To address this issue, a </w:t>
+      </w:r>
+      <w:commentRangeStart w:id="5"/>
+      <w:r>
+        <w:rPr>
+          <w:rFonts w:ascii="Times New Roman" w:hAnsi="Times New Roman" w:cs="Times New Roman"/>
+        </w:rPr>
+        <w:t xml:space="preserve">variety of hierarchical models have been developed separating information regarding abundance and detection </w:t>
+      </w:r>
+      <w:commentRangeEnd w:id="5"/>
+      <w:r>
+        <w:rPr>
+          <w:rStyle w:val="CommentReference"/>
+        </w:rPr>
+        <w:commentReference w:id="5"/>
+      </w:r>
+      <w:r>
+        <w:rPr>
+          <w:rFonts w:ascii="Times New Roman" w:hAnsi="Times New Roman" w:cs="Times New Roman"/>
+        </w:rPr>
+        <w:t>(refs: royle, kery, dail and madsen). However, these models generally to not account for spatial correlation among sites. Those that do generally use random group effects assuming clustered sites to be more similar to each</w:t>
+      </w:r>
       <w:r>
         <w:rPr>
           <w:rFonts w:ascii="Times New Roman" w:hAnsi="Times New Roman" w:cs="Times New Roman"/>
         </w:rPr>
         <w:t xml:space="preserve"> </w:t>
       </w:r>
-      <w:proofErr w:type="spellStart"/>
-      <w:r>
-        <w:rPr>
-          <w:rFonts w:ascii="Times New Roman" w:hAnsi="Times New Roman" w:cs="Times New Roman"/>
-        </w:rPr>
-        <w:t>Hoef</w:t>
-      </w:r>
-      <w:proofErr w:type="spellEnd"/>
-      <w:r>
-        <w:rPr>
-          <w:rFonts w:ascii="Times New Roman" w:hAnsi="Times New Roman" w:cs="Times New Roman"/>
-        </w:rPr>
-        <w:t xml:space="preserve"> and Peterson 201</w:t>
-      </w:r>
-      <w:r>
-        <w:rPr>
-          <w:rFonts w:ascii="Times New Roman" w:hAnsi="Times New Roman" w:cs="Times New Roman"/>
-        </w:rPr>
-        <w:t xml:space="preserve">0, Peterson and </w:t>
-      </w:r>
-      <w:proofErr w:type="spellStart"/>
-      <w:r>
-        <w:rPr>
-          <w:rFonts w:ascii="Times New Roman" w:hAnsi="Times New Roman" w:cs="Times New Roman"/>
-        </w:rPr>
-        <w:t>Ver</w:t>
-      </w:r>
-      <w:proofErr w:type="spellEnd"/>
-      <w:r>
-        <w:rPr>
-          <w:rFonts w:ascii="Times New Roman" w:hAnsi="Times New Roman" w:cs="Times New Roman"/>
-        </w:rPr>
-        <w:t xml:space="preserve"> </w:t>
-      </w:r>
-      <w:proofErr w:type="spellStart"/>
-      <w:r>
-        <w:rPr>
-          <w:rFonts w:ascii="Times New Roman" w:hAnsi="Times New Roman" w:cs="Times New Roman"/>
-        </w:rPr>
-        <w:t>Hoef</w:t>
-      </w:r>
-      <w:proofErr w:type="spellEnd"/>
-      <w:r>
-        <w:rPr>
-          <w:rFonts w:ascii="Times New Roman" w:hAnsi="Times New Roman" w:cs="Times New Roman"/>
-        </w:rPr>
-        <w:t xml:space="preserve"> 2010). Additionally, </w:t>
-      </w:r>
-      <w:r>
-        <w:rPr>
-          <w:rFonts w:ascii="Times New Roman" w:hAnsi="Times New Roman" w:cs="Times New Roman"/>
-        </w:rPr>
-        <w:t xml:space="preserve">block </w:t>
-      </w:r>
-      <w:proofErr w:type="spellStart"/>
-      <w:r>
-        <w:rPr>
-          <w:rFonts w:ascii="Times New Roman" w:hAnsi="Times New Roman" w:cs="Times New Roman"/>
-        </w:rPr>
-        <w:t>Kriging</w:t>
-      </w:r>
-      <w:proofErr w:type="spellEnd"/>
-      <w:r>
-        <w:rPr>
-          <w:rFonts w:ascii="Times New Roman" w:hAnsi="Times New Roman" w:cs="Times New Roman"/>
-        </w:rPr>
-        <w:t xml:space="preserve"> </w:t>
-      </w:r>
-      <w:r>
-        <w:rPr>
-          <w:rFonts w:ascii="Times New Roman" w:hAnsi="Times New Roman" w:cs="Times New Roman"/>
-        </w:rPr>
-        <w:t xml:space="preserve">has been used </w:t>
-      </w:r>
-      <w:r>
-        <w:rPr>
-          <w:rFonts w:ascii="Times New Roman" w:hAnsi="Times New Roman" w:cs="Times New Roman"/>
-        </w:rPr>
-        <w:t>for spatial interpolation</w:t>
-      </w:r>
-      <w:r>
-        <w:rPr>
-          <w:rFonts w:ascii="Times New Roman" w:hAnsi="Times New Roman" w:cs="Times New Roman"/>
-        </w:rPr>
-        <w:t xml:space="preserve"> </w:t>
-      </w:r>
-      <w:r>
-        <w:rPr>
-          <w:rFonts w:ascii="Times New Roman" w:hAnsi="Times New Roman" w:cs="Times New Roman"/>
-        </w:rPr>
-        <w:t xml:space="preserve">(ref: </w:t>
-      </w:r>
-      <w:proofErr w:type="spellStart"/>
-      <w:r>
-        <w:rPr>
-          <w:rFonts w:ascii="Times New Roman" w:hAnsi="Times New Roman" w:cs="Times New Roman"/>
-        </w:rPr>
-        <w:t>Ver</w:t>
-      </w:r>
-      <w:proofErr w:type="spellEnd"/>
-      <w:r>
-        <w:rPr>
-          <w:rFonts w:ascii="Times New Roman" w:hAnsi="Times New Roman" w:cs="Times New Roman"/>
-        </w:rPr>
-        <w:t xml:space="preserve"> </w:t>
-      </w:r>
-      <w:proofErr w:type="spellStart"/>
-      <w:r>
-        <w:rPr>
-          <w:rFonts w:ascii="Times New Roman" w:hAnsi="Times New Roman" w:cs="Times New Roman"/>
-        </w:rPr>
-        <w:t>Hoef</w:t>
-      </w:r>
-      <w:proofErr w:type="spellEnd"/>
-      <w:r>
-        <w:rPr>
-          <w:rFonts w:ascii="Times New Roman" w:hAnsi="Times New Roman" w:cs="Times New Roman"/>
-        </w:rPr>
-        <w:t xml:space="preserve"> et al 2006).</w:t>
-      </w:r>
-    </w:p>
-    <w:p>
-      <w:pPr>
-        <w:ind w:firstLine="720"/>
-        <w:rPr>
-          <w:rFonts w:ascii="Times New Roman" w:hAnsi="Times New Roman" w:cs="Times New Roman"/>
-        </w:rPr>
-      </w:pPr>
-      <w:r>
-        <w:rPr>
-          <w:rFonts w:ascii="Times New Roman" w:hAnsi="Times New Roman" w:cs="Times New Roman"/>
-        </w:rPr>
-        <w:t xml:space="preserve">While these models provide improved inference for many types of data, there are limitations with the current approaches. Current models account for spatial correlations but do not allow for changing spatial correlations over time as with spatiotemporal models (ref: Peterson et al. 2013 Ecology Letters). A second limitation is the inability to distinguish between process and observation error to account for imperfect detection (ref: Peterson et al. 2013 Ecology Letters). </w:t>
-      </w:r>
-      <w:r>
-        <w:rPr>
-          <w:rFonts w:ascii="Times New Roman" w:hAnsi="Times New Roman" w:cs="Times New Roman"/>
-        </w:rPr>
-        <w:t xml:space="preserve">When performing count surveys of organisms, the probability of detecting each individual in the population is </w:t>
-      </w:r>
-      <w:r>
-        <w:rPr>
-          <w:rFonts w:ascii="Times New Roman" w:hAnsi="Times New Roman" w:cs="Times New Roman"/>
-        </w:rPr>
-        <w:t>often</w:t>
-      </w:r>
-      <w:r>
-        <w:rPr>
-          <w:rFonts w:ascii="Times New Roman" w:hAnsi="Times New Roman" w:cs="Times New Roman"/>
-        </w:rPr>
-        <w:t xml:space="preserve"> less than one</w:t>
-      </w:r>
-      <w:r>
-        <w:rPr>
-          <w:rFonts w:ascii="Times New Roman" w:hAnsi="Times New Roman" w:cs="Times New Roman"/>
-        </w:rPr>
-        <w:t xml:space="preserve"> (imperfect)</w:t>
-      </w:r>
-      <w:r>
-        <w:rPr>
-          <w:rFonts w:ascii="Times New Roman" w:hAnsi="Times New Roman" w:cs="Times New Roman"/>
-        </w:rPr>
-        <w:t xml:space="preserve">. </w:t>
-      </w:r>
-      <w:r>
-        <w:rPr>
-          <w:rFonts w:ascii="Times New Roman" w:hAnsi="Times New Roman" w:cs="Times New Roman"/>
-        </w:rPr>
-        <w:t xml:space="preserve">This results in a problem of inference regarding the populations and environmental effects on the population, particularly when the probability of detection is variable in time and space. To address this issue, a </w:t>
-      </w:r>
-      <w:commentRangeStart w:id="1"/>
-      <w:r>
-        <w:rPr>
-          <w:rFonts w:ascii="Times New Roman" w:hAnsi="Times New Roman" w:cs="Times New Roman"/>
-        </w:rPr>
-        <w:t xml:space="preserve">variety of hierarchical models have been developed separating information regarding abundance and detection </w:t>
-      </w:r>
-      <w:commentRangeEnd w:id="1"/>
-      <w:r>
-        <w:rPr>
-          <w:rStyle w:val="CommentReference"/>
-        </w:rPr>
-        <w:commentReference w:id="1"/>
-      </w:r>
-      <w:r>
-        <w:rPr>
-          <w:rFonts w:ascii="Times New Roman" w:hAnsi="Times New Roman" w:cs="Times New Roman"/>
-        </w:rPr>
-        <w:t xml:space="preserve">(refs: </w:t>
-      </w:r>
-      <w:proofErr w:type="spellStart"/>
-      <w:r>
-        <w:rPr>
-          <w:rFonts w:ascii="Times New Roman" w:hAnsi="Times New Roman" w:cs="Times New Roman"/>
-        </w:rPr>
-        <w:t>royle</w:t>
-      </w:r>
-      <w:proofErr w:type="spellEnd"/>
-      <w:r>
-        <w:rPr>
-          <w:rFonts w:ascii="Times New Roman" w:hAnsi="Times New Roman" w:cs="Times New Roman"/>
-        </w:rPr>
-        <w:t xml:space="preserve">, </w:t>
-      </w:r>
-      <w:proofErr w:type="spellStart"/>
-      <w:r>
-        <w:rPr>
-          <w:rFonts w:ascii="Times New Roman" w:hAnsi="Times New Roman" w:cs="Times New Roman"/>
-        </w:rPr>
-        <w:t>kery</w:t>
-      </w:r>
-      <w:proofErr w:type="spellEnd"/>
-      <w:r>
-        <w:rPr>
-          <w:rFonts w:ascii="Times New Roman" w:hAnsi="Times New Roman" w:cs="Times New Roman"/>
-        </w:rPr>
-        <w:t xml:space="preserve">, </w:t>
-      </w:r>
-      <w:proofErr w:type="spellStart"/>
-      <w:r>
-        <w:rPr>
-          <w:rFonts w:ascii="Times New Roman" w:hAnsi="Times New Roman" w:cs="Times New Roman"/>
-        </w:rPr>
-        <w:t>dail</w:t>
-      </w:r>
-      <w:proofErr w:type="spellEnd"/>
-      <w:r>
-        <w:rPr>
-          <w:rFonts w:ascii="Times New Roman" w:hAnsi="Times New Roman" w:cs="Times New Roman"/>
-        </w:rPr>
-        <w:t xml:space="preserve"> and </w:t>
-      </w:r>
-      <w:proofErr w:type="spellStart"/>
-      <w:r>
-        <w:rPr>
-          <w:rFonts w:ascii="Times New Roman" w:hAnsi="Times New Roman" w:cs="Times New Roman"/>
-        </w:rPr>
-        <w:t>madsen</w:t>
-      </w:r>
-      <w:proofErr w:type="spellEnd"/>
-      <w:r>
-        <w:rPr>
-          <w:rFonts w:ascii="Times New Roman" w:hAnsi="Times New Roman" w:cs="Times New Roman"/>
-        </w:rPr>
-        <w:t>). However, these models generally to not account for spatial correlation among sites. Those that do generally use random group effects assuming clustered sites to be more similar to each</w:t>
-      </w:r>
-      <w:r>
-        <w:rPr>
-          <w:rFonts w:ascii="Times New Roman" w:hAnsi="Times New Roman" w:cs="Times New Roman"/>
-        </w:rPr>
-        <w:t xml:space="preserve"> </w:t>
-      </w:r>
       <w:r>
         <w:rPr>
           <w:rFonts w:ascii="Times New Roman" w:hAnsi="Times New Roman" w:cs="Times New Roman"/>
@@ -1100,21 +929,13 @@
         <w:rPr>
           <w:rFonts w:ascii="Times New Roman" w:hAnsi="Times New Roman" w:cs="Times New Roman"/>
         </w:rPr>
-        <w:t>). This coarse grouping does not allow for autocorrelation as a function of distance. For example, if sampling is done in a series of transects, all sites within a transect are treated the same (refs: e.g. Peterman et al., Hocking et al</w:t>
-      </w:r>
-      <w:proofErr w:type="gramStart"/>
-      <w:r>
-        <w:rPr>
-          <w:rFonts w:ascii="Times New Roman" w:hAnsi="Times New Roman" w:cs="Times New Roman"/>
-        </w:rPr>
-        <w:t>. )</w:t>
-      </w:r>
-      <w:proofErr w:type="gramEnd"/>
-      <w:r>
-        <w:rPr>
-          <w:rFonts w:ascii="Times New Roman" w:hAnsi="Times New Roman" w:cs="Times New Roman"/>
-        </w:rPr>
-        <w:t xml:space="preserve"> even though it is likely that adjacent sites are more correlated than distant sites at the opposite ends of the transect. A final limitation of current spatial stream models is the computational challenges with analyzing large networks due to estimating large covariance structures (ref: Peterson et al. 2013 Ecology Letters). </w:t>
+        <w:t>, DeWeber</w:t>
+      </w:r>
+      <w:r>
+        <w:rPr>
+          <w:rFonts w:ascii="Times New Roman" w:hAnsi="Times New Roman" w:cs="Times New Roman"/>
+        </w:rPr>
+        <w:t xml:space="preserve">). This coarse grouping does not allow for autocorrelation as a function of distance. For example, if sampling is done in a series of transects, all sites within a transect are treated the same (refs: e.g. Peterman et al., Hocking et al. ) even though it is likely that adjacent sites are more correlated than distant sites at the opposite ends of the transect. A final limitation of current spatial stream models is the computational challenges with analyzing large networks due to estimating large covariance structures (ref: Peterson et al. 2013 Ecology Letters). </w:t>
       </w:r>
     </w:p>
     <w:p>
@@ -1129,178 +950,82 @@
           <w:rFonts w:ascii="Times New Roman" w:eastAsia="Times New Roman" w:hAnsi="Times New Roman" w:cs="Times New Roman"/>
           <w:color w:val="222222"/>
         </w:rPr>
-        <w:t xml:space="preserve">We describe a novel and generalizable hierarchical model that accounts for spatial, temporal, and spatiotemporal autocorrelation while accounting for imperfect detection. It also addresses unexplained random variation in abundance (log-normal </w:t>
-      </w:r>
-      <w:proofErr w:type="spellStart"/>
+        <w:t>We describe a novel and generalizable hierarchical model that accounts for</w:t>
+      </w:r>
       <w:r>
         <w:rPr>
           <w:rFonts w:ascii="Times New Roman" w:eastAsia="Times New Roman" w:hAnsi="Times New Roman" w:cs="Times New Roman"/>
           <w:color w:val="222222"/>
         </w:rPr>
-        <w:t>overdispersion</w:t>
-      </w:r>
-      <w:proofErr w:type="spellEnd"/>
+        <w:t xml:space="preserve"> </w:t>
+      </w:r>
       <w:r>
         <w:rPr>
           <w:rFonts w:ascii="Times New Roman" w:eastAsia="Times New Roman" w:hAnsi="Times New Roman" w:cs="Times New Roman"/>
           <w:color w:val="222222"/>
         </w:rPr>
-        <w:t>).</w:t>
-      </w:r>
-    </w:p>
-    <w:p>
-      <w:pPr>
-        <w:shd w:val="clear" w:color="auto" w:fill="FFFFFF"/>
+        <w:t>spatiotemporal autocorrelation while accounting for imperfect detection. It also addresses unexplained random variation in abundance (log-normal overdispersion)</w:t>
+      </w:r>
+      <w:r>
         <w:rPr>
           <w:rFonts w:ascii="Times New Roman" w:eastAsia="Times New Roman" w:hAnsi="Times New Roman" w:cs="Times New Roman"/>
           <w:color w:val="222222"/>
         </w:rPr>
-      </w:pPr>
-    </w:p>
-    <w:p>
-      <w:pPr>
-        <w:shd w:val="clear" w:color="auto" w:fill="FFFFFF"/>
+        <w:t xml:space="preserve"> not explained by deterministic covariates of abundance</w:t>
+      </w:r>
+      <w:r>
         <w:rPr>
           <w:rFonts w:ascii="Times New Roman" w:eastAsia="Times New Roman" w:hAnsi="Times New Roman" w:cs="Times New Roman"/>
           <w:color w:val="222222"/>
         </w:rPr>
-      </w:pPr>
+        <w:t>.</w:t>
+      </w:r>
+      <w:r>
+        <w:rPr>
+          <w:rFonts w:ascii="Times New Roman" w:hAnsi="Times New Roman" w:cs="Times New Roman"/>
+        </w:rPr>
+        <w:t xml:space="preserve"> </w:t>
+      </w:r>
       <w:r>
         <w:rPr>
           <w:rFonts w:ascii="Times New Roman" w:eastAsia="Times New Roman" w:hAnsi="Times New Roman" w:cs="Times New Roman"/>
           <w:color w:val="222222"/>
         </w:rPr>
-        <w:t>We include R and TMB code that allows for rapid, efficient estimation of these models</w:t>
+        <w:t xml:space="preserve">We assessed </w:t>
       </w:r>
       <w:r>
         <w:rPr>
           <w:rFonts w:ascii="Times New Roman" w:eastAsia="Times New Roman" w:hAnsi="Times New Roman" w:cs="Times New Roman"/>
           <w:color w:val="222222"/>
         </w:rPr>
-        <w:t xml:space="preserve"> (see appendix/</w:t>
-      </w:r>
-      <w:proofErr w:type="spellStart"/>
+        <w:t>the spatial component of this</w:t>
+      </w:r>
       <w:r>
         <w:rPr>
           <w:rFonts w:ascii="Times New Roman" w:eastAsia="Times New Roman" w:hAnsi="Times New Roman" w:cs="Times New Roman"/>
           <w:color w:val="222222"/>
         </w:rPr>
-        <w:t>github</w:t>
-      </w:r>
-      <w:proofErr w:type="spellEnd"/>
+        <w:t xml:space="preserve"> model </w:t>
+      </w:r>
       <w:r>
         <w:rPr>
           <w:rFonts w:ascii="Times New Roman" w:eastAsia="Times New Roman" w:hAnsi="Times New Roman" w:cs="Times New Roman"/>
           <w:color w:val="222222"/>
         </w:rPr>
-        <w:t xml:space="preserve"> rep)</w:t>
-      </w:r>
-      <w:r>
-        <w:rPr>
-          <w:rFonts w:ascii="Times New Roman" w:eastAsia="Times New Roman" w:hAnsi="Times New Roman" w:cs="Times New Roman"/>
-          <w:color w:val="222222"/>
-        </w:rPr>
-        <w:t>. </w:t>
-      </w:r>
-    </w:p>
-    <w:p>
-      <w:pPr>
-        <w:shd w:val="clear" w:color="auto" w:fill="FFFFFF"/>
-        <w:rPr>
-          <w:rFonts w:ascii="Times New Roman" w:eastAsia="Times New Roman" w:hAnsi="Times New Roman" w:cs="Times New Roman"/>
-          <w:color w:val="222222"/>
-        </w:rPr>
-      </w:pPr>
-    </w:p>
-    <w:p>
-      <w:pPr>
-        <w:shd w:val="clear" w:color="auto" w:fill="FFFFFF"/>
-        <w:rPr>
-          <w:rFonts w:ascii="Times New Roman" w:eastAsia="Times New Roman" w:hAnsi="Times New Roman" w:cs="Times New Roman"/>
-          <w:color w:val="222222"/>
-        </w:rPr>
-      </w:pPr>
-      <w:r>
-        <w:rPr>
-          <w:rFonts w:ascii="Times New Roman" w:eastAsia="Times New Roman" w:hAnsi="Times New Roman" w:cs="Times New Roman"/>
-          <w:color w:val="222222"/>
-        </w:rPr>
-        <w:t xml:space="preserve">We assessed </w:t>
-      </w:r>
-      <w:r>
-        <w:rPr>
-          <w:rFonts w:ascii="Times New Roman" w:eastAsia="Times New Roman" w:hAnsi="Times New Roman" w:cs="Times New Roman"/>
-          <w:color w:val="222222"/>
-        </w:rPr>
-        <w:t>the spatial component of this</w:t>
-      </w:r>
-      <w:r>
-        <w:rPr>
-          <w:rFonts w:ascii="Times New Roman" w:eastAsia="Times New Roman" w:hAnsi="Times New Roman" w:cs="Times New Roman"/>
-          <w:color w:val="222222"/>
-        </w:rPr>
-        <w:t xml:space="preserve"> model with</w:t>
-      </w:r>
-    </w:p>
-    <w:p>
-      <w:pPr>
-        <w:rPr>
-          <w:rFonts w:ascii="Times New Roman" w:hAnsi="Times New Roman" w:cs="Times New Roman"/>
-        </w:rPr>
-      </w:pPr>
-      <w:r>
-        <w:rPr>
-          <w:rFonts w:ascii="Times New Roman" w:hAnsi="Times New Roman" w:cs="Times New Roman"/>
-        </w:rPr>
-        <w:t>1. Spatial Simulations</w:t>
-      </w:r>
-    </w:p>
-    <w:p>
-      <w:pPr>
-        <w:rPr>
-          <w:rFonts w:ascii="Times New Roman" w:hAnsi="Times New Roman" w:cs="Times New Roman"/>
-        </w:rPr>
-      </w:pPr>
-    </w:p>
-    <w:p>
-      <w:pPr>
-        <w:rPr>
-          <w:rFonts w:ascii="Times New Roman" w:hAnsi="Times New Roman" w:cs="Times New Roman"/>
-        </w:rPr>
-      </w:pPr>
-      <w:r>
-        <w:rPr>
-          <w:rFonts w:ascii="Times New Roman" w:hAnsi="Times New Roman" w:cs="Times New Roman"/>
-        </w:rPr>
-        <w:t>We also performed a small simulation study to evaluate the effects of spatial and temporal replication on model performance.</w:t>
-      </w:r>
-    </w:p>
-    <w:p>
-      <w:pPr>
-        <w:rPr>
-          <w:rFonts w:ascii="Times New Roman" w:hAnsi="Times New Roman" w:cs="Times New Roman"/>
-        </w:rPr>
-      </w:pPr>
-      <w:r>
-        <w:rPr>
-          <w:rFonts w:ascii="Times New Roman" w:hAnsi="Times New Roman" w:cs="Times New Roman"/>
-        </w:rPr>
-        <w:t>2. Spatiotemporal Power Analysis Simulations</w:t>
-      </w:r>
-    </w:p>
-    <w:p>
-      <w:pPr>
-        <w:rPr>
-          <w:rFonts w:ascii="Times New Roman" w:hAnsi="Times New Roman" w:cs="Times New Roman"/>
-        </w:rPr>
-      </w:pPr>
-    </w:p>
-    <w:p>
-      <w:pPr>
-        <w:rPr>
-          <w:rFonts w:ascii="Times New Roman" w:hAnsi="Times New Roman" w:cs="Times New Roman"/>
-        </w:rPr>
-      </w:pPr>
+        <w:t xml:space="preserve">with simulations varying the two parameters of the Ornstein-Uhlenbeck (OU) process used to define the spatial relationships in the network. </w:t>
+      </w:r>
+      <w:r>
+        <w:rPr>
+          <w:rFonts w:ascii="Times New Roman" w:hAnsi="Times New Roman" w:cs="Times New Roman"/>
+        </w:rPr>
+        <w:t>We also performed a simulation study to evaluate the effects of spatial and temporal replication on model performance.</w:t>
+      </w:r>
+      <w:r>
+        <w:rPr>
+          <w:rFonts w:ascii="Times New Roman" w:hAnsi="Times New Roman" w:cs="Times New Roman"/>
+        </w:rPr>
+        <w:t xml:space="preserve"> </w:t>
+      </w:r>
       <w:r>
         <w:rPr>
           <w:rFonts w:ascii="Times New Roman" w:hAnsi="Times New Roman" w:cs="Times New Roman"/>
@@ -1325,121 +1050,43 @@
         </w:rPr>
         <w:t>to Brook Trout</w:t>
       </w:r>
-    </w:p>
-    <w:p>
-      <w:pPr>
-        <w:rPr>
-          <w:rFonts w:ascii="Times New Roman" w:hAnsi="Times New Roman" w:cs="Times New Roman"/>
-        </w:rPr>
-      </w:pPr>
-      <w:r>
-        <w:rPr>
-          <w:rFonts w:ascii="Times New Roman" w:hAnsi="Times New Roman" w:cs="Times New Roman"/>
-        </w:rPr>
-        <w:t>3. West Susquehanna Case Study (Adults, YOY, Stock-Recruit, Recruit)</w:t>
-      </w:r>
-    </w:p>
-    <w:p>
-      <w:pPr>
-        <w:shd w:val="clear" w:color="auto" w:fill="FFFFFF"/>
-        <w:rPr>
-          <w:rFonts w:ascii="Times New Roman" w:eastAsia="Times New Roman" w:hAnsi="Times New Roman" w:cs="Times New Roman"/>
-          <w:color w:val="222222"/>
-        </w:rPr>
-      </w:pPr>
-    </w:p>
-    <w:p>
-      <w:pPr>
-        <w:pStyle w:val="ListParagraph"/>
-        <w:numPr>
-          <w:ilvl w:val="0"/>
-          <w:numId w:val="5"/>
-        </w:numPr>
-        <w:shd w:val="clear" w:color="auto" w:fill="FFFFFF"/>
-        <w:rPr>
-          <w:rFonts w:ascii="Times New Roman" w:eastAsia="Times New Roman" w:hAnsi="Times New Roman" w:cs="Times New Roman"/>
-          <w:color w:val="222222"/>
-        </w:rPr>
-      </w:pPr>
-      <w:proofErr w:type="gramStart"/>
-      <w:r>
-        <w:rPr>
-          <w:rFonts w:ascii="Times New Roman" w:eastAsia="Times New Roman" w:hAnsi="Times New Roman" w:cs="Times New Roman"/>
-          <w:color w:val="222222"/>
-        </w:rPr>
-        <w:t>commonly</w:t>
-      </w:r>
-      <w:proofErr w:type="gramEnd"/>
-      <w:r>
-        <w:rPr>
-          <w:rFonts w:ascii="Times New Roman" w:eastAsia="Times New Roman" w:hAnsi="Times New Roman" w:cs="Times New Roman"/>
-          <w:color w:val="222222"/>
-        </w:rPr>
-        <w:t xml:space="preserve"> collected by state agencies throughout the US</w:t>
-      </w:r>
-    </w:p>
-    <w:p>
-      <w:pPr>
-        <w:pStyle w:val="ListParagraph"/>
-        <w:numPr>
-          <w:ilvl w:val="0"/>
-          <w:numId w:val="5"/>
-        </w:numPr>
-        <w:shd w:val="clear" w:color="auto" w:fill="FFFFFF"/>
-        <w:rPr>
-          <w:rFonts w:ascii="Times New Roman" w:eastAsia="Times New Roman" w:hAnsi="Times New Roman" w:cs="Times New Roman"/>
-          <w:color w:val="222222"/>
-        </w:rPr>
-      </w:pPr>
-      <w:r>
-        <w:rPr>
-          <w:rFonts w:ascii="Times New Roman" w:eastAsia="Times New Roman" w:hAnsi="Times New Roman" w:cs="Times New Roman"/>
-          <w:color w:val="222222"/>
-        </w:rPr>
-        <w:t>Declining and threatened by climate and land</w:t>
-      </w:r>
-      <w:r>
-        <w:rPr>
-          <w:rFonts w:ascii="Times New Roman" w:eastAsia="Times New Roman" w:hAnsi="Times New Roman" w:cs="Times New Roman"/>
-          <w:color w:val="222222"/>
-        </w:rPr>
-        <w:t>-</w:t>
-      </w:r>
-      <w:r>
-        <w:rPr>
-          <w:rFonts w:ascii="Times New Roman" w:eastAsia="Times New Roman" w:hAnsi="Times New Roman" w:cs="Times New Roman"/>
-          <w:color w:val="222222"/>
-        </w:rPr>
-        <w:t>use change, overfishing, exotic species</w:t>
-      </w:r>
-    </w:p>
-    <w:p>
-      <w:pPr>
-        <w:pStyle w:val="ListParagraph"/>
-        <w:numPr>
-          <w:ilvl w:val="0"/>
-          <w:numId w:val="5"/>
-        </w:numPr>
-        <w:shd w:val="clear" w:color="auto" w:fill="FFFFFF"/>
-        <w:rPr>
-          <w:rFonts w:ascii="Times New Roman" w:eastAsia="Times New Roman" w:hAnsi="Times New Roman" w:cs="Times New Roman"/>
-          <w:color w:val="222222"/>
-        </w:rPr>
-      </w:pPr>
-      <w:r>
-        <w:rPr>
-          <w:rFonts w:ascii="Times New Roman" w:eastAsia="Times New Roman" w:hAnsi="Times New Roman" w:cs="Times New Roman"/>
-          <w:color w:val="222222"/>
-        </w:rPr>
-        <w:t>Likely to be spatially correlated</w:t>
-      </w:r>
-    </w:p>
-    <w:p>
-      <w:pPr>
-        <w:rPr>
-          <w:rFonts w:ascii="Times New Roman" w:hAnsi="Times New Roman" w:cs="Times New Roman"/>
-        </w:rPr>
-      </w:pPr>
+      <w:r>
+        <w:rPr>
+          <w:rFonts w:ascii="Times New Roman" w:hAnsi="Times New Roman" w:cs="Times New Roman"/>
+        </w:rPr>
+        <w:t xml:space="preserve"> (</w:t>
+      </w:r>
+      <w:r>
+        <w:rPr>
+          <w:rFonts w:ascii="Times New Roman" w:hAnsi="Times New Roman" w:cs="Times New Roman"/>
+          <w:i/>
+        </w:rPr>
+        <w:t>Salvelinus fontinalis</w:t>
+      </w:r>
+      <w:r>
+        <w:rPr>
+          <w:rFonts w:ascii="Times New Roman" w:hAnsi="Times New Roman" w:cs="Times New Roman"/>
+        </w:rPr>
+        <w:t xml:space="preserve">) data from the </w:t>
+      </w:r>
+      <w:r>
+        <w:rPr>
+          <w:rFonts w:ascii="Times New Roman" w:hAnsi="Times New Roman" w:cs="Times New Roman"/>
+        </w:rPr>
+        <w:t xml:space="preserve">West Susquehanna </w:t>
+      </w:r>
+      <w:r>
+        <w:rPr>
+          <w:rFonts w:ascii="Times New Roman" w:hAnsi="Times New Roman" w:cs="Times New Roman"/>
+        </w:rPr>
+        <w:t xml:space="preserve">watershed within Pennsylvania, USA. These data were collected by the Pennsylvania Boat and Fish Commission and is similar to stream fish surveys conducted by state and federal agencies and other researchers throughout the United States. Brook Trout were of particular interest as the only native </w:t>
+      </w:r>
+      <w:r>
+        <w:rPr>
+          <w:rFonts w:ascii="Times New Roman" w:hAnsi="Times New Roman" w:cs="Times New Roman"/>
+        </w:rPr>
+        <w:t xml:space="preserve">trout in the eastern U.S. and are threatened by climate and land-use change, overfishing, and exotic species (refs). </w:t>
+      </w:r>
     </w:p>
     <w:p>
       <w:pPr>
@@ -1467,68 +1114,20 @@
       <w:pPr>
         <w:rPr>
           <w:rFonts w:ascii="Times New Roman" w:hAnsi="Times New Roman" w:cs="Times New Roman"/>
-          <w:b/>
-        </w:rPr>
-      </w:pPr>
-    </w:p>
-    <w:p>
-      <w:pPr>
-        <w:rPr>
-          <w:rFonts w:ascii="Times New Roman" w:hAnsi="Times New Roman" w:cs="Times New Roman"/>
-          <w:i/>
-        </w:rPr>
-      </w:pPr>
-      <w:r>
-        <w:rPr>
-          <w:rFonts w:ascii="Times New Roman" w:hAnsi="Times New Roman" w:cs="Times New Roman"/>
-          <w:i/>
-        </w:rPr>
-        <w:t>Describe model in general</w:t>
-      </w:r>
-    </w:p>
-    <w:p>
-      <w:pPr>
-        <w:rPr>
-          <w:rFonts w:ascii="Times New Roman" w:hAnsi="Times New Roman" w:cs="Times New Roman"/>
-          <w:i/>
-        </w:rPr>
-      </w:pPr>
-    </w:p>
-    <w:p>
-      <w:pPr>
-        <w:rPr>
-          <w:rFonts w:ascii="Times New Roman" w:hAnsi="Times New Roman" w:cs="Times New Roman"/>
-        </w:rPr>
-      </w:pPr>
-      <w:r>
-        <w:rPr>
-          <w:rFonts w:ascii="Times New Roman" w:hAnsi="Times New Roman" w:cs="Times New Roman"/>
-        </w:rPr>
-        <w:t>Describe how to structure a network (parent-child, distances) – include figure</w:t>
-      </w:r>
-      <w:r>
-        <w:rPr>
-          <w:rFonts w:ascii="Times New Roman" w:hAnsi="Times New Roman" w:cs="Times New Roman"/>
-        </w:rPr>
-        <w:t xml:space="preserve"> (Kyle)</w:t>
-      </w:r>
-    </w:p>
-    <w:p>
-      <w:pPr>
-        <w:rPr>
-          <w:rFonts w:ascii="Times New Roman" w:hAnsi="Times New Roman" w:cs="Times New Roman"/>
-        </w:rPr>
-      </w:pPr>
-    </w:p>
-    <w:p>
-      <w:pPr>
-        <w:rPr>
-          <w:rFonts w:ascii="Times New Roman" w:hAnsi="Times New Roman" w:cs="Times New Roman"/>
-        </w:rPr>
-      </w:pPr>
-      <w:r>
-        <w:rPr>
-          <w:rFonts w:ascii="Times New Roman" w:hAnsi="Times New Roman" w:cs="Times New Roman"/>
+        </w:rPr>
+      </w:pPr>
+    </w:p>
+    <w:p>
+      <w:pPr>
+        <w:rPr>
+          <w:rFonts w:ascii="Times New Roman" w:hAnsi="Times New Roman" w:cs="Times New Roman"/>
+          <w:i/>
+        </w:rPr>
+      </w:pPr>
+      <w:r>
+        <w:rPr>
+          <w:rFonts w:ascii="Times New Roman" w:hAnsi="Times New Roman" w:cs="Times New Roman"/>
+          <w:i/>
         </w:rPr>
         <w:t>Random Fields</w:t>
       </w:r>
@@ -1550,43 +1149,338 @@
         <w:rPr>
           <w:rFonts w:ascii="Times New Roman" w:hAnsi="Times New Roman" w:cs="Times New Roman"/>
         </w:rPr>
-        <w:t>SPDE – Ornstein-</w:t>
-      </w:r>
-      <w:proofErr w:type="spellStart"/>
-      <w:r>
-        <w:rPr>
-          <w:rFonts w:ascii="Times New Roman" w:hAnsi="Times New Roman" w:cs="Times New Roman"/>
-        </w:rPr>
-        <w:t>Uhlenbeck</w:t>
-      </w:r>
-      <w:proofErr w:type="spellEnd"/>
-      <w:r>
-        <w:rPr>
-          <w:rFonts w:ascii="Times New Roman" w:hAnsi="Times New Roman" w:cs="Times New Roman"/>
-        </w:rPr>
-        <w:t xml:space="preserve"> Process</w:t>
-      </w:r>
-    </w:p>
-    <w:p>
-      <w:pPr>
-        <w:rPr>
-          <w:rFonts w:ascii="Times New Roman" w:hAnsi="Times New Roman" w:cs="Times New Roman"/>
-        </w:rPr>
-      </w:pPr>
-    </w:p>
-    <w:p>
-      <w:pPr>
-        <w:rPr>
-          <w:rFonts w:ascii="Times New Roman" w:hAnsi="Times New Roman" w:cs="Times New Roman"/>
-          <w:u w:val="single"/>
-        </w:rPr>
-      </w:pPr>
-      <w:r>
-        <w:rPr>
-          <w:rFonts w:ascii="Times New Roman" w:hAnsi="Times New Roman" w:cs="Times New Roman"/>
-          <w:u w:val="single"/>
-        </w:rPr>
-        <w:t>Spatial</w:t>
+        <w:t xml:space="preserve">A random field is a stochastic process with spatial values that vary continuously over a set parameter space. </w:t>
+      </w:r>
+      <w:r>
+        <w:rPr>
+          <w:rFonts w:ascii="Times New Roman" w:hAnsi="Times New Roman" w:cs="Times New Roman"/>
+        </w:rPr>
+        <w:t>Gaussian random fields follow a multivariate normal distribution with a spatially-structured covariance matrix. This multidimensional analog to the random variables frequently employed in hierarchical modeling of fish and wildlife populations (ref: royle, etc.) makes it a natural addition to these state-space models. However, dense covariance matrices make this type of geostatistical modeling computationally challenging (refs: Blangiardo book, Banerjee et al 2004). A recent solution to this is to represent the continuous Gaussian random field as a discretely indexed</w:t>
+      </w:r>
+      <w:r>
+        <w:rPr>
+          <w:rFonts w:ascii="Times New Roman" w:hAnsi="Times New Roman" w:cs="Times New Roman"/>
+        </w:rPr>
+        <w:t xml:space="preserve"> Gaussian Markov Random Field (GMRF) where the spatial dependency is defined based on the neighboring points and represented a stochastic partial differential equation (</w:t>
+      </w:r>
+      <w:r>
+        <w:rPr>
+          <w:rFonts w:ascii="Times New Roman" w:hAnsi="Times New Roman" w:cs="Times New Roman"/>
+        </w:rPr>
+        <w:t xml:space="preserve">SPDE; </w:t>
+      </w:r>
+      <w:r>
+        <w:rPr>
+          <w:rFonts w:ascii="Times New Roman" w:hAnsi="Times New Roman" w:cs="Times New Roman"/>
+        </w:rPr>
+        <w:t xml:space="preserve">ref: Lindgre et al 2011, Blangiardo book). In most two dimensional landscapes a Matern covariance function with continuous Euclidean distances between points (refs). </w:t>
+      </w:r>
+    </w:p>
+    <w:p>
+      <w:pPr>
+        <w:rPr>
+          <w:rFonts w:ascii="Times New Roman" w:hAnsi="Times New Roman" w:cs="Times New Roman"/>
+        </w:rPr>
+      </w:pPr>
+    </w:p>
+    <w:p>
+      <w:pPr>
+        <w:rPr>
+          <w:rFonts w:ascii="Times New Roman" w:hAnsi="Times New Roman" w:cs="Times New Roman"/>
+          <w:i/>
+        </w:rPr>
+      </w:pPr>
+      <w:r>
+        <w:rPr>
+          <w:rFonts w:ascii="Times New Roman" w:hAnsi="Times New Roman" w:cs="Times New Roman"/>
+          <w:i/>
+        </w:rPr>
+        <w:t>Network Spatial Relationships</w:t>
+      </w:r>
+    </w:p>
+    <w:p>
+      <w:pPr>
+        <w:rPr>
+          <w:rFonts w:ascii="Times New Roman" w:hAnsi="Times New Roman" w:cs="Times New Roman"/>
+        </w:rPr>
+      </w:pPr>
+    </w:p>
+    <w:p>
+      <w:pPr>
+        <w:rPr>
+          <w:rFonts w:ascii="Times New Roman" w:hAnsi="Times New Roman" w:cs="Times New Roman"/>
+        </w:rPr>
+      </w:pPr>
+      <w:r>
+        <w:rPr>
+          <w:rFonts w:ascii="Times New Roman" w:hAnsi="Times New Roman" w:cs="Times New Roman"/>
+        </w:rPr>
+        <w:t xml:space="preserve">Working within a dendritic stream network, Euclidean distances were unlikely to represent the spatial relationships of populations. </w:t>
+      </w:r>
+      <w:r>
+        <w:rPr>
+          <w:rFonts w:ascii="Times New Roman" w:hAnsi="Times New Roman" w:cs="Times New Roman"/>
+        </w:rPr>
+        <w:t xml:space="preserve">Therefore, we had to define the network structure and hydrologic distances between locations. We </w:t>
+      </w:r>
+      <w:commentRangeStart w:id="6"/>
+      <w:r>
+        <w:rPr>
+          <w:rFonts w:ascii="Times New Roman" w:hAnsi="Times New Roman" w:cs="Times New Roman"/>
+        </w:rPr>
+        <w:t>used the National Hydrography Dataset high resolution flowlines (ref) truncated to &gt;0.75 km</w:t>
+      </w:r>
+      <w:r>
+        <w:rPr>
+          <w:rFonts w:ascii="Times New Roman" w:hAnsi="Times New Roman" w:cs="Times New Roman"/>
+          <w:vertAlign w:val="superscript"/>
+        </w:rPr>
+        <w:t>2</w:t>
+      </w:r>
+      <w:r>
+        <w:rPr>
+          <w:rFonts w:ascii="Times New Roman" w:hAnsi="Times New Roman" w:cs="Times New Roman"/>
+        </w:rPr>
+        <w:t xml:space="preserve"> drainage area for spatial consistency and exclusion of highly ephemeral streams (ref). Any survey locations or other points of interest were then snapped to the flowlines. All survey points and confluences, including the base of the network and the terminal headwaters, were considered network nodes. Except for the base node, the distance from each child node was calculated to its downstream parent node to define the network relationships and distances. All hydrography processing was done using ArcPython (ref). The full description of the process, scripts, and links to the hydrography data is archived at (ref: gihub repo link).</w:t>
+      </w:r>
+      <w:commentRangeEnd w:id="6"/>
+      <w:r>
+        <w:rPr>
+          <w:rStyle w:val="CommentReference"/>
+        </w:rPr>
+        <w:commentReference w:id="6"/>
+      </w:r>
+    </w:p>
+    <w:p>
+      <w:pPr>
+        <w:rPr>
+          <w:rFonts w:ascii="Times New Roman" w:hAnsi="Times New Roman" w:cs="Times New Roman"/>
+        </w:rPr>
+      </w:pPr>
+    </w:p>
+    <w:p>
+      <w:pPr>
+        <w:rPr>
+          <w:rFonts w:ascii="Times New Roman" w:hAnsi="Times New Roman" w:cs="Times New Roman"/>
+          <w:i/>
+        </w:rPr>
+      </w:pPr>
+      <w:r>
+        <w:rPr>
+          <w:rFonts w:ascii="Times New Roman" w:hAnsi="Times New Roman" w:cs="Times New Roman"/>
+          <w:i/>
+        </w:rPr>
+        <w:t>SPDE – Ornstein-Uhlenbeck Process</w:t>
+      </w:r>
+    </w:p>
+    <w:p>
+      <w:pPr>
+        <w:rPr>
+          <w:rFonts w:ascii="Times New Roman" w:hAnsi="Times New Roman" w:cs="Times New Roman"/>
+        </w:rPr>
+      </w:pPr>
+    </w:p>
+    <w:p>
+      <w:pPr>
+        <w:rPr>
+          <w:rFonts w:ascii="Times New Roman" w:hAnsi="Times New Roman" w:cs="Times New Roman"/>
+        </w:rPr>
+      </w:pPr>
+      <w:r>
+        <w:rPr>
+          <w:rFonts w:ascii="Times New Roman" w:hAnsi="Times New Roman" w:cs="Times New Roman"/>
+        </w:rPr>
+        <w:t xml:space="preserve">We used the Ornstein-Uhlenbeck process to represent the spatial relationships with a SPDE along the network. The OU process is Gaussian, Markovian, and mean-reverting so that a child node will be correlated with its parent node </w:t>
+      </w:r>
+      <w:r>
+        <w:rPr>
+          <w:rFonts w:ascii="Times New Roman" w:hAnsi="Times New Roman" w:cs="Times New Roman"/>
+        </w:rPr>
+        <w:t xml:space="preserve">as a function of distance following,  </w:t>
+      </w:r>
+    </w:p>
+    <w:p>
+      <w:pPr>
+        <w:rPr>
+          <w:rFonts w:ascii="Times New Roman" w:hAnsi="Times New Roman" w:cs="Times New Roman"/>
+        </w:rPr>
+      </w:pPr>
+    </w:p>
+    <w:p>
+      <w:pPr>
+        <w:rPr>
+          <w:rFonts w:ascii="Times New Roman" w:hAnsi="Times New Roman" w:cs="Times New Roman"/>
+        </w:rPr>
+      </w:pPr>
+      <m:oMathPara>
+        <m:oMath>
+          <m:sSub>
+            <m:sSubPr>
+              <m:ctrlPr>
+                <w:rPr>
+                  <w:rFonts w:ascii="Cambria Math" w:hAnsi="Cambria Math" w:cs="Times New Roman"/>
+                  <w:i/>
+                </w:rPr>
+              </m:ctrlPr>
+            </m:sSubPr>
+            <m:e>
+              <m:r>
+                <w:rPr>
+                  <w:rFonts w:ascii="Cambria Math" w:hAnsi="Cambria Math" w:cs="Times New Roman"/>
+                </w:rPr>
+                <m:t>ε</m:t>
+              </m:r>
+            </m:e>
+            <m:sub>
+              <m:r>
+                <w:rPr>
+                  <w:rFonts w:ascii="Cambria Math" w:hAnsi="Cambria Math" w:cs="Times New Roman"/>
+                </w:rPr>
+                <m:t>child[b]</m:t>
+              </m:r>
+            </m:sub>
+          </m:sSub>
+          <m:r>
+            <w:rPr>
+              <w:rFonts w:ascii="Cambria Math" w:hAnsi="Cambria Math" w:cs="Times New Roman"/>
+            </w:rPr>
+            <m:t>~ N(</m:t>
+          </m:r>
+          <m:sSub>
+            <m:sSubPr>
+              <m:ctrlPr>
+                <w:rPr>
+                  <w:rFonts w:ascii="Cambria Math" w:hAnsi="Cambria Math" w:cs="Times New Roman"/>
+                  <w:i/>
+                </w:rPr>
+              </m:ctrlPr>
+            </m:sSubPr>
+            <m:e>
+              <m:r>
+                <w:rPr>
+                  <w:rFonts w:ascii="Cambria Math" w:hAnsi="Cambria Math" w:cs="Times New Roman"/>
+                </w:rPr>
+                <m:t>ε</m:t>
+              </m:r>
+            </m:e>
+            <m:sub>
+              <m:r>
+                <w:rPr>
+                  <w:rFonts w:ascii="Cambria Math" w:hAnsi="Cambria Math" w:cs="Times New Roman"/>
+                </w:rPr>
+                <m:t>parent[b]</m:t>
+              </m:r>
+            </m:sub>
+          </m:sSub>
+          <m:r>
+            <w:rPr>
+              <w:rFonts w:ascii="Cambria Math" w:hAnsi="Cambria Math" w:cs="Times New Roman"/>
+            </w:rPr>
+            <m:t xml:space="preserve">, </m:t>
+          </m:r>
+          <m:sSubSup>
+            <m:sSubSupPr>
+              <m:ctrlPr>
+                <w:rPr>
+                  <w:rFonts w:ascii="Cambria Math" w:hAnsi="Cambria Math" w:cs="Times New Roman"/>
+                  <w:i/>
+                </w:rPr>
+              </m:ctrlPr>
+            </m:sSubSupPr>
+            <m:e>
+              <m:r>
+                <w:rPr>
+                  <w:rFonts w:ascii="Cambria Math" w:hAnsi="Cambria Math" w:cs="Times New Roman"/>
+                </w:rPr>
+                <m:t>σ</m:t>
+              </m:r>
+            </m:e>
+            <m:sub>
+              <m:r>
+                <w:rPr>
+                  <w:rFonts w:ascii="Cambria Math" w:hAnsi="Cambria Math" w:cs="Times New Roman"/>
+                </w:rPr>
+                <m:t>b</m:t>
+              </m:r>
+            </m:sub>
+            <m:sup>
+              <m:r>
+                <w:rPr>
+                  <w:rFonts w:ascii="Cambria Math" w:hAnsi="Cambria Math" w:cs="Times New Roman"/>
+                </w:rPr>
+                <m:t>2</m:t>
+              </m:r>
+            </m:sup>
+          </m:sSubSup>
+          <m:r>
+            <w:rPr>
+              <w:rFonts w:ascii="Cambria Math" w:hAnsi="Cambria Math" w:cs="Times New Roman"/>
+            </w:rPr>
+            <m:t>)</m:t>
+          </m:r>
+        </m:oMath>
+      </m:oMathPara>
+    </w:p>
+    <w:p>
+      <w:pPr>
+        <w:rPr>
+          <w:rFonts w:ascii="Times New Roman" w:hAnsi="Times New Roman" w:cs="Times New Roman"/>
+        </w:rPr>
+      </w:pPr>
+    </w:p>
+    <w:p>
+      <w:pPr>
+        <w:rPr>
+          <w:rFonts w:ascii="Times New Roman" w:hAnsi="Times New Roman" w:cs="Times New Roman"/>
+        </w:rPr>
+      </w:pPr>
+      <w:r>
+        <w:rPr>
+          <w:rFonts w:ascii="Times New Roman" w:hAnsi="Times New Roman" w:cs="Times New Roman"/>
+        </w:rPr>
+        <w:t>The variance (</w:t>
+      </w:r>
+      <m:oMath>
+        <m:sSubSup>
+          <m:sSubSupPr>
+            <m:ctrlPr>
+              <w:rPr>
+                <w:rFonts w:ascii="Cambria Math" w:hAnsi="Cambria Math" w:cs="Times New Roman"/>
+                <w:i/>
+              </w:rPr>
+            </m:ctrlPr>
+          </m:sSubSupPr>
+          <m:e>
+            <m:r>
+              <w:rPr>
+                <w:rFonts w:ascii="Cambria Math" w:hAnsi="Cambria Math" w:cs="Times New Roman"/>
+              </w:rPr>
+              <m:t>σ</m:t>
+            </m:r>
+          </m:e>
+          <m:sub>
+            <m:r>
+              <w:rPr>
+                <w:rFonts w:ascii="Cambria Math" w:hAnsi="Cambria Math" w:cs="Times New Roman"/>
+              </w:rPr>
+              <m:t>b</m:t>
+            </m:r>
+          </m:sub>
+          <m:sup>
+            <m:r>
+              <w:rPr>
+                <w:rFonts w:ascii="Cambria Math" w:hAnsi="Cambria Math" w:cs="Times New Roman"/>
+              </w:rPr>
+              <m:t>2</m:t>
+            </m:r>
+          </m:sup>
+        </m:sSubSup>
+      </m:oMath>
+      <w:r>
+        <w:rPr>
+          <w:rFonts w:ascii="Times New Roman" w:hAnsi="Times New Roman" w:cs="Times New Roman"/>
+        </w:rPr>
+        <w:t>) follows the OU process as</w:t>
       </w:r>
     </w:p>
     <w:p>
@@ -1757,34 +1651,12 @@
           <w:rFonts w:ascii="Times New Roman" w:hAnsi="Times New Roman" w:cs="Times New Roman"/>
         </w:rPr>
       </w:pPr>
-      <w:proofErr w:type="gramStart"/>
-      <w:r>
-        <w:rPr>
-          <w:rFonts w:ascii="Times New Roman" w:hAnsi="Times New Roman" w:cs="Times New Roman"/>
-        </w:rPr>
-        <w:t>where</w:t>
-      </w:r>
-      <w:proofErr w:type="gramEnd"/>
-      <w:r>
-        <w:rPr>
-          <w:rFonts w:ascii="Times New Roman" w:hAnsi="Times New Roman" w:cs="Times New Roman"/>
-        </w:rPr>
-        <w:t xml:space="preserve"> </w:t>
-      </w:r>
-    </w:p>
-    <w:p>
-      <w:pPr>
-        <w:rPr>
-          <w:rFonts w:ascii="Times New Roman" w:hAnsi="Times New Roman" w:cs="Times New Roman"/>
-        </w:rPr>
-      </w:pPr>
-    </w:p>
-    <w:p>
-      <w:pPr>
-        <w:rPr>
-          <w:rFonts w:ascii="Times New Roman" w:hAnsi="Times New Roman" w:cs="Times New Roman"/>
-        </w:rPr>
-      </w:pPr>
+      <w:r>
+        <w:rPr>
+          <w:rFonts w:ascii="Times New Roman" w:hAnsi="Times New Roman" w:cs="Times New Roman"/>
+        </w:rPr>
+        <w:t xml:space="preserve">where </w:t>
+      </w:r>
       <m:oMath>
         <m:r>
           <w:rPr>
@@ -1797,36 +1669,38 @@
         <w:rPr>
           <w:rFonts w:ascii="Times New Roman" w:hAnsi="Times New Roman" w:cs="Times New Roman"/>
         </w:rPr>
-        <w:t xml:space="preserve"> </w:t>
-      </w:r>
-      <w:proofErr w:type="gramStart"/>
-      <w:r>
-        <w:rPr>
-          <w:rFonts w:ascii="Times New Roman" w:hAnsi="Times New Roman" w:cs="Times New Roman"/>
-        </w:rPr>
-        <w:t>is</w:t>
-      </w:r>
-      <w:proofErr w:type="gramEnd"/>
-      <w:r>
-        <w:rPr>
-          <w:rFonts w:ascii="Times New Roman" w:hAnsi="Times New Roman" w:cs="Times New Roman"/>
-        </w:rPr>
-        <w:t xml:space="preserve"> the exponential rate of decay in correlation between child and parent with distance</w:t>
-      </w:r>
-    </w:p>
-    <w:p>
-      <w:pPr>
-        <w:rPr>
-          <w:rFonts w:ascii="Times New Roman" w:hAnsi="Times New Roman" w:cs="Times New Roman"/>
-        </w:rPr>
-      </w:pPr>
-    </w:p>
-    <w:p>
-      <w:pPr>
-        <w:rPr>
-          <w:rFonts w:ascii="Times New Roman" w:hAnsi="Times New Roman" w:cs="Times New Roman"/>
-        </w:rPr>
-      </w:pPr>
+        <w:t xml:space="preserve"> is the exponential rate of decay in correlation between child and parent </w:t>
+      </w:r>
+      <w:r>
+        <w:rPr>
+          <w:rFonts w:ascii="Times New Roman" w:hAnsi="Times New Roman" w:cs="Times New Roman"/>
+        </w:rPr>
+        <w:t xml:space="preserve">nodes </w:t>
+      </w:r>
+      <w:r>
+        <w:rPr>
+          <w:rFonts w:ascii="Times New Roman" w:hAnsi="Times New Roman" w:cs="Times New Roman"/>
+        </w:rPr>
+        <w:t>with distance</w:t>
+      </w:r>
+      <w:r>
+        <w:rPr>
+          <w:rFonts w:ascii="Times New Roman" w:hAnsi="Times New Roman" w:cs="Times New Roman"/>
+        </w:rPr>
+        <w:t xml:space="preserve"> and l</w:t>
+      </w:r>
+      <w:r>
+        <w:rPr>
+          <w:rFonts w:ascii="Times New Roman" w:hAnsi="Times New Roman" w:cs="Times New Roman"/>
+        </w:rPr>
+        <w:t xml:space="preserve">arger values represent </w:t>
+      </w:r>
+      <w:r>
+        <w:rPr>
+          <w:rFonts w:ascii="Times New Roman" w:hAnsi="Times New Roman" w:cs="Times New Roman"/>
+        </w:rPr>
+        <w:t xml:space="preserve">less correlation. </w:t>
+      </w:r>
       <m:oMath>
         <m:r>
           <w:rPr>
@@ -1839,97 +1713,135 @@
         <w:rPr>
           <w:rFonts w:ascii="Times New Roman" w:hAnsi="Times New Roman" w:cs="Times New Roman"/>
         </w:rPr>
-        <w:t xml:space="preserve"> </w:t>
-      </w:r>
-      <w:proofErr w:type="gramStart"/>
-      <w:r>
-        <w:rPr>
-          <w:rFonts w:ascii="Times New Roman" w:hAnsi="Times New Roman" w:cs="Times New Roman"/>
-        </w:rPr>
-        <w:t>is</w:t>
-      </w:r>
-      <w:proofErr w:type="gramEnd"/>
-      <w:r>
-        <w:rPr>
-          <w:rFonts w:ascii="Times New Roman" w:hAnsi="Times New Roman" w:cs="Times New Roman"/>
-        </w:rPr>
-        <w:t xml:space="preserve"> the d</w:t>
-      </w:r>
-      <w:proofErr w:type="spellStart"/>
-      <w:r>
-        <w:rPr>
-          <w:rFonts w:ascii="Times New Roman" w:hAnsi="Times New Roman" w:cs="Times New Roman"/>
-        </w:rPr>
-        <w:t>istance</w:t>
-      </w:r>
-      <w:proofErr w:type="spellEnd"/>
-      <w:r>
-        <w:rPr>
-          <w:rFonts w:ascii="Times New Roman" w:hAnsi="Times New Roman" w:cs="Times New Roman"/>
-        </w:rPr>
-        <w:t xml:space="preserve"> between the child and parent nodes</w:t>
-      </w:r>
-    </w:p>
-    <w:p>
-      <w:pPr>
-        <w:rPr>
-          <w:rFonts w:ascii="Times New Roman" w:hAnsi="Times New Roman" w:cs="Times New Roman"/>
-        </w:rPr>
-      </w:pPr>
-    </w:p>
-    <w:p>
-      <w:pPr>
-        <w:rPr>
-          <w:rFonts w:ascii="Times New Roman" w:hAnsi="Times New Roman" w:cs="Times New Roman"/>
-        </w:rPr>
-      </w:pPr>
+        <w:t xml:space="preserve"> is the distance between the child and parent nodes</w:t>
+      </w:r>
+      <w:r>
+        <w:rPr>
+          <w:rFonts w:ascii="Times New Roman" w:hAnsi="Times New Roman" w:cs="Times New Roman"/>
+        </w:rPr>
+        <w:t xml:space="preserve"> and </w:t>
+      </w:r>
       <m:oMath>
+        <m:sSup>
+          <m:sSupPr>
+            <m:ctrlPr>
+              <w:rPr>
+                <w:rFonts w:ascii="Cambria Math" w:hAnsi="Cambria Math" w:cs="Times New Roman"/>
+                <w:i/>
+              </w:rPr>
+            </m:ctrlPr>
+          </m:sSupPr>
+          <m:e>
+            <m:r>
+              <w:rPr>
+                <w:rFonts w:ascii="Cambria Math" w:hAnsi="Cambria Math" w:cs="Times New Roman"/>
+              </w:rPr>
+              <m:t>σ</m:t>
+            </m:r>
+          </m:e>
+          <m:sup>
+            <m:r>
+              <w:rPr>
+                <w:rFonts w:ascii="Cambria Math" w:hAnsi="Cambria Math" w:cs="Times New Roman"/>
+              </w:rPr>
+              <m:t>2</m:t>
+            </m:r>
+          </m:sup>
+        </m:sSup>
         <m:r>
           <w:rPr>
             <w:rFonts w:ascii="Cambria Math" w:hAnsi="Cambria Math" w:cs="Times New Roman"/>
           </w:rPr>
-          <m:t>σ</m:t>
+          <m:t xml:space="preserve"> </m:t>
         </m:r>
       </m:oMath>
       <w:r>
         <w:rPr>
           <w:rFonts w:ascii="Times New Roman" w:hAnsi="Times New Roman" w:cs="Times New Roman"/>
         </w:rPr>
+        <w:t xml:space="preserve">is the variation in the </w:t>
+      </w:r>
+      <w:r>
+        <w:rPr>
+          <w:rFonts w:ascii="Times New Roman" w:hAnsi="Times New Roman" w:cs="Times New Roman"/>
+        </w:rPr>
+        <w:t xml:space="preserve">OU </w:t>
+      </w:r>
+      <w:r>
+        <w:rPr>
+          <w:rFonts w:ascii="Times New Roman" w:hAnsi="Times New Roman" w:cs="Times New Roman"/>
+        </w:rPr>
+        <w:t>process</w:t>
+      </w:r>
+      <w:r>
+        <w:rPr>
+          <w:rFonts w:ascii="Times New Roman" w:hAnsi="Times New Roman" w:cs="Times New Roman"/>
+        </w:rPr>
+        <w:t xml:space="preserve">. </w:t>
+      </w:r>
+      <w:r>
+        <w:rPr>
+          <w:rFonts w:ascii="Times New Roman" w:hAnsi="Times New Roman" w:cs="Times New Roman"/>
+        </w:rPr>
+        <w:t xml:space="preserve">The </w:t>
+      </w:r>
+      <w:r>
+        <w:rPr>
+          <w:rFonts w:ascii="Times New Roman" w:hAnsi="Times New Roman" w:cs="Times New Roman"/>
+        </w:rPr>
+        <w:t>expected</w:t>
+      </w:r>
+      <w:r>
+        <w:rPr>
+          <w:rFonts w:ascii="Times New Roman" w:hAnsi="Times New Roman" w:cs="Times New Roman"/>
+        </w:rPr>
         <w:t xml:space="preserve"> </w:t>
       </w:r>
-      <w:proofErr w:type="gramStart"/>
-      <w:r>
-        <w:rPr>
-          <w:rFonts w:ascii="Times New Roman" w:hAnsi="Times New Roman" w:cs="Times New Roman"/>
-        </w:rPr>
-        <w:t>is</w:t>
-      </w:r>
-      <w:proofErr w:type="gramEnd"/>
-      <w:r>
-        <w:rPr>
-          <w:rFonts w:ascii="Times New Roman" w:hAnsi="Times New Roman" w:cs="Times New Roman"/>
-        </w:rPr>
-        <w:t xml:space="preserve"> the variation in the process</w:t>
-      </w:r>
-    </w:p>
-    <w:p>
-      <w:pPr>
-        <w:rPr>
-          <w:rFonts w:ascii="Times New Roman" w:hAnsi="Times New Roman" w:cs="Times New Roman"/>
-        </w:rPr>
-      </w:pPr>
-    </w:p>
-    <w:p>
-      <w:pPr>
-        <w:rPr>
-          <w:rFonts w:ascii="Times New Roman" w:hAnsi="Times New Roman" w:cs="Times New Roman"/>
-        </w:rPr>
-      </w:pPr>
-      <w:r>
-        <w:rPr>
-          <w:rFonts w:ascii="Times New Roman" w:hAnsi="Times New Roman" w:cs="Times New Roman"/>
-        </w:rPr>
-        <w:t xml:space="preserve">The correlation between points in the network is then </w:t>
+      <w:r>
+        <w:rPr>
+          <w:rFonts w:ascii="Times New Roman" w:hAnsi="Times New Roman" w:cs="Times New Roman"/>
+        </w:rPr>
+        <w:t xml:space="preserve">correlation between points in the network is then </w:t>
+      </w:r>
+      <w:r>
+        <w:rPr>
+          <w:rFonts w:ascii="Times New Roman" w:hAnsi="Times New Roman" w:cs="Times New Roman"/>
+        </w:rPr>
+        <w:t xml:space="preserve">represented by </w:t>
+      </w:r>
+      <m:oMath>
+        <m:sSub>
+          <m:sSubPr>
+            <m:ctrlPr>
+              <w:rPr>
+                <w:rFonts w:ascii="Cambria Math" w:hAnsi="Cambria Math" w:cs="Times New Roman"/>
+                <w:i/>
+              </w:rPr>
+            </m:ctrlPr>
+          </m:sSubPr>
+          <m:e>
+            <m:r>
+              <w:rPr>
+                <w:rFonts w:ascii="Cambria Math" w:hAnsi="Cambria Math" w:cs="Times New Roman"/>
+              </w:rPr>
+              <m:t>ρ</m:t>
+            </m:r>
+          </m:e>
+          <m:sub>
+            <m:r>
+              <w:rPr>
+                <w:rFonts w:ascii="Cambria Math" w:hAnsi="Cambria Math" w:cs="Times New Roman"/>
+              </w:rPr>
+              <m:t>b</m:t>
+            </m:r>
+          </m:sub>
+        </m:sSub>
+      </m:oMath>
+      <w:r>
+        <w:rPr>
+          <w:rFonts w:ascii="Times New Roman" w:hAnsi="Times New Roman" w:cs="Times New Roman"/>
+        </w:rPr>
+        <w:t xml:space="preserve"> where</w:t>
       </w:r>
     </w:p>
     <w:p>
@@ -2026,120 +1938,6 @@
       <w:pPr>
         <w:rPr>
           <w:rFonts w:ascii="Times New Roman" w:hAnsi="Times New Roman" w:cs="Times New Roman"/>
-        </w:rPr>
-      </w:pPr>
-      <m:oMathPara>
-        <m:oMath>
-          <m:sSub>
-            <m:sSubPr>
-              <m:ctrlPr>
-                <w:rPr>
-                  <w:rFonts w:ascii="Cambria Math" w:hAnsi="Cambria Math" w:cs="Times New Roman"/>
-                  <w:i/>
-                </w:rPr>
-              </m:ctrlPr>
-            </m:sSubPr>
-            <m:e>
-              <m:r>
-                <w:rPr>
-                  <w:rFonts w:ascii="Cambria Math" w:hAnsi="Cambria Math" w:cs="Times New Roman"/>
-                </w:rPr>
-                <m:t>ε</m:t>
-              </m:r>
-            </m:e>
-            <m:sub>
-              <m:r>
-                <w:rPr>
-                  <w:rFonts w:ascii="Cambria Math" w:hAnsi="Cambria Math" w:cs="Times New Roman"/>
-                </w:rPr>
-                <m:t>child[b]</m:t>
-              </m:r>
-            </m:sub>
-          </m:sSub>
-          <m:r>
-            <w:rPr>
-              <w:rFonts w:ascii="Cambria Math" w:hAnsi="Cambria Math" w:cs="Times New Roman"/>
-            </w:rPr>
-            <m:t>~ N(</m:t>
-          </m:r>
-          <m:sSub>
-            <m:sSubPr>
-              <m:ctrlPr>
-                <w:rPr>
-                  <w:rFonts w:ascii="Cambria Math" w:hAnsi="Cambria Math" w:cs="Times New Roman"/>
-                  <w:i/>
-                </w:rPr>
-              </m:ctrlPr>
-            </m:sSubPr>
-            <m:e>
-              <m:r>
-                <w:rPr>
-                  <w:rFonts w:ascii="Cambria Math" w:hAnsi="Cambria Math" w:cs="Times New Roman"/>
-                </w:rPr>
-                <m:t>ε</m:t>
-              </m:r>
-            </m:e>
-            <m:sub>
-              <m:r>
-                <w:rPr>
-                  <w:rFonts w:ascii="Cambria Math" w:hAnsi="Cambria Math" w:cs="Times New Roman"/>
-                </w:rPr>
-                <m:t>parent[b]</m:t>
-              </m:r>
-            </m:sub>
-          </m:sSub>
-          <m:r>
-            <w:rPr>
-              <w:rFonts w:ascii="Cambria Math" w:hAnsi="Cambria Math" w:cs="Times New Roman"/>
-            </w:rPr>
-            <m:t xml:space="preserve">, </m:t>
-          </m:r>
-          <m:sSub>
-            <m:sSubPr>
-              <m:ctrlPr>
-                <w:rPr>
-                  <w:rFonts w:ascii="Cambria Math" w:hAnsi="Cambria Math" w:cs="Times New Roman"/>
-                  <w:i/>
-                </w:rPr>
-              </m:ctrlPr>
-            </m:sSubPr>
-            <m:e>
-              <m:r>
-                <w:rPr>
-                  <w:rFonts w:ascii="Cambria Math" w:hAnsi="Cambria Math" w:cs="Times New Roman"/>
-                </w:rPr>
-                <m:t>σ</m:t>
-              </m:r>
-            </m:e>
-            <m:sub>
-              <m:r>
-                <w:rPr>
-                  <w:rFonts w:ascii="Cambria Math" w:hAnsi="Cambria Math" w:cs="Times New Roman"/>
-                </w:rPr>
-                <m:t>b</m:t>
-              </m:r>
-            </m:sub>
-          </m:sSub>
-          <m:r>
-            <w:rPr>
-              <w:rFonts w:ascii="Cambria Math" w:hAnsi="Cambria Math" w:cs="Times New Roman"/>
-            </w:rPr>
-            <m:t>)</m:t>
-          </m:r>
-        </m:oMath>
-      </m:oMathPara>
-    </w:p>
-    <w:p>
-      <w:pPr>
-        <w:rPr>
-          <w:rFonts w:ascii="Times New Roman" w:hAnsi="Times New Roman" w:cs="Times New Roman"/>
-        </w:rPr>
-      </w:pPr>
-    </w:p>
-    <w:p>
-      <w:pPr>
-        <w:rPr>
-          <w:rFonts w:ascii="Times New Roman" w:hAnsi="Times New Roman" w:cs="Times New Roman"/>
           <w:u w:val="single"/>
         </w:rPr>
       </w:pPr>
@@ -2158,6 +1956,16 @@
           <w:u w:val="single"/>
         </w:rPr>
       </w:pPr>
+    </w:p>
+    <w:p>
+      <w:pPr>
+        <w:rPr>
+          <w:rFonts w:ascii="Times New Roman" w:hAnsi="Times New Roman" w:cs="Times New Roman"/>
+          <w:u w:val="single"/>
+        </w:rPr>
+      </w:pPr>
+      <w:bookmarkStart w:id="7" w:name="_GoBack"/>
+      <w:bookmarkEnd w:id="7"/>
     </w:p>
     <w:p>
       <w:pPr>
@@ -2403,7 +2211,7 @@
                 <w:rPr>
                   <w:rStyle w:val="CommentReference"/>
                 </w:rPr>
-                <w:commentReference w:id="2"/>
+                <w:commentReference w:id="8"/>
               </m:r>
             </m:e>
           </m:d>
@@ -2522,21 +2330,7 @@
         <w:rPr>
           <w:rFonts w:ascii="Times New Roman" w:hAnsi="Times New Roman" w:cs="Times New Roman"/>
         </w:rPr>
-        <w:t xml:space="preserve"> in {0.5, 1, 2, 3, 4, </w:t>
-      </w:r>
-      <w:proofErr w:type="gramStart"/>
-      <w:r>
-        <w:rPr>
-          <w:rFonts w:ascii="Times New Roman" w:hAnsi="Times New Roman" w:cs="Times New Roman"/>
-        </w:rPr>
-        <w:t>5</w:t>
-      </w:r>
-      <w:proofErr w:type="gramEnd"/>
-      <w:r>
-        <w:rPr>
-          <w:rFonts w:ascii="Times New Roman" w:hAnsi="Times New Roman" w:cs="Times New Roman"/>
-        </w:rPr>
-        <w:t xml:space="preserve">} and </w:t>
+        <w:t xml:space="preserve"> in {0.5, 1, 2, 3, 4, 5} and </w:t>
       </w:r>
       <m:oMath>
         <m:r>
@@ -2578,7 +2372,25 @@
         <w:rPr>
           <w:rFonts w:ascii="Times New Roman" w:hAnsi="Times New Roman" w:cs="Times New Roman"/>
         </w:rPr>
-        <w:t xml:space="preserve"> =0.5 then </w:t>
+        <w:t xml:space="preserve"> </w:t>
+      </w:r>
+      <w:r>
+        <w:rPr>
+          <w:rFonts w:ascii="Times New Roman" w:hAnsi="Times New Roman" w:cs="Times New Roman"/>
+        </w:rPr>
+        <w:t>=</w:t>
+      </w:r>
+      <w:r>
+        <w:rPr>
+          <w:rFonts w:ascii="Times New Roman" w:hAnsi="Times New Roman" w:cs="Times New Roman"/>
+        </w:rPr>
+        <w:t xml:space="preserve"> </w:t>
+      </w:r>
+      <w:r>
+        <w:rPr>
+          <w:rFonts w:ascii="Times New Roman" w:hAnsi="Times New Roman" w:cs="Times New Roman"/>
+        </w:rPr>
+        <w:t xml:space="preserve">0.5 then </w:t>
       </w:r>
       <m:oMath>
         <m:sSub>
@@ -2678,21 +2490,7 @@
         <w:rPr>
           <w:rFonts w:ascii="Times New Roman" w:hAnsi="Times New Roman" w:cs="Times New Roman"/>
         </w:rPr>
-        <w:t xml:space="preserve">. We also included a single covariate on abundance that differed randomly by location but was not spatially </w:t>
-      </w:r>
-      <w:proofErr w:type="spellStart"/>
-      <w:r>
-        <w:rPr>
-          <w:rFonts w:ascii="Times New Roman" w:hAnsi="Times New Roman" w:cs="Times New Roman"/>
-        </w:rPr>
-        <w:t>autocorrelated</w:t>
-      </w:r>
-      <w:proofErr w:type="spellEnd"/>
-      <w:r>
-        <w:rPr>
-          <w:rFonts w:ascii="Times New Roman" w:hAnsi="Times New Roman" w:cs="Times New Roman"/>
-        </w:rPr>
-        <w:t xml:space="preserve"> </w:t>
+        <w:t xml:space="preserve">. We also included a single covariate on abundance that differed randomly by location but was not spatially autocorrelated </w:t>
       </w:r>
       <m:oMath>
         <m:d>
@@ -2807,16 +2605,8 @@
         <w:rPr>
           <w:rFonts w:ascii="Times New Roman" w:hAnsi="Times New Roman" w:cs="Times New Roman"/>
         </w:rPr>
-        <w:t xml:space="preserve">I ran 200 simulations of the spatiotemporal model for the White River in Vermont with 359 nodes (~330 stream reaches) over 20 years. </w:t>
-      </w:r>
-      <w:proofErr w:type="gramStart"/>
-      <w:r>
-        <w:rPr>
-          <w:rFonts w:ascii="Times New Roman" w:hAnsi="Times New Roman" w:cs="Times New Roman"/>
-        </w:rPr>
-        <w:t>For each iteration</w:t>
-      </w:r>
-      <w:proofErr w:type="gramEnd"/>
+        <w:t>I ran 200 simulations of the spatiotemporal model for the White River in Vermont with 359 nodes (~330 stream reaches) over 20 years. For each iteration</w:t>
+      </w:r>
       <w:r>
         <w:rPr>
           <w:rFonts w:ascii="Times New Roman" w:hAnsi="Times New Roman" w:cs="Times New Roman"/>
@@ -2880,19 +2670,19 @@
         </w:rPr>
         <w:t xml:space="preserve">3. West Susquehanna Case Study (Adults, YOY, </w:t>
       </w:r>
-      <w:commentRangeStart w:id="3"/>
+      <w:commentRangeStart w:id="9"/>
       <w:r>
         <w:rPr>
           <w:rFonts w:ascii="Times New Roman" w:hAnsi="Times New Roman" w:cs="Times New Roman"/>
         </w:rPr>
         <w:t>Stock-Recruit, Recruit</w:t>
       </w:r>
-      <w:commentRangeEnd w:id="3"/>
+      <w:commentRangeEnd w:id="9"/>
       <w:r>
         <w:rPr>
           <w:rStyle w:val="CommentReference"/>
         </w:rPr>
-        <w:commentReference w:id="3"/>
+        <w:commentReference w:id="9"/>
       </w:r>
       <w:r>
         <w:rPr>
@@ -2919,35 +2709,7 @@
         <w:rPr>
           <w:rFonts w:ascii="Times New Roman" w:hAnsi="Times New Roman" w:cs="Times New Roman"/>
         </w:rPr>
-        <w:t xml:space="preserve">We chose the West Susquehanna watershed for our case study because it was a </w:t>
-      </w:r>
-      <w:proofErr w:type="gramStart"/>
-      <w:r>
-        <w:rPr>
-          <w:rFonts w:ascii="Times New Roman" w:hAnsi="Times New Roman" w:cs="Times New Roman"/>
-        </w:rPr>
-        <w:t>moderately-large</w:t>
-      </w:r>
-      <w:proofErr w:type="gramEnd"/>
-      <w:r>
-        <w:rPr>
-          <w:rFonts w:ascii="Times New Roman" w:hAnsi="Times New Roman" w:cs="Times New Roman"/>
-        </w:rPr>
-        <w:t xml:space="preserve"> network with a high density of good quality stream fish data over a long time period. The </w:t>
-      </w:r>
-      <w:proofErr w:type="gramStart"/>
-      <w:r>
-        <w:rPr>
-          <w:rFonts w:ascii="Times New Roman" w:hAnsi="Times New Roman" w:cs="Times New Roman"/>
-        </w:rPr>
-        <w:t>electrofishing data were collected by the state of Pennsylvania Boat and Fish Commission using standard methods common across agencies and researchers throughout the eastern U.S</w:t>
-      </w:r>
-      <w:proofErr w:type="gramEnd"/>
-      <w:r>
-        <w:rPr>
-          <w:rFonts w:ascii="Times New Roman" w:hAnsi="Times New Roman" w:cs="Times New Roman"/>
-        </w:rPr>
-        <w:t>.</w:t>
+        <w:t>We chose the West Susquehanna watershed for our case study because it was a moderately-large network with a high density of good quality stream fish data over a long time period. The electrofishing data were collected by the state of Pennsylvania Boat and Fish Commission using standard methods common across agencies and researchers throughout the eastern U.S.</w:t>
       </w:r>
     </w:p>
     <w:p>
@@ -3016,63 +2778,13 @@
         <w:rPr>
           <w:rFonts w:ascii="Times New Roman" w:hAnsi="Times New Roman" w:cs="Times New Roman"/>
         </w:rPr>
-        <w:t xml:space="preserve">Total length, total drainage area, </w:t>
-      </w:r>
-      <w:proofErr w:type="spellStart"/>
-      <w:r>
-        <w:rPr>
-          <w:rFonts w:ascii="Times New Roman" w:hAnsi="Times New Roman" w:cs="Times New Roman"/>
-        </w:rPr>
-        <w:t>n_reaches</w:t>
-      </w:r>
-      <w:proofErr w:type="spellEnd"/>
-      <w:r>
-        <w:rPr>
-          <w:rFonts w:ascii="Times New Roman" w:hAnsi="Times New Roman" w:cs="Times New Roman"/>
-        </w:rPr>
-        <w:t xml:space="preserve">, </w:t>
-      </w:r>
-      <w:proofErr w:type="spellStart"/>
-      <w:r>
-        <w:rPr>
-          <w:rFonts w:ascii="Times New Roman" w:hAnsi="Times New Roman" w:cs="Times New Roman"/>
-        </w:rPr>
-        <w:t>n_sites</w:t>
-      </w:r>
-      <w:proofErr w:type="spellEnd"/>
-      <w:r>
-        <w:rPr>
-          <w:rFonts w:ascii="Times New Roman" w:hAnsi="Times New Roman" w:cs="Times New Roman"/>
-        </w:rPr>
-        <w:t xml:space="preserve">, </w:t>
-      </w:r>
-      <w:proofErr w:type="spellStart"/>
-      <w:r>
-        <w:rPr>
-          <w:rFonts w:ascii="Times New Roman" w:hAnsi="Times New Roman" w:cs="Times New Roman"/>
-        </w:rPr>
-        <w:t>n_site_visits</w:t>
-      </w:r>
-      <w:proofErr w:type="spellEnd"/>
-      <w:r>
-        <w:rPr>
-          <w:rFonts w:ascii="Times New Roman" w:hAnsi="Times New Roman" w:cs="Times New Roman"/>
-        </w:rPr>
-        <w:t xml:space="preserve">, range of years, </w:t>
-      </w:r>
-      <w:proofErr w:type="gramStart"/>
-      <w:r>
-        <w:rPr>
-          <w:rFonts w:ascii="Times New Roman" w:hAnsi="Times New Roman" w:cs="Times New Roman"/>
-        </w:rPr>
-        <w:t>mean</w:t>
-      </w:r>
-      <w:proofErr w:type="gramEnd"/>
-      <w:r>
-        <w:rPr>
-          <w:rFonts w:ascii="Times New Roman" w:hAnsi="Times New Roman" w:cs="Times New Roman"/>
-        </w:rPr>
-        <w:t xml:space="preserve"> number of passes per site-visit</w:t>
+        <w:t xml:space="preserve">Total length, total drainage area, n_reaches, n_sites, </w:t>
+      </w:r>
+      <w:r>
+        <w:rPr>
+          <w:rFonts w:ascii="Times New Roman" w:hAnsi="Times New Roman" w:cs="Times New Roman"/>
+        </w:rPr>
+        <w:t>n_site_visits, range of years, mean number of passes per site-visit</w:t>
       </w:r>
     </w:p>
     <w:p>
@@ -3114,352 +2826,150 @@
         <w:rPr>
           <w:rFonts w:ascii="Times New Roman" w:hAnsi="Times New Roman" w:cs="Times New Roman"/>
         </w:rPr>
-        <w:t xml:space="preserve">|      Variable      </w:t>
-      </w:r>
-      <w:proofErr w:type="gramStart"/>
-      <w:r>
-        <w:rPr>
-          <w:rFonts w:ascii="Times New Roman" w:hAnsi="Times New Roman" w:cs="Times New Roman"/>
-        </w:rPr>
-        <w:t>|  Mean</w:t>
-      </w:r>
-      <w:proofErr w:type="gramEnd"/>
-      <w:r>
-        <w:rPr>
-          <w:rFonts w:ascii="Times New Roman" w:hAnsi="Times New Roman" w:cs="Times New Roman"/>
-        </w:rPr>
-        <w:t xml:space="preserve">  |  Min  |  Max  |</w:t>
-      </w:r>
-    </w:p>
-    <w:p>
-      <w:pPr>
-        <w:rPr>
-          <w:rFonts w:ascii="Times New Roman" w:hAnsi="Times New Roman" w:cs="Times New Roman"/>
-        </w:rPr>
-      </w:pPr>
-      <w:r>
-        <w:rPr>
-          <w:rFonts w:ascii="Times New Roman" w:hAnsi="Times New Roman" w:cs="Times New Roman"/>
-        </w:rPr>
-        <w:t>|</w:t>
-      </w:r>
-      <w:proofErr w:type="gramStart"/>
-      <w:r>
-        <w:rPr>
-          <w:rFonts w:ascii="Times New Roman" w:hAnsi="Times New Roman" w:cs="Times New Roman"/>
-        </w:rPr>
-        <w:t>:-</w:t>
-      </w:r>
-      <w:proofErr w:type="gramEnd"/>
-      <w:r>
-        <w:rPr>
-          <w:rFonts w:ascii="Times New Roman" w:hAnsi="Times New Roman" w:cs="Times New Roman"/>
-        </w:rPr>
-        <w:t>-----------------:|:------:|:-----:|:-----:|</w:t>
-      </w:r>
-    </w:p>
-    <w:p>
-      <w:pPr>
-        <w:rPr>
-          <w:rFonts w:ascii="Times New Roman" w:hAnsi="Times New Roman" w:cs="Times New Roman"/>
-        </w:rPr>
-      </w:pPr>
-      <w:r>
-        <w:rPr>
-          <w:rFonts w:ascii="Times New Roman" w:hAnsi="Times New Roman" w:cs="Times New Roman"/>
-        </w:rPr>
-        <w:t xml:space="preserve">|       </w:t>
-      </w:r>
-      <w:proofErr w:type="gramStart"/>
-      <w:r>
-        <w:rPr>
-          <w:rFonts w:ascii="Times New Roman" w:hAnsi="Times New Roman" w:cs="Times New Roman"/>
-        </w:rPr>
-        <w:t>forest</w:t>
-      </w:r>
-      <w:proofErr w:type="gramEnd"/>
-      <w:r>
-        <w:rPr>
-          <w:rFonts w:ascii="Times New Roman" w:hAnsi="Times New Roman" w:cs="Times New Roman"/>
-        </w:rPr>
-        <w:t xml:space="preserve">       | 79.15  |   0   |  100  |</w:t>
-      </w:r>
-    </w:p>
-    <w:p>
-      <w:pPr>
-        <w:rPr>
-          <w:rFonts w:ascii="Times New Roman" w:hAnsi="Times New Roman" w:cs="Times New Roman"/>
-        </w:rPr>
-      </w:pPr>
-      <w:r>
-        <w:rPr>
-          <w:rFonts w:ascii="Times New Roman" w:hAnsi="Times New Roman" w:cs="Times New Roman"/>
-        </w:rPr>
-        <w:t xml:space="preserve">|     </w:t>
-      </w:r>
-      <w:proofErr w:type="spellStart"/>
-      <w:proofErr w:type="gramStart"/>
-      <w:r>
-        <w:rPr>
-          <w:rFonts w:ascii="Times New Roman" w:hAnsi="Times New Roman" w:cs="Times New Roman"/>
-        </w:rPr>
-        <w:t>surfcoarse</w:t>
-      </w:r>
-      <w:proofErr w:type="spellEnd"/>
-      <w:proofErr w:type="gramEnd"/>
-      <w:r>
-        <w:rPr>
-          <w:rFonts w:ascii="Times New Roman" w:hAnsi="Times New Roman" w:cs="Times New Roman"/>
-        </w:rPr>
-        <w:t xml:space="preserve">     |  6.62  |   0   |  100  |</w:t>
-      </w:r>
-    </w:p>
-    <w:p>
-      <w:pPr>
-        <w:rPr>
-          <w:rFonts w:ascii="Times New Roman" w:hAnsi="Times New Roman" w:cs="Times New Roman"/>
-        </w:rPr>
-      </w:pPr>
-      <w:r>
-        <w:rPr>
-          <w:rFonts w:ascii="Times New Roman" w:hAnsi="Times New Roman" w:cs="Times New Roman"/>
-        </w:rPr>
-        <w:t xml:space="preserve">| </w:t>
-      </w:r>
-      <w:proofErr w:type="gramStart"/>
-      <w:r>
-        <w:rPr>
-          <w:rFonts w:ascii="Times New Roman" w:hAnsi="Times New Roman" w:cs="Times New Roman"/>
-        </w:rPr>
-        <w:t>temp</w:t>
-      </w:r>
-      <w:proofErr w:type="gramEnd"/>
-      <w:r>
-        <w:rPr>
-          <w:rFonts w:ascii="Times New Roman" w:hAnsi="Times New Roman" w:cs="Times New Roman"/>
-        </w:rPr>
-        <w:t>_mean_summer_1 | 17.74  | 15.21 | 21.66 |</w:t>
-      </w:r>
-    </w:p>
-    <w:p>
-      <w:pPr>
-        <w:rPr>
-          <w:rFonts w:ascii="Times New Roman" w:hAnsi="Times New Roman" w:cs="Times New Roman"/>
-        </w:rPr>
-      </w:pPr>
-      <w:r>
-        <w:rPr>
-          <w:rFonts w:ascii="Times New Roman" w:hAnsi="Times New Roman" w:cs="Times New Roman"/>
-        </w:rPr>
-        <w:t xml:space="preserve">|  </w:t>
-      </w:r>
-      <w:proofErr w:type="gramStart"/>
-      <w:r>
-        <w:rPr>
-          <w:rFonts w:ascii="Times New Roman" w:hAnsi="Times New Roman" w:cs="Times New Roman"/>
-        </w:rPr>
-        <w:t>temp</w:t>
-      </w:r>
-      <w:proofErr w:type="gramEnd"/>
-      <w:r>
-        <w:rPr>
-          <w:rFonts w:ascii="Times New Roman" w:hAnsi="Times New Roman" w:cs="Times New Roman"/>
-        </w:rPr>
-        <w:t>_mean_fall_1  |  3.49  | -0.09 |  7.3  |</w:t>
-      </w:r>
-    </w:p>
-    <w:p>
-      <w:pPr>
-        <w:rPr>
-          <w:rFonts w:ascii="Times New Roman" w:hAnsi="Times New Roman" w:cs="Times New Roman"/>
-        </w:rPr>
-      </w:pPr>
-      <w:r>
-        <w:rPr>
-          <w:rFonts w:ascii="Times New Roman" w:hAnsi="Times New Roman" w:cs="Times New Roman"/>
-        </w:rPr>
-        <w:t xml:space="preserve">|  </w:t>
-      </w:r>
-      <w:proofErr w:type="spellStart"/>
-      <w:proofErr w:type="gramStart"/>
-      <w:r>
-        <w:rPr>
-          <w:rFonts w:ascii="Times New Roman" w:hAnsi="Times New Roman" w:cs="Times New Roman"/>
-        </w:rPr>
-        <w:t>temp</w:t>
-      </w:r>
-      <w:proofErr w:type="gramEnd"/>
-      <w:r>
-        <w:rPr>
-          <w:rFonts w:ascii="Times New Roman" w:hAnsi="Times New Roman" w:cs="Times New Roman"/>
-        </w:rPr>
-        <w:t>_mean_winter</w:t>
-      </w:r>
-      <w:proofErr w:type="spellEnd"/>
-      <w:r>
-        <w:rPr>
-          <w:rFonts w:ascii="Times New Roman" w:hAnsi="Times New Roman" w:cs="Times New Roman"/>
-        </w:rPr>
-        <w:t xml:space="preserve">  | -1.77  | -7.99 | 2.87  |</w:t>
-      </w:r>
-    </w:p>
-    <w:p>
-      <w:pPr>
-        <w:rPr>
-          <w:rFonts w:ascii="Times New Roman" w:hAnsi="Times New Roman" w:cs="Times New Roman"/>
-        </w:rPr>
-      </w:pPr>
-      <w:r>
-        <w:rPr>
-          <w:rFonts w:ascii="Times New Roman" w:hAnsi="Times New Roman" w:cs="Times New Roman"/>
-        </w:rPr>
-        <w:t xml:space="preserve">|  </w:t>
-      </w:r>
-      <w:proofErr w:type="spellStart"/>
-      <w:proofErr w:type="gramStart"/>
-      <w:r>
-        <w:rPr>
-          <w:rFonts w:ascii="Times New Roman" w:hAnsi="Times New Roman" w:cs="Times New Roman"/>
-        </w:rPr>
-        <w:t>temp</w:t>
-      </w:r>
-      <w:proofErr w:type="gramEnd"/>
-      <w:r>
-        <w:rPr>
-          <w:rFonts w:ascii="Times New Roman" w:hAnsi="Times New Roman" w:cs="Times New Roman"/>
-        </w:rPr>
-        <w:t>_mean_spring</w:t>
-      </w:r>
-      <w:proofErr w:type="spellEnd"/>
-      <w:r>
-        <w:rPr>
-          <w:rFonts w:ascii="Times New Roman" w:hAnsi="Times New Roman" w:cs="Times New Roman"/>
-        </w:rPr>
-        <w:t xml:space="preserve">  | 14.63  | 10.31 | 17.31 |</w:t>
-      </w:r>
-    </w:p>
-    <w:p>
-      <w:pPr>
-        <w:rPr>
-          <w:rFonts w:ascii="Times New Roman" w:hAnsi="Times New Roman" w:cs="Times New Roman"/>
-        </w:rPr>
-      </w:pPr>
-      <w:r>
-        <w:rPr>
-          <w:rFonts w:ascii="Times New Roman" w:hAnsi="Times New Roman" w:cs="Times New Roman"/>
-        </w:rPr>
-        <w:t xml:space="preserve">| </w:t>
-      </w:r>
-      <w:proofErr w:type="gramStart"/>
-      <w:r>
-        <w:rPr>
-          <w:rFonts w:ascii="Times New Roman" w:hAnsi="Times New Roman" w:cs="Times New Roman"/>
-        </w:rPr>
-        <w:t>prcp</w:t>
-      </w:r>
-      <w:proofErr w:type="gramEnd"/>
-      <w:r>
-        <w:rPr>
-          <w:rFonts w:ascii="Times New Roman" w:hAnsi="Times New Roman" w:cs="Times New Roman"/>
-        </w:rPr>
-        <w:t>_mean_summer_1 |  3.78  | 1.59  | 8.92  |</w:t>
-      </w:r>
-    </w:p>
-    <w:p>
-      <w:pPr>
-        <w:rPr>
-          <w:rFonts w:ascii="Times New Roman" w:hAnsi="Times New Roman" w:cs="Times New Roman"/>
-        </w:rPr>
-      </w:pPr>
-      <w:r>
-        <w:rPr>
-          <w:rFonts w:ascii="Times New Roman" w:hAnsi="Times New Roman" w:cs="Times New Roman"/>
-        </w:rPr>
-        <w:t xml:space="preserve">|  </w:t>
-      </w:r>
-      <w:proofErr w:type="gramStart"/>
-      <w:r>
-        <w:rPr>
-          <w:rFonts w:ascii="Times New Roman" w:hAnsi="Times New Roman" w:cs="Times New Roman"/>
-        </w:rPr>
-        <w:t>prcp</w:t>
-      </w:r>
-      <w:proofErr w:type="gramEnd"/>
-      <w:r>
-        <w:rPr>
-          <w:rFonts w:ascii="Times New Roman" w:hAnsi="Times New Roman" w:cs="Times New Roman"/>
-        </w:rPr>
-        <w:t>_mean_fall_1  |  2.99  | 1.29  | 5.01  |</w:t>
-      </w:r>
-    </w:p>
-    <w:p>
-      <w:pPr>
-        <w:rPr>
-          <w:rFonts w:ascii="Times New Roman" w:hAnsi="Times New Roman" w:cs="Times New Roman"/>
-        </w:rPr>
-      </w:pPr>
-      <w:r>
-        <w:rPr>
-          <w:rFonts w:ascii="Times New Roman" w:hAnsi="Times New Roman" w:cs="Times New Roman"/>
-        </w:rPr>
-        <w:t xml:space="preserve">|  </w:t>
-      </w:r>
-      <w:proofErr w:type="spellStart"/>
-      <w:proofErr w:type="gramStart"/>
-      <w:r>
-        <w:rPr>
-          <w:rFonts w:ascii="Times New Roman" w:hAnsi="Times New Roman" w:cs="Times New Roman"/>
-        </w:rPr>
-        <w:t>prcp</w:t>
-      </w:r>
-      <w:proofErr w:type="gramEnd"/>
-      <w:r>
-        <w:rPr>
-          <w:rFonts w:ascii="Times New Roman" w:hAnsi="Times New Roman" w:cs="Times New Roman"/>
-        </w:rPr>
-        <w:t>_mean_winter</w:t>
-      </w:r>
-      <w:proofErr w:type="spellEnd"/>
-      <w:r>
-        <w:rPr>
-          <w:rFonts w:ascii="Times New Roman" w:hAnsi="Times New Roman" w:cs="Times New Roman"/>
-        </w:rPr>
-        <w:t xml:space="preserve">  |  2.58  |  1.1  | 4.73  |</w:t>
-      </w:r>
-    </w:p>
-    <w:p>
-      <w:pPr>
-        <w:rPr>
-          <w:rFonts w:ascii="Times New Roman" w:hAnsi="Times New Roman" w:cs="Times New Roman"/>
-        </w:rPr>
-      </w:pPr>
-      <w:r>
-        <w:rPr>
-          <w:rFonts w:ascii="Times New Roman" w:hAnsi="Times New Roman" w:cs="Times New Roman"/>
-        </w:rPr>
-        <w:t xml:space="preserve">|  </w:t>
-      </w:r>
-      <w:proofErr w:type="spellStart"/>
-      <w:proofErr w:type="gramStart"/>
-      <w:r>
-        <w:rPr>
-          <w:rFonts w:ascii="Times New Roman" w:hAnsi="Times New Roman" w:cs="Times New Roman"/>
-        </w:rPr>
-        <w:t>prcp</w:t>
-      </w:r>
-      <w:proofErr w:type="gramEnd"/>
-      <w:r>
-        <w:rPr>
-          <w:rFonts w:ascii="Times New Roman" w:hAnsi="Times New Roman" w:cs="Times New Roman"/>
-        </w:rPr>
-        <w:t>_mean_spring</w:t>
-      </w:r>
-      <w:proofErr w:type="spellEnd"/>
-      <w:r>
-        <w:rPr>
-          <w:rFonts w:ascii="Times New Roman" w:hAnsi="Times New Roman" w:cs="Times New Roman"/>
-        </w:rPr>
-        <w:t xml:space="preserve">  |  2.91  | 1.42  |  6.9  |</w:t>
+        <w:t>|      Variable      |  Mean  |  Min  |  Max  |</w:t>
+      </w:r>
+    </w:p>
+    <w:p>
+      <w:pPr>
+        <w:rPr>
+          <w:rFonts w:ascii="Times New Roman" w:hAnsi="Times New Roman" w:cs="Times New Roman"/>
+        </w:rPr>
+      </w:pPr>
+      <w:r>
+        <w:rPr>
+          <w:rFonts w:ascii="Times New Roman" w:hAnsi="Times New Roman" w:cs="Times New Roman"/>
+        </w:rPr>
+        <w:t>|:------------------:|:------:|:-----:|:-----:|</w:t>
+      </w:r>
+    </w:p>
+    <w:p>
+      <w:pPr>
+        <w:rPr>
+          <w:rFonts w:ascii="Times New Roman" w:hAnsi="Times New Roman" w:cs="Times New Roman"/>
+        </w:rPr>
+      </w:pPr>
+      <w:r>
+        <w:rPr>
+          <w:rFonts w:ascii="Times New Roman" w:hAnsi="Times New Roman" w:cs="Times New Roman"/>
+        </w:rPr>
+        <w:t>|       forest       | 79.15  |   0   |  100  |</w:t>
+      </w:r>
+    </w:p>
+    <w:p>
+      <w:pPr>
+        <w:rPr>
+          <w:rFonts w:ascii="Times New Roman" w:hAnsi="Times New Roman" w:cs="Times New Roman"/>
+        </w:rPr>
+      </w:pPr>
+      <w:r>
+        <w:rPr>
+          <w:rFonts w:ascii="Times New Roman" w:hAnsi="Times New Roman" w:cs="Times New Roman"/>
+        </w:rPr>
+        <w:t>|     surfcoarse     |  6.62  |   0   |  100  |</w:t>
+      </w:r>
+    </w:p>
+    <w:p>
+      <w:pPr>
+        <w:rPr>
+          <w:rFonts w:ascii="Times New Roman" w:hAnsi="Times New Roman" w:cs="Times New Roman"/>
+        </w:rPr>
+      </w:pPr>
+      <w:r>
+        <w:rPr>
+          <w:rFonts w:ascii="Times New Roman" w:hAnsi="Times New Roman" w:cs="Times New Roman"/>
+        </w:rPr>
+        <w:t>| temp_mean_summer_1 | 17.74  | 15.21 | 21.66 |</w:t>
+      </w:r>
+    </w:p>
+    <w:p>
+      <w:pPr>
+        <w:rPr>
+          <w:rFonts w:ascii="Times New Roman" w:hAnsi="Times New Roman" w:cs="Times New Roman"/>
+        </w:rPr>
+      </w:pPr>
+      <w:r>
+        <w:rPr>
+          <w:rFonts w:ascii="Times New Roman" w:hAnsi="Times New Roman" w:cs="Times New Roman"/>
+        </w:rPr>
+        <w:t>|  temp_mean_fall_1  |  3.49  | -0.09 |  7.3  |</w:t>
+      </w:r>
+    </w:p>
+    <w:p>
+      <w:pPr>
+        <w:rPr>
+          <w:rFonts w:ascii="Times New Roman" w:hAnsi="Times New Roman" w:cs="Times New Roman"/>
+        </w:rPr>
+      </w:pPr>
+      <w:r>
+        <w:rPr>
+          <w:rFonts w:ascii="Times New Roman" w:hAnsi="Times New Roman" w:cs="Times New Roman"/>
+        </w:rPr>
+        <w:t>|  temp_mean_winter  | -1.77  | -7.99 | 2.87  |</w:t>
+      </w:r>
+    </w:p>
+    <w:p>
+      <w:pPr>
+        <w:rPr>
+          <w:rFonts w:ascii="Times New Roman" w:hAnsi="Times New Roman" w:cs="Times New Roman"/>
+        </w:rPr>
+      </w:pPr>
+      <w:r>
+        <w:rPr>
+          <w:rFonts w:ascii="Times New Roman" w:hAnsi="Times New Roman" w:cs="Times New Roman"/>
+        </w:rPr>
+        <w:t>|  temp_mean_spring  | 14.63  | 10.31 | 17.31 |</w:t>
+      </w:r>
+    </w:p>
+    <w:p>
+      <w:pPr>
+        <w:rPr>
+          <w:rFonts w:ascii="Times New Roman" w:hAnsi="Times New Roman" w:cs="Times New Roman"/>
+        </w:rPr>
+      </w:pPr>
+      <w:r>
+        <w:rPr>
+          <w:rFonts w:ascii="Times New Roman" w:hAnsi="Times New Roman" w:cs="Times New Roman"/>
+        </w:rPr>
+        <w:t>| prcp_mean_summer_1 |  3.78  | 1.59  | 8.92  |</w:t>
+      </w:r>
+    </w:p>
+    <w:p>
+      <w:pPr>
+        <w:rPr>
+          <w:rFonts w:ascii="Times New Roman" w:hAnsi="Times New Roman" w:cs="Times New Roman"/>
+        </w:rPr>
+      </w:pPr>
+      <w:r>
+        <w:rPr>
+          <w:rFonts w:ascii="Times New Roman" w:hAnsi="Times New Roman" w:cs="Times New Roman"/>
+        </w:rPr>
+        <w:t>|  prcp_mean_fall_1  |  2.99  | 1.29  | 5.01  |</w:t>
+      </w:r>
+    </w:p>
+    <w:p>
+      <w:pPr>
+        <w:rPr>
+          <w:rFonts w:ascii="Times New Roman" w:hAnsi="Times New Roman" w:cs="Times New Roman"/>
+        </w:rPr>
+      </w:pPr>
+      <w:r>
+        <w:rPr>
+          <w:rFonts w:ascii="Times New Roman" w:hAnsi="Times New Roman" w:cs="Times New Roman"/>
+        </w:rPr>
+        <w:t>|  prcp_mean_winter  |  2.58  |  1.1  | 4.73  |</w:t>
+      </w:r>
+    </w:p>
+    <w:p>
+      <w:pPr>
+        <w:rPr>
+          <w:rFonts w:ascii="Times New Roman" w:hAnsi="Times New Roman" w:cs="Times New Roman"/>
+        </w:rPr>
+      </w:pPr>
+      <w:r>
+        <w:rPr>
+          <w:rFonts w:ascii="Times New Roman" w:hAnsi="Times New Roman" w:cs="Times New Roman"/>
+        </w:rPr>
+        <w:t>|  prcp_mean_spring  |  2.91  | 1.42  |  6.9  |</w:t>
       </w:r>
     </w:p>
     <w:p>
@@ -3567,122 +3077,64 @@
           <w:rFonts w:ascii="Times New Roman" w:hAnsi="Times New Roman" w:cs="Times New Roman"/>
         </w:rPr>
       </w:pPr>
-      <w:proofErr w:type="gramStart"/>
-      <w:r>
-        <w:rPr>
-          <w:rFonts w:ascii="Times New Roman" w:hAnsi="Times New Roman" w:cs="Times New Roman"/>
-        </w:rPr>
-        <w:t>s</w:t>
-      </w:r>
-      <w:proofErr w:type="gramEnd"/>
-      <w:r>
-        <w:rPr>
-          <w:rFonts w:ascii="Times New Roman" w:hAnsi="Times New Roman" w:cs="Times New Roman"/>
-        </w:rPr>
-        <w:t xml:space="preserve"> + t</w:t>
-      </w:r>
-    </w:p>
-    <w:p>
-      <w:pPr>
-        <w:rPr>
-          <w:rFonts w:ascii="Times New Roman" w:hAnsi="Times New Roman" w:cs="Times New Roman"/>
-        </w:rPr>
-      </w:pPr>
-      <w:proofErr w:type="gramStart"/>
+      <w:r>
+        <w:rPr>
+          <w:rFonts w:ascii="Times New Roman" w:hAnsi="Times New Roman" w:cs="Times New Roman"/>
+        </w:rPr>
+        <w:t>s + t</w:t>
+      </w:r>
+    </w:p>
+    <w:p>
+      <w:pPr>
+        <w:rPr>
+          <w:rFonts w:ascii="Times New Roman" w:hAnsi="Times New Roman" w:cs="Times New Roman"/>
+        </w:rPr>
+      </w:pPr>
       <w:r>
         <w:rPr>
           <w:rFonts w:ascii="Times New Roman" w:hAnsi="Times New Roman" w:cs="Times New Roman"/>
         </w:rPr>
         <w:t>spatiotemporal</w:t>
       </w:r>
-      <w:proofErr w:type="gramEnd"/>
-    </w:p>
-    <w:p>
-      <w:pPr>
-        <w:rPr>
-          <w:rFonts w:ascii="Times New Roman" w:hAnsi="Times New Roman" w:cs="Times New Roman"/>
-        </w:rPr>
-      </w:pPr>
-      <w:proofErr w:type="gramStart"/>
-      <w:r>
-        <w:rPr>
-          <w:rFonts w:ascii="Times New Roman" w:hAnsi="Times New Roman" w:cs="Times New Roman"/>
-        </w:rPr>
-        <w:t>s</w:t>
-      </w:r>
-      <w:proofErr w:type="gramEnd"/>
-      <w:r>
-        <w:rPr>
-          <w:rFonts w:ascii="Times New Roman" w:hAnsi="Times New Roman" w:cs="Times New Roman"/>
-        </w:rPr>
-        <w:t xml:space="preserve"> + </w:t>
-      </w:r>
-      <w:proofErr w:type="spellStart"/>
-      <w:r>
-        <w:rPr>
-          <w:rFonts w:ascii="Times New Roman" w:hAnsi="Times New Roman" w:cs="Times New Roman"/>
-        </w:rPr>
-        <w:t>st</w:t>
-      </w:r>
-      <w:proofErr w:type="spellEnd"/>
-    </w:p>
-    <w:p>
-      <w:pPr>
-        <w:rPr>
-          <w:rFonts w:ascii="Times New Roman" w:hAnsi="Times New Roman" w:cs="Times New Roman"/>
-        </w:rPr>
-      </w:pPr>
-      <w:proofErr w:type="gramStart"/>
-      <w:r>
-        <w:rPr>
-          <w:rFonts w:ascii="Times New Roman" w:hAnsi="Times New Roman" w:cs="Times New Roman"/>
-        </w:rPr>
-        <w:t>t</w:t>
-      </w:r>
-      <w:proofErr w:type="gramEnd"/>
-      <w:r>
-        <w:rPr>
-          <w:rFonts w:ascii="Times New Roman" w:hAnsi="Times New Roman" w:cs="Times New Roman"/>
-        </w:rPr>
-        <w:t xml:space="preserve">+ </w:t>
-      </w:r>
-      <w:proofErr w:type="spellStart"/>
-      <w:r>
-        <w:rPr>
-          <w:rFonts w:ascii="Times New Roman" w:hAnsi="Times New Roman" w:cs="Times New Roman"/>
-        </w:rPr>
-        <w:t>st</w:t>
-      </w:r>
-      <w:proofErr w:type="spellEnd"/>
-    </w:p>
-    <w:p>
-      <w:pPr>
-        <w:rPr>
-          <w:rFonts w:ascii="Times New Roman" w:hAnsi="Times New Roman" w:cs="Times New Roman"/>
-        </w:rPr>
-      </w:pPr>
-      <w:proofErr w:type="gramStart"/>
-      <w:r>
-        <w:rPr>
-          <w:rFonts w:ascii="Times New Roman" w:hAnsi="Times New Roman" w:cs="Times New Roman"/>
-        </w:rPr>
-        <w:t>s</w:t>
-      </w:r>
-      <w:proofErr w:type="gramEnd"/>
-      <w:r>
-        <w:rPr>
-          <w:rFonts w:ascii="Times New Roman" w:hAnsi="Times New Roman" w:cs="Times New Roman"/>
-        </w:rPr>
-        <w:t xml:space="preserve"> + t + </w:t>
-      </w:r>
-      <w:proofErr w:type="spellStart"/>
-      <w:r>
-        <w:rPr>
-          <w:rFonts w:ascii="Times New Roman" w:hAnsi="Times New Roman" w:cs="Times New Roman"/>
-        </w:rPr>
-        <w:t>st</w:t>
-      </w:r>
-      <w:proofErr w:type="spellEnd"/>
+    </w:p>
+    <w:p>
+      <w:pPr>
+        <w:rPr>
+          <w:rFonts w:ascii="Times New Roman" w:hAnsi="Times New Roman" w:cs="Times New Roman"/>
+        </w:rPr>
+      </w:pPr>
+      <w:r>
+        <w:rPr>
+          <w:rFonts w:ascii="Times New Roman" w:hAnsi="Times New Roman" w:cs="Times New Roman"/>
+        </w:rPr>
+        <w:t>s + st</w:t>
+      </w:r>
+    </w:p>
+    <w:p>
+      <w:pPr>
+        <w:rPr>
+          <w:rFonts w:ascii="Times New Roman" w:hAnsi="Times New Roman" w:cs="Times New Roman"/>
+        </w:rPr>
+      </w:pPr>
+      <w:r>
+        <w:rPr>
+          <w:rFonts w:ascii="Times New Roman" w:hAnsi="Times New Roman" w:cs="Times New Roman"/>
+        </w:rPr>
+        <w:t>t+ st</w:t>
+      </w:r>
+    </w:p>
+    <w:p>
+      <w:pPr>
+        <w:rPr>
+          <w:rFonts w:ascii="Times New Roman" w:hAnsi="Times New Roman" w:cs="Times New Roman"/>
+        </w:rPr>
+      </w:pPr>
+      <w:r>
+        <w:rPr>
+          <w:rFonts w:ascii="Times New Roman" w:hAnsi="Times New Roman" w:cs="Times New Roman"/>
+        </w:rPr>
+        <w:t>s + t + st</w:t>
+      </w:r>
     </w:p>
     <w:p>
       <w:pPr>
@@ -3793,7 +3245,7 @@
         </w:rPr>
         <w:t xml:space="preserve">). Similarly, the </w:t>
       </w:r>
-      <w:commentRangeStart w:id="4"/>
+      <w:commentRangeStart w:id="10"/>
       <w:r>
         <w:rPr>
           <w:rFonts w:ascii="Times New Roman" w:hAnsi="Times New Roman" w:cs="Times New Roman"/>
@@ -3806,12 +3258,12 @@
         </w:rPr>
         <w:t xml:space="preserve"> </w:t>
       </w:r>
-      <w:commentRangeEnd w:id="4"/>
+      <w:commentRangeEnd w:id="10"/>
       <w:r>
         <w:rPr>
           <w:rStyle w:val="CommentReference"/>
         </w:rPr>
-        <w:commentReference w:id="4"/>
+        <w:commentReference w:id="10"/>
       </w:r>
       <w:r>
         <w:rPr>
@@ -3865,19 +3317,19 @@
         </w:rPr>
         <w:t xml:space="preserve"> watershed well (Figure 2b) and the mean </w:t>
       </w:r>
-      <w:commentRangeStart w:id="5"/>
+      <w:commentRangeStart w:id="11"/>
       <w:r>
         <w:rPr>
           <w:rFonts w:ascii="Times New Roman" w:hAnsi="Times New Roman" w:cs="Times New Roman"/>
         </w:rPr>
         <w:t xml:space="preserve">uncertainty </w:t>
       </w:r>
-      <w:commentRangeEnd w:id="5"/>
+      <w:commentRangeEnd w:id="11"/>
       <w:r>
         <w:rPr>
           <w:rStyle w:val="CommentReference"/>
         </w:rPr>
-        <w:commentReference w:id="5"/>
+        <w:commentReference w:id="11"/>
       </w:r>
       <w:r>
         <w:rPr>
@@ -3885,19 +3337,19 @@
         </w:rPr>
         <w:t xml:space="preserve">of the overall abundance was similar among models, but the </w:t>
       </w:r>
-      <w:commentRangeStart w:id="6"/>
+      <w:commentRangeStart w:id="12"/>
       <w:r>
         <w:rPr>
           <w:rFonts w:ascii="Times New Roman" w:hAnsi="Times New Roman" w:cs="Times New Roman"/>
         </w:rPr>
         <w:t xml:space="preserve">variation in this uncertainty </w:t>
       </w:r>
-      <w:commentRangeEnd w:id="6"/>
+      <w:commentRangeEnd w:id="12"/>
       <w:r>
         <w:rPr>
           <w:rStyle w:val="CommentReference"/>
         </w:rPr>
-        <w:commentReference w:id="6"/>
+        <w:commentReference w:id="12"/>
       </w:r>
       <w:r>
         <w:rPr>
@@ -3999,21 +3451,7 @@
         <w:rPr>
           <w:rFonts w:ascii="Times New Roman" w:hAnsi="Times New Roman" w:cs="Times New Roman"/>
         </w:rPr>
-        <w:t xml:space="preserve"> was recovered well using the spatial model with very slight underestimation on average (Figure 3a). The s</w:t>
-      </w:r>
-      <w:proofErr w:type="spellStart"/>
-      <w:r>
-        <w:rPr>
-          <w:rFonts w:ascii="Times New Roman" w:hAnsi="Times New Roman" w:cs="Times New Roman"/>
-        </w:rPr>
-        <w:t>patial</w:t>
-      </w:r>
-      <w:proofErr w:type="spellEnd"/>
-      <w:r>
-        <w:rPr>
-          <w:rFonts w:ascii="Times New Roman" w:hAnsi="Times New Roman" w:cs="Times New Roman"/>
-        </w:rPr>
-        <w:t xml:space="preserve"> and non-spatial models performed similarly in the estimation of mean abundance across the watershed and in the confidence of those estimates. The uncertainty went up for both models as this random variability increased (Figure 3b,c). The RMSE was again much smaller for the spatial model compared with the non-spatial model. The variability in the RMSE increased greatly for the non-spatial model as </w:t>
+        <w:t xml:space="preserve"> was recovered well using the spatial model with very slight underestimation on average (Figure 3a). The spatial and non-spatial models performed similarly in the estimation of mean abundance across the watershed and in the confidence of those estimates. The uncertainty went up for both models as this random variability increased (Figure 3b,c). The RMSE was again much smaller for the spatial model compared with the non-spatial model. The variability in the RMSE increased greatly for the non-spatial model as </w:t>
       </w:r>
       <m:oMath>
         <m:r>
@@ -4027,21 +3465,7 @@
         <w:rPr>
           <w:rFonts w:ascii="Times New Roman" w:hAnsi="Times New Roman" w:cs="Times New Roman"/>
         </w:rPr>
-        <w:t xml:space="preserve"> increased but it only increased slightly for the spatial model (Figure 3d). The fixed effect coefficie</w:t>
-      </w:r>
-      <w:proofErr w:type="spellStart"/>
-      <w:r>
-        <w:rPr>
-          <w:rFonts w:ascii="Times New Roman" w:hAnsi="Times New Roman" w:cs="Times New Roman"/>
-        </w:rPr>
-        <w:t>nt</w:t>
-      </w:r>
-      <w:proofErr w:type="spellEnd"/>
-      <w:r>
-        <w:rPr>
-          <w:rFonts w:ascii="Times New Roman" w:hAnsi="Times New Roman" w:cs="Times New Roman"/>
-        </w:rPr>
-        <w:t xml:space="preserve"> was estimated well for both model</w:t>
+        <w:t xml:space="preserve"> increased but it only increased slightly for the spatial model (Figure 3d). The fixed effect coefficient was estimated well for both model</w:t>
       </w:r>
       <w:r>
         <w:rPr>
@@ -4081,21 +3505,7 @@
         <w:rPr>
           <w:rFonts w:ascii="Times New Roman" w:hAnsi="Times New Roman" w:cs="Times New Roman"/>
         </w:rPr>
-        <w:t>Figure 2. (</w:t>
-      </w:r>
-      <w:proofErr w:type="gramStart"/>
-      <w:r>
-        <w:rPr>
-          <w:rFonts w:ascii="Times New Roman" w:hAnsi="Times New Roman" w:cs="Times New Roman"/>
-        </w:rPr>
-        <w:t>low</w:t>
-      </w:r>
-      <w:proofErr w:type="gramEnd"/>
-      <w:r>
-        <w:rPr>
-          <w:rFonts w:ascii="Times New Roman" w:hAnsi="Times New Roman" w:cs="Times New Roman"/>
-        </w:rPr>
-        <w:t xml:space="preserve"> res)</w:t>
+        <w:t>Figure 2. (low res)</w:t>
       </w:r>
     </w:p>
     <w:p>
@@ -4176,21 +3586,7 @@
         <w:rPr>
           <w:rFonts w:ascii="Times New Roman" w:hAnsi="Times New Roman" w:cs="Times New Roman"/>
         </w:rPr>
-        <w:t>Figure 3. (</w:t>
-      </w:r>
-      <w:proofErr w:type="gramStart"/>
-      <w:r>
-        <w:rPr>
-          <w:rFonts w:ascii="Times New Roman" w:hAnsi="Times New Roman" w:cs="Times New Roman"/>
-        </w:rPr>
-        <w:t>low</w:t>
-      </w:r>
-      <w:proofErr w:type="gramEnd"/>
-      <w:r>
-        <w:rPr>
-          <w:rFonts w:ascii="Times New Roman" w:hAnsi="Times New Roman" w:cs="Times New Roman"/>
-        </w:rPr>
-        <w:t xml:space="preserve"> res)</w:t>
+        <w:t>Figure 3. (low res)</w:t>
       </w:r>
     </w:p>
     <w:p>
@@ -4220,7 +3616,7 @@
                     <pic:cNvPicPr/>
                   </pic:nvPicPr>
                   <pic:blipFill>
-                    <a:blip r:embed="rId10">
+                    <a:blip r:embed="rId9">
                       <a:extLst>
                         <a:ext uri="{28A0092B-C50C-407E-A947-70E740481C1C}">
                           <a14:useLocalDpi xmlns:a14="http://schemas.microsoft.com/office/drawing/2010/main" val="0"/>
@@ -4300,33 +3696,8 @@
           <w:rFonts w:ascii="Times New Roman" w:hAnsi="Times New Roman" w:cs="Times New Roman"/>
           <w:b/>
         </w:rPr>
-        <w:t xml:space="preserve">** </w:t>
-      </w:r>
-      <w:proofErr w:type="spellStart"/>
-      <w:r>
-        <w:rPr>
-          <w:rFonts w:ascii="Times New Roman" w:hAnsi="Times New Roman" w:cs="Times New Roman"/>
-          <w:b/>
-        </w:rPr>
-        <w:t>Theta_st</w:t>
-      </w:r>
-      <w:proofErr w:type="spellEnd"/>
-      <w:r>
-        <w:rPr>
-          <w:rFonts w:ascii="Times New Roman" w:hAnsi="Times New Roman" w:cs="Times New Roman"/>
-          <w:b/>
-        </w:rPr>
-        <w:t xml:space="preserve"> stuck near zero</w:t>
-      </w:r>
-      <w:proofErr w:type="gramStart"/>
-      <w:r>
-        <w:rPr>
-          <w:rFonts w:ascii="Times New Roman" w:hAnsi="Times New Roman" w:cs="Times New Roman"/>
-          <w:b/>
-        </w:rPr>
-        <w:t>!?!</w:t>
-      </w:r>
-      <w:proofErr w:type="gramEnd"/>
+        <w:t>** Theta_st stuck near zero!?!</w:t>
+      </w:r>
     </w:p>
     <w:p>
       <w:pPr>
@@ -4384,7 +3755,7 @@
                     </pic:cNvPicPr>
                   </pic:nvPicPr>
                   <pic:blipFill>
-                    <a:blip r:embed="rId11">
+                    <a:blip r:embed="rId9">
                       <a:extLst>
                         <a:ext uri="{28A0092B-C50C-407E-A947-70E740481C1C}">
                           <a14:useLocalDpi xmlns:a14="http://schemas.microsoft.com/office/drawing/2010/main" val="0"/>
@@ -4486,7 +3857,7 @@
                     </pic:cNvPicPr>
                   </pic:nvPicPr>
                   <pic:blipFill>
-                    <a:blip r:embed="rId12">
+                    <a:blip r:embed="rId9">
                       <a:extLst>
                         <a:ext uri="{28A0092B-C50C-407E-A947-70E740481C1C}">
                           <a14:useLocalDpi xmlns:a14="http://schemas.microsoft.com/office/drawing/2010/main" val="0"/>
@@ -4554,21 +3925,7 @@
         <w:rPr>
           <w:rFonts w:ascii="Times New Roman" w:hAnsi="Times New Roman" w:cs="Times New Roman"/>
         </w:rPr>
-        <w:t xml:space="preserve">. </w:t>
-      </w:r>
-      <w:proofErr w:type="gramStart"/>
-      <w:r>
-        <w:rPr>
-          <w:rFonts w:ascii="Times New Roman" w:hAnsi="Times New Roman" w:cs="Times New Roman"/>
-        </w:rPr>
-        <w:t>Example of a spatiotemporal simulation of the abundance along a stream network over time.</w:t>
-      </w:r>
-      <w:proofErr w:type="gramEnd"/>
-      <w:r>
-        <w:rPr>
-          <w:rFonts w:ascii="Times New Roman" w:hAnsi="Times New Roman" w:cs="Times New Roman"/>
-        </w:rPr>
-        <w:t xml:space="preserve"> The top row shows the true (simulated) abundances</w:t>
+        <w:t>. Example of a spatiotemporal simulation of the abundance along a stream network over time. The top row shows the true (simulated) abundances</w:t>
       </w:r>
       <w:r>
         <w:rPr>
@@ -4576,49 +3933,13 @@
         </w:rPr>
         <w:t xml:space="preserve"> and the bottom row depicts the mean expected abundance based on the model. The simulation used values of </w:t>
       </w:r>
-      <w:commentRangeStart w:id="7"/>
-      <w:r>
-        <w:rPr>
-          <w:rFonts w:ascii="Times New Roman" w:hAnsi="Times New Roman" w:cs="Times New Roman"/>
-        </w:rPr>
-        <w:t xml:space="preserve">theta, sigma, </w:t>
-      </w:r>
-      <w:proofErr w:type="spellStart"/>
-      <w:r>
-        <w:rPr>
-          <w:rFonts w:ascii="Times New Roman" w:hAnsi="Times New Roman" w:cs="Times New Roman"/>
-        </w:rPr>
-        <w:t>theta_st</w:t>
-      </w:r>
-      <w:proofErr w:type="spellEnd"/>
-      <w:r>
-        <w:rPr>
-          <w:rFonts w:ascii="Times New Roman" w:hAnsi="Times New Roman" w:cs="Times New Roman"/>
-        </w:rPr>
-        <w:t xml:space="preserve">, </w:t>
-      </w:r>
-      <w:proofErr w:type="spellStart"/>
-      <w:r>
-        <w:rPr>
-          <w:rFonts w:ascii="Times New Roman" w:hAnsi="Times New Roman" w:cs="Times New Roman"/>
-        </w:rPr>
-        <w:t>sigma_st</w:t>
-      </w:r>
-      <w:proofErr w:type="spellEnd"/>
-      <w:r>
-        <w:rPr>
-          <w:rFonts w:ascii="Times New Roman" w:hAnsi="Times New Roman" w:cs="Times New Roman"/>
-        </w:rPr>
-        <w:t xml:space="preserve">, AR1, sampled at </w:t>
-      </w:r>
-      <w:proofErr w:type="spellStart"/>
-      <w:r>
-        <w:rPr>
-          <w:rFonts w:ascii="Times New Roman" w:hAnsi="Times New Roman" w:cs="Times New Roman"/>
-        </w:rPr>
-        <w:t>N_sites</w:t>
-      </w:r>
-      <w:proofErr w:type="spellEnd"/>
+      <w:commentRangeStart w:id="13"/>
+      <w:r>
+        <w:rPr>
+          <w:rFonts w:ascii="Times New Roman" w:hAnsi="Times New Roman" w:cs="Times New Roman"/>
+        </w:rPr>
+        <w:t>theta, sigma, theta_st, sigma_st, AR1, sampled at N_sites</w:t>
+      </w:r>
       <w:r>
         <w:rPr>
           <w:rFonts w:ascii="Times New Roman" w:hAnsi="Times New Roman" w:cs="Times New Roman"/>
@@ -4629,22 +3950,14 @@
         <w:rPr>
           <w:rFonts w:ascii="Times New Roman" w:hAnsi="Times New Roman" w:cs="Times New Roman"/>
         </w:rPr>
-        <w:t xml:space="preserve"> in </w:t>
-      </w:r>
-      <w:proofErr w:type="spellStart"/>
-      <w:r>
-        <w:rPr>
-          <w:rFonts w:ascii="Times New Roman" w:hAnsi="Times New Roman" w:cs="Times New Roman"/>
-        </w:rPr>
-        <w:t>N_years</w:t>
-      </w:r>
-      <w:commentRangeEnd w:id="7"/>
-      <w:proofErr w:type="spellEnd"/>
+        <w:t xml:space="preserve"> in N_years</w:t>
+      </w:r>
+      <w:commentRangeEnd w:id="13"/>
       <w:r>
         <w:rPr>
           <w:rStyle w:val="CommentReference"/>
         </w:rPr>
-        <w:commentReference w:id="7"/>
+        <w:commentReference w:id="13"/>
       </w:r>
       <w:r>
         <w:rPr>
@@ -4686,7 +3999,7 @@
                     <pic:cNvPicPr/>
                   </pic:nvPicPr>
                   <pic:blipFill>
-                    <a:blip r:embed="rId13">
+                    <a:blip r:embed="rId9">
                       <a:extLst>
                         <a:ext uri="{28A0092B-C50C-407E-A947-70E740481C1C}">
                           <a14:useLocalDpi xmlns:a14="http://schemas.microsoft.com/office/drawing/2010/main" val="0"/>
@@ -4797,33 +4110,8 @@
           <w:rFonts w:ascii="Times New Roman" w:hAnsi="Times New Roman" w:cs="Times New Roman"/>
           <w:i/>
         </w:rPr>
-        <w:t xml:space="preserve">  </w:t>
-      </w:r>
-      <w:proofErr w:type="spellStart"/>
-      <w:r>
-        <w:rPr>
-          <w:rFonts w:ascii="Times New Roman" w:hAnsi="Times New Roman" w:cs="Times New Roman"/>
-          <w:i/>
-        </w:rPr>
-        <w:t>M_num</w:t>
-      </w:r>
-      <w:proofErr w:type="spellEnd"/>
-      <w:r>
-        <w:rPr>
-          <w:rFonts w:ascii="Times New Roman" w:hAnsi="Times New Roman" w:cs="Times New Roman"/>
-          <w:i/>
-        </w:rPr>
-        <w:t xml:space="preserve">              Model   AIC </w:t>
-      </w:r>
-      <w:proofErr w:type="spellStart"/>
-      <w:r>
-        <w:rPr>
-          <w:rFonts w:ascii="Times New Roman" w:hAnsi="Times New Roman" w:cs="Times New Roman"/>
-          <w:i/>
-        </w:rPr>
-        <w:t>delta_AIC</w:t>
-      </w:r>
-      <w:proofErr w:type="spellEnd"/>
+        <w:t xml:space="preserve">  M_num              Model   AIC delta_AIC</w:t>
+      </w:r>
     </w:p>
     <w:p>
       <w:pPr>
@@ -4867,23 +4155,7 @@
           <w:rFonts w:ascii="Times New Roman" w:hAnsi="Times New Roman" w:cs="Times New Roman"/>
           <w:i/>
         </w:rPr>
-        <w:t xml:space="preserve">3     4     </w:t>
-      </w:r>
-      <w:proofErr w:type="gramStart"/>
-      <w:r>
-        <w:rPr>
-          <w:rFonts w:ascii="Times New Roman" w:hAnsi="Times New Roman" w:cs="Times New Roman"/>
-          <w:i/>
-        </w:rPr>
-        <w:t>Spatiotemporal  9663</w:t>
-      </w:r>
-      <w:proofErr w:type="gramEnd"/>
-      <w:r>
-        <w:rPr>
-          <w:rFonts w:ascii="Times New Roman" w:hAnsi="Times New Roman" w:cs="Times New Roman"/>
-          <w:i/>
-        </w:rPr>
-        <w:t xml:space="preserve">        71</w:t>
+        <w:t>3     4     Spatiotemporal  9663        71</w:t>
       </w:r>
     </w:p>
     <w:p>
@@ -4913,116 +4185,52 @@
           <w:rFonts w:ascii="Times New Roman" w:hAnsi="Times New Roman" w:cs="Times New Roman"/>
           <w:i/>
         </w:rPr>
-        <w:t xml:space="preserve">5     7 Spatial + </w:t>
-      </w:r>
-      <w:proofErr w:type="gramStart"/>
-      <w:r>
-        <w:rPr>
-          <w:rFonts w:ascii="Times New Roman" w:hAnsi="Times New Roman" w:cs="Times New Roman"/>
-          <w:i/>
-        </w:rPr>
-        <w:t>Temporal  9739</w:t>
-      </w:r>
-      <w:proofErr w:type="gramEnd"/>
-      <w:r>
-        <w:rPr>
-          <w:rFonts w:ascii="Times New Roman" w:hAnsi="Times New Roman" w:cs="Times New Roman"/>
-          <w:i/>
-        </w:rPr>
-        <w:t xml:space="preserve">       147</w:t>
-      </w:r>
-    </w:p>
-    <w:p>
-      <w:pPr>
-        <w:rPr>
-          <w:rFonts w:ascii="Times New Roman" w:hAnsi="Times New Roman" w:cs="Times New Roman"/>
-          <w:i/>
-        </w:rPr>
-      </w:pPr>
-      <w:r>
-        <w:rPr>
-          <w:rFonts w:ascii="Times New Roman" w:hAnsi="Times New Roman" w:cs="Times New Roman"/>
-          <w:i/>
-        </w:rPr>
-        <w:t xml:space="preserve">6     3            </w:t>
-      </w:r>
-      <w:proofErr w:type="gramStart"/>
-      <w:r>
-        <w:rPr>
-          <w:rFonts w:ascii="Times New Roman" w:hAnsi="Times New Roman" w:cs="Times New Roman"/>
-          <w:i/>
-        </w:rPr>
-        <w:t>Spatial  9801</w:t>
-      </w:r>
-      <w:proofErr w:type="gramEnd"/>
-      <w:r>
-        <w:rPr>
-          <w:rFonts w:ascii="Times New Roman" w:hAnsi="Times New Roman" w:cs="Times New Roman"/>
-          <w:i/>
-        </w:rPr>
-        <w:t xml:space="preserve">       209</w:t>
-      </w:r>
-    </w:p>
-    <w:p>
-      <w:pPr>
-        <w:rPr>
-          <w:rFonts w:ascii="Times New Roman" w:hAnsi="Times New Roman" w:cs="Times New Roman"/>
-          <w:i/>
-        </w:rPr>
-      </w:pPr>
-      <w:r>
-        <w:rPr>
-          <w:rFonts w:ascii="Times New Roman" w:hAnsi="Times New Roman" w:cs="Times New Roman"/>
-          <w:i/>
-        </w:rPr>
-        <w:t xml:space="preserve">7     2           </w:t>
-      </w:r>
-      <w:proofErr w:type="gramStart"/>
-      <w:r>
-        <w:rPr>
-          <w:rFonts w:ascii="Times New Roman" w:hAnsi="Times New Roman" w:cs="Times New Roman"/>
-          <w:i/>
-        </w:rPr>
-        <w:t>Temporal  9925</w:t>
-      </w:r>
-      <w:proofErr w:type="gramEnd"/>
-      <w:r>
-        <w:rPr>
-          <w:rFonts w:ascii="Times New Roman" w:hAnsi="Times New Roman" w:cs="Times New Roman"/>
-          <w:i/>
-        </w:rPr>
-        <w:t xml:space="preserve">       333</w:t>
-      </w:r>
-    </w:p>
-    <w:p>
-      <w:pPr>
-        <w:rPr>
-          <w:rFonts w:ascii="Times New Roman" w:hAnsi="Times New Roman" w:cs="Times New Roman"/>
-          <w:i/>
-        </w:rPr>
-      </w:pPr>
-      <w:r>
-        <w:rPr>
-          <w:rFonts w:ascii="Times New Roman" w:hAnsi="Times New Roman" w:cs="Times New Roman"/>
-          <w:i/>
-        </w:rPr>
-        <w:t xml:space="preserve">8     1                </w:t>
-      </w:r>
-      <w:proofErr w:type="spellStart"/>
-      <w:r>
-        <w:rPr>
-          <w:rFonts w:ascii="Times New Roman" w:hAnsi="Times New Roman" w:cs="Times New Roman"/>
-          <w:i/>
-        </w:rPr>
-        <w:t>Obs</w:t>
-      </w:r>
-      <w:proofErr w:type="spellEnd"/>
-      <w:r>
-        <w:rPr>
-          <w:rFonts w:ascii="Times New Roman" w:hAnsi="Times New Roman" w:cs="Times New Roman"/>
-          <w:i/>
-        </w:rPr>
-        <w:t xml:space="preserve"> 10048       456</w:t>
+        <w:t>5     7 Spatial + Temporal  9739       147</w:t>
+      </w:r>
+    </w:p>
+    <w:p>
+      <w:pPr>
+        <w:rPr>
+          <w:rFonts w:ascii="Times New Roman" w:hAnsi="Times New Roman" w:cs="Times New Roman"/>
+          <w:i/>
+        </w:rPr>
+      </w:pPr>
+      <w:r>
+        <w:rPr>
+          <w:rFonts w:ascii="Times New Roman" w:hAnsi="Times New Roman" w:cs="Times New Roman"/>
+          <w:i/>
+        </w:rPr>
+        <w:t>6     3            Spatial  9801       209</w:t>
+      </w:r>
+    </w:p>
+    <w:p>
+      <w:pPr>
+        <w:rPr>
+          <w:rFonts w:ascii="Times New Roman" w:hAnsi="Times New Roman" w:cs="Times New Roman"/>
+          <w:i/>
+        </w:rPr>
+      </w:pPr>
+      <w:r>
+        <w:rPr>
+          <w:rFonts w:ascii="Times New Roman" w:hAnsi="Times New Roman" w:cs="Times New Roman"/>
+          <w:i/>
+        </w:rPr>
+        <w:t>7     2           Temporal  9925       333</w:t>
+      </w:r>
+    </w:p>
+    <w:p>
+      <w:pPr>
+        <w:rPr>
+          <w:rFonts w:ascii="Times New Roman" w:hAnsi="Times New Roman" w:cs="Times New Roman"/>
+          <w:i/>
+        </w:rPr>
+      </w:pPr>
+      <w:r>
+        <w:rPr>
+          <w:rFonts w:ascii="Times New Roman" w:hAnsi="Times New Roman" w:cs="Times New Roman"/>
+          <w:i/>
+        </w:rPr>
+        <w:t>8     1                Obs 10048       456</w:t>
       </w:r>
     </w:p>
     <w:p>
@@ -5068,49 +4276,8 @@
           <w:rFonts w:ascii="Times New Roman" w:hAnsi="Times New Roman" w:cs="Times New Roman"/>
           <w:i/>
         </w:rPr>
-        <w:t xml:space="preserve">  </w:t>
-      </w:r>
-      <w:proofErr w:type="spellStart"/>
-      <w:r>
-        <w:rPr>
-          <w:rFonts w:ascii="Times New Roman" w:hAnsi="Times New Roman" w:cs="Times New Roman"/>
-          <w:i/>
-        </w:rPr>
-        <w:t>M_num</w:t>
-      </w:r>
-      <w:proofErr w:type="spellEnd"/>
-      <w:r>
-        <w:rPr>
-          <w:rFonts w:ascii="Times New Roman" w:hAnsi="Times New Roman" w:cs="Times New Roman"/>
-          <w:i/>
-        </w:rPr>
-        <w:t xml:space="preserve">              </w:t>
-      </w:r>
-      <w:proofErr w:type="gramStart"/>
-      <w:r>
-        <w:rPr>
-          <w:rFonts w:ascii="Times New Roman" w:hAnsi="Times New Roman" w:cs="Times New Roman"/>
-          <w:i/>
-        </w:rPr>
-        <w:t>Model  AIC</w:t>
-      </w:r>
-      <w:proofErr w:type="gramEnd"/>
-      <w:r>
-        <w:rPr>
-          <w:rFonts w:ascii="Times New Roman" w:hAnsi="Times New Roman" w:cs="Times New Roman"/>
-          <w:i/>
-        </w:rPr>
-        <w:t xml:space="preserve"> </w:t>
-      </w:r>
-      <w:proofErr w:type="spellStart"/>
-      <w:r>
-        <w:rPr>
-          <w:rFonts w:ascii="Times New Roman" w:hAnsi="Times New Roman" w:cs="Times New Roman"/>
-          <w:i/>
-        </w:rPr>
-        <w:t>delta_AIC</w:t>
-      </w:r>
-      <w:proofErr w:type="spellEnd"/>
+        <w:t xml:space="preserve">  M_num              Model  AIC delta_AIC</w:t>
+      </w:r>
     </w:p>
     <w:p>
       <w:pPr>
@@ -5199,23 +4366,7 @@
           <w:rFonts w:ascii="Times New Roman" w:hAnsi="Times New Roman" w:cs="Times New Roman"/>
           <w:i/>
         </w:rPr>
-        <w:t xml:space="preserve">6     1                </w:t>
-      </w:r>
-      <w:proofErr w:type="spellStart"/>
-      <w:r>
-        <w:rPr>
-          <w:rFonts w:ascii="Times New Roman" w:hAnsi="Times New Roman" w:cs="Times New Roman"/>
-          <w:i/>
-        </w:rPr>
-        <w:t>Obs</w:t>
-      </w:r>
-      <w:proofErr w:type="spellEnd"/>
-      <w:r>
-        <w:rPr>
-          <w:rFonts w:ascii="Times New Roman" w:hAnsi="Times New Roman" w:cs="Times New Roman"/>
-          <w:i/>
-        </w:rPr>
-        <w:t xml:space="preserve"> 9794     386.5</w:t>
+        <w:t>6     1                Obs 9794     386.5</w:t>
       </w:r>
     </w:p>
     <w:p>
@@ -5322,28 +4473,18 @@
           <w:rFonts w:ascii="Times New Roman" w:hAnsi="Times New Roman" w:cs="Times New Roman"/>
         </w:rPr>
       </w:pPr>
-      <w:proofErr w:type="spellStart"/>
-      <w:r>
-        <w:rPr>
-          <w:rFonts w:ascii="Times New Roman" w:hAnsi="Times New Roman" w:cs="Times New Roman"/>
-        </w:rPr>
-        <w:t>Semivariograms</w:t>
-      </w:r>
-      <w:proofErr w:type="spellEnd"/>
-      <w:r>
-        <w:rPr>
-          <w:rFonts w:ascii="Times New Roman" w:hAnsi="Times New Roman" w:cs="Times New Roman"/>
-        </w:rPr>
-        <w:t>/</w:t>
-      </w:r>
-      <w:proofErr w:type="spellStart"/>
+      <w:r>
+        <w:rPr>
+          <w:rFonts w:ascii="Times New Roman" w:hAnsi="Times New Roman" w:cs="Times New Roman"/>
+        </w:rPr>
+        <w:t>Semivariograms/</w:t>
+      </w:r>
       <w:r>
         <w:rPr>
           <w:rFonts w:ascii="Times New Roman" w:hAnsi="Times New Roman" w:cs="Times New Roman"/>
         </w:rPr>
         <w:t>Torgegrams</w:t>
       </w:r>
-      <w:proofErr w:type="spellEnd"/>
     </w:p>
     <w:p>
       <w:pPr>
@@ -5484,8 +4625,6 @@
         </w:rPr>
         <w:t>Temporal interpretation – adds absolute number of fish each year to each site rather than relative change</w:t>
       </w:r>
-      <w:bookmarkStart w:id="8" w:name="_GoBack"/>
-      <w:bookmarkEnd w:id="8"/>
     </w:p>
     <w:p>
       <w:pPr>
@@ -5552,7 +4691,19 @@
         <w:rPr>
           <w:rFonts w:ascii="Times New Roman" w:hAnsi="Times New Roman" w:cs="Times New Roman"/>
         </w:rPr>
-        <w:t>Pennsylvania Boat and Fish Commission. Evan Childress for discussions related to the use of data and inference from the models.</w:t>
+        <w:t>Pennsylvania Boat a</w:t>
+      </w:r>
+      <w:r>
+        <w:rPr>
+          <w:rFonts w:ascii="Times New Roman" w:hAnsi="Times New Roman" w:cs="Times New Roman"/>
+        </w:rPr>
+        <w:t>nd Fish Commission. E.</w:t>
+      </w:r>
+      <w:r>
+        <w:rPr>
+          <w:rFonts w:ascii="Times New Roman" w:hAnsi="Times New Roman" w:cs="Times New Roman"/>
+        </w:rPr>
+        <w:t xml:space="preserve"> Childress for discussions related to the use of data and inference from the models.</w:t>
       </w:r>
     </w:p>
     <w:p>
@@ -5597,7 +4748,7 @@
 
 <file path=word/comments.xml><?xml version="1.0" encoding="utf-8"?>
 <w:comments xmlns:wpc="http://schemas.microsoft.com/office/word/2010/wordprocessingCanvas" xmlns:mo="http://schemas.microsoft.com/office/mac/office/2008/main" xmlns:mc="http://schemas.openxmlformats.org/markup-compatibility/2006" xmlns:mv="urn:schemas-microsoft-com:mac:vml" xmlns:o="urn:schemas-microsoft-com:office:office" xmlns:r="http://schemas.openxmlformats.org/officeDocument/2006/relationships" xmlns:m="http://schemas.openxmlformats.org/officeDocument/2006/math" xmlns:v="urn:schemas-microsoft-com:vml" xmlns:wp14="http://schemas.microsoft.com/office/word/2010/wordprocessingDrawing" xmlns:wp="http://schemas.openxmlformats.org/drawingml/2006/wordprocessingDrawing" xmlns:w10="urn:schemas-microsoft-com:office:word" xmlns:w="http://schemas.openxmlformats.org/wordprocessingml/2006/main" xmlns:w14="http://schemas.microsoft.com/office/word/2010/wordml" xmlns:wpg="http://schemas.microsoft.com/office/word/2010/wordprocessingGroup" xmlns:wpi="http://schemas.microsoft.com/office/word/2010/wordprocessingInk" xmlns:wne="http://schemas.microsoft.com/office/word/2006/wordml" xmlns:wps="http://schemas.microsoft.com/office/word/2010/wordprocessingShape" mc:Ignorable="w14 wp14">
-  <w:comment w:id="0" w:author="Daniel Hocking" w:date="2016-03-10T14:12:00Z" w:initials="DJH">
+  <w:comment w:id="0" w:author="Daniel Hocking" w:date="2016-07-22T12:14:00Z" w:initials="DJH">
     <w:p>
       <w:pPr>
         <w:pStyle w:val="CommentText"/>
@@ -5609,11 +4760,80 @@
         <w:annotationRef/>
       </w:r>
       <w:r>
+        <w:t>Let me know if you have any opinions or preferences. I’m only casually familiar with fish journals.</w:t>
+      </w:r>
+    </w:p>
+  </w:comment>
+  <w:comment w:id="1" w:author="Daniel Hocking" w:date="2016-07-22T16:12:00Z" w:initials="DJH">
+    <w:p>
+      <w:pPr>
+        <w:pStyle w:val="CommentText"/>
+      </w:pPr>
+      <w:r>
+        <w:rPr>
+          <w:rStyle w:val="CommentReference"/>
+        </w:rPr>
+        <w:annotationRef/>
+      </w:r>
+      <w:r>
+        <w:t xml:space="preserve">@Jim – add affiliation </w:t>
+      </w:r>
+    </w:p>
+  </w:comment>
+  <w:comment w:id="2" w:author="Daniel Hocking" w:date="2016-07-22T16:12:00Z" w:initials="DJH">
+    <w:p>
+      <w:pPr>
+        <w:pStyle w:val="CommentText"/>
+      </w:pPr>
+      <w:r>
+        <w:rPr>
+          <w:rStyle w:val="CommentReference"/>
+        </w:rPr>
+        <w:annotationRef/>
+      </w:r>
+      <w:r>
+        <w:t>@Jim ?</w:t>
+      </w:r>
+    </w:p>
+    <w:p>
+      <w:pPr>
+        <w:pStyle w:val="CommentText"/>
+      </w:pPr>
+    </w:p>
+  </w:comment>
+  <w:comment w:id="3" w:author="Daniel Hocking" w:date="2016-07-22T14:54:00Z" w:initials="DJH">
+    <w:p>
+      <w:pPr>
+        <w:pStyle w:val="CommentText"/>
+      </w:pPr>
+      <w:r>
+        <w:rPr>
+          <w:rStyle w:val="CommentReference"/>
+        </w:rPr>
+        <w:annotationRef/>
+      </w:r>
+      <w:r>
+        <w:t>Ben – can you add something based on WB or other studies related to this? Doesn’t have to be brook trout example.</w:t>
+      </w:r>
+    </w:p>
+  </w:comment>
+  <w:comment w:id="4" w:author="Daniel Hocking" w:date="2016-03-10T14:12:00Z" w:initials="DJH">
+    <w:p>
+      <w:pPr>
+        <w:pStyle w:val="CommentText"/>
+      </w:pPr>
+      <w:r>
+        <w:rPr>
+          <w:rStyle w:val="CommentReference"/>
+        </w:rPr>
+        <w:annotationRef/>
+      </w:r>
+      <w:r>
         <w:t>Too vague?</w:t>
       </w:r>
     </w:p>
   </w:comment>
-  <w:comment w:id="1" w:author="Daniel Hocking" w:date="2016-03-10T14:13:00Z" w:initials="DJH">
+  <w:comment w:id="5" w:author="Daniel Hocking" w:date="2016-03-10T14:13:00Z" w:initials="DJH">
     <w:p>
       <w:pPr>
         <w:pStyle w:val="CommentText"/>
@@ -5629,7 +4849,7 @@
       </w:r>
     </w:p>
   </w:comment>
-  <w:comment w:id="2" w:author="Daniel Hocking" w:date="2016-03-10T17:29:00Z" w:initials="DJH">
+  <w:comment w:id="6" w:author="Daniel Hocking" w:date="2016-07-22T17:25:00Z" w:initials="DJH">
     <w:p>
       <w:pPr>
         <w:pStyle w:val="CommentText"/>
@@ -5641,11 +4861,27 @@
         <w:annotationRef/>
       </w:r>
       <w:r>
+        <w:t>@Kyle – can you check this and add a simple figure of a network with child and parent labels along with distances? Or just send me a PDF of a simple network with 1-2 confluences and a scalebar then I can make the figure in Powerpoint.</w:t>
+      </w:r>
+    </w:p>
+  </w:comment>
+  <w:comment w:id="8" w:author="Daniel Hocking" w:date="2016-03-10T17:29:00Z" w:initials="DJH">
+    <w:p>
+      <w:pPr>
+        <w:pStyle w:val="CommentText"/>
+      </w:pPr>
+      <w:r>
+        <w:rPr>
+          <w:rStyle w:val="CommentReference"/>
+        </w:rPr>
+        <w:annotationRef/>
+      </w:r>
+      <w:r>
         <w:t>Naming vs. indexing with subscripts?</w:t>
       </w:r>
     </w:p>
   </w:comment>
-  <w:comment w:id="3" w:author="Daniel Hocking" w:date="2016-04-29T22:43:00Z" w:initials="DJH">
+  <w:comment w:id="9" w:author="Daniel Hocking" w:date="2016-04-29T22:43:00Z" w:initials="DJH">
     <w:p>
       <w:pPr>
         <w:pStyle w:val="CommentText"/>
@@ -5661,7 +4897,7 @@
       </w:r>
     </w:p>
   </w:comment>
-  <w:comment w:id="4" w:author="Daniel Hocking" w:date="2016-03-10T18:00:00Z" w:initials="DJH">
+  <w:comment w:id="10" w:author="Daniel Hocking" w:date="2016-03-10T18:00:00Z" w:initials="DJH">
     <w:p>
       <w:pPr>
         <w:pStyle w:val="CommentText"/>
@@ -5677,7 +4913,7 @@
       </w:r>
     </w:p>
   </w:comment>
-  <w:comment w:id="5" w:author="Daniel Hocking" w:date="2016-03-10T18:02:00Z" w:initials="DJH">
+  <w:comment w:id="11" w:author="Daniel Hocking" w:date="2016-03-10T18:02:00Z" w:initials="DJH">
     <w:p>
       <w:pPr>
         <w:pStyle w:val="CommentText"/>
@@ -5693,7 +4929,7 @@
       </w:r>
     </w:p>
   </w:comment>
-  <w:comment w:id="6" w:author="Daniel Hocking" w:date="2016-03-10T18:04:00Z" w:initials="DJH">
+  <w:comment w:id="12" w:author="Daniel Hocking" w:date="2016-03-10T18:04:00Z" w:initials="DJH">
     <w:p>
       <w:pPr>
         <w:pStyle w:val="CommentText"/>
@@ -5709,7 +4945,7 @@
       </w:r>
     </w:p>
   </w:comment>
-  <w:comment w:id="7" w:author="Daniel Hocking" w:date="2016-03-12T16:50:00Z" w:initials="DJH">
+  <w:comment w:id="13" w:author="Daniel Hocking" w:date="2016-03-12T16:50:00Z" w:initials="DJH">
     <w:p>
       <w:pPr>
         <w:pStyle w:val="CommentText"/>

</xml_diff>

<commit_message>
adding more summary output and worked on manuscript methods
</commit_message>
<xml_diff>
--- a/Manuscripts/geostatistical_stream_network.docx
+++ b/Manuscripts/geostatistical_stream_network.docx
@@ -1452,7 +1452,14 @@
           <w:rFonts w:ascii="Times New Roman" w:eastAsia="Times New Roman" w:hAnsi="Times New Roman" w:cs="Times New Roman"/>
           <w:color w:val="222222"/>
         </w:rPr>
-        <w:t>We describe a novel and generalizable hierarchical model that accounts for</w:t>
+        <w:t xml:space="preserve">We describe a novel and generalizable hierarchical model that </w:t>
+      </w:r>
+      <w:r>
+        <w:rPr>
+          <w:rFonts w:ascii="Times New Roman" w:eastAsia="Times New Roman" w:hAnsi="Times New Roman" w:cs="Times New Roman"/>
+          <w:color w:val="222222"/>
+        </w:rPr>
+        <w:t>includes</w:t>
       </w:r>
       <w:r>
         <w:rPr>
@@ -2167,19 +2174,13 @@
           </m:sub>
         </m:sSub>
         <m:r>
-          <w:rPr>
-            <w:rFonts w:ascii="Cambria Math" w:hAnsi="Cambria Math" w:cs="Times New Roman"/>
-          </w:rPr>
-          <m:t xml:space="preserve">∼ </m:t>
-        </m:r>
-        <m:r>
           <m:rPr>
             <m:scr m:val="script"/>
           </m:rPr>
           <w:rPr>
             <w:rFonts w:ascii="Cambria Math" w:hAnsi="Cambria Math" w:cs="Times New Roman"/>
           </w:rPr>
-          <m:t>N(</m:t>
+          <m:t>∼ N(</m:t>
         </m:r>
         <m:r>
           <w:rPr>
@@ -4059,14 +4060,140 @@
       <w:pPr>
         <w:rPr>
           <w:rFonts w:ascii="Times New Roman" w:hAnsi="Times New Roman" w:cs="Times New Roman"/>
+        </w:rPr>
+      </w:pPr>
+      <w:r>
+        <w:rPr>
+          <w:rFonts w:ascii="Times New Roman" w:hAnsi="Times New Roman" w:cs="Times New Roman"/>
+        </w:rPr>
+        <w:t>We assumed that the spatial and spatiotemporal processes acted on the same spatial scales such that</w:t>
+      </w:r>
+    </w:p>
+    <w:p>
+      <w:pPr>
+        <w:rPr>
+          <w:rFonts w:ascii="Times New Roman" w:hAnsi="Times New Roman" w:cs="Times New Roman"/>
+        </w:rPr>
+      </w:pPr>
+    </w:p>
+    <w:p>
+      <w:pPr>
+        <w:rPr>
+          <w:rFonts w:ascii="Times New Roman" w:hAnsi="Times New Roman" w:cs="Times New Roman"/>
+        </w:rPr>
+      </w:pPr>
+      <m:oMathPara>
+        <m:oMath>
+          <m:sSub>
+            <m:sSubPr>
+              <m:ctrlPr>
+                <w:rPr>
+                  <w:rFonts w:ascii="Cambria Math" w:hAnsi="Cambria Math" w:cs="Times New Roman"/>
+                  <w:i/>
+                </w:rPr>
+              </m:ctrlPr>
+            </m:sSubPr>
+            <m:e>
+              <m:r>
+                <w:rPr>
+                  <w:rFonts w:ascii="Cambria Math" w:hAnsi="Cambria Math" w:cs="Times New Roman"/>
+                </w:rPr>
+                <m:t>θ</m:t>
+              </m:r>
+            </m:e>
+            <m:sub>
+              <m:r>
+                <w:rPr>
+                  <w:rFonts w:ascii="Cambria Math" w:hAnsi="Cambria Math" w:cs="Times New Roman"/>
+                </w:rPr>
+                <m:t>st</m:t>
+              </m:r>
+            </m:sub>
+          </m:sSub>
+          <m:r>
+            <w:rPr>
+              <w:rFonts w:ascii="Cambria Math" w:hAnsi="Cambria Math" w:cs="Times New Roman"/>
+            </w:rPr>
+            <m:t xml:space="preserve">= </m:t>
+          </m:r>
+          <m:sSub>
+            <m:sSubPr>
+              <m:ctrlPr>
+                <w:rPr>
+                  <w:rFonts w:ascii="Cambria Math" w:hAnsi="Cambria Math" w:cs="Times New Roman"/>
+                  <w:i/>
+                </w:rPr>
+              </m:ctrlPr>
+            </m:sSubPr>
+            <m:e>
+              <m:r>
+                <w:rPr>
+                  <w:rFonts w:ascii="Cambria Math" w:hAnsi="Cambria Math" w:cs="Times New Roman"/>
+                </w:rPr>
+                <m:t>θ</m:t>
+              </m:r>
+            </m:e>
+            <m:sub/>
+          </m:sSub>
+        </m:oMath>
+      </m:oMathPara>
+    </w:p>
+    <w:p>
+      <w:pPr>
+        <w:rPr>
+          <w:rFonts w:ascii="Times New Roman" w:hAnsi="Times New Roman" w:cs="Times New Roman"/>
+        </w:rPr>
+      </w:pPr>
+    </w:p>
+    <w:p>
+      <w:pPr>
+        <w:rPr>
+          <w:rFonts w:ascii="Times New Roman" w:hAnsi="Times New Roman" w:cs="Times New Roman"/>
+        </w:rPr>
+      </w:pPr>
+      <w:proofErr w:type="gramStart"/>
+      <w:r>
+        <w:rPr>
+          <w:rFonts w:ascii="Times New Roman" w:hAnsi="Times New Roman" w:cs="Times New Roman"/>
+        </w:rPr>
+        <w:t>but</w:t>
+      </w:r>
+      <w:proofErr w:type="gramEnd"/>
+      <w:r>
+        <w:rPr>
+          <w:rFonts w:ascii="Times New Roman" w:hAnsi="Times New Roman" w:cs="Times New Roman"/>
+        </w:rPr>
+        <w:t xml:space="preserve"> the variance in the OU process was independent for the spatial and spatiotemporal components. This assumption could be relaxed in the future but may require large networks with a large amount of spatially and temporally replicated data to fit, potentially beyond what is available for most studies.</w:t>
+      </w:r>
+    </w:p>
+    <w:p>
+      <w:pPr>
+        <w:rPr>
+          <w:rFonts w:ascii="Times New Roman" w:hAnsi="Times New Roman" w:cs="Times New Roman"/>
           <w:u w:val="single"/>
         </w:rPr>
       </w:pPr>
-      <w:r>
+    </w:p>
+    <w:p>
+      <w:pPr>
         <w:rPr>
           <w:rFonts w:ascii="Times New Roman" w:hAnsi="Times New Roman" w:cs="Times New Roman"/>
           <w:u w:val="single"/>
         </w:rPr>
+      </w:pPr>
+    </w:p>
+    <w:p>
+      <w:pPr>
+        <w:rPr>
+          <w:rFonts w:ascii="Times New Roman" w:hAnsi="Times New Roman" w:cs="Times New Roman"/>
+          <w:u w:val="single"/>
+        </w:rPr>
+      </w:pPr>
+      <w:r>
+        <w:rPr>
+          <w:rFonts w:ascii="Times New Roman" w:hAnsi="Times New Roman" w:cs="Times New Roman"/>
+          <w:u w:val="single"/>
+        </w:rPr>
         <w:t>Detection Process</w:t>
       </w:r>
     </w:p>
@@ -4077,8 +4204,6 @@
           <w:b/>
         </w:rPr>
       </w:pPr>
-      <w:bookmarkStart w:id="10" w:name="_GoBack"/>
-      <w:bookmarkEnd w:id="10"/>
     </w:p>
     <w:p>
       <w:pPr>
@@ -4108,20 +4233,7 @@
           <w:rFonts w:ascii="Times New Roman" w:hAnsi="Times New Roman" w:cs="Times New Roman"/>
           <w:i/>
         </w:rPr>
-        <w:t>Testing and Use:</w:t>
-      </w:r>
-    </w:p>
-    <w:p>
-      <w:pPr>
-        <w:rPr>
-          <w:rFonts w:ascii="Times New Roman" w:hAnsi="Times New Roman" w:cs="Times New Roman"/>
-        </w:rPr>
-      </w:pPr>
-      <w:r>
-        <w:rPr>
-          <w:rFonts w:ascii="Times New Roman" w:hAnsi="Times New Roman" w:cs="Times New Roman"/>
-        </w:rPr>
-        <w:t>1. Spatial Simulations</w:t>
+        <w:t>Spatial Simulations</w:t>
       </w:r>
     </w:p>
     <w:p>
@@ -4161,14 +4273,32 @@
         <w:rPr>
           <w:rFonts w:ascii="Times New Roman" w:hAnsi="Times New Roman" w:cs="Times New Roman"/>
         </w:rPr>
-        <w:t xml:space="preserve"> in {0.5, 1, 2, 3, 4, </w:t>
+        <w:t xml:space="preserve"> in {0.1</w:t>
+      </w:r>
+      <w:r>
+        <w:rPr>
+          <w:rFonts w:ascii="Times New Roman" w:hAnsi="Times New Roman" w:cs="Times New Roman"/>
+        </w:rPr>
+        <w:t>,</w:t>
+      </w:r>
+      <w:r>
+        <w:rPr>
+          <w:rFonts w:ascii="Times New Roman" w:hAnsi="Times New Roman" w:cs="Times New Roman"/>
+        </w:rPr>
+        <w:t xml:space="preserve"> 0.5,</w:t>
+      </w:r>
+      <w:r>
+        <w:rPr>
+          <w:rFonts w:ascii="Times New Roman" w:hAnsi="Times New Roman" w:cs="Times New Roman"/>
+        </w:rPr>
+        <w:t xml:space="preserve"> 1, 2, </w:t>
       </w:r>
       <w:proofErr w:type="gramStart"/>
       <w:r>
         <w:rPr>
           <w:rFonts w:ascii="Times New Roman" w:hAnsi="Times New Roman" w:cs="Times New Roman"/>
         </w:rPr>
-        <w:t>5</w:t>
+        <w:t>3</w:t>
       </w:r>
       <w:proofErr w:type="gramEnd"/>
       <w:r>
@@ -4189,7 +4319,13 @@
         <w:rPr>
           <w:rFonts w:ascii="Times New Roman" w:hAnsi="Times New Roman" w:cs="Times New Roman"/>
         </w:rPr>
-        <w:t xml:space="preserve"> in {0.2, 0.3, 0.4, 0.5}. These values of </w:t>
+        <w:t xml:space="preserve"> in {0.1, 0.25, 0.5, 0.75, 1.0</w:t>
+      </w:r>
+      <w:r>
+        <w:rPr>
+          <w:rFonts w:ascii="Times New Roman" w:hAnsi="Times New Roman" w:cs="Times New Roman"/>
+        </w:rPr>
+        <w:t xml:space="preserve">}. These values of </w:t>
       </w:r>
       <m:oMath>
         <m:r>
@@ -4235,7 +4371,13 @@
         <w:rPr>
           <w:rFonts w:ascii="Times New Roman" w:hAnsi="Times New Roman" w:cs="Times New Roman"/>
         </w:rPr>
-        <w:t xml:space="preserve">0.5 then </w:t>
+        <w:t>0.1</w:t>
+      </w:r>
+      <w:r>
+        <w:rPr>
+          <w:rFonts w:ascii="Times New Roman" w:hAnsi="Times New Roman" w:cs="Times New Roman"/>
+        </w:rPr>
+        <w:t xml:space="preserve"> then </w:t>
       </w:r>
       <m:oMath>
         <m:sSub>
@@ -4268,21 +4410,39 @@
           <w:rPr>
             <w:rFonts w:ascii="Cambria Math" w:hAnsi="Cambria Math" w:cs="Times New Roman"/>
           </w:rPr>
-          <m:t>=0.607</m:t>
+          <m:t>=0.</m:t>
+        </m:r>
+        <m:r>
+          <w:rPr>
+            <w:rFonts w:ascii="Cambria Math" w:hAnsi="Cambria Math" w:cs="Times New Roman"/>
+          </w:rPr>
+          <m:t>905</m:t>
         </m:r>
       </m:oMath>
       <w:r>
         <w:rPr>
           <w:rFonts w:ascii="Times New Roman" w:hAnsi="Times New Roman" w:cs="Times New Roman"/>
         </w:rPr>
-        <w:t xml:space="preserve"> (60.7% correlation) whereas when </w:t>
+        <w:t xml:space="preserve"> (90.5</w:t>
+      </w:r>
+      <w:r>
+        <w:rPr>
+          <w:rFonts w:ascii="Times New Roman" w:hAnsi="Times New Roman" w:cs="Times New Roman"/>
+        </w:rPr>
+        <w:t xml:space="preserve">% correlation) whereas when </w:t>
       </w:r>
       <m:oMath>
         <m:r>
           <w:rPr>
             <w:rFonts w:ascii="Cambria Math" w:hAnsi="Cambria Math" w:cs="Times New Roman"/>
           </w:rPr>
-          <m:t>θ=5</m:t>
+          <m:t>θ=</m:t>
+        </m:r>
+        <m:r>
+          <w:rPr>
+            <w:rFonts w:ascii="Cambria Math" w:hAnsi="Cambria Math" w:cs="Times New Roman"/>
+          </w:rPr>
+          <m:t>3</m:t>
         </m:r>
       </m:oMath>
       <w:r>
@@ -4322,20 +4482,32 @@
           <w:rPr>
             <w:rFonts w:ascii="Cambria Math" w:hAnsi="Cambria Math" w:cs="Times New Roman"/>
           </w:rPr>
-          <m:t>=0.0067</m:t>
+          <m:t>=0.050</m:t>
         </m:r>
       </m:oMath>
       <w:r>
         <w:rPr>
           <w:rFonts w:ascii="Times New Roman" w:hAnsi="Times New Roman" w:cs="Times New Roman"/>
         </w:rPr>
-        <w:t xml:space="preserve"> at points 1 km apart</w:t>
-      </w:r>
-      <w:r>
-        <w:rPr>
-          <w:rFonts w:ascii="Times New Roman" w:hAnsi="Times New Roman" w:cs="Times New Roman"/>
-        </w:rPr>
-        <w:t xml:space="preserve">. We also included a single covariate on abundance that differed randomly by location but was not spatially </w:t>
+        <w:t xml:space="preserve"> </w:t>
+      </w:r>
+      <w:r>
+        <w:rPr>
+          <w:rFonts w:ascii="Times New Roman" w:hAnsi="Times New Roman" w:cs="Times New Roman"/>
+        </w:rPr>
+        <w:t xml:space="preserve">(5% correlation) </w:t>
+      </w:r>
+      <w:r>
+        <w:rPr>
+          <w:rFonts w:ascii="Times New Roman" w:hAnsi="Times New Roman" w:cs="Times New Roman"/>
+        </w:rPr>
+        <w:t>at points 1 km apart</w:t>
+      </w:r>
+      <w:r>
+        <w:rPr>
+          <w:rFonts w:ascii="Times New Roman" w:hAnsi="Times New Roman" w:cs="Times New Roman"/>
+        </w:rPr>
+        <w:t xml:space="preserve">. We also included a single covariate on abundance that differed by location but was not spatially </w:t>
       </w:r>
       <w:proofErr w:type="spellStart"/>
       <w:r>
@@ -4409,7 +4581,67 @@
         <w:rPr>
           <w:rFonts w:ascii="Times New Roman" w:hAnsi="Times New Roman" w:cs="Times New Roman"/>
         </w:rPr>
-        <w:t xml:space="preserve"> and estimated each simulated dataset with the spatial model described (single year with no temporal or spatiotemporal variation) and with a non-spatial model. Both models accounted for imperfect detection, observed following a 3-pass depletion survey and were identical except for the inclusion of the spatial component of the model. T</w:t>
+        <w:t xml:space="preserve"> and </w:t>
+      </w:r>
+      <w:r>
+        <w:rPr>
+          <w:rFonts w:ascii="Times New Roman" w:hAnsi="Times New Roman" w:cs="Times New Roman"/>
+        </w:rPr>
+        <w:t>fit</w:t>
+      </w:r>
+      <w:r>
+        <w:rPr>
+          <w:rFonts w:ascii="Times New Roman" w:hAnsi="Times New Roman" w:cs="Times New Roman"/>
+        </w:rPr>
+        <w:t xml:space="preserve"> each simulated dataset with the spatial model described (single year with no temporal or spatiotemporal variation) and with a non-spatial model. Both models accounted for imperfect detection, observed following a 3-pass depletion survey and were identical except for the inclusion of the spatial component of the model.</w:t>
+      </w:r>
+      <w:r>
+        <w:rPr>
+          <w:rFonts w:ascii="Times New Roman" w:hAnsi="Times New Roman" w:cs="Times New Roman"/>
+        </w:rPr>
+        <w:t xml:space="preserve"> We ran the simulation using </w:t>
+      </w:r>
+      <w:r>
+        <w:rPr>
+          <w:rFonts w:ascii="Times New Roman" w:hAnsi="Times New Roman" w:cs="Times New Roman"/>
+        </w:rPr>
+        <w:t>the White River</w:t>
+      </w:r>
+      <w:r>
+        <w:rPr>
+          <w:rFonts w:ascii="Times New Roman" w:hAnsi="Times New Roman" w:cs="Times New Roman"/>
+        </w:rPr>
+        <w:t xml:space="preserve"> watershed in Vermont with 359 nodes (</w:t>
+      </w:r>
+      <w:r>
+        <w:rPr>
+          <w:rFonts w:ascii="Times New Roman" w:hAnsi="Times New Roman" w:cs="Times New Roman"/>
+        </w:rPr>
+        <w:t>330 stream reaches</w:t>
+      </w:r>
+      <w:r>
+        <w:rPr>
+          <w:rFonts w:ascii="Times New Roman" w:hAnsi="Times New Roman" w:cs="Times New Roman"/>
+        </w:rPr>
+        <w:t xml:space="preserve"> + 29 additional survey nodes</w:t>
+      </w:r>
+      <w:r>
+        <w:rPr>
+          <w:rFonts w:ascii="Times New Roman" w:hAnsi="Times New Roman" w:cs="Times New Roman"/>
+        </w:rPr>
+        <w:t>)</w:t>
+      </w:r>
+      <w:r>
+        <w:rPr>
+          <w:rFonts w:ascii="Times New Roman" w:hAnsi="Times New Roman" w:cs="Times New Roman"/>
+        </w:rPr>
+        <w:t>. Distances between child and parent nodes ranged from 0.17 km to 5.13 km with a mean of 1.13 km.</w:t>
+      </w:r>
+      <w:r>
+        <w:rPr>
+          <w:rFonts w:ascii="Times New Roman" w:hAnsi="Times New Roman" w:cs="Times New Roman"/>
+        </w:rPr>
+        <w:t xml:space="preserve"> T</w:t>
       </w:r>
       <w:r>
         <w:rPr>
@@ -4438,42 +4670,96 @@
       <w:pPr>
         <w:rPr>
           <w:rFonts w:ascii="Times New Roman" w:hAnsi="Times New Roman" w:cs="Times New Roman"/>
-        </w:rPr>
-      </w:pPr>
-      <w:r>
-        <w:rPr>
-          <w:rFonts w:ascii="Times New Roman" w:hAnsi="Times New Roman" w:cs="Times New Roman"/>
-        </w:rPr>
-        <w:t>2. Spatiotemporal Power Analysis</w:t>
-      </w:r>
-    </w:p>
-    <w:p>
-      <w:pPr>
-        <w:rPr>
-          <w:rFonts w:ascii="Times New Roman" w:hAnsi="Times New Roman" w:cs="Times New Roman"/>
-        </w:rPr>
-      </w:pPr>
-    </w:p>
-    <w:p>
-      <w:pPr>
-        <w:rPr>
-          <w:rFonts w:ascii="Times New Roman" w:hAnsi="Times New Roman" w:cs="Times New Roman"/>
-        </w:rPr>
-      </w:pPr>
-      <w:r>
-        <w:rPr>
-          <w:rFonts w:ascii="Times New Roman" w:hAnsi="Times New Roman" w:cs="Times New Roman"/>
-        </w:rPr>
-        <w:t xml:space="preserve">I ran 200 simulations of the spatiotemporal model for the White River in Vermont with 359 nodes (~330 stream reaches) over 20 years. </w:t>
-      </w:r>
-      <w:proofErr w:type="gramStart"/>
-      <w:r>
-        <w:rPr>
-          <w:rFonts w:ascii="Times New Roman" w:hAnsi="Times New Roman" w:cs="Times New Roman"/>
-        </w:rPr>
-        <w:t>For each iteration</w:t>
-      </w:r>
-      <w:proofErr w:type="gramEnd"/>
+          <w:i/>
+        </w:rPr>
+      </w:pPr>
+      <w:r>
+        <w:rPr>
+          <w:rFonts w:ascii="Times New Roman" w:hAnsi="Times New Roman" w:cs="Times New Roman"/>
+          <w:i/>
+        </w:rPr>
+        <w:t>Spatiotemporal Power Analysis</w:t>
+      </w:r>
+    </w:p>
+    <w:p>
+      <w:pPr>
+        <w:rPr>
+          <w:rFonts w:ascii="Times New Roman" w:hAnsi="Times New Roman" w:cs="Times New Roman"/>
+        </w:rPr>
+      </w:pPr>
+    </w:p>
+    <w:p>
+      <w:pPr>
+        <w:rPr>
+          <w:rFonts w:ascii="Times New Roman" w:hAnsi="Times New Roman" w:cs="Times New Roman"/>
+        </w:rPr>
+      </w:pPr>
+      <w:r>
+        <w:rPr>
+          <w:rFonts w:ascii="Times New Roman" w:hAnsi="Times New Roman" w:cs="Times New Roman"/>
+        </w:rPr>
+        <w:t xml:space="preserve">We also wanted to understand the effect of spatial and temporal replication on model performance. </w:t>
+      </w:r>
+      <w:r>
+        <w:rPr>
+          <w:rFonts w:ascii="Times New Roman" w:hAnsi="Times New Roman" w:cs="Times New Roman"/>
+        </w:rPr>
+        <w:t xml:space="preserve">We </w:t>
+      </w:r>
+      <w:r>
+        <w:rPr>
+          <w:rFonts w:ascii="Times New Roman" w:hAnsi="Times New Roman" w:cs="Times New Roman"/>
+        </w:rPr>
+        <w:t>simulated</w:t>
+      </w:r>
+      <w:r>
+        <w:rPr>
+          <w:rFonts w:ascii="Times New Roman" w:hAnsi="Times New Roman" w:cs="Times New Roman"/>
+        </w:rPr>
+        <w:t xml:space="preserve"> 200 independent</w:t>
+      </w:r>
+      <w:r>
+        <w:rPr>
+          <w:rFonts w:ascii="Times New Roman" w:hAnsi="Times New Roman" w:cs="Times New Roman"/>
+        </w:rPr>
+        <w:t xml:space="preserve"> spatiotemporal data</w:t>
+      </w:r>
+      <w:r>
+        <w:rPr>
+          <w:rFonts w:ascii="Times New Roman" w:hAnsi="Times New Roman" w:cs="Times New Roman"/>
+        </w:rPr>
+        <w:t xml:space="preserve"> sets</w:t>
+      </w:r>
+      <w:r>
+        <w:rPr>
+          <w:rFonts w:ascii="Times New Roman" w:hAnsi="Times New Roman" w:cs="Times New Roman"/>
+        </w:rPr>
+        <w:t xml:space="preserve"> for the White River in Vermon</w:t>
+      </w:r>
+      <w:r>
+        <w:rPr>
+          <w:rFonts w:ascii="Times New Roman" w:hAnsi="Times New Roman" w:cs="Times New Roman"/>
+        </w:rPr>
+        <w:t xml:space="preserve">t </w:t>
+      </w:r>
+      <w:r>
+        <w:rPr>
+          <w:rFonts w:ascii="Times New Roman" w:hAnsi="Times New Roman" w:cs="Times New Roman"/>
+        </w:rPr>
+        <w:t>over 20 years for each of the 359 nodes</w:t>
+      </w:r>
+      <w:r>
+        <w:rPr>
+          <w:rFonts w:ascii="Times New Roman" w:hAnsi="Times New Roman" w:cs="Times New Roman"/>
+        </w:rPr>
+        <w:t xml:space="preserve">. For each </w:t>
+      </w:r>
+      <w:r>
+        <w:rPr>
+          <w:rFonts w:ascii="Times New Roman" w:hAnsi="Times New Roman" w:cs="Times New Roman"/>
+        </w:rPr>
+        <w:t>simulation</w:t>
+      </w:r>
       <w:r>
         <w:rPr>
           <w:rFonts w:ascii="Times New Roman" w:hAnsi="Times New Roman" w:cs="Times New Roman"/>
@@ -4484,7 +4770,85 @@
         <w:rPr>
           <w:rFonts w:ascii="Times New Roman" w:hAnsi="Times New Roman" w:cs="Times New Roman"/>
         </w:rPr>
-        <w:t xml:space="preserve"> I then sampled the data to simulate surveying various numbers of sites for differing numbers of years (all combinations of 4, 8, 10, 15, 20 years for 25, 50, 100, 359 sites). For</w:t>
+        <w:t xml:space="preserve"> we</w:t>
+      </w:r>
+      <w:r>
+        <w:rPr>
+          <w:rFonts w:ascii="Times New Roman" w:hAnsi="Times New Roman" w:cs="Times New Roman"/>
+        </w:rPr>
+        <w:t xml:space="preserve"> </w:t>
+      </w:r>
+      <w:r>
+        <w:rPr>
+          <w:rFonts w:ascii="Times New Roman" w:hAnsi="Times New Roman" w:cs="Times New Roman"/>
+        </w:rPr>
+        <w:t xml:space="preserve">randomly </w:t>
+      </w:r>
+      <w:r>
+        <w:rPr>
+          <w:rFonts w:ascii="Times New Roman" w:hAnsi="Times New Roman" w:cs="Times New Roman"/>
+        </w:rPr>
+        <w:t xml:space="preserve">sampled the data to </w:t>
+      </w:r>
+      <w:r>
+        <w:rPr>
+          <w:rFonts w:ascii="Times New Roman" w:hAnsi="Times New Roman" w:cs="Times New Roman"/>
+        </w:rPr>
+        <w:t>represent</w:t>
+      </w:r>
+      <w:r>
+        <w:rPr>
+          <w:rFonts w:ascii="Times New Roman" w:hAnsi="Times New Roman" w:cs="Times New Roman"/>
+        </w:rPr>
+        <w:t xml:space="preserve"> surveying various numbers of sites </w:t>
+      </w:r>
+      <w:r>
+        <w:rPr>
+          <w:rFonts w:ascii="Times New Roman" w:hAnsi="Times New Roman" w:cs="Times New Roman"/>
+        </w:rPr>
+        <w:t>and</w:t>
+      </w:r>
+      <w:r>
+        <w:rPr>
+          <w:rFonts w:ascii="Times New Roman" w:hAnsi="Times New Roman" w:cs="Times New Roman"/>
+        </w:rPr>
+        <w:t xml:space="preserve"> years (all combinations of 4, 8, 10, 15, </w:t>
+      </w:r>
+      <w:r>
+        <w:rPr>
+          <w:rFonts w:ascii="Times New Roman" w:hAnsi="Times New Roman" w:cs="Times New Roman"/>
+        </w:rPr>
+        <w:t xml:space="preserve">and </w:t>
+      </w:r>
+      <w:r>
+        <w:rPr>
+          <w:rFonts w:ascii="Times New Roman" w:hAnsi="Times New Roman" w:cs="Times New Roman"/>
+        </w:rPr>
+        <w:t xml:space="preserve">20 years </w:t>
+      </w:r>
+      <w:r>
+        <w:rPr>
+          <w:rFonts w:ascii="Times New Roman" w:hAnsi="Times New Roman" w:cs="Times New Roman"/>
+        </w:rPr>
+        <w:t>with</w:t>
+      </w:r>
+      <w:r>
+        <w:rPr>
+          <w:rFonts w:ascii="Times New Roman" w:hAnsi="Times New Roman" w:cs="Times New Roman"/>
+        </w:rPr>
+        <w:t xml:space="preserve"> 25, 50, 100, </w:t>
+      </w:r>
+      <w:r>
+        <w:rPr>
+          <w:rFonts w:ascii="Times New Roman" w:hAnsi="Times New Roman" w:cs="Times New Roman"/>
+        </w:rPr>
+        <w:t xml:space="preserve">and </w:t>
+      </w:r>
+      <w:r>
+        <w:rPr>
+          <w:rFonts w:ascii="Times New Roman" w:hAnsi="Times New Roman" w:cs="Times New Roman"/>
+        </w:rPr>
+        <w:t>359 sites). For</w:t>
       </w:r>
       <w:r>
         <w:rPr>
@@ -4496,7 +4860,13 @@
         <w:rPr>
           <w:rFonts w:ascii="Times New Roman" w:hAnsi="Times New Roman" w:cs="Times New Roman"/>
         </w:rPr>
-        <w:t xml:space="preserve"> iteration</w:t>
+        <w:t xml:space="preserve"> </w:t>
+      </w:r>
+      <w:r>
+        <w:rPr>
+          <w:rFonts w:ascii="Times New Roman" w:hAnsi="Times New Roman" w:cs="Times New Roman"/>
+        </w:rPr>
+        <w:t>simulation</w:t>
       </w:r>
       <w:r>
         <w:rPr>
@@ -4508,54 +4878,367 @@
         <w:rPr>
           <w:rFonts w:ascii="Times New Roman" w:hAnsi="Times New Roman" w:cs="Times New Roman"/>
         </w:rPr>
-        <w:t xml:space="preserve"> I fit the model including either spatial, temporal, and spatiotemporal dynamics (attempting to match the data generating model) or just a temporal model with no spatial or spatiotemporal dynamics.</w:t>
-      </w:r>
-    </w:p>
-    <w:p>
-      <w:pPr>
-        <w:rPr>
-          <w:rFonts w:ascii="Times New Roman" w:hAnsi="Times New Roman" w:cs="Times New Roman"/>
-        </w:rPr>
-      </w:pPr>
-    </w:p>
-    <w:p>
-      <w:pPr>
-        <w:rPr>
-          <w:rFonts w:ascii="Times New Roman" w:hAnsi="Times New Roman" w:cs="Times New Roman"/>
-        </w:rPr>
-      </w:pPr>
-    </w:p>
-    <w:p>
-      <w:pPr>
-        <w:rPr>
-          <w:rFonts w:ascii="Times New Roman" w:hAnsi="Times New Roman" w:cs="Times New Roman"/>
-        </w:rPr>
-      </w:pPr>
-      <w:r>
-        <w:rPr>
-          <w:rFonts w:ascii="Times New Roman" w:hAnsi="Times New Roman" w:cs="Times New Roman"/>
-        </w:rPr>
-        <w:t xml:space="preserve">3. West Susquehanna Case Study (Adults, YOY, </w:t>
-      </w:r>
-      <w:commentRangeStart w:id="11"/>
-      <w:r>
-        <w:rPr>
-          <w:rFonts w:ascii="Times New Roman" w:hAnsi="Times New Roman" w:cs="Times New Roman"/>
-        </w:rPr>
-        <w:t>Stock-Recruit, Recruit</w:t>
-      </w:r>
-      <w:commentRangeEnd w:id="11"/>
-      <w:r>
-        <w:rPr>
-          <w:rStyle w:val="CommentReference"/>
-        </w:rPr>
-        <w:commentReference w:id="11"/>
-      </w:r>
-      <w:r>
-        <w:rPr>
-          <w:rFonts w:ascii="Times New Roman" w:hAnsi="Times New Roman" w:cs="Times New Roman"/>
-        </w:rPr>
-        <w:t>)</w:t>
+        <w:t xml:space="preserve"> we</w:t>
+      </w:r>
+      <w:r>
+        <w:rPr>
+          <w:rFonts w:ascii="Times New Roman" w:hAnsi="Times New Roman" w:cs="Times New Roman"/>
+        </w:rPr>
+        <w:t xml:space="preserve"> fit the </w:t>
+      </w:r>
+      <w:r>
+        <w:rPr>
+          <w:rFonts w:ascii="Times New Roman" w:hAnsi="Times New Roman" w:cs="Times New Roman"/>
+        </w:rPr>
+        <w:t xml:space="preserve">spatiotemporal </w:t>
+      </w:r>
+      <w:r>
+        <w:rPr>
+          <w:rFonts w:ascii="Times New Roman" w:hAnsi="Times New Roman" w:cs="Times New Roman"/>
+        </w:rPr>
+        <w:t xml:space="preserve">model </w:t>
+      </w:r>
+      <w:r>
+        <w:rPr>
+          <w:rFonts w:ascii="Times New Roman" w:hAnsi="Times New Roman" w:cs="Times New Roman"/>
+        </w:rPr>
+        <w:t>including</w:t>
+      </w:r>
+      <w:r>
+        <w:rPr>
+          <w:rFonts w:ascii="Times New Roman" w:hAnsi="Times New Roman" w:cs="Times New Roman"/>
+        </w:rPr>
+        <w:t xml:space="preserve"> spatial, temporal, and spatiotemporal dynamics (</w:t>
+      </w:r>
+      <w:r>
+        <w:rPr>
+          <w:rFonts w:ascii="Times New Roman" w:hAnsi="Times New Roman" w:cs="Times New Roman"/>
+        </w:rPr>
+        <w:t xml:space="preserve">matching </w:t>
+      </w:r>
+      <w:r>
+        <w:rPr>
+          <w:rFonts w:ascii="Times New Roman" w:hAnsi="Times New Roman" w:cs="Times New Roman"/>
+        </w:rPr>
+        <w:t xml:space="preserve">the data generating model) </w:t>
+      </w:r>
+      <w:r>
+        <w:rPr>
+          <w:rFonts w:ascii="Times New Roman" w:hAnsi="Times New Roman" w:cs="Times New Roman"/>
+        </w:rPr>
+        <w:t>and</w:t>
+      </w:r>
+      <w:r>
+        <w:rPr>
+          <w:rFonts w:ascii="Times New Roman" w:hAnsi="Times New Roman" w:cs="Times New Roman"/>
+        </w:rPr>
+        <w:t xml:space="preserve"> a temporal model with no spatial or spatiotemporal dynamics.</w:t>
+      </w:r>
+      <w:r>
+        <w:rPr>
+          <w:rFonts w:ascii="Times New Roman" w:hAnsi="Times New Roman" w:cs="Times New Roman"/>
+        </w:rPr>
+        <w:t xml:space="preserve"> For each simulation, we used </w:t>
+      </w:r>
+      <m:oMath>
+        <m:sSub>
+          <m:sSubPr>
+            <m:ctrlPr>
+              <w:rPr>
+                <w:rFonts w:ascii="Cambria Math" w:hAnsi="Cambria Math" w:cs="Times New Roman"/>
+                <w:i/>
+              </w:rPr>
+            </m:ctrlPr>
+          </m:sSubPr>
+          <m:e>
+            <m:r>
+              <w:rPr>
+                <w:rFonts w:ascii="Cambria Math" w:hAnsi="Cambria Math" w:cs="Times New Roman"/>
+              </w:rPr>
+              <m:t>θ</m:t>
+            </m:r>
+          </m:e>
+          <m:sub>
+            <m:r>
+              <w:rPr>
+                <w:rFonts w:ascii="Cambria Math" w:hAnsi="Cambria Math" w:cs="Times New Roman"/>
+              </w:rPr>
+              <m:t>st</m:t>
+            </m:r>
+          </m:sub>
+        </m:sSub>
+        <m:r>
+          <w:rPr>
+            <w:rFonts w:ascii="Cambria Math" w:hAnsi="Cambria Math" w:cs="Times New Roman"/>
+          </w:rPr>
+          <m:t>= θ</m:t>
+        </m:r>
+        <m:r>
+          <w:rPr>
+            <w:rFonts w:ascii="Cambria Math" w:hAnsi="Cambria Math" w:cs="Times New Roman"/>
+          </w:rPr>
+          <m:t>=0.3</m:t>
+        </m:r>
+      </m:oMath>
+      <w:r>
+        <w:rPr>
+          <w:rFonts w:ascii="Times New Roman" w:hAnsi="Times New Roman" w:cs="Times New Roman"/>
+        </w:rPr>
+        <w:t xml:space="preserve">, </w:t>
+      </w:r>
+      <m:oMath>
+        <m:r>
+          <w:rPr>
+            <w:rFonts w:ascii="Cambria Math" w:hAnsi="Cambria Math" w:cs="Times New Roman"/>
+          </w:rPr>
+          <m:t>σ=0.5</m:t>
+        </m:r>
+      </m:oMath>
+      <w:r>
+        <w:rPr>
+          <w:rFonts w:ascii="Times New Roman" w:hAnsi="Times New Roman" w:cs="Times New Roman"/>
+        </w:rPr>
+        <w:t xml:space="preserve">, </w:t>
+      </w:r>
+      <m:oMath>
+        <m:sSub>
+          <m:sSubPr>
+            <m:ctrlPr>
+              <w:rPr>
+                <w:rFonts w:ascii="Cambria Math" w:hAnsi="Cambria Math" w:cs="Times New Roman"/>
+                <w:i/>
+              </w:rPr>
+            </m:ctrlPr>
+          </m:sSubPr>
+          <m:e>
+            <m:r>
+              <w:rPr>
+                <w:rFonts w:ascii="Cambria Math" w:hAnsi="Cambria Math" w:cs="Times New Roman"/>
+              </w:rPr>
+              <m:t>ρ</m:t>
+            </m:r>
+          </m:e>
+          <m:sub>
+            <m:r>
+              <w:rPr>
+                <w:rFonts w:ascii="Cambria Math" w:hAnsi="Cambria Math" w:cs="Times New Roman"/>
+              </w:rPr>
+              <m:t>t</m:t>
+            </m:r>
+          </m:sub>
+        </m:sSub>
+        <m:r>
+          <w:rPr>
+            <w:rFonts w:ascii="Cambria Math" w:hAnsi="Cambria Math" w:cs="Times New Roman"/>
+          </w:rPr>
+          <m:t>=0.6</m:t>
+        </m:r>
+      </m:oMath>
+      <w:r>
+        <w:rPr>
+          <w:rFonts w:ascii="Times New Roman" w:hAnsi="Times New Roman" w:cs="Times New Roman"/>
+        </w:rPr>
+        <w:t>,</w:t>
+      </w:r>
+      <w:r>
+        <w:rPr>
+          <w:rFonts w:ascii="Times New Roman" w:hAnsi="Times New Roman" w:cs="Times New Roman"/>
+        </w:rPr>
+        <w:t xml:space="preserve"> </w:t>
+      </w:r>
+      <m:oMath>
+        <m:sSub>
+          <m:sSubPr>
+            <m:ctrlPr>
+              <w:rPr>
+                <w:rFonts w:ascii="Cambria Math" w:hAnsi="Cambria Math" w:cs="Times New Roman"/>
+                <w:i/>
+              </w:rPr>
+            </m:ctrlPr>
+          </m:sSubPr>
+          <m:e>
+            <m:r>
+              <w:rPr>
+                <w:rFonts w:ascii="Cambria Math" w:hAnsi="Cambria Math" w:cs="Times New Roman"/>
+              </w:rPr>
+              <m:t>σ</m:t>
+            </m:r>
+          </m:e>
+          <m:sub>
+            <m:r>
+              <w:rPr>
+                <w:rFonts w:ascii="Cambria Math" w:hAnsi="Cambria Math" w:cs="Times New Roman"/>
+              </w:rPr>
+              <m:t>t</m:t>
+            </m:r>
+          </m:sub>
+        </m:sSub>
+        <m:r>
+          <w:rPr>
+            <w:rFonts w:ascii="Cambria Math" w:hAnsi="Cambria Math" w:cs="Times New Roman"/>
+          </w:rPr>
+          <m:t>=0.</m:t>
+        </m:r>
+        <m:r>
+          <w:rPr>
+            <w:rFonts w:ascii="Cambria Math" w:hAnsi="Cambria Math" w:cs="Times New Roman"/>
+          </w:rPr>
+          <m:t>2</m:t>
+        </m:r>
+      </m:oMath>
+      <w:r>
+        <w:rPr>
+          <w:rFonts w:ascii="Times New Roman" w:hAnsi="Times New Roman" w:cs="Times New Roman"/>
+        </w:rPr>
+        <w:t>,</w:t>
+      </w:r>
+      <w:r>
+        <w:rPr>
+          <w:rFonts w:ascii="Times New Roman" w:hAnsi="Times New Roman" w:cs="Times New Roman"/>
+        </w:rPr>
+        <w:t xml:space="preserve"> </w:t>
+      </w:r>
+      <m:oMath>
+        <m:sSub>
+          <m:sSubPr>
+            <m:ctrlPr>
+              <w:rPr>
+                <w:rFonts w:ascii="Cambria Math" w:hAnsi="Cambria Math" w:cs="Times New Roman"/>
+                <w:i/>
+              </w:rPr>
+            </m:ctrlPr>
+          </m:sSubPr>
+          <m:e>
+            <m:r>
+              <w:rPr>
+                <w:rFonts w:ascii="Cambria Math" w:hAnsi="Cambria Math" w:cs="Times New Roman"/>
+              </w:rPr>
+              <m:t>σ</m:t>
+            </m:r>
+          </m:e>
+          <m:sub>
+            <m:r>
+              <w:rPr>
+                <w:rFonts w:ascii="Cambria Math" w:hAnsi="Cambria Math" w:cs="Times New Roman"/>
+              </w:rPr>
+              <m:t>st</m:t>
+            </m:r>
+          </m:sub>
+        </m:sSub>
+        <m:r>
+          <w:rPr>
+            <w:rFonts w:ascii="Cambria Math" w:hAnsi="Cambria Math" w:cs="Times New Roman"/>
+          </w:rPr>
+          <m:t>=0.4</m:t>
+        </m:r>
+      </m:oMath>
+      <w:r>
+        <w:rPr>
+          <w:rFonts w:ascii="Times New Roman" w:hAnsi="Times New Roman" w:cs="Times New Roman"/>
+        </w:rPr>
+        <w:t xml:space="preserve">, </w:t>
+      </w:r>
+      <m:oMath>
+        <m:sSub>
+          <m:sSubPr>
+            <m:ctrlPr>
+              <w:rPr>
+                <w:rFonts w:ascii="Cambria Math" w:hAnsi="Cambria Math" w:cs="Times New Roman"/>
+                <w:i/>
+              </w:rPr>
+            </m:ctrlPr>
+          </m:sSubPr>
+          <m:e>
+            <m:r>
+              <w:rPr>
+                <w:rFonts w:ascii="Cambria Math" w:hAnsi="Cambria Math" w:cs="Times New Roman"/>
+              </w:rPr>
+              <m:t>ρ</m:t>
+            </m:r>
+          </m:e>
+          <m:sub>
+            <m:r>
+              <w:rPr>
+                <w:rFonts w:ascii="Cambria Math" w:hAnsi="Cambria Math" w:cs="Times New Roman"/>
+              </w:rPr>
+              <m:t>st</m:t>
+            </m:r>
+          </m:sub>
+        </m:sSub>
+        <m:r>
+          <w:rPr>
+            <w:rFonts w:ascii="Cambria Math" w:hAnsi="Cambria Math" w:cs="Times New Roman"/>
+          </w:rPr>
+          <m:t>=0.</m:t>
+        </m:r>
+        <m:r>
+          <w:rPr>
+            <w:rFonts w:ascii="Cambria Math" w:hAnsi="Cambria Math" w:cs="Times New Roman"/>
+          </w:rPr>
+          <m:t>7</m:t>
+        </m:r>
+      </m:oMath>
+      <w:r>
+        <w:rPr>
+          <w:rFonts w:ascii="Times New Roman" w:hAnsi="Times New Roman" w:cs="Times New Roman"/>
+        </w:rPr>
+        <w:t xml:space="preserve">, detection probability </w:t>
+      </w:r>
+      <m:oMath>
+        <m:r>
+          <w:rPr>
+            <w:rFonts w:ascii="Cambria Math" w:hAnsi="Cambria Math" w:cs="Times New Roman"/>
+          </w:rPr>
+          <m:t>p=0.5</m:t>
+        </m:r>
+      </m:oMath>
+      <w:r>
+        <w:rPr>
+          <w:rFonts w:ascii="Times New Roman" w:hAnsi="Times New Roman" w:cs="Times New Roman"/>
+        </w:rPr>
+        <w:t xml:space="preserve">, site-level covariate on abundance </w:t>
+      </w:r>
+      <m:oMath>
+        <m:r>
+          <w:rPr>
+            <w:rFonts w:ascii="Cambria Math" w:hAnsi="Cambria Math" w:cs="Times New Roman"/>
+          </w:rPr>
+          <m:t>γ=0.2</m:t>
+        </m:r>
+      </m:oMath>
+      <w:r>
+        <w:rPr>
+          <w:rFonts w:ascii="Times New Roman" w:hAnsi="Times New Roman" w:cs="Times New Roman"/>
+        </w:rPr>
+        <w:t>, and mean abundance = 10.</w:t>
+      </w:r>
+    </w:p>
+    <w:p>
+      <w:pPr>
+        <w:rPr>
+          <w:rFonts w:ascii="Times New Roman" w:hAnsi="Times New Roman" w:cs="Times New Roman"/>
+        </w:rPr>
+      </w:pPr>
+    </w:p>
+    <w:p>
+      <w:pPr>
+        <w:rPr>
+          <w:rFonts w:ascii="Times New Roman" w:hAnsi="Times New Roman" w:cs="Times New Roman"/>
+        </w:rPr>
+      </w:pPr>
+      <w:r>
+        <w:rPr>
+          <w:rFonts w:ascii="Times New Roman" w:hAnsi="Times New Roman" w:cs="Times New Roman"/>
+          <w:i/>
+        </w:rPr>
+        <w:t>Brook Trout</w:t>
+      </w:r>
+      <w:r>
+        <w:rPr>
+          <w:rFonts w:ascii="Times New Roman" w:hAnsi="Times New Roman" w:cs="Times New Roman"/>
+          <w:i/>
+        </w:rPr>
+        <w:t xml:space="preserve"> Case Study</w:t>
       </w:r>
     </w:p>
     <w:p>
@@ -4565,6 +5248,16 @@
           <w:b/>
         </w:rPr>
       </w:pPr>
+    </w:p>
+    <w:p>
+      <w:pPr>
+        <w:rPr>
+          <w:rFonts w:ascii="Times New Roman" w:hAnsi="Times New Roman" w:cs="Times New Roman"/>
+          <w:b/>
+        </w:rPr>
+      </w:pPr>
+      <w:bookmarkStart w:id="10" w:name="_GoBack"/>
+      <w:bookmarkEnd w:id="10"/>
     </w:p>
     <w:p>
       <w:pPr>
@@ -5450,7 +6143,7 @@
         </w:rPr>
         <w:t xml:space="preserve">). Similarly, the </w:t>
       </w:r>
-      <w:commentRangeStart w:id="12"/>
+      <w:commentRangeStart w:id="11"/>
       <w:r>
         <w:rPr>
           <w:rFonts w:ascii="Times New Roman" w:hAnsi="Times New Roman" w:cs="Times New Roman"/>
@@ -5463,12 +6156,12 @@
         </w:rPr>
         <w:t xml:space="preserve"> </w:t>
       </w:r>
-      <w:commentRangeEnd w:id="12"/>
+      <w:commentRangeEnd w:id="11"/>
       <w:r>
         <w:rPr>
           <w:rStyle w:val="CommentReference"/>
         </w:rPr>
-        <w:commentReference w:id="12"/>
+        <w:commentReference w:id="11"/>
       </w:r>
       <w:r>
         <w:rPr>
@@ -5522,12 +6215,32 @@
         </w:rPr>
         <w:t xml:space="preserve"> watershed well (Figure 2b) and the mean </w:t>
       </w:r>
+      <w:commentRangeStart w:id="12"/>
+      <w:r>
+        <w:rPr>
+          <w:rFonts w:ascii="Times New Roman" w:hAnsi="Times New Roman" w:cs="Times New Roman"/>
+        </w:rPr>
+        <w:t xml:space="preserve">uncertainty </w:t>
+      </w:r>
+      <w:commentRangeEnd w:id="12"/>
+      <w:r>
+        <w:rPr>
+          <w:rStyle w:val="CommentReference"/>
+        </w:rPr>
+        <w:commentReference w:id="12"/>
+      </w:r>
+      <w:r>
+        <w:rPr>
+          <w:rFonts w:ascii="Times New Roman" w:hAnsi="Times New Roman" w:cs="Times New Roman"/>
+        </w:rPr>
+        <w:t xml:space="preserve">of the overall abundance was similar among models, but the </w:t>
+      </w:r>
       <w:commentRangeStart w:id="13"/>
       <w:r>
         <w:rPr>
           <w:rFonts w:ascii="Times New Roman" w:hAnsi="Times New Roman" w:cs="Times New Roman"/>
         </w:rPr>
-        <w:t xml:space="preserve">uncertainty </w:t>
+        <w:t xml:space="preserve">variation in this uncertainty </w:t>
       </w:r>
       <w:commentRangeEnd w:id="13"/>
       <w:r>
@@ -5535,26 +6248,6 @@
           <w:rStyle w:val="CommentReference"/>
         </w:rPr>
         <w:commentReference w:id="13"/>
-      </w:r>
-      <w:r>
-        <w:rPr>
-          <w:rFonts w:ascii="Times New Roman" w:hAnsi="Times New Roman" w:cs="Times New Roman"/>
-        </w:rPr>
-        <w:t xml:space="preserve">of the overall abundance was similar among models, but the </w:t>
-      </w:r>
-      <w:commentRangeStart w:id="14"/>
-      <w:r>
-        <w:rPr>
-          <w:rFonts w:ascii="Times New Roman" w:hAnsi="Times New Roman" w:cs="Times New Roman"/>
-        </w:rPr>
-        <w:t xml:space="preserve">variation in this uncertainty </w:t>
-      </w:r>
-      <w:commentRangeEnd w:id="14"/>
-      <w:r>
-        <w:rPr>
-          <w:rStyle w:val="CommentReference"/>
-        </w:rPr>
-        <w:commentReference w:id="14"/>
       </w:r>
       <w:r>
         <w:rPr>
@@ -5656,21 +6349,7 @@
         <w:rPr>
           <w:rFonts w:ascii="Times New Roman" w:hAnsi="Times New Roman" w:cs="Times New Roman"/>
         </w:rPr>
-        <w:t xml:space="preserve"> was recovered well using the spatial model with very slight underestimation on average (Figure 3a). The spatial and non-spatial models performed similarly in the estimation of mean abundance across the watershed and in the confidence of those e</w:t>
-      </w:r>
-      <w:proofErr w:type="spellStart"/>
-      <w:r>
-        <w:rPr>
-          <w:rFonts w:ascii="Times New Roman" w:hAnsi="Times New Roman" w:cs="Times New Roman"/>
-        </w:rPr>
-        <w:t>stimates</w:t>
-      </w:r>
-      <w:proofErr w:type="spellEnd"/>
-      <w:r>
-        <w:rPr>
-          <w:rFonts w:ascii="Times New Roman" w:hAnsi="Times New Roman" w:cs="Times New Roman"/>
-        </w:rPr>
-        <w:t xml:space="preserve">. The uncertainty went up for both models as this random variability increased (Figure 3b,c). The RMSE was again much smaller for the spatial model compared with the non-spatial model. The variability in the RMSE increased greatly for the non-spatial model as </w:t>
+        <w:t xml:space="preserve"> was recovered well using the spatial model with very slight underestimation on average (Figure 3a). The spatial and non-spatial models performed similarly in the estimation of mean abundance across the watershed and in the confidence of those estimates. The uncertainty went up for both models as this random variability increased (Figure 3b,c). The RMSE was again much smaller for the spatial model compared with the non-spatial model. The variability in the RMSE increased greatly for the non-spatial model as </w:t>
       </w:r>
       <m:oMath>
         <m:r>
@@ -6219,7 +6898,7 @@
         </w:rPr>
         <w:t xml:space="preserve"> and the bottom row depicts the mean expected abundance based on the model. The simulation used values of </w:t>
       </w:r>
-      <w:commentRangeStart w:id="15"/>
+      <w:commentRangeStart w:id="14"/>
       <w:r>
         <w:rPr>
           <w:rFonts w:ascii="Times New Roman" w:hAnsi="Times New Roman" w:cs="Times New Roman"/>
@@ -6281,13 +6960,13 @@
         </w:rPr>
         <w:t>N_years</w:t>
       </w:r>
-      <w:commentRangeEnd w:id="15"/>
+      <w:commentRangeEnd w:id="14"/>
       <w:proofErr w:type="spellEnd"/>
       <w:r>
         <w:rPr>
           <w:rStyle w:val="CommentReference"/>
         </w:rPr>
-        <w:commentReference w:id="15"/>
+        <w:commentReference w:id="14"/>
       </w:r>
       <w:r>
         <w:rPr>
@@ -7450,14 +8129,11 @@
         <w:annotationRef/>
       </w:r>
       <w:r>
-        <w:t>Naming vs. indexing with subscripts?</w:t>
-      </w:r>
-      <w:r>
-        <w:t xml:space="preserve"> Maybe go with indexing as subscript and naming subscripts in brackets.</w:t>
+        <w:t>Naming vs. indexing with subscripts? Maybe go with indexing as subscript and naming subscripts in brackets.</w:t>
       </w:r>
     </w:p>
   </w:comment>
-  <w:comment w:id="11" w:author="Daniel Hocking" w:date="2016-04-29T22:43:00Z" w:initials="DJH">
+  <w:comment w:id="11" w:author="Daniel Hocking" w:date="2016-03-10T18:00:00Z" w:initials="DJH">
     <w:p>
       <w:pPr>
         <w:pStyle w:val="CommentText"/>
@@ -7469,11 +8145,11 @@
         <w:annotationRef/>
       </w:r>
       <w:r>
-        <w:t>Might not include these</w:t>
+        <w:t>Variability among simulations</w:t>
       </w:r>
     </w:p>
   </w:comment>
-  <w:comment w:id="12" w:author="Daniel Hocking" w:date="2016-03-10T18:00:00Z" w:initials="DJH">
+  <w:comment w:id="12" w:author="Daniel Hocking" w:date="2016-03-10T18:02:00Z" w:initials="DJH">
     <w:p>
       <w:pPr>
         <w:pStyle w:val="CommentText"/>
@@ -7485,11 +8161,11 @@
         <w:annotationRef/>
       </w:r>
       <w:r>
-        <w:t>Variability among simulations</w:t>
+        <w:t>Uncertainty (SE) of the estimate within a simulation</w:t>
       </w:r>
     </w:p>
   </w:comment>
-  <w:comment w:id="13" w:author="Daniel Hocking" w:date="2016-03-10T18:02:00Z" w:initials="DJH">
+  <w:comment w:id="13" w:author="Daniel Hocking" w:date="2016-03-10T18:04:00Z" w:initials="DJH">
     <w:p>
       <w:pPr>
         <w:pStyle w:val="CommentText"/>
@@ -7501,27 +8177,11 @@
         <w:annotationRef/>
       </w:r>
       <w:r>
-        <w:t>Uncertainty (SE) of the estimate within a simulation</w:t>
+        <w:t>Variation among simulations</w:t>
       </w:r>
     </w:p>
   </w:comment>
-  <w:comment w:id="14" w:author="Daniel Hocking" w:date="2016-03-10T18:04:00Z" w:initials="DJH">
-    <w:p>
-      <w:pPr>
-        <w:pStyle w:val="CommentText"/>
-      </w:pPr>
-      <w:r>
-        <w:rPr>
-          <w:rStyle w:val="CommentReference"/>
-        </w:rPr>
-        <w:annotationRef/>
-      </w:r>
-      <w:r>
-        <w:t>Variation among simulations</w:t>
-      </w:r>
-    </w:p>
-  </w:comment>
-  <w:comment w:id="15" w:author="Daniel Hocking" w:date="2016-03-12T16:50:00Z" w:initials="DJH">
+  <w:comment w:id="14" w:author="Daniel Hocking" w:date="2016-03-12T16:50:00Z" w:initials="DJH">
     <w:p>
       <w:pPr>
         <w:pStyle w:val="CommentText"/>
@@ -9218,7 +9878,7 @@
 </file>
 
 <file path=customXml/itemProps1.xml><?xml version="1.0" encoding="utf-8"?>
-<ds:datastoreItem xmlns:ds="http://schemas.openxmlformats.org/officeDocument/2006/customXml" ds:itemID="{F760998A-E8AF-4D47-808A-00AE447116B4}">
+<ds:datastoreItem xmlns:ds="http://schemas.openxmlformats.org/officeDocument/2006/customXml" ds:itemID="{F0E454C7-FC02-4947-BDE8-9F31021EA23C}">
   <ds:schemaRefs>
     <ds:schemaRef ds:uri="http://schemas.openxmlformats.org/officeDocument/2006/bibliography"/>
   </ds:schemaRefs>

</xml_diff>

<commit_message>
finished results for simulations
</commit_message>
<xml_diff>
--- a/Manuscripts/geostatistical_stream_network.docx
+++ b/Manuscripts/geostatistical_stream_network.docx
@@ -8941,590 +8941,590 @@
         </w:rPr>
         <w:t>spatial and spatiotemporal variance terms, with an increasing number of sites improving the spatial variance estimation and to a lesser extent, the spatiotemporal variance (Figure 5). The RMSE of the spatial model improved with an increasing number of sites sampled but it did not significantly improve for the non-spatial model (Figure 5). The fixed effect coefficient was recovered well for both models and the precision improved with the number of sites sampled.</w:t>
       </w:r>
+    </w:p>
+    <w:p>
+      <w:pPr>
+        <w:rPr>
+          <w:rFonts w:ascii="Times New Roman" w:hAnsi="Times New Roman" w:cs="Times New Roman"/>
+          <w:b/>
+        </w:rPr>
+      </w:pPr>
+    </w:p>
+    <w:p>
+      <w:pPr>
+        <w:rPr>
+          <w:rFonts w:ascii="Times New Roman" w:hAnsi="Times New Roman" w:cs="Times New Roman"/>
+        </w:rPr>
+      </w:pPr>
+      <w:r>
+        <w:rPr>
+          <w:rFonts w:ascii="Times New Roman" w:hAnsi="Times New Roman" w:cs="Times New Roman"/>
+        </w:rPr>
+        <w:t>3. West Susquehanna Case Study (Adults, YOY)</w:t>
+      </w:r>
+    </w:p>
+    <w:p>
+      <w:pPr>
+        <w:rPr>
+          <w:rFonts w:ascii="Times New Roman" w:hAnsi="Times New Roman" w:cs="Times New Roman"/>
+        </w:rPr>
+      </w:pPr>
+    </w:p>
+    <w:p>
+      <w:pPr>
+        <w:rPr>
+          <w:rFonts w:ascii="Times New Roman" w:hAnsi="Times New Roman" w:cs="Times New Roman"/>
+          <w:u w:val="single"/>
+        </w:rPr>
+      </w:pPr>
+      <w:r>
+        <w:rPr>
+          <w:rFonts w:ascii="Times New Roman" w:hAnsi="Times New Roman" w:cs="Times New Roman"/>
+          <w:u w:val="single"/>
+        </w:rPr>
+        <w:t>Model Selection</w:t>
+      </w:r>
+    </w:p>
+    <w:p>
+      <w:pPr>
+        <w:rPr>
+          <w:rFonts w:ascii="Times New Roman" w:hAnsi="Times New Roman" w:cs="Times New Roman"/>
+          <w:u w:val="single"/>
+        </w:rPr>
+      </w:pPr>
+    </w:p>
+    <w:p>
+      <w:pPr>
+        <w:rPr>
+          <w:rFonts w:ascii="Times New Roman" w:hAnsi="Times New Roman" w:cs="Times New Roman"/>
+          <w:i/>
+        </w:rPr>
+      </w:pPr>
+      <w:r>
+        <w:rPr>
+          <w:rFonts w:ascii="Times New Roman" w:hAnsi="Times New Roman" w:cs="Times New Roman"/>
+          <w:i/>
+        </w:rPr>
+        <w:t>YOY</w:t>
+      </w:r>
+    </w:p>
+    <w:p>
+      <w:pPr>
+        <w:rPr>
+          <w:rFonts w:ascii="Times New Roman" w:hAnsi="Times New Roman" w:cs="Times New Roman"/>
+          <w:i/>
+        </w:rPr>
+      </w:pPr>
+      <w:r>
+        <w:rPr>
+          <w:rFonts w:ascii="Times New Roman" w:hAnsi="Times New Roman" w:cs="Times New Roman"/>
+          <w:i/>
+        </w:rPr>
+        <w:t xml:space="preserve">  </w:t>
+      </w:r>
+      <w:proofErr w:type="spellStart"/>
+      <w:r>
+        <w:rPr>
+          <w:rFonts w:ascii="Times New Roman" w:hAnsi="Times New Roman" w:cs="Times New Roman"/>
+          <w:i/>
+        </w:rPr>
+        <w:t>M_num</w:t>
+      </w:r>
+      <w:proofErr w:type="spellEnd"/>
+      <w:r>
+        <w:rPr>
+          <w:rFonts w:ascii="Times New Roman" w:hAnsi="Times New Roman" w:cs="Times New Roman"/>
+          <w:i/>
+        </w:rPr>
+        <w:t xml:space="preserve">              Model   AIC </w:t>
+      </w:r>
+      <w:proofErr w:type="spellStart"/>
+      <w:r>
+        <w:rPr>
+          <w:rFonts w:ascii="Times New Roman" w:hAnsi="Times New Roman" w:cs="Times New Roman"/>
+          <w:i/>
+        </w:rPr>
+        <w:t>delta_AIC</w:t>
+      </w:r>
+      <w:proofErr w:type="spellEnd"/>
+    </w:p>
+    <w:p>
+      <w:pPr>
+        <w:rPr>
+          <w:rFonts w:ascii="Times New Roman" w:hAnsi="Times New Roman" w:cs="Times New Roman"/>
+          <w:i/>
+        </w:rPr>
+      </w:pPr>
+      <w:r>
+        <w:rPr>
+          <w:rFonts w:ascii="Times New Roman" w:hAnsi="Times New Roman" w:cs="Times New Roman"/>
+          <w:i/>
+        </w:rPr>
+        <w:t>1     5      Temporal + ST  9592         0</w:t>
+      </w:r>
+    </w:p>
+    <w:p>
+      <w:pPr>
+        <w:rPr>
+          <w:rFonts w:ascii="Times New Roman" w:hAnsi="Times New Roman" w:cs="Times New Roman"/>
+          <w:i/>
+        </w:rPr>
+      </w:pPr>
+      <w:r>
+        <w:rPr>
+          <w:rFonts w:ascii="Times New Roman" w:hAnsi="Times New Roman" w:cs="Times New Roman"/>
+          <w:i/>
+        </w:rPr>
+        <w:t>2     6             S+T+ST  9596         4</w:t>
+      </w:r>
+    </w:p>
+    <w:p>
+      <w:pPr>
+        <w:rPr>
+          <w:rFonts w:ascii="Times New Roman" w:hAnsi="Times New Roman" w:cs="Times New Roman"/>
+          <w:i/>
+        </w:rPr>
+      </w:pPr>
+      <w:r>
+        <w:rPr>
+          <w:rFonts w:ascii="Times New Roman" w:hAnsi="Times New Roman" w:cs="Times New Roman"/>
+          <w:i/>
+        </w:rPr>
+        <w:t xml:space="preserve">3     4     </w:t>
+      </w:r>
+      <w:proofErr w:type="gramStart"/>
+      <w:r>
+        <w:rPr>
+          <w:rFonts w:ascii="Times New Roman" w:hAnsi="Times New Roman" w:cs="Times New Roman"/>
+          <w:i/>
+        </w:rPr>
+        <w:t>Spatiotemporal  9663</w:t>
+      </w:r>
+      <w:proofErr w:type="gramEnd"/>
+      <w:r>
+        <w:rPr>
+          <w:rFonts w:ascii="Times New Roman" w:hAnsi="Times New Roman" w:cs="Times New Roman"/>
+          <w:i/>
+        </w:rPr>
+        <w:t xml:space="preserve">        71</w:t>
+      </w:r>
+    </w:p>
+    <w:p>
+      <w:pPr>
+        <w:rPr>
+          <w:rFonts w:ascii="Times New Roman" w:hAnsi="Times New Roman" w:cs="Times New Roman"/>
+          <w:i/>
+        </w:rPr>
+      </w:pPr>
+      <w:r>
+        <w:rPr>
+          <w:rFonts w:ascii="Times New Roman" w:hAnsi="Times New Roman" w:cs="Times New Roman"/>
+          <w:i/>
+        </w:rPr>
+        <w:t>4     8       Spatial + ST  9666        74</w:t>
+      </w:r>
+    </w:p>
+    <w:p>
+      <w:pPr>
+        <w:rPr>
+          <w:rFonts w:ascii="Times New Roman" w:hAnsi="Times New Roman" w:cs="Times New Roman"/>
+          <w:i/>
+        </w:rPr>
+      </w:pPr>
+      <w:r>
+        <w:rPr>
+          <w:rFonts w:ascii="Times New Roman" w:hAnsi="Times New Roman" w:cs="Times New Roman"/>
+          <w:i/>
+        </w:rPr>
+        <w:t xml:space="preserve">5     7 Spatial + </w:t>
+      </w:r>
+      <w:proofErr w:type="gramStart"/>
+      <w:r>
+        <w:rPr>
+          <w:rFonts w:ascii="Times New Roman" w:hAnsi="Times New Roman" w:cs="Times New Roman"/>
+          <w:i/>
+        </w:rPr>
+        <w:t>Temporal  9739</w:t>
+      </w:r>
+      <w:proofErr w:type="gramEnd"/>
+      <w:r>
+        <w:rPr>
+          <w:rFonts w:ascii="Times New Roman" w:hAnsi="Times New Roman" w:cs="Times New Roman"/>
+          <w:i/>
+        </w:rPr>
+        <w:t xml:space="preserve">       147</w:t>
+      </w:r>
+    </w:p>
+    <w:p>
+      <w:pPr>
+        <w:rPr>
+          <w:rFonts w:ascii="Times New Roman" w:hAnsi="Times New Roman" w:cs="Times New Roman"/>
+          <w:i/>
+        </w:rPr>
+      </w:pPr>
+      <w:r>
+        <w:rPr>
+          <w:rFonts w:ascii="Times New Roman" w:hAnsi="Times New Roman" w:cs="Times New Roman"/>
+          <w:i/>
+        </w:rPr>
+        <w:t xml:space="preserve">6     3            </w:t>
+      </w:r>
+      <w:proofErr w:type="gramStart"/>
+      <w:r>
+        <w:rPr>
+          <w:rFonts w:ascii="Times New Roman" w:hAnsi="Times New Roman" w:cs="Times New Roman"/>
+          <w:i/>
+        </w:rPr>
+        <w:t>Spatial  9801</w:t>
+      </w:r>
+      <w:proofErr w:type="gramEnd"/>
+      <w:r>
+        <w:rPr>
+          <w:rFonts w:ascii="Times New Roman" w:hAnsi="Times New Roman" w:cs="Times New Roman"/>
+          <w:i/>
+        </w:rPr>
+        <w:t xml:space="preserve">       209</w:t>
+      </w:r>
+    </w:p>
+    <w:p>
+      <w:pPr>
+        <w:rPr>
+          <w:rFonts w:ascii="Times New Roman" w:hAnsi="Times New Roman" w:cs="Times New Roman"/>
+          <w:i/>
+        </w:rPr>
+      </w:pPr>
+      <w:r>
+        <w:rPr>
+          <w:rFonts w:ascii="Times New Roman" w:hAnsi="Times New Roman" w:cs="Times New Roman"/>
+          <w:i/>
+        </w:rPr>
+        <w:t xml:space="preserve">7     2           </w:t>
+      </w:r>
+      <w:proofErr w:type="gramStart"/>
+      <w:r>
+        <w:rPr>
+          <w:rFonts w:ascii="Times New Roman" w:hAnsi="Times New Roman" w:cs="Times New Roman"/>
+          <w:i/>
+        </w:rPr>
+        <w:t>Temporal  9925</w:t>
+      </w:r>
+      <w:proofErr w:type="gramEnd"/>
+      <w:r>
+        <w:rPr>
+          <w:rFonts w:ascii="Times New Roman" w:hAnsi="Times New Roman" w:cs="Times New Roman"/>
+          <w:i/>
+        </w:rPr>
+        <w:t xml:space="preserve">       333</w:t>
+      </w:r>
+    </w:p>
+    <w:p>
+      <w:pPr>
+        <w:rPr>
+          <w:rFonts w:ascii="Times New Roman" w:hAnsi="Times New Roman" w:cs="Times New Roman"/>
+          <w:i/>
+        </w:rPr>
+      </w:pPr>
+      <w:r>
+        <w:rPr>
+          <w:rFonts w:ascii="Times New Roman" w:hAnsi="Times New Roman" w:cs="Times New Roman"/>
+          <w:i/>
+        </w:rPr>
+        <w:t xml:space="preserve">8     1                </w:t>
+      </w:r>
+      <w:proofErr w:type="spellStart"/>
+      <w:r>
+        <w:rPr>
+          <w:rFonts w:ascii="Times New Roman" w:hAnsi="Times New Roman" w:cs="Times New Roman"/>
+          <w:i/>
+        </w:rPr>
+        <w:t>Obs</w:t>
+      </w:r>
+      <w:proofErr w:type="spellEnd"/>
+      <w:r>
+        <w:rPr>
+          <w:rFonts w:ascii="Times New Roman" w:hAnsi="Times New Roman" w:cs="Times New Roman"/>
+          <w:i/>
+        </w:rPr>
+        <w:t xml:space="preserve"> 10048       456</w:t>
+      </w:r>
+    </w:p>
+    <w:p>
+      <w:pPr>
+        <w:rPr>
+          <w:rFonts w:ascii="Times New Roman" w:hAnsi="Times New Roman" w:cs="Times New Roman"/>
+          <w:i/>
+        </w:rPr>
+      </w:pPr>
+    </w:p>
+    <w:p>
+      <w:pPr>
+        <w:rPr>
+          <w:rFonts w:ascii="Times New Roman" w:hAnsi="Times New Roman" w:cs="Times New Roman"/>
+          <w:i/>
+        </w:rPr>
+      </w:pPr>
+    </w:p>
+    <w:p>
+      <w:pPr>
+        <w:rPr>
+          <w:rFonts w:ascii="Times New Roman" w:hAnsi="Times New Roman" w:cs="Times New Roman"/>
+          <w:i/>
+        </w:rPr>
+      </w:pPr>
+      <w:r>
+        <w:rPr>
+          <w:rFonts w:ascii="Times New Roman" w:hAnsi="Times New Roman" w:cs="Times New Roman"/>
+          <w:i/>
+        </w:rPr>
+        <w:t>Adult</w:t>
+      </w:r>
+    </w:p>
+    <w:p>
+      <w:pPr>
+        <w:rPr>
+          <w:rFonts w:ascii="Times New Roman" w:hAnsi="Times New Roman" w:cs="Times New Roman"/>
+          <w:i/>
+        </w:rPr>
+      </w:pPr>
+      <w:r>
+        <w:rPr>
+          <w:rFonts w:ascii="Times New Roman" w:hAnsi="Times New Roman" w:cs="Times New Roman"/>
+          <w:i/>
+        </w:rPr>
+        <w:t xml:space="preserve">  </w:t>
+      </w:r>
+      <w:proofErr w:type="spellStart"/>
+      <w:r>
+        <w:rPr>
+          <w:rFonts w:ascii="Times New Roman" w:hAnsi="Times New Roman" w:cs="Times New Roman"/>
+          <w:i/>
+        </w:rPr>
+        <w:t>M_num</w:t>
+      </w:r>
+      <w:proofErr w:type="spellEnd"/>
+      <w:r>
+        <w:rPr>
+          <w:rFonts w:ascii="Times New Roman" w:hAnsi="Times New Roman" w:cs="Times New Roman"/>
+          <w:i/>
+        </w:rPr>
+        <w:t xml:space="preserve">              </w:t>
+      </w:r>
+      <w:proofErr w:type="gramStart"/>
+      <w:r>
+        <w:rPr>
+          <w:rFonts w:ascii="Times New Roman" w:hAnsi="Times New Roman" w:cs="Times New Roman"/>
+          <w:i/>
+        </w:rPr>
+        <w:t>Model  AIC</w:t>
+      </w:r>
+      <w:proofErr w:type="gramEnd"/>
+      <w:r>
+        <w:rPr>
+          <w:rFonts w:ascii="Times New Roman" w:hAnsi="Times New Roman" w:cs="Times New Roman"/>
+          <w:i/>
+        </w:rPr>
+        <w:t xml:space="preserve"> </w:t>
+      </w:r>
+      <w:proofErr w:type="spellStart"/>
+      <w:r>
+        <w:rPr>
+          <w:rFonts w:ascii="Times New Roman" w:hAnsi="Times New Roman" w:cs="Times New Roman"/>
+          <w:i/>
+        </w:rPr>
+        <w:t>delta_AIC</w:t>
+      </w:r>
+      <w:proofErr w:type="spellEnd"/>
+    </w:p>
+    <w:p>
+      <w:pPr>
+        <w:rPr>
+          <w:rFonts w:ascii="Times New Roman" w:hAnsi="Times New Roman" w:cs="Times New Roman"/>
+          <w:i/>
+        </w:rPr>
+      </w:pPr>
+      <w:r>
+        <w:rPr>
+          <w:rFonts w:ascii="Times New Roman" w:hAnsi="Times New Roman" w:cs="Times New Roman"/>
+          <w:i/>
+        </w:rPr>
+        <w:t>1     4     Spatiotemporal 9408       0.0</w:t>
+      </w:r>
+    </w:p>
+    <w:p>
+      <w:pPr>
+        <w:rPr>
+          <w:rFonts w:ascii="Times New Roman" w:hAnsi="Times New Roman" w:cs="Times New Roman"/>
+          <w:i/>
+        </w:rPr>
+      </w:pPr>
+      <w:r>
+        <w:rPr>
+          <w:rFonts w:ascii="Times New Roman" w:hAnsi="Times New Roman" w:cs="Times New Roman"/>
+          <w:i/>
+        </w:rPr>
+        <w:t>2     5      Temporal + ST 9408       0.3</w:t>
+      </w:r>
+    </w:p>
+    <w:p>
+      <w:pPr>
+        <w:rPr>
+          <w:rFonts w:ascii="Times New Roman" w:hAnsi="Times New Roman" w:cs="Times New Roman"/>
+          <w:i/>
+        </w:rPr>
+      </w:pPr>
+      <w:r>
+        <w:rPr>
+          <w:rFonts w:ascii="Times New Roman" w:hAnsi="Times New Roman" w:cs="Times New Roman"/>
+          <w:i/>
+        </w:rPr>
+        <w:t>3     7 Spatial + Temporal 9583     174.9</w:t>
+      </w:r>
+    </w:p>
+    <w:p>
+      <w:pPr>
+        <w:rPr>
+          <w:rFonts w:ascii="Times New Roman" w:hAnsi="Times New Roman" w:cs="Times New Roman"/>
+          <w:i/>
+        </w:rPr>
+      </w:pPr>
+      <w:r>
+        <w:rPr>
+          <w:rFonts w:ascii="Times New Roman" w:hAnsi="Times New Roman" w:cs="Times New Roman"/>
+          <w:i/>
+        </w:rPr>
+        <w:t>4     3            Spatial 9588     180.2</w:t>
+      </w:r>
+    </w:p>
+    <w:p>
+      <w:pPr>
+        <w:rPr>
+          <w:rFonts w:ascii="Times New Roman" w:hAnsi="Times New Roman" w:cs="Times New Roman"/>
+          <w:i/>
+        </w:rPr>
+      </w:pPr>
+      <w:r>
+        <w:rPr>
+          <w:rFonts w:ascii="Times New Roman" w:hAnsi="Times New Roman" w:cs="Times New Roman"/>
+          <w:i/>
+        </w:rPr>
+        <w:t>5     2           Temporal 9783     375.3</w:t>
+      </w:r>
+    </w:p>
+    <w:p>
+      <w:pPr>
+        <w:rPr>
+          <w:rFonts w:ascii="Times New Roman" w:hAnsi="Times New Roman" w:cs="Times New Roman"/>
+          <w:i/>
+        </w:rPr>
+      </w:pPr>
+      <w:r>
+        <w:rPr>
+          <w:rFonts w:ascii="Times New Roman" w:hAnsi="Times New Roman" w:cs="Times New Roman"/>
+          <w:i/>
+        </w:rPr>
+        <w:t xml:space="preserve">6     1                </w:t>
+      </w:r>
+      <w:proofErr w:type="spellStart"/>
+      <w:r>
+        <w:rPr>
+          <w:rFonts w:ascii="Times New Roman" w:hAnsi="Times New Roman" w:cs="Times New Roman"/>
+          <w:i/>
+        </w:rPr>
+        <w:t>Obs</w:t>
+      </w:r>
+      <w:proofErr w:type="spellEnd"/>
+      <w:r>
+        <w:rPr>
+          <w:rFonts w:ascii="Times New Roman" w:hAnsi="Times New Roman" w:cs="Times New Roman"/>
+          <w:i/>
+        </w:rPr>
+        <w:t xml:space="preserve"> 9794     386.5</w:t>
+      </w:r>
+    </w:p>
+    <w:p>
+      <w:pPr>
+        <w:rPr>
+          <w:rFonts w:ascii="Times New Roman" w:hAnsi="Times New Roman" w:cs="Times New Roman"/>
+        </w:rPr>
+      </w:pPr>
+    </w:p>
+    <w:p>
+      <w:pPr>
+        <w:rPr>
+          <w:rFonts w:ascii="Times New Roman" w:hAnsi="Times New Roman" w:cs="Times New Roman"/>
+          <w:u w:val="single"/>
+        </w:rPr>
+      </w:pPr>
+      <w:r>
+        <w:rPr>
+          <w:rFonts w:ascii="Times New Roman" w:hAnsi="Times New Roman" w:cs="Times New Roman"/>
+          <w:u w:val="single"/>
+        </w:rPr>
+        <w:t>Coefficient Tables</w:t>
+      </w:r>
+    </w:p>
+    <w:p>
+      <w:pPr>
+        <w:rPr>
+          <w:rFonts w:ascii="Times New Roman" w:hAnsi="Times New Roman" w:cs="Times New Roman"/>
+        </w:rPr>
+      </w:pPr>
+    </w:p>
+    <w:p>
+      <w:pPr>
+        <w:rPr>
+          <w:rFonts w:ascii="Times New Roman" w:hAnsi="Times New Roman" w:cs="Times New Roman"/>
+          <w:i/>
+        </w:rPr>
+      </w:pPr>
+      <w:r>
+        <w:rPr>
+          <w:rFonts w:ascii="Times New Roman" w:hAnsi="Times New Roman" w:cs="Times New Roman"/>
+          <w:i/>
+        </w:rPr>
+        <w:t>YOY</w:t>
+      </w:r>
+    </w:p>
+    <w:p>
+      <w:pPr>
+        <w:rPr>
+          <w:rFonts w:ascii="Times New Roman" w:hAnsi="Times New Roman" w:cs="Times New Roman"/>
+          <w:i/>
+        </w:rPr>
+      </w:pPr>
+    </w:p>
+    <w:p>
+      <w:pPr>
+        <w:rPr>
+          <w:rFonts w:ascii="Times New Roman" w:hAnsi="Times New Roman" w:cs="Times New Roman"/>
+          <w:i/>
+        </w:rPr>
+      </w:pPr>
+      <w:r>
+        <w:rPr>
+          <w:rFonts w:ascii="Times New Roman" w:hAnsi="Times New Roman" w:cs="Times New Roman"/>
+          <w:i/>
+        </w:rPr>
+        <w:t>Adult</w:t>
+      </w:r>
+    </w:p>
+    <w:p>
+      <w:pPr>
+        <w:rPr>
+          <w:rFonts w:ascii="Times New Roman" w:hAnsi="Times New Roman" w:cs="Times New Roman"/>
+          <w:i/>
+        </w:rPr>
+      </w:pPr>
+    </w:p>
+    <w:p>
+      <w:pPr>
+        <w:rPr>
+          <w:rFonts w:ascii="Times New Roman" w:hAnsi="Times New Roman" w:cs="Times New Roman"/>
+          <w:i/>
+        </w:rPr>
+      </w:pPr>
       <w:bookmarkStart w:id="15" w:name="_GoBack"/>
       <w:bookmarkEnd w:id="15"/>
-    </w:p>
-    <w:p>
-      <w:pPr>
-        <w:rPr>
-          <w:rFonts w:ascii="Times New Roman" w:hAnsi="Times New Roman" w:cs="Times New Roman"/>
-          <w:b/>
-        </w:rPr>
-      </w:pPr>
-    </w:p>
-    <w:p>
-      <w:pPr>
-        <w:rPr>
-          <w:rFonts w:ascii="Times New Roman" w:hAnsi="Times New Roman" w:cs="Times New Roman"/>
-        </w:rPr>
-      </w:pPr>
-      <w:r>
-        <w:rPr>
-          <w:rFonts w:ascii="Times New Roman" w:hAnsi="Times New Roman" w:cs="Times New Roman"/>
-        </w:rPr>
-        <w:t>3. West Susquehanna Case Study (Adults, YOY)</w:t>
-      </w:r>
-    </w:p>
-    <w:p>
-      <w:pPr>
-        <w:rPr>
-          <w:rFonts w:ascii="Times New Roman" w:hAnsi="Times New Roman" w:cs="Times New Roman"/>
-        </w:rPr>
-      </w:pPr>
-    </w:p>
-    <w:p>
-      <w:pPr>
-        <w:rPr>
-          <w:rFonts w:ascii="Times New Roman" w:hAnsi="Times New Roman" w:cs="Times New Roman"/>
-          <w:u w:val="single"/>
-        </w:rPr>
-      </w:pPr>
-      <w:r>
-        <w:rPr>
-          <w:rFonts w:ascii="Times New Roman" w:hAnsi="Times New Roman" w:cs="Times New Roman"/>
-          <w:u w:val="single"/>
-        </w:rPr>
-        <w:t>Model Selection</w:t>
-      </w:r>
-    </w:p>
-    <w:p>
-      <w:pPr>
-        <w:rPr>
-          <w:rFonts w:ascii="Times New Roman" w:hAnsi="Times New Roman" w:cs="Times New Roman"/>
-          <w:u w:val="single"/>
-        </w:rPr>
-      </w:pPr>
-    </w:p>
-    <w:p>
-      <w:pPr>
-        <w:rPr>
-          <w:rFonts w:ascii="Times New Roman" w:hAnsi="Times New Roman" w:cs="Times New Roman"/>
-          <w:i/>
-        </w:rPr>
-      </w:pPr>
-      <w:r>
-        <w:rPr>
-          <w:rFonts w:ascii="Times New Roman" w:hAnsi="Times New Roman" w:cs="Times New Roman"/>
-          <w:i/>
-        </w:rPr>
-        <w:t>YOY</w:t>
-      </w:r>
-    </w:p>
-    <w:p>
-      <w:pPr>
-        <w:rPr>
-          <w:rFonts w:ascii="Times New Roman" w:hAnsi="Times New Roman" w:cs="Times New Roman"/>
-          <w:i/>
-        </w:rPr>
-      </w:pPr>
-      <w:r>
-        <w:rPr>
-          <w:rFonts w:ascii="Times New Roman" w:hAnsi="Times New Roman" w:cs="Times New Roman"/>
-          <w:i/>
-        </w:rPr>
-        <w:t xml:space="preserve">  </w:t>
-      </w:r>
-      <w:proofErr w:type="spellStart"/>
-      <w:r>
-        <w:rPr>
-          <w:rFonts w:ascii="Times New Roman" w:hAnsi="Times New Roman" w:cs="Times New Roman"/>
-          <w:i/>
-        </w:rPr>
-        <w:t>M_num</w:t>
-      </w:r>
-      <w:proofErr w:type="spellEnd"/>
-      <w:r>
-        <w:rPr>
-          <w:rFonts w:ascii="Times New Roman" w:hAnsi="Times New Roman" w:cs="Times New Roman"/>
-          <w:i/>
-        </w:rPr>
-        <w:t xml:space="preserve">              Model   AIC </w:t>
-      </w:r>
-      <w:proofErr w:type="spellStart"/>
-      <w:r>
-        <w:rPr>
-          <w:rFonts w:ascii="Times New Roman" w:hAnsi="Times New Roman" w:cs="Times New Roman"/>
-          <w:i/>
-        </w:rPr>
-        <w:t>delta_AIC</w:t>
-      </w:r>
-      <w:proofErr w:type="spellEnd"/>
-    </w:p>
-    <w:p>
-      <w:pPr>
-        <w:rPr>
-          <w:rFonts w:ascii="Times New Roman" w:hAnsi="Times New Roman" w:cs="Times New Roman"/>
-          <w:i/>
-        </w:rPr>
-      </w:pPr>
-      <w:r>
-        <w:rPr>
-          <w:rFonts w:ascii="Times New Roman" w:hAnsi="Times New Roman" w:cs="Times New Roman"/>
-          <w:i/>
-        </w:rPr>
-        <w:t>1     5      Temporal + ST  9592         0</w:t>
-      </w:r>
-    </w:p>
-    <w:p>
-      <w:pPr>
-        <w:rPr>
-          <w:rFonts w:ascii="Times New Roman" w:hAnsi="Times New Roman" w:cs="Times New Roman"/>
-          <w:i/>
-        </w:rPr>
-      </w:pPr>
-      <w:r>
-        <w:rPr>
-          <w:rFonts w:ascii="Times New Roman" w:hAnsi="Times New Roman" w:cs="Times New Roman"/>
-          <w:i/>
-        </w:rPr>
-        <w:t>2     6             S+T+ST  9596         4</w:t>
-      </w:r>
-    </w:p>
-    <w:p>
-      <w:pPr>
-        <w:rPr>
-          <w:rFonts w:ascii="Times New Roman" w:hAnsi="Times New Roman" w:cs="Times New Roman"/>
-          <w:i/>
-        </w:rPr>
-      </w:pPr>
-      <w:r>
-        <w:rPr>
-          <w:rFonts w:ascii="Times New Roman" w:hAnsi="Times New Roman" w:cs="Times New Roman"/>
-          <w:i/>
-        </w:rPr>
-        <w:t xml:space="preserve">3     4     </w:t>
-      </w:r>
-      <w:proofErr w:type="gramStart"/>
-      <w:r>
-        <w:rPr>
-          <w:rFonts w:ascii="Times New Roman" w:hAnsi="Times New Roman" w:cs="Times New Roman"/>
-          <w:i/>
-        </w:rPr>
-        <w:t>Spatiotemporal  9663</w:t>
-      </w:r>
-      <w:proofErr w:type="gramEnd"/>
-      <w:r>
-        <w:rPr>
-          <w:rFonts w:ascii="Times New Roman" w:hAnsi="Times New Roman" w:cs="Times New Roman"/>
-          <w:i/>
-        </w:rPr>
-        <w:t xml:space="preserve">        71</w:t>
-      </w:r>
-    </w:p>
-    <w:p>
-      <w:pPr>
-        <w:rPr>
-          <w:rFonts w:ascii="Times New Roman" w:hAnsi="Times New Roman" w:cs="Times New Roman"/>
-          <w:i/>
-        </w:rPr>
-      </w:pPr>
-      <w:r>
-        <w:rPr>
-          <w:rFonts w:ascii="Times New Roman" w:hAnsi="Times New Roman" w:cs="Times New Roman"/>
-          <w:i/>
-        </w:rPr>
-        <w:t>4     8       Spatial + ST  9666        74</w:t>
-      </w:r>
-    </w:p>
-    <w:p>
-      <w:pPr>
-        <w:rPr>
-          <w:rFonts w:ascii="Times New Roman" w:hAnsi="Times New Roman" w:cs="Times New Roman"/>
-          <w:i/>
-        </w:rPr>
-      </w:pPr>
-      <w:r>
-        <w:rPr>
-          <w:rFonts w:ascii="Times New Roman" w:hAnsi="Times New Roman" w:cs="Times New Roman"/>
-          <w:i/>
-        </w:rPr>
-        <w:t xml:space="preserve">5     7 Spatial + </w:t>
-      </w:r>
-      <w:proofErr w:type="gramStart"/>
-      <w:r>
-        <w:rPr>
-          <w:rFonts w:ascii="Times New Roman" w:hAnsi="Times New Roman" w:cs="Times New Roman"/>
-          <w:i/>
-        </w:rPr>
-        <w:t>Temporal  9739</w:t>
-      </w:r>
-      <w:proofErr w:type="gramEnd"/>
-      <w:r>
-        <w:rPr>
-          <w:rFonts w:ascii="Times New Roman" w:hAnsi="Times New Roman" w:cs="Times New Roman"/>
-          <w:i/>
-        </w:rPr>
-        <w:t xml:space="preserve">       147</w:t>
-      </w:r>
-    </w:p>
-    <w:p>
-      <w:pPr>
-        <w:rPr>
-          <w:rFonts w:ascii="Times New Roman" w:hAnsi="Times New Roman" w:cs="Times New Roman"/>
-          <w:i/>
-        </w:rPr>
-      </w:pPr>
-      <w:r>
-        <w:rPr>
-          <w:rFonts w:ascii="Times New Roman" w:hAnsi="Times New Roman" w:cs="Times New Roman"/>
-          <w:i/>
-        </w:rPr>
-        <w:t xml:space="preserve">6     3            </w:t>
-      </w:r>
-      <w:proofErr w:type="gramStart"/>
-      <w:r>
-        <w:rPr>
-          <w:rFonts w:ascii="Times New Roman" w:hAnsi="Times New Roman" w:cs="Times New Roman"/>
-          <w:i/>
-        </w:rPr>
-        <w:t>Spatial  9801</w:t>
-      </w:r>
-      <w:proofErr w:type="gramEnd"/>
-      <w:r>
-        <w:rPr>
-          <w:rFonts w:ascii="Times New Roman" w:hAnsi="Times New Roman" w:cs="Times New Roman"/>
-          <w:i/>
-        </w:rPr>
-        <w:t xml:space="preserve">       209</w:t>
-      </w:r>
-    </w:p>
-    <w:p>
-      <w:pPr>
-        <w:rPr>
-          <w:rFonts w:ascii="Times New Roman" w:hAnsi="Times New Roman" w:cs="Times New Roman"/>
-          <w:i/>
-        </w:rPr>
-      </w:pPr>
-      <w:r>
-        <w:rPr>
-          <w:rFonts w:ascii="Times New Roman" w:hAnsi="Times New Roman" w:cs="Times New Roman"/>
-          <w:i/>
-        </w:rPr>
-        <w:t xml:space="preserve">7     2           </w:t>
-      </w:r>
-      <w:proofErr w:type="gramStart"/>
-      <w:r>
-        <w:rPr>
-          <w:rFonts w:ascii="Times New Roman" w:hAnsi="Times New Roman" w:cs="Times New Roman"/>
-          <w:i/>
-        </w:rPr>
-        <w:t>Temporal  9925</w:t>
-      </w:r>
-      <w:proofErr w:type="gramEnd"/>
-      <w:r>
-        <w:rPr>
-          <w:rFonts w:ascii="Times New Roman" w:hAnsi="Times New Roman" w:cs="Times New Roman"/>
-          <w:i/>
-        </w:rPr>
-        <w:t xml:space="preserve">       333</w:t>
-      </w:r>
-    </w:p>
-    <w:p>
-      <w:pPr>
-        <w:rPr>
-          <w:rFonts w:ascii="Times New Roman" w:hAnsi="Times New Roman" w:cs="Times New Roman"/>
-          <w:i/>
-        </w:rPr>
-      </w:pPr>
-      <w:r>
-        <w:rPr>
-          <w:rFonts w:ascii="Times New Roman" w:hAnsi="Times New Roman" w:cs="Times New Roman"/>
-          <w:i/>
-        </w:rPr>
-        <w:t xml:space="preserve">8     1                </w:t>
-      </w:r>
-      <w:proofErr w:type="spellStart"/>
-      <w:r>
-        <w:rPr>
-          <w:rFonts w:ascii="Times New Roman" w:hAnsi="Times New Roman" w:cs="Times New Roman"/>
-          <w:i/>
-        </w:rPr>
-        <w:t>Obs</w:t>
-      </w:r>
-      <w:proofErr w:type="spellEnd"/>
-      <w:r>
-        <w:rPr>
-          <w:rFonts w:ascii="Times New Roman" w:hAnsi="Times New Roman" w:cs="Times New Roman"/>
-          <w:i/>
-        </w:rPr>
-        <w:t xml:space="preserve"> 10048       456</w:t>
-      </w:r>
-    </w:p>
-    <w:p>
-      <w:pPr>
-        <w:rPr>
-          <w:rFonts w:ascii="Times New Roman" w:hAnsi="Times New Roman" w:cs="Times New Roman"/>
-          <w:i/>
-        </w:rPr>
-      </w:pPr>
-    </w:p>
-    <w:p>
-      <w:pPr>
-        <w:rPr>
-          <w:rFonts w:ascii="Times New Roman" w:hAnsi="Times New Roman" w:cs="Times New Roman"/>
-          <w:i/>
-        </w:rPr>
-      </w:pPr>
-    </w:p>
-    <w:p>
-      <w:pPr>
-        <w:rPr>
-          <w:rFonts w:ascii="Times New Roman" w:hAnsi="Times New Roman" w:cs="Times New Roman"/>
-          <w:i/>
-        </w:rPr>
-      </w:pPr>
-      <w:r>
-        <w:rPr>
-          <w:rFonts w:ascii="Times New Roman" w:hAnsi="Times New Roman" w:cs="Times New Roman"/>
-          <w:i/>
-        </w:rPr>
-        <w:t>Adult</w:t>
-      </w:r>
-    </w:p>
-    <w:p>
-      <w:pPr>
-        <w:rPr>
-          <w:rFonts w:ascii="Times New Roman" w:hAnsi="Times New Roman" w:cs="Times New Roman"/>
-          <w:i/>
-        </w:rPr>
-      </w:pPr>
-      <w:r>
-        <w:rPr>
-          <w:rFonts w:ascii="Times New Roman" w:hAnsi="Times New Roman" w:cs="Times New Roman"/>
-          <w:i/>
-        </w:rPr>
-        <w:t xml:space="preserve">  </w:t>
-      </w:r>
-      <w:proofErr w:type="spellStart"/>
-      <w:r>
-        <w:rPr>
-          <w:rFonts w:ascii="Times New Roman" w:hAnsi="Times New Roman" w:cs="Times New Roman"/>
-          <w:i/>
-        </w:rPr>
-        <w:t>M_num</w:t>
-      </w:r>
-      <w:proofErr w:type="spellEnd"/>
-      <w:r>
-        <w:rPr>
-          <w:rFonts w:ascii="Times New Roman" w:hAnsi="Times New Roman" w:cs="Times New Roman"/>
-          <w:i/>
-        </w:rPr>
-        <w:t xml:space="preserve">              </w:t>
-      </w:r>
-      <w:proofErr w:type="gramStart"/>
-      <w:r>
-        <w:rPr>
-          <w:rFonts w:ascii="Times New Roman" w:hAnsi="Times New Roman" w:cs="Times New Roman"/>
-          <w:i/>
-        </w:rPr>
-        <w:t>Model  AIC</w:t>
-      </w:r>
-      <w:proofErr w:type="gramEnd"/>
-      <w:r>
-        <w:rPr>
-          <w:rFonts w:ascii="Times New Roman" w:hAnsi="Times New Roman" w:cs="Times New Roman"/>
-          <w:i/>
-        </w:rPr>
-        <w:t xml:space="preserve"> </w:t>
-      </w:r>
-      <w:proofErr w:type="spellStart"/>
-      <w:r>
-        <w:rPr>
-          <w:rFonts w:ascii="Times New Roman" w:hAnsi="Times New Roman" w:cs="Times New Roman"/>
-          <w:i/>
-        </w:rPr>
-        <w:t>delta_AIC</w:t>
-      </w:r>
-      <w:proofErr w:type="spellEnd"/>
-    </w:p>
-    <w:p>
-      <w:pPr>
-        <w:rPr>
-          <w:rFonts w:ascii="Times New Roman" w:hAnsi="Times New Roman" w:cs="Times New Roman"/>
-          <w:i/>
-        </w:rPr>
-      </w:pPr>
-      <w:r>
-        <w:rPr>
-          <w:rFonts w:ascii="Times New Roman" w:hAnsi="Times New Roman" w:cs="Times New Roman"/>
-          <w:i/>
-        </w:rPr>
-        <w:t>1     4     Spatiotemporal 9408       0.0</w:t>
-      </w:r>
-    </w:p>
-    <w:p>
-      <w:pPr>
-        <w:rPr>
-          <w:rFonts w:ascii="Times New Roman" w:hAnsi="Times New Roman" w:cs="Times New Roman"/>
-          <w:i/>
-        </w:rPr>
-      </w:pPr>
-      <w:r>
-        <w:rPr>
-          <w:rFonts w:ascii="Times New Roman" w:hAnsi="Times New Roman" w:cs="Times New Roman"/>
-          <w:i/>
-        </w:rPr>
-        <w:t>2     5      Temporal + ST 9408       0.3</w:t>
-      </w:r>
-    </w:p>
-    <w:p>
-      <w:pPr>
-        <w:rPr>
-          <w:rFonts w:ascii="Times New Roman" w:hAnsi="Times New Roman" w:cs="Times New Roman"/>
-          <w:i/>
-        </w:rPr>
-      </w:pPr>
-      <w:r>
-        <w:rPr>
-          <w:rFonts w:ascii="Times New Roman" w:hAnsi="Times New Roman" w:cs="Times New Roman"/>
-          <w:i/>
-        </w:rPr>
-        <w:t>3     7 Spatial + Temporal 9583     174.9</w:t>
-      </w:r>
-    </w:p>
-    <w:p>
-      <w:pPr>
-        <w:rPr>
-          <w:rFonts w:ascii="Times New Roman" w:hAnsi="Times New Roman" w:cs="Times New Roman"/>
-          <w:i/>
-        </w:rPr>
-      </w:pPr>
-      <w:r>
-        <w:rPr>
-          <w:rFonts w:ascii="Times New Roman" w:hAnsi="Times New Roman" w:cs="Times New Roman"/>
-          <w:i/>
-        </w:rPr>
-        <w:t>4     3            Spatial 9588     180.2</w:t>
-      </w:r>
-    </w:p>
-    <w:p>
-      <w:pPr>
-        <w:rPr>
-          <w:rFonts w:ascii="Times New Roman" w:hAnsi="Times New Roman" w:cs="Times New Roman"/>
-          <w:i/>
-        </w:rPr>
-      </w:pPr>
-      <w:r>
-        <w:rPr>
-          <w:rFonts w:ascii="Times New Roman" w:hAnsi="Times New Roman" w:cs="Times New Roman"/>
-          <w:i/>
-        </w:rPr>
-        <w:t>5     2           Temporal 9783     375.3</w:t>
-      </w:r>
-    </w:p>
-    <w:p>
-      <w:pPr>
-        <w:rPr>
-          <w:rFonts w:ascii="Times New Roman" w:hAnsi="Times New Roman" w:cs="Times New Roman"/>
-          <w:i/>
-        </w:rPr>
-      </w:pPr>
-      <w:r>
-        <w:rPr>
-          <w:rFonts w:ascii="Times New Roman" w:hAnsi="Times New Roman" w:cs="Times New Roman"/>
-          <w:i/>
-        </w:rPr>
-        <w:t xml:space="preserve">6     1                </w:t>
-      </w:r>
-      <w:proofErr w:type="spellStart"/>
-      <w:r>
-        <w:rPr>
-          <w:rFonts w:ascii="Times New Roman" w:hAnsi="Times New Roman" w:cs="Times New Roman"/>
-          <w:i/>
-        </w:rPr>
-        <w:t>Obs</w:t>
-      </w:r>
-      <w:proofErr w:type="spellEnd"/>
-      <w:r>
-        <w:rPr>
-          <w:rFonts w:ascii="Times New Roman" w:hAnsi="Times New Roman" w:cs="Times New Roman"/>
-          <w:i/>
-        </w:rPr>
-        <w:t xml:space="preserve"> 9794     386.5</w:t>
-      </w:r>
-    </w:p>
-    <w:p>
-      <w:pPr>
-        <w:rPr>
-          <w:rFonts w:ascii="Times New Roman" w:hAnsi="Times New Roman" w:cs="Times New Roman"/>
-        </w:rPr>
-      </w:pPr>
-    </w:p>
-    <w:p>
-      <w:pPr>
-        <w:rPr>
-          <w:rFonts w:ascii="Times New Roman" w:hAnsi="Times New Roman" w:cs="Times New Roman"/>
-          <w:u w:val="single"/>
-        </w:rPr>
-      </w:pPr>
-      <w:r>
-        <w:rPr>
-          <w:rFonts w:ascii="Times New Roman" w:hAnsi="Times New Roman" w:cs="Times New Roman"/>
-          <w:u w:val="single"/>
-        </w:rPr>
-        <w:t>Coefficient Tables</w:t>
-      </w:r>
-    </w:p>
-    <w:p>
-      <w:pPr>
-        <w:rPr>
-          <w:rFonts w:ascii="Times New Roman" w:hAnsi="Times New Roman" w:cs="Times New Roman"/>
-        </w:rPr>
-      </w:pPr>
-    </w:p>
-    <w:p>
-      <w:pPr>
-        <w:rPr>
-          <w:rFonts w:ascii="Times New Roman" w:hAnsi="Times New Roman" w:cs="Times New Roman"/>
-          <w:i/>
-        </w:rPr>
-      </w:pPr>
-      <w:r>
-        <w:rPr>
-          <w:rFonts w:ascii="Times New Roman" w:hAnsi="Times New Roman" w:cs="Times New Roman"/>
-          <w:i/>
-        </w:rPr>
-        <w:t>YOY</w:t>
-      </w:r>
-    </w:p>
-    <w:p>
-      <w:pPr>
-        <w:rPr>
-          <w:rFonts w:ascii="Times New Roman" w:hAnsi="Times New Roman" w:cs="Times New Roman"/>
-          <w:i/>
-        </w:rPr>
-      </w:pPr>
-    </w:p>
-    <w:p>
-      <w:pPr>
-        <w:rPr>
-          <w:rFonts w:ascii="Times New Roman" w:hAnsi="Times New Roman" w:cs="Times New Roman"/>
-          <w:i/>
-        </w:rPr>
-      </w:pPr>
-      <w:r>
-        <w:rPr>
-          <w:rFonts w:ascii="Times New Roman" w:hAnsi="Times New Roman" w:cs="Times New Roman"/>
-          <w:i/>
-        </w:rPr>
-        <w:t>Adult</w:t>
-      </w:r>
-    </w:p>
-    <w:p>
-      <w:pPr>
-        <w:rPr>
-          <w:rFonts w:ascii="Times New Roman" w:hAnsi="Times New Roman" w:cs="Times New Roman"/>
-          <w:i/>
-        </w:rPr>
-      </w:pPr>
-    </w:p>
-    <w:p>
-      <w:pPr>
-        <w:rPr>
-          <w:rFonts w:ascii="Times New Roman" w:hAnsi="Times New Roman" w:cs="Times New Roman"/>
-          <w:i/>
-        </w:rPr>
-      </w:pPr>
     </w:p>
     <w:p>
       <w:pPr>
@@ -13758,7 +13758,7 @@
 </file>
 
 <file path=customXml/itemProps1.xml><?xml version="1.0" encoding="utf-8"?>
-<ds:datastoreItem xmlns:ds="http://schemas.openxmlformats.org/officeDocument/2006/customXml" ds:itemID="{30F2C5F0-C872-C64C-9844-996FE05D14C7}">
+<ds:datastoreItem xmlns:ds="http://schemas.openxmlformats.org/officeDocument/2006/customXml" ds:itemID="{6633B2E2-5651-C04A-91C6-940A0FB25574}">
   <ds:schemaRefs>
     <ds:schemaRef ds:uri="http://schemas.openxmlformats.org/officeDocument/2006/bibliography"/>
   </ds:schemaRefs>

</xml_diff>